<commit_message>
[GCS] Adequando nomenclaturas de templates ao PGCS
Foi corrigido também a nomenclatura do artefato de manutenção RMRP no
Plano de GCS
</commit_message>
<xml_diff>
--- a/Artefatos de Documentação/Processo Aplicado/EveRemind/4-Gerencia de Configuracao/Plano de Gerência de Configuração de Software.docx
+++ b/Artefatos de Documentação/Processo Aplicado/EveRemind/4-Gerencia de Configuracao/Plano de Gerência de Configuração de Software.docx
@@ -1537,7 +1537,7 @@
           <w:noProof/>
           <w:sz w:val="24"/>
         </w:rPr>
-        <w:t>24/05/2015</w:t>
+        <w:t>25/05/2015</w:t>
       </w:r>
       <w:r>
         <w:rPr>
@@ -1894,7 +1894,7 @@
                 <w:sz w:val="22"/>
                 <w:szCs w:val="22"/>
               </w:rPr>
-              <w:t>24/05/2015</w:t>
+              <w:t>25/05/2015</w:t>
             </w:r>
             <w:r>
               <w:rPr>
@@ -13854,87 +13854,16 @@
         <w:rPr>
           <w:sz w:val="24"/>
           <w:szCs w:val="24"/>
-        </w:rPr>
-      </w:pPr>
-      <w:proofErr w:type="spellStart"/>
+          <w:lang w:val="en-US"/>
+        </w:rPr>
+      </w:pPr>
       <w:r>
         <w:rPr>
           <w:sz w:val="24"/>
           <w:szCs w:val="24"/>
-        </w:rPr>
-        <w:t>Hyper</w:t>
-      </w:r>
-      <w:proofErr w:type="spellEnd"/>
-      <w:r>
-        <w:rPr>
-          <w:sz w:val="24"/>
-          <w:szCs w:val="24"/>
-        </w:rPr>
-        <w:t xml:space="preserve"> </w:t>
-      </w:r>
-      <w:proofErr w:type="spellStart"/>
-      <w:r>
-        <w:rPr>
-          <w:sz w:val="24"/>
-          <w:szCs w:val="24"/>
-        </w:rPr>
-        <w:t>Text</w:t>
-      </w:r>
-      <w:proofErr w:type="spellEnd"/>
-      <w:r>
-        <w:rPr>
-          <w:sz w:val="24"/>
-          <w:szCs w:val="24"/>
-        </w:rPr>
-        <w:t xml:space="preserve"> </w:t>
-      </w:r>
-      <w:proofErr w:type="spellStart"/>
-      <w:r>
-        <w:rPr>
-          <w:sz w:val="24"/>
-          <w:szCs w:val="24"/>
-        </w:rPr>
-        <w:t>Markup</w:t>
-      </w:r>
-      <w:proofErr w:type="spellEnd"/>
-      <w:r>
-        <w:rPr>
-          <w:sz w:val="24"/>
-          <w:szCs w:val="24"/>
-        </w:rPr>
-        <w:t xml:space="preserve"> </w:t>
-      </w:r>
-      <w:proofErr w:type="spellStart"/>
-      <w:r>
-        <w:rPr>
-          <w:sz w:val="24"/>
-          <w:szCs w:val="24"/>
-        </w:rPr>
-        <w:t>Language</w:t>
-      </w:r>
-      <w:proofErr w:type="spellEnd"/>
-      <w:r>
-        <w:rPr>
-          <w:sz w:val="24"/>
-          <w:szCs w:val="24"/>
-        </w:rPr>
-        <w:t xml:space="preserve"> (</w:t>
-      </w:r>
-      <w:proofErr w:type="spellStart"/>
-      <w:r>
-        <w:rPr>
-          <w:sz w:val="24"/>
-          <w:szCs w:val="24"/>
-        </w:rPr>
-        <w:t>html</w:t>
-      </w:r>
-      <w:proofErr w:type="spellEnd"/>
-      <w:r>
-        <w:rPr>
-          <w:sz w:val="24"/>
-          <w:szCs w:val="24"/>
-        </w:rPr>
-        <w:t>)</w:t>
+          <w:lang w:val="en-US"/>
+        </w:rPr>
+        <w:t>Hyper Text Markup Language (html)</w:t>
       </w:r>
     </w:p>
     <w:p>
@@ -18008,13 +17937,6 @@
                 <w:sz w:val="22"/>
                 <w:szCs w:val="22"/>
               </w:rPr>
-              <w:t xml:space="preserve">[Sigla RM/RP] </w:t>
-            </w:r>
-            <w:r>
-              <w:rPr>
-                <w:sz w:val="22"/>
-                <w:szCs w:val="22"/>
-              </w:rPr>
               <w:t>PRP</w:t>
             </w:r>
           </w:p>
@@ -18117,13 +18039,6 @@
                 <w:sz w:val="22"/>
                 <w:szCs w:val="22"/>
               </w:rPr>
-              <w:t xml:space="preserve">[Sigla RM/RP] </w:t>
-            </w:r>
-            <w:r>
-              <w:rPr>
-                <w:sz w:val="22"/>
-                <w:szCs w:val="22"/>
-              </w:rPr>
               <w:t>RPM</w:t>
             </w:r>
           </w:p>
@@ -18820,6 +18735,22 @@
                 <w:szCs w:val="22"/>
               </w:rPr>
             </w:pPr>
+            <w:r>
+              <w:rPr>
+                <w:sz w:val="22"/>
+                <w:szCs w:val="22"/>
+              </w:rPr>
+              <w:t>[Sigla Área de Processo-</w:t>
+            </w:r>
+            <w:r>
+              <w:rPr>
+                <w:sz w:val="22"/>
+                <w:szCs w:val="22"/>
+              </w:rPr>
+              <w:t>Número]</w:t>
+            </w:r>
+            <w:bookmarkStart w:id="21" w:name="_GoBack"/>
+            <w:bookmarkEnd w:id="21"/>
             <w:proofErr w:type="spellStart"/>
             <w:r>
               <w:rPr>
@@ -18857,7 +18788,7 @@
                 <w:sz w:val="22"/>
                 <w:szCs w:val="22"/>
               </w:rPr>
-              <w:t>/Requerimento de Problema-[Sigla Área de Processo]-[Número]</w:t>
+              <w:t>/Requerimento de Problema</w:t>
             </w:r>
           </w:p>
         </w:tc>
@@ -18879,7 +18810,14 @@
                 <w:sz w:val="22"/>
                 <w:szCs w:val="22"/>
               </w:rPr>
-              <w:t>[RM/RP]-[Sigla Área de Processo]-[Número]</w:t>
+              <w:t>RM/RP-Sigla Área de Processo-</w:t>
+            </w:r>
+            <w:r>
+              <w:rPr>
+                <w:sz w:val="22"/>
+                <w:szCs w:val="22"/>
+              </w:rPr>
+              <w:t>Número</w:t>
             </w:r>
           </w:p>
         </w:tc>
@@ -21105,14 +21043,14 @@
           <w:rFonts w:ascii="Times New Roman" w:hAnsi="Times New Roman"/>
         </w:rPr>
       </w:pPr>
-      <w:bookmarkStart w:id="21" w:name="_Toc214695906"/>
+      <w:bookmarkStart w:id="22" w:name="_Toc214695906"/>
       <w:r>
         <w:rPr>
           <w:rFonts w:ascii="Times New Roman" w:hAnsi="Times New Roman"/>
         </w:rPr>
         <w:t xml:space="preserve">4.1.3 </w:t>
       </w:r>
-      <w:bookmarkEnd w:id="21"/>
+      <w:bookmarkEnd w:id="22"/>
       <w:r>
         <w:rPr>
           <w:rFonts w:ascii="Times New Roman" w:hAnsi="Times New Roman"/>
@@ -21252,15 +21190,7 @@
         <w:rPr>
           <w:color w:val="000000" w:themeColor="text1"/>
         </w:rPr>
-        <w:t xml:space="preserve"> e então uma breve descrição do trabalho </w:t>
-      </w:r>
-      <w:bookmarkStart w:id="22" w:name="_GoBack"/>
-      <w:bookmarkEnd w:id="22"/>
-      <w:r>
-        <w:rPr>
-          <w:color w:val="000000" w:themeColor="text1"/>
-        </w:rPr>
-        <w:t>realizado</w:t>
+        <w:t xml:space="preserve"> e então uma breve descrição do trabalho realizado</w:t>
       </w:r>
       <w:r>
         <w:rPr>
@@ -22134,21 +22064,7 @@
         <w:rPr>
           <w:color w:val="000000" w:themeColor="text1"/>
         </w:rPr>
-        <w:t xml:space="preserve"> do produto com um percentual de seus casos de uso implementados, percentual este definido pela gerência de projeto. Serão ao total quatro (4) baselines, de modo que três (3) delas são sinalizadas como “</w:t>
-      </w:r>
-      <w:proofErr w:type="spellStart"/>
-      <w:r>
-        <w:rPr>
-          <w:color w:val="000000" w:themeColor="text1"/>
-        </w:rPr>
-        <w:t>pré</w:t>
-      </w:r>
-      <w:proofErr w:type="spellEnd"/>
-      <w:r>
-        <w:rPr>
-          <w:color w:val="000000" w:themeColor="text1"/>
-        </w:rPr>
-        <w:t>-release” – pois representam um protótipo do produto, ou seja, uma versão incompleta que ainda se encontra em desenvolvimento – e a última como release oficial. Qualquer baseline só poderá ser alterada por meio de procedimentos formais de controle de mudanças ou de manutenção de software.</w:t>
+        <w:t xml:space="preserve"> do produto com um percentual de seus casos de uso implementados, percentual este definido pela gerência de projeto. Serão ao total quatro (4) baselines, de modo que três (3) delas são sinalizadas como “pré-release” – pois representam um protótipo do produto, ou seja, uma versão incompleta que ainda se encontra em desenvolvimento – e a última como release oficial. Qualquer baseline só poderá ser alterada por meio de procedimentos formais de controle de mudanças ou de manutenção de software.</w:t>
       </w:r>
     </w:p>
     <w:p>
@@ -24306,7 +24222,7 @@
         </mc:Choice>
         <mc:Fallback>
           <w:pict>
-            <v:line w14:anchorId="51795149" id="Line 2" o:spid="_x0000_s1026" style="position:absolute;flip:y;z-index:251661824;visibility:visible;mso-wrap-style:square;mso-width-percent:0;mso-height-percent:0;mso-wrap-distance-left:9pt;mso-wrap-distance-top:0;mso-wrap-distance-right:9pt;mso-wrap-distance-bottom:0;mso-position-horizontal:absolute;mso-position-horizontal-relative:text;mso-position-vertical:absolute;mso-position-vertical-relative:text;mso-width-percent:0;mso-height-percent:0;mso-width-relative:page;mso-height-relative:page" from="-4.95pt,1.15pt" to="481.05pt,1.6pt" o:gfxdata="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" strokeweight="1.5pt"/>
+            <v:line w14:anchorId="101348D9" id="Line 2" o:spid="_x0000_s1026" style="position:absolute;flip:y;z-index:251661824;visibility:visible;mso-wrap-style:square;mso-width-percent:0;mso-height-percent:0;mso-wrap-distance-left:9pt;mso-wrap-distance-top:0;mso-wrap-distance-right:9pt;mso-wrap-distance-bottom:0;mso-position-horizontal:absolute;mso-position-horizontal-relative:text;mso-position-vertical:absolute;mso-position-vertical-relative:text;mso-width-percent:0;mso-height-percent:0;mso-width-relative:page;mso-height-relative:page" from="-4.95pt,1.15pt" to="481.05pt,1.6pt" o:gfxdata="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" strokeweight="1.5pt"/>
           </w:pict>
         </mc:Fallback>
       </mc:AlternateContent>
@@ -24352,7 +24268,7 @@
         <w:noProof/>
         <w:sz w:val="16"/>
       </w:rPr>
-      <w:t>05/24/15</w:t>
+      <w:t>05/25/15</w:t>
     </w:r>
     <w:r>
       <w:rPr>
@@ -24396,7 +24312,7 @@
         <w:noProof/>
         <w:sz w:val="16"/>
       </w:rPr>
-      <w:t xml:space="preserve">10:46 </w:t>
+      <w:t xml:space="preserve">3:50 </w:t>
     </w:r>
     <w:r>
       <w:rPr>
@@ -24506,7 +24422,7 @@
         <w:rStyle w:val="Nmerodepgina"/>
         <w:noProof/>
       </w:rPr>
-      <w:t>10</w:t>
+      <w:t>8</w:t>
     </w:r>
     <w:r>
       <w:rPr>
@@ -24649,7 +24565,7 @@
         </mc:Choice>
         <mc:Fallback>
           <w:pict>
-            <v:line w14:anchorId="4E4D7BCC" id="Line 3" o:spid="_x0000_s1026" style="position:absolute;z-index:251657216;visibility:visible;mso-wrap-style:square;mso-width-percent:0;mso-height-percent:0;mso-wrap-distance-left:9pt;mso-wrap-distance-top:0;mso-wrap-distance-right:9pt;mso-wrap-distance-bottom:0;mso-position-horizontal:absolute;mso-position-horizontal-relative:text;mso-position-vertical:absolute;mso-position-vertical-relative:text;mso-width-percent:0;mso-height-percent:0;mso-width-relative:page;mso-height-relative:page" from="28.65pt,22.75pt" to="523.65pt,22.75pt" o:gfxdata="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" strokeweight="1.5pt"/>
+            <v:line w14:anchorId="068C223C" id="Line 3" o:spid="_x0000_s1026" style="position:absolute;z-index:251657216;visibility:visible;mso-wrap-style:square;mso-width-percent:0;mso-height-percent:0;mso-wrap-distance-left:9pt;mso-wrap-distance-top:0;mso-wrap-distance-right:9pt;mso-wrap-distance-bottom:0;mso-position-horizontal:absolute;mso-position-horizontal-relative:text;mso-position-vertical:absolute;mso-position-vertical-relative:text;mso-width-percent:0;mso-height-percent:0;mso-width-relative:page;mso-height-relative:page" from="28.65pt,22.75pt" to="523.65pt,22.75pt" o:gfxdata="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" strokeweight="1.5pt"/>
           </w:pict>
         </mc:Fallback>
       </mc:AlternateContent>
@@ -29044,7 +28960,7 @@
 </file>
 
 <file path=customXml/itemProps1.xml><?xml version="1.0" encoding="utf-8"?>
-<ds:datastoreItem xmlns:ds="http://schemas.openxmlformats.org/officeDocument/2006/customXml" ds:itemID="{432FF8B0-C634-45B2-9277-BDBE3DA1A3D4}">
+<ds:datastoreItem xmlns:ds="http://schemas.openxmlformats.org/officeDocument/2006/customXml" ds:itemID="{F42B1A9D-DA94-4B72-A3C3-03B5F433F386}">
   <ds:schemaRefs>
     <ds:schemaRef ds:uri="http://schemas.openxmlformats.org/officeDocument/2006/bibliography"/>
   </ds:schemaRefs>

</xml_diff>

<commit_message>
[GCS] Atualizando nomes de artefatos no Plano de GCS
Atualizando nomes de artefatos de V&V e adicionando ferramenta Selenium
no Plano.
</commit_message>
<xml_diff>
--- a/Artefatos de Documentação/Processo Aplicado/EveRemind/4-Gerencia de Configuracao/Plano de Gerência de Configuração de Software.docx
+++ b/Artefatos de Documentação/Processo Aplicado/EveRemind/4-Gerencia de Configuracao/Plano de Gerência de Configuração de Software.docx
@@ -1537,7 +1537,7 @@
           <w:noProof/>
           <w:sz w:val="24"/>
         </w:rPr>
-        <w:t>26/05/2015</w:t>
+        <w:t>30/05/2015</w:t>
       </w:r>
       <w:r>
         <w:rPr>
@@ -1677,8 +1677,8 @@
       <w:tblGrid>
         <w:gridCol w:w="1479"/>
         <w:gridCol w:w="1984"/>
-        <w:gridCol w:w="3544"/>
-        <w:gridCol w:w="1633"/>
+        <w:gridCol w:w="3686"/>
+        <w:gridCol w:w="1491"/>
       </w:tblGrid>
       <w:tr>
         <w:trPr>
@@ -1740,7 +1740,7 @@
         </w:tc>
         <w:tc>
           <w:tcPr>
-            <w:tcW w:w="3544" w:type="dxa"/>
+            <w:tcW w:w="3686" w:type="dxa"/>
             <w:tcBorders>
               <w:top w:val="single" w:sz="4" w:space="0" w:color="auto"/>
               <w:left w:val="single" w:sz="4" w:space="0" w:color="auto"/>
@@ -1768,7 +1768,7 @@
         </w:tc>
         <w:tc>
           <w:tcPr>
-            <w:tcW w:w="1633" w:type="dxa"/>
+            <w:tcW w:w="1491" w:type="dxa"/>
             <w:tcBorders>
               <w:top w:val="single" w:sz="4" w:space="0" w:color="auto"/>
               <w:left w:val="single" w:sz="4" w:space="0" w:color="auto"/>
@@ -1877,37 +1877,13 @@
                 <w:sz w:val="22"/>
                 <w:szCs w:val="22"/>
               </w:rPr>
-              <w:fldChar w:fldCharType="begin"/>
-            </w:r>
-            <w:r>
-              <w:rPr>
-                <w:color w:val="000000" w:themeColor="text1"/>
-                <w:sz w:val="22"/>
-                <w:szCs w:val="22"/>
-              </w:rPr>
-              <w:instrText xml:space="preserve"> TIME \@ "dd/MM/yyyy" </w:instrText>
-            </w:r>
-            <w:r>
-              <w:rPr>
-                <w:color w:val="000000" w:themeColor="text1"/>
-                <w:sz w:val="22"/>
-                <w:szCs w:val="22"/>
-              </w:rPr>
-              <w:fldChar w:fldCharType="separate"/>
-            </w:r>
-            <w:r>
-              <w:rPr>
-                <w:color w:val="000000" w:themeColor="text1"/>
-                <w:sz w:val="22"/>
-                <w:szCs w:val="22"/>
-              </w:rPr>
-              <w:fldChar w:fldCharType="end"/>
-            </w:r>
-          </w:p>
-        </w:tc>
-        <w:tc>
-          <w:tcPr>
-            <w:tcW w:w="3544" w:type="dxa"/>
+              <w:t xml:space="preserve"> </w:t>
+            </w:r>
+          </w:p>
+        </w:tc>
+        <w:tc>
+          <w:tcPr>
+            <w:tcW w:w="3686" w:type="dxa"/>
             <w:tcBorders>
               <w:top w:val="single" w:sz="4" w:space="0" w:color="auto"/>
               <w:left w:val="single" w:sz="4" w:space="0" w:color="auto"/>
@@ -1955,7 +1931,7 @@
         </w:tc>
         <w:tc>
           <w:tcPr>
-            <w:tcW w:w="1633" w:type="dxa"/>
+            <w:tcW w:w="1491" w:type="dxa"/>
             <w:tcBorders>
               <w:top w:val="single" w:sz="4" w:space="0" w:color="auto"/>
               <w:left w:val="single" w:sz="4" w:space="0" w:color="auto"/>
@@ -2050,7 +2026,7 @@
         </w:tc>
         <w:tc>
           <w:tcPr>
-            <w:tcW w:w="3544" w:type="dxa"/>
+            <w:tcW w:w="3686" w:type="dxa"/>
             <w:tcBorders>
               <w:top w:val="single" w:sz="4" w:space="0" w:color="auto"/>
               <w:left w:val="single" w:sz="4" w:space="0" w:color="auto"/>
@@ -2080,7 +2056,7 @@
         </w:tc>
         <w:tc>
           <w:tcPr>
-            <w:tcW w:w="1633" w:type="dxa"/>
+            <w:tcW w:w="1491" w:type="dxa"/>
             <w:tcBorders>
               <w:top w:val="single" w:sz="4" w:space="0" w:color="auto"/>
               <w:left w:val="single" w:sz="4" w:space="0" w:color="auto"/>
@@ -2133,6 +2109,14 @@
                 <w:szCs w:val="22"/>
               </w:rPr>
             </w:pPr>
+            <w:r>
+              <w:rPr>
+                <w:color w:val="000000" w:themeColor="text1"/>
+                <w:sz w:val="22"/>
+                <w:szCs w:val="22"/>
+              </w:rPr>
+              <w:t>3</w:t>
+            </w:r>
           </w:p>
         </w:tc>
         <w:tc>
@@ -2155,11 +2139,19 @@
                 <w:szCs w:val="22"/>
               </w:rPr>
             </w:pPr>
-          </w:p>
-        </w:tc>
-        <w:tc>
-          <w:tcPr>
-            <w:tcW w:w="3544" w:type="dxa"/>
+            <w:r>
+              <w:rPr>
+                <w:color w:val="000000" w:themeColor="text1"/>
+                <w:sz w:val="22"/>
+                <w:szCs w:val="22"/>
+              </w:rPr>
+              <w:t>30/05/2015</w:t>
+            </w:r>
+          </w:p>
+        </w:tc>
+        <w:tc>
+          <w:tcPr>
+            <w:tcW w:w="3686" w:type="dxa"/>
             <w:tcBorders>
               <w:top w:val="single" w:sz="4" w:space="0" w:color="auto"/>
               <w:left w:val="single" w:sz="4" w:space="0" w:color="auto"/>
@@ -2177,11 +2169,45 @@
                 <w:szCs w:val="22"/>
               </w:rPr>
             </w:pPr>
-          </w:p>
-        </w:tc>
-        <w:tc>
-          <w:tcPr>
-            <w:tcW w:w="1633" w:type="dxa"/>
+            <w:r>
+              <w:rPr>
+                <w:color w:val="000000" w:themeColor="text1"/>
+                <w:sz w:val="22"/>
+                <w:szCs w:val="22"/>
+              </w:rPr>
+              <w:t>Atualização</w:t>
+            </w:r>
+            <w:r>
+              <w:rPr>
+                <w:color w:val="000000" w:themeColor="text1"/>
+                <w:sz w:val="22"/>
+                <w:szCs w:val="22"/>
+              </w:rPr>
+              <w:t xml:space="preserve"> nomes de</w:t>
+            </w:r>
+            <w:r>
+              <w:rPr>
+                <w:color w:val="000000" w:themeColor="text1"/>
+                <w:sz w:val="22"/>
+                <w:szCs w:val="22"/>
+              </w:rPr>
+              <w:t xml:space="preserve"> artefatos de V&amp;V</w:t>
+            </w:r>
+            <w:r>
+              <w:rPr>
+                <w:color w:val="000000" w:themeColor="text1"/>
+                <w:sz w:val="22"/>
+                <w:szCs w:val="22"/>
+              </w:rPr>
+              <w:t xml:space="preserve"> e ferramentas</w:t>
+            </w:r>
+            <w:bookmarkStart w:id="2" w:name="_GoBack"/>
+            <w:bookmarkEnd w:id="2"/>
+          </w:p>
+        </w:tc>
+        <w:tc>
+          <w:tcPr>
+            <w:tcW w:w="1491" w:type="dxa"/>
             <w:tcBorders>
               <w:top w:val="single" w:sz="4" w:space="0" w:color="auto"/>
               <w:left w:val="single" w:sz="4" w:space="0" w:color="auto"/>
@@ -2199,6 +2225,14 @@
                 <w:szCs w:val="22"/>
               </w:rPr>
             </w:pPr>
+            <w:r>
+              <w:rPr>
+                <w:color w:val="000000" w:themeColor="text1"/>
+                <w:sz w:val="22"/>
+                <w:szCs w:val="22"/>
+              </w:rPr>
+              <w:t>Moisés</w:t>
+            </w:r>
           </w:p>
         </w:tc>
       </w:tr>
@@ -2252,7 +2286,7 @@
         </w:tc>
         <w:tc>
           <w:tcPr>
-            <w:tcW w:w="3544" w:type="dxa"/>
+            <w:tcW w:w="3686" w:type="dxa"/>
             <w:tcBorders>
               <w:top w:val="single" w:sz="4" w:space="0" w:color="auto"/>
               <w:left w:val="single" w:sz="4" w:space="0" w:color="auto"/>
@@ -2274,7 +2308,7 @@
         </w:tc>
         <w:tc>
           <w:tcPr>
-            <w:tcW w:w="1633" w:type="dxa"/>
+            <w:tcW w:w="1491" w:type="dxa"/>
             <w:tcBorders>
               <w:top w:val="single" w:sz="4" w:space="0" w:color="auto"/>
               <w:left w:val="single" w:sz="4" w:space="0" w:color="auto"/>
@@ -2345,7 +2379,7 @@
         </w:tc>
         <w:tc>
           <w:tcPr>
-            <w:tcW w:w="3544" w:type="dxa"/>
+            <w:tcW w:w="3686" w:type="dxa"/>
             <w:tcBorders>
               <w:top w:val="single" w:sz="4" w:space="0" w:color="auto"/>
               <w:left w:val="single" w:sz="4" w:space="0" w:color="auto"/>
@@ -2367,7 +2401,7 @@
         </w:tc>
         <w:tc>
           <w:tcPr>
-            <w:tcW w:w="1633" w:type="dxa"/>
+            <w:tcW w:w="1491" w:type="dxa"/>
             <w:tcBorders>
               <w:top w:val="single" w:sz="4" w:space="0" w:color="auto"/>
               <w:left w:val="single" w:sz="4" w:space="0" w:color="auto"/>
@@ -2438,7 +2472,7 @@
         </w:tc>
         <w:tc>
           <w:tcPr>
-            <w:tcW w:w="3544" w:type="dxa"/>
+            <w:tcW w:w="3686" w:type="dxa"/>
             <w:tcBorders>
               <w:top w:val="single" w:sz="4" w:space="0" w:color="auto"/>
               <w:left w:val="single" w:sz="4" w:space="0" w:color="auto"/>
@@ -2460,7 +2494,7 @@
         </w:tc>
         <w:tc>
           <w:tcPr>
-            <w:tcW w:w="1633" w:type="dxa"/>
+            <w:tcW w:w="1491" w:type="dxa"/>
             <w:tcBorders>
               <w:top w:val="single" w:sz="4" w:space="0" w:color="auto"/>
               <w:left w:val="single" w:sz="4" w:space="0" w:color="auto"/>
@@ -2616,7 +2650,7 @@
         </w:rPr>
         <w:instrText>tc "</w:instrText>
       </w:r>
-      <w:bookmarkStart w:id="2" w:name="_Toc442838191"/>
+      <w:bookmarkStart w:id="3" w:name="_Toc442838191"/>
       <w:r>
         <w:rPr>
           <w:b/>
@@ -2625,7 +2659,7 @@
         </w:rPr>
         <w:instrText>Table of Contents</w:instrText>
       </w:r>
-      <w:bookmarkEnd w:id="2"/>
+      <w:bookmarkEnd w:id="3"/>
       <w:r>
         <w:rPr>
           <w:b/>
@@ -2650,13 +2684,13 @@
           <w:tab w:val="right" w:pos="9350"/>
         </w:tabs>
         <w:rPr>
-          <w:rFonts w:ascii="Times New Roman" w:eastAsiaTheme="minorEastAsia" w:hAnsi="Times New Roman" w:cs="Times New Roman"/>
+          <w:rFonts w:asciiTheme="minorHAnsi" w:eastAsiaTheme="minorEastAsia" w:hAnsiTheme="minorHAnsi" w:cstheme="minorBidi"/>
           <w:b w:val="0"/>
           <w:bCs w:val="0"/>
           <w:caps w:val="0"/>
           <w:noProof/>
-          <w:sz w:val="28"/>
-          <w:szCs w:val="28"/>
+          <w:sz w:val="22"/>
+          <w:szCs w:val="22"/>
           <w:lang w:eastAsia="pt-BR"/>
         </w:rPr>
       </w:pPr>
@@ -2695,95 +2729,67 @@
       </w:r>
       <w:r>
         <w:rPr>
-          <w:rFonts w:ascii="Times New Roman" w:hAnsi="Times New Roman" w:cs="Times New Roman"/>
           <w:noProof/>
-          <w:sz w:val="28"/>
-          <w:szCs w:val="28"/>
         </w:rPr>
         <w:t>1.</w:t>
       </w:r>
       <w:r>
         <w:rPr>
-          <w:rFonts w:ascii="Times New Roman" w:eastAsiaTheme="minorEastAsia" w:hAnsi="Times New Roman" w:cs="Times New Roman"/>
+          <w:rFonts w:asciiTheme="minorHAnsi" w:eastAsiaTheme="minorEastAsia" w:hAnsiTheme="minorHAnsi" w:cstheme="minorBidi"/>
           <w:b w:val="0"/>
           <w:bCs w:val="0"/>
           <w:caps w:val="0"/>
           <w:noProof/>
-          <w:sz w:val="28"/>
-          <w:szCs w:val="28"/>
+          <w:sz w:val="22"/>
+          <w:szCs w:val="22"/>
           <w:lang w:eastAsia="pt-BR"/>
         </w:rPr>
         <w:tab/>
       </w:r>
       <w:r>
         <w:rPr>
-          <w:rFonts w:ascii="Times New Roman" w:hAnsi="Times New Roman" w:cs="Times New Roman"/>
-          <w:caps w:val="0"/>
           <w:noProof/>
-          <w:sz w:val="28"/>
-          <w:szCs w:val="28"/>
         </w:rPr>
         <w:t>Introdução</w:t>
       </w:r>
       <w:r>
         <w:rPr>
-          <w:rFonts w:ascii="Times New Roman" w:hAnsi="Times New Roman" w:cs="Times New Roman"/>
           <w:noProof/>
-          <w:sz w:val="28"/>
-          <w:szCs w:val="28"/>
         </w:rPr>
         <w:tab/>
       </w:r>
       <w:r>
         <w:rPr>
-          <w:rFonts w:ascii="Times New Roman" w:hAnsi="Times New Roman" w:cs="Times New Roman"/>
           <w:noProof/>
-          <w:sz w:val="28"/>
-          <w:szCs w:val="28"/>
         </w:rPr>
         <w:fldChar w:fldCharType="begin"/>
       </w:r>
       <w:r>
         <w:rPr>
-          <w:rFonts w:ascii="Times New Roman" w:hAnsi="Times New Roman" w:cs="Times New Roman"/>
           <w:noProof/>
-          <w:sz w:val="28"/>
-          <w:szCs w:val="28"/>
-        </w:rPr>
-        <w:instrText xml:space="preserve"> PAGEREF _Toc420240622 \h </w:instrText>
-      </w:r>
-      <w:r>
-        <w:rPr>
-          <w:rFonts w:ascii="Times New Roman" w:hAnsi="Times New Roman" w:cs="Times New Roman"/>
+        </w:rPr>
+        <w:instrText xml:space="preserve"> PAGEREF _Toc420743756 \h </w:instrText>
+      </w:r>
+      <w:r>
+        <w:rPr>
           <w:noProof/>
-          <w:sz w:val="28"/>
-          <w:szCs w:val="28"/>
-        </w:rPr>
-      </w:r>
-      <w:r>
-        <w:rPr>
-          <w:rFonts w:ascii="Times New Roman" w:hAnsi="Times New Roman" w:cs="Times New Roman"/>
+        </w:rPr>
+      </w:r>
+      <w:r>
+        <w:rPr>
           <w:noProof/>
-          <w:sz w:val="28"/>
-          <w:szCs w:val="28"/>
         </w:rPr>
         <w:fldChar w:fldCharType="separate"/>
       </w:r>
       <w:r>
         <w:rPr>
-          <w:rFonts w:ascii="Times New Roman" w:hAnsi="Times New Roman" w:cs="Times New Roman"/>
           <w:noProof/>
-          <w:sz w:val="28"/>
-          <w:szCs w:val="28"/>
         </w:rPr>
         <w:t>1</w:t>
       </w:r>
       <w:r>
         <w:rPr>
-          <w:rFonts w:ascii="Times New Roman" w:hAnsi="Times New Roman" w:cs="Times New Roman"/>
           <w:noProof/>
-          <w:sz w:val="28"/>
-          <w:szCs w:val="28"/>
         </w:rPr>
         <w:fldChar w:fldCharType="end"/>
       </w:r>
@@ -2796,116 +2802,79 @@
           <w:tab w:val="right" w:pos="9350"/>
         </w:tabs>
         <w:rPr>
-          <w:rFonts w:ascii="Times New Roman" w:eastAsiaTheme="minorEastAsia" w:hAnsi="Times New Roman" w:cs="Times New Roman"/>
+          <w:rFonts w:asciiTheme="minorHAnsi" w:eastAsiaTheme="minorEastAsia" w:hAnsiTheme="minorHAnsi" w:cstheme="minorBidi"/>
           <w:b w:val="0"/>
           <w:bCs w:val="0"/>
           <w:caps w:val="0"/>
           <w:noProof/>
-          <w:sz w:val="28"/>
-          <w:szCs w:val="28"/>
+          <w:sz w:val="22"/>
+          <w:szCs w:val="22"/>
           <w:lang w:eastAsia="pt-BR"/>
         </w:rPr>
       </w:pPr>
       <w:r>
         <w:rPr>
-          <w:rFonts w:ascii="Times New Roman" w:hAnsi="Times New Roman" w:cs="Times New Roman"/>
           <w:noProof/>
-          <w:sz w:val="28"/>
-          <w:szCs w:val="28"/>
         </w:rPr>
         <w:t>2.</w:t>
       </w:r>
       <w:r>
         <w:rPr>
-          <w:rFonts w:ascii="Times New Roman" w:eastAsiaTheme="minorEastAsia" w:hAnsi="Times New Roman" w:cs="Times New Roman"/>
+          <w:rFonts w:asciiTheme="minorHAnsi" w:eastAsiaTheme="minorEastAsia" w:hAnsiTheme="minorHAnsi" w:cstheme="minorBidi"/>
           <w:b w:val="0"/>
           <w:bCs w:val="0"/>
           <w:caps w:val="0"/>
           <w:noProof/>
-          <w:sz w:val="28"/>
-          <w:szCs w:val="28"/>
+          <w:sz w:val="22"/>
+          <w:szCs w:val="22"/>
           <w:lang w:eastAsia="pt-BR"/>
         </w:rPr>
         <w:tab/>
       </w:r>
       <w:r>
         <w:rPr>
-          <w:rFonts w:ascii="Times New Roman" w:hAnsi="Times New Roman" w:cs="Times New Roman"/>
           <w:noProof/>
-          <w:sz w:val="28"/>
-          <w:szCs w:val="28"/>
-        </w:rPr>
-        <w:t>R</w:t>
-      </w:r>
-      <w:r>
-        <w:rPr>
-          <w:rFonts w:ascii="Times New Roman" w:hAnsi="Times New Roman" w:cs="Times New Roman"/>
-          <w:caps w:val="0"/>
+        </w:rPr>
+        <w:t>Referências à Documentos, Definições e Acrônimos</w:t>
+      </w:r>
+      <w:r>
+        <w:rPr>
           <w:noProof/>
-          <w:sz w:val="28"/>
-          <w:szCs w:val="28"/>
-        </w:rPr>
-        <w:t>eferências à Documentos, Definições e Acrônimos</w:t>
-      </w:r>
-      <w:r>
-        <w:rPr>
-          <w:rFonts w:ascii="Times New Roman" w:hAnsi="Times New Roman" w:cs="Times New Roman"/>
+        </w:rPr>
+        <w:tab/>
+      </w:r>
+      <w:r>
+        <w:rPr>
           <w:noProof/>
-          <w:sz w:val="28"/>
-          <w:szCs w:val="28"/>
-        </w:rPr>
-        <w:tab/>
-      </w:r>
-      <w:r>
-        <w:rPr>
-          <w:rFonts w:ascii="Times New Roman" w:hAnsi="Times New Roman" w:cs="Times New Roman"/>
+        </w:rPr>
+        <w:fldChar w:fldCharType="begin"/>
+      </w:r>
+      <w:r>
+        <w:rPr>
           <w:noProof/>
-          <w:sz w:val="28"/>
-          <w:szCs w:val="28"/>
-        </w:rPr>
-        <w:fldChar w:fldCharType="begin"/>
-      </w:r>
-      <w:r>
-        <w:rPr>
-          <w:rFonts w:ascii="Times New Roman" w:hAnsi="Times New Roman" w:cs="Times New Roman"/>
+        </w:rPr>
+        <w:instrText xml:space="preserve"> PAGEREF _Toc420743757 \h </w:instrText>
+      </w:r>
+      <w:r>
+        <w:rPr>
           <w:noProof/>
-          <w:sz w:val="28"/>
-          <w:szCs w:val="28"/>
-        </w:rPr>
-        <w:instrText xml:space="preserve"> PAGEREF _Toc420240623 \h </w:instrText>
-      </w:r>
-      <w:r>
-        <w:rPr>
-          <w:rFonts w:ascii="Times New Roman" w:hAnsi="Times New Roman" w:cs="Times New Roman"/>
+        </w:rPr>
+      </w:r>
+      <w:r>
+        <w:rPr>
           <w:noProof/>
-          <w:sz w:val="28"/>
-          <w:szCs w:val="28"/>
-        </w:rPr>
-      </w:r>
-      <w:r>
-        <w:rPr>
-          <w:rFonts w:ascii="Times New Roman" w:hAnsi="Times New Roman" w:cs="Times New Roman"/>
+        </w:rPr>
+        <w:fldChar w:fldCharType="separate"/>
+      </w:r>
+      <w:r>
+        <w:rPr>
           <w:noProof/>
-          <w:sz w:val="28"/>
-          <w:szCs w:val="28"/>
-        </w:rPr>
-        <w:fldChar w:fldCharType="separate"/>
-      </w:r>
-      <w:r>
-        <w:rPr>
-          <w:rFonts w:ascii="Times New Roman" w:hAnsi="Times New Roman" w:cs="Times New Roman"/>
+        </w:rPr>
+        <w:t>1</w:t>
+      </w:r>
+      <w:r>
+        <w:rPr>
           <w:noProof/>
-          <w:sz w:val="28"/>
-          <w:szCs w:val="28"/>
-        </w:rPr>
-        <w:t>1</w:t>
-      </w:r>
-      <w:r>
-        <w:rPr>
-          <w:rFonts w:ascii="Times New Roman" w:hAnsi="Times New Roman" w:cs="Times New Roman"/>
-          <w:noProof/>
-          <w:sz w:val="28"/>
-          <w:szCs w:val="28"/>
         </w:rPr>
         <w:fldChar w:fldCharType="end"/>
       </w:r>
@@ -2918,107 +2887,79 @@
           <w:tab w:val="right" w:pos="9350"/>
         </w:tabs>
         <w:rPr>
-          <w:rFonts w:ascii="Times New Roman" w:eastAsiaTheme="minorEastAsia" w:hAnsi="Times New Roman" w:cs="Times New Roman"/>
+          <w:rFonts w:asciiTheme="minorHAnsi" w:eastAsiaTheme="minorEastAsia" w:hAnsiTheme="minorHAnsi" w:cstheme="minorBidi"/>
           <w:b w:val="0"/>
           <w:bCs w:val="0"/>
           <w:caps w:val="0"/>
           <w:noProof/>
-          <w:sz w:val="28"/>
-          <w:szCs w:val="28"/>
+          <w:sz w:val="22"/>
+          <w:szCs w:val="22"/>
           <w:lang w:eastAsia="pt-BR"/>
         </w:rPr>
       </w:pPr>
       <w:r>
         <w:rPr>
-          <w:rFonts w:ascii="Times New Roman" w:hAnsi="Times New Roman" w:cs="Times New Roman"/>
           <w:noProof/>
-          <w:sz w:val="28"/>
-          <w:szCs w:val="28"/>
         </w:rPr>
         <w:t>3.</w:t>
       </w:r>
       <w:r>
         <w:rPr>
-          <w:rFonts w:ascii="Times New Roman" w:eastAsiaTheme="minorEastAsia" w:hAnsi="Times New Roman" w:cs="Times New Roman"/>
+          <w:rFonts w:asciiTheme="minorHAnsi" w:eastAsiaTheme="minorEastAsia" w:hAnsiTheme="minorHAnsi" w:cstheme="minorBidi"/>
           <w:b w:val="0"/>
           <w:bCs w:val="0"/>
           <w:caps w:val="0"/>
           <w:noProof/>
-          <w:sz w:val="28"/>
-          <w:szCs w:val="28"/>
+          <w:sz w:val="22"/>
+          <w:szCs w:val="22"/>
           <w:lang w:eastAsia="pt-BR"/>
         </w:rPr>
         <w:tab/>
       </w:r>
       <w:r>
         <w:rPr>
-          <w:rFonts w:ascii="Times New Roman" w:hAnsi="Times New Roman" w:cs="Times New Roman"/>
-          <w:caps w:val="0"/>
           <w:noProof/>
-          <w:sz w:val="28"/>
-          <w:szCs w:val="28"/>
         </w:rPr>
         <w:t>Gerenciamento</w:t>
       </w:r>
       <w:r>
         <w:rPr>
-          <w:rFonts w:ascii="Times New Roman" w:hAnsi="Times New Roman" w:cs="Times New Roman"/>
           <w:noProof/>
-          <w:sz w:val="28"/>
-          <w:szCs w:val="28"/>
         </w:rPr>
         <w:tab/>
       </w:r>
       <w:r>
         <w:rPr>
-          <w:rFonts w:ascii="Times New Roman" w:hAnsi="Times New Roman" w:cs="Times New Roman"/>
           <w:noProof/>
-          <w:sz w:val="28"/>
-          <w:szCs w:val="28"/>
         </w:rPr>
         <w:fldChar w:fldCharType="begin"/>
       </w:r>
       <w:r>
         <w:rPr>
-          <w:rFonts w:ascii="Times New Roman" w:hAnsi="Times New Roman" w:cs="Times New Roman"/>
           <w:noProof/>
-          <w:sz w:val="28"/>
-          <w:szCs w:val="28"/>
-        </w:rPr>
-        <w:instrText xml:space="preserve"> PAGEREF _Toc420240624 \h </w:instrText>
-      </w:r>
-      <w:r>
-        <w:rPr>
-          <w:rFonts w:ascii="Times New Roman" w:hAnsi="Times New Roman" w:cs="Times New Roman"/>
+        </w:rPr>
+        <w:instrText xml:space="preserve"> PAGEREF _Toc420743758 \h </w:instrText>
+      </w:r>
+      <w:r>
+        <w:rPr>
           <w:noProof/>
-          <w:sz w:val="28"/>
-          <w:szCs w:val="28"/>
-        </w:rPr>
-      </w:r>
-      <w:r>
-        <w:rPr>
-          <w:rFonts w:ascii="Times New Roman" w:hAnsi="Times New Roman" w:cs="Times New Roman"/>
+        </w:rPr>
+      </w:r>
+      <w:r>
+        <w:rPr>
           <w:noProof/>
-          <w:sz w:val="28"/>
-          <w:szCs w:val="28"/>
         </w:rPr>
         <w:fldChar w:fldCharType="separate"/>
       </w:r>
       <w:r>
         <w:rPr>
-          <w:rFonts w:ascii="Times New Roman" w:hAnsi="Times New Roman" w:cs="Times New Roman"/>
           <w:noProof/>
-          <w:sz w:val="28"/>
-          <w:szCs w:val="28"/>
-        </w:rPr>
-        <w:t>2</w:t>
-      </w:r>
-      <w:r>
-        <w:rPr>
-          <w:rFonts w:ascii="Times New Roman" w:hAnsi="Times New Roman" w:cs="Times New Roman"/>
+        </w:rPr>
+        <w:t>3</w:t>
+      </w:r>
+      <w:r>
+        <w:rPr>
           <w:noProof/>
-          <w:sz w:val="28"/>
-          <w:szCs w:val="28"/>
         </w:rPr>
         <w:fldChar w:fldCharType="end"/>
       </w:r>
@@ -3031,116 +2972,79 @@
           <w:tab w:val="right" w:pos="9350"/>
         </w:tabs>
         <w:rPr>
-          <w:rFonts w:ascii="Times New Roman" w:eastAsiaTheme="minorEastAsia" w:hAnsi="Times New Roman" w:cs="Times New Roman"/>
+          <w:rFonts w:asciiTheme="minorHAnsi" w:eastAsiaTheme="minorEastAsia" w:hAnsiTheme="minorHAnsi" w:cstheme="minorBidi"/>
           <w:b w:val="0"/>
           <w:bCs w:val="0"/>
           <w:caps w:val="0"/>
           <w:noProof/>
-          <w:sz w:val="28"/>
-          <w:szCs w:val="28"/>
+          <w:sz w:val="22"/>
+          <w:szCs w:val="22"/>
           <w:lang w:eastAsia="pt-BR"/>
         </w:rPr>
       </w:pPr>
       <w:r>
         <w:rPr>
-          <w:rFonts w:ascii="Times New Roman" w:hAnsi="Times New Roman" w:cs="Times New Roman"/>
           <w:noProof/>
-          <w:sz w:val="28"/>
-          <w:szCs w:val="28"/>
         </w:rPr>
         <w:t>4.</w:t>
       </w:r>
       <w:r>
         <w:rPr>
-          <w:rFonts w:ascii="Times New Roman" w:eastAsiaTheme="minorEastAsia" w:hAnsi="Times New Roman" w:cs="Times New Roman"/>
+          <w:rFonts w:asciiTheme="minorHAnsi" w:eastAsiaTheme="minorEastAsia" w:hAnsiTheme="minorHAnsi" w:cstheme="minorBidi"/>
           <w:b w:val="0"/>
           <w:bCs w:val="0"/>
           <w:caps w:val="0"/>
           <w:noProof/>
-          <w:sz w:val="28"/>
-          <w:szCs w:val="28"/>
+          <w:sz w:val="22"/>
+          <w:szCs w:val="22"/>
           <w:lang w:eastAsia="pt-BR"/>
         </w:rPr>
         <w:tab/>
       </w:r>
       <w:r>
         <w:rPr>
-          <w:rFonts w:ascii="Times New Roman" w:hAnsi="Times New Roman" w:cs="Times New Roman"/>
           <w:noProof/>
-          <w:sz w:val="28"/>
-          <w:szCs w:val="28"/>
-        </w:rPr>
-        <w:t>A</w:t>
-      </w:r>
-      <w:r>
-        <w:rPr>
-          <w:rFonts w:ascii="Times New Roman" w:hAnsi="Times New Roman" w:cs="Times New Roman"/>
-          <w:caps w:val="0"/>
+        </w:rPr>
+        <w:t>Atividades</w:t>
+      </w:r>
+      <w:r>
+        <w:rPr>
           <w:noProof/>
-          <w:sz w:val="28"/>
-          <w:szCs w:val="28"/>
-        </w:rPr>
-        <w:t>tividades</w:t>
-      </w:r>
-      <w:r>
-        <w:rPr>
-          <w:rFonts w:ascii="Times New Roman" w:hAnsi="Times New Roman" w:cs="Times New Roman"/>
+        </w:rPr>
+        <w:tab/>
+      </w:r>
+      <w:r>
+        <w:rPr>
           <w:noProof/>
-          <w:sz w:val="28"/>
-          <w:szCs w:val="28"/>
-        </w:rPr>
-        <w:tab/>
-      </w:r>
-      <w:r>
-        <w:rPr>
-          <w:rFonts w:ascii="Times New Roman" w:hAnsi="Times New Roman" w:cs="Times New Roman"/>
+        </w:rPr>
+        <w:fldChar w:fldCharType="begin"/>
+      </w:r>
+      <w:r>
+        <w:rPr>
           <w:noProof/>
-          <w:sz w:val="28"/>
-          <w:szCs w:val="28"/>
-        </w:rPr>
-        <w:fldChar w:fldCharType="begin"/>
-      </w:r>
-      <w:r>
-        <w:rPr>
-          <w:rFonts w:ascii="Times New Roman" w:hAnsi="Times New Roman" w:cs="Times New Roman"/>
+        </w:rPr>
+        <w:instrText xml:space="preserve"> PAGEREF _Toc420743759 \h </w:instrText>
+      </w:r>
+      <w:r>
+        <w:rPr>
           <w:noProof/>
-          <w:sz w:val="28"/>
-          <w:szCs w:val="28"/>
-        </w:rPr>
-        <w:instrText xml:space="preserve"> PAGEREF _Toc420240625 \h </w:instrText>
-      </w:r>
-      <w:r>
-        <w:rPr>
-          <w:rFonts w:ascii="Times New Roman" w:hAnsi="Times New Roman" w:cs="Times New Roman"/>
+        </w:rPr>
+      </w:r>
+      <w:r>
+        <w:rPr>
           <w:noProof/>
-          <w:sz w:val="28"/>
-          <w:szCs w:val="28"/>
-        </w:rPr>
-      </w:r>
-      <w:r>
-        <w:rPr>
-          <w:rFonts w:ascii="Times New Roman" w:hAnsi="Times New Roman" w:cs="Times New Roman"/>
+        </w:rPr>
+        <w:fldChar w:fldCharType="separate"/>
+      </w:r>
+      <w:r>
+        <w:rPr>
           <w:noProof/>
-          <w:sz w:val="28"/>
-          <w:szCs w:val="28"/>
-        </w:rPr>
-        <w:fldChar w:fldCharType="separate"/>
-      </w:r>
-      <w:r>
-        <w:rPr>
-          <w:rFonts w:ascii="Times New Roman" w:hAnsi="Times New Roman" w:cs="Times New Roman"/>
+        </w:rPr>
+        <w:t>4</w:t>
+      </w:r>
+      <w:r>
+        <w:rPr>
           <w:noProof/>
-          <w:sz w:val="28"/>
-          <w:szCs w:val="28"/>
-        </w:rPr>
-        <w:t>4</w:t>
-      </w:r>
-      <w:r>
-        <w:rPr>
-          <w:rFonts w:ascii="Times New Roman" w:hAnsi="Times New Roman" w:cs="Times New Roman"/>
-          <w:noProof/>
-          <w:sz w:val="28"/>
-          <w:szCs w:val="28"/>
         </w:rPr>
         <w:fldChar w:fldCharType="end"/>
       </w:r>
@@ -3153,107 +3057,79 @@
           <w:tab w:val="right" w:pos="9350"/>
         </w:tabs>
         <w:rPr>
-          <w:rFonts w:ascii="Times New Roman" w:eastAsiaTheme="minorEastAsia" w:hAnsi="Times New Roman" w:cs="Times New Roman"/>
+          <w:rFonts w:asciiTheme="minorHAnsi" w:eastAsiaTheme="minorEastAsia" w:hAnsiTheme="minorHAnsi" w:cstheme="minorBidi"/>
           <w:b w:val="0"/>
           <w:bCs w:val="0"/>
           <w:caps w:val="0"/>
           <w:noProof/>
-          <w:sz w:val="28"/>
-          <w:szCs w:val="28"/>
+          <w:sz w:val="22"/>
+          <w:szCs w:val="22"/>
           <w:lang w:eastAsia="pt-BR"/>
         </w:rPr>
       </w:pPr>
       <w:r>
         <w:rPr>
-          <w:rFonts w:ascii="Times New Roman" w:hAnsi="Times New Roman" w:cs="Times New Roman"/>
           <w:noProof/>
-          <w:sz w:val="28"/>
-          <w:szCs w:val="28"/>
         </w:rPr>
         <w:t>5.</w:t>
       </w:r>
       <w:r>
         <w:rPr>
-          <w:rFonts w:ascii="Times New Roman" w:eastAsiaTheme="minorEastAsia" w:hAnsi="Times New Roman" w:cs="Times New Roman"/>
+          <w:rFonts w:asciiTheme="minorHAnsi" w:eastAsiaTheme="minorEastAsia" w:hAnsiTheme="minorHAnsi" w:cstheme="minorBidi"/>
           <w:b w:val="0"/>
           <w:bCs w:val="0"/>
           <w:caps w:val="0"/>
           <w:noProof/>
-          <w:sz w:val="28"/>
-          <w:szCs w:val="28"/>
+          <w:sz w:val="22"/>
+          <w:szCs w:val="22"/>
           <w:lang w:eastAsia="pt-BR"/>
         </w:rPr>
         <w:tab/>
       </w:r>
       <w:r>
         <w:rPr>
-          <w:rFonts w:ascii="Times New Roman" w:hAnsi="Times New Roman" w:cs="Times New Roman"/>
-          <w:caps w:val="0"/>
           <w:noProof/>
-          <w:sz w:val="28"/>
-          <w:szCs w:val="28"/>
         </w:rPr>
         <w:t>Visão Geral de Recursos</w:t>
       </w:r>
       <w:r>
         <w:rPr>
-          <w:rFonts w:ascii="Times New Roman" w:hAnsi="Times New Roman" w:cs="Times New Roman"/>
           <w:noProof/>
-          <w:sz w:val="28"/>
-          <w:szCs w:val="28"/>
         </w:rPr>
         <w:tab/>
       </w:r>
       <w:r>
         <w:rPr>
-          <w:rFonts w:ascii="Times New Roman" w:hAnsi="Times New Roman" w:cs="Times New Roman"/>
           <w:noProof/>
-          <w:sz w:val="28"/>
-          <w:szCs w:val="28"/>
         </w:rPr>
         <w:fldChar w:fldCharType="begin"/>
       </w:r>
       <w:r>
         <w:rPr>
-          <w:rFonts w:ascii="Times New Roman" w:hAnsi="Times New Roman" w:cs="Times New Roman"/>
           <w:noProof/>
-          <w:sz w:val="28"/>
-          <w:szCs w:val="28"/>
-        </w:rPr>
-        <w:instrText xml:space="preserve"> PAGEREF _Toc420240626 \h </w:instrText>
-      </w:r>
-      <w:r>
-        <w:rPr>
-          <w:rFonts w:ascii="Times New Roman" w:hAnsi="Times New Roman" w:cs="Times New Roman"/>
+        </w:rPr>
+        <w:instrText xml:space="preserve"> PAGEREF _Toc420743760 \h </w:instrText>
+      </w:r>
+      <w:r>
+        <w:rPr>
           <w:noProof/>
-          <w:sz w:val="28"/>
-          <w:szCs w:val="28"/>
-        </w:rPr>
-      </w:r>
-      <w:r>
-        <w:rPr>
-          <w:rFonts w:ascii="Times New Roman" w:hAnsi="Times New Roman" w:cs="Times New Roman"/>
+        </w:rPr>
+      </w:r>
+      <w:r>
+        <w:rPr>
           <w:noProof/>
-          <w:sz w:val="28"/>
-          <w:szCs w:val="28"/>
         </w:rPr>
         <w:fldChar w:fldCharType="separate"/>
       </w:r>
       <w:r>
         <w:rPr>
-          <w:rFonts w:ascii="Times New Roman" w:hAnsi="Times New Roman" w:cs="Times New Roman"/>
           <w:noProof/>
-          <w:sz w:val="28"/>
-          <w:szCs w:val="28"/>
-        </w:rPr>
-        <w:t>11</w:t>
-      </w:r>
-      <w:r>
-        <w:rPr>
-          <w:rFonts w:ascii="Times New Roman" w:hAnsi="Times New Roman" w:cs="Times New Roman"/>
+        </w:rPr>
+        <w:t>12</w:t>
+      </w:r>
+      <w:r>
+        <w:rPr>
           <w:noProof/>
-          <w:sz w:val="28"/>
-          <w:szCs w:val="28"/>
         </w:rPr>
         <w:fldChar w:fldCharType="end"/>
       </w:r>
@@ -3266,107 +3142,79 @@
           <w:tab w:val="right" w:pos="9350"/>
         </w:tabs>
         <w:rPr>
-          <w:rFonts w:ascii="Times New Roman" w:eastAsiaTheme="minorEastAsia" w:hAnsi="Times New Roman" w:cs="Times New Roman"/>
+          <w:rFonts w:asciiTheme="minorHAnsi" w:eastAsiaTheme="minorEastAsia" w:hAnsiTheme="minorHAnsi" w:cstheme="minorBidi"/>
           <w:b w:val="0"/>
           <w:bCs w:val="0"/>
           <w:caps w:val="0"/>
           <w:noProof/>
-          <w:sz w:val="28"/>
-          <w:szCs w:val="28"/>
+          <w:sz w:val="22"/>
+          <w:szCs w:val="22"/>
           <w:lang w:eastAsia="pt-BR"/>
         </w:rPr>
       </w:pPr>
       <w:r>
         <w:rPr>
-          <w:rFonts w:ascii="Times New Roman" w:hAnsi="Times New Roman" w:cs="Times New Roman"/>
           <w:noProof/>
-          <w:sz w:val="28"/>
-          <w:szCs w:val="28"/>
         </w:rPr>
         <w:t>6.</w:t>
       </w:r>
       <w:r>
         <w:rPr>
-          <w:rFonts w:ascii="Times New Roman" w:eastAsiaTheme="minorEastAsia" w:hAnsi="Times New Roman" w:cs="Times New Roman"/>
+          <w:rFonts w:asciiTheme="minorHAnsi" w:eastAsiaTheme="minorEastAsia" w:hAnsiTheme="minorHAnsi" w:cstheme="minorBidi"/>
           <w:b w:val="0"/>
           <w:bCs w:val="0"/>
           <w:caps w:val="0"/>
           <w:noProof/>
-          <w:sz w:val="28"/>
-          <w:szCs w:val="28"/>
+          <w:sz w:val="22"/>
+          <w:szCs w:val="22"/>
           <w:lang w:eastAsia="pt-BR"/>
         </w:rPr>
         <w:tab/>
       </w:r>
       <w:r>
         <w:rPr>
-          <w:rFonts w:ascii="Times New Roman" w:hAnsi="Times New Roman" w:cs="Times New Roman"/>
-          <w:caps w:val="0"/>
           <w:noProof/>
-          <w:sz w:val="28"/>
-          <w:szCs w:val="28"/>
         </w:rPr>
         <w:t>Manutenção do Plano</w:t>
       </w:r>
       <w:r>
         <w:rPr>
-          <w:rFonts w:ascii="Times New Roman" w:hAnsi="Times New Roman" w:cs="Times New Roman"/>
           <w:noProof/>
-          <w:sz w:val="28"/>
-          <w:szCs w:val="28"/>
         </w:rPr>
         <w:tab/>
       </w:r>
       <w:r>
         <w:rPr>
-          <w:rFonts w:ascii="Times New Roman" w:hAnsi="Times New Roman" w:cs="Times New Roman"/>
           <w:noProof/>
-          <w:sz w:val="28"/>
-          <w:szCs w:val="28"/>
         </w:rPr>
         <w:fldChar w:fldCharType="begin"/>
       </w:r>
       <w:r>
         <w:rPr>
-          <w:rFonts w:ascii="Times New Roman" w:hAnsi="Times New Roman" w:cs="Times New Roman"/>
           <w:noProof/>
-          <w:sz w:val="28"/>
-          <w:szCs w:val="28"/>
-        </w:rPr>
-        <w:instrText xml:space="preserve"> PAGEREF _Toc420240627 \h </w:instrText>
-      </w:r>
-      <w:r>
-        <w:rPr>
-          <w:rFonts w:ascii="Times New Roman" w:hAnsi="Times New Roman" w:cs="Times New Roman"/>
+        </w:rPr>
+        <w:instrText xml:space="preserve"> PAGEREF _Toc420743761 \h </w:instrText>
+      </w:r>
+      <w:r>
+        <w:rPr>
           <w:noProof/>
-          <w:sz w:val="28"/>
-          <w:szCs w:val="28"/>
-        </w:rPr>
-      </w:r>
-      <w:r>
-        <w:rPr>
-          <w:rFonts w:ascii="Times New Roman" w:hAnsi="Times New Roman" w:cs="Times New Roman"/>
+        </w:rPr>
+      </w:r>
+      <w:r>
+        <w:rPr>
           <w:noProof/>
-          <w:sz w:val="28"/>
-          <w:szCs w:val="28"/>
         </w:rPr>
         <w:fldChar w:fldCharType="separate"/>
       </w:r>
       <w:r>
         <w:rPr>
-          <w:rFonts w:ascii="Times New Roman" w:hAnsi="Times New Roman" w:cs="Times New Roman"/>
           <w:noProof/>
-          <w:sz w:val="28"/>
-          <w:szCs w:val="28"/>
-        </w:rPr>
-        <w:t>11</w:t>
-      </w:r>
-      <w:r>
-        <w:rPr>
-          <w:rFonts w:ascii="Times New Roman" w:hAnsi="Times New Roman" w:cs="Times New Roman"/>
+        </w:rPr>
+        <w:t>13</w:t>
+      </w:r>
+      <w:r>
+        <w:rPr>
           <w:noProof/>
-          <w:sz w:val="28"/>
-          <w:szCs w:val="28"/>
         </w:rPr>
         <w:fldChar w:fldCharType="end"/>
       </w:r>
@@ -3379,107 +3227,79 @@
           <w:tab w:val="right" w:pos="9350"/>
         </w:tabs>
         <w:rPr>
-          <w:rFonts w:ascii="Times New Roman" w:eastAsiaTheme="minorEastAsia" w:hAnsi="Times New Roman" w:cs="Times New Roman"/>
+          <w:rFonts w:asciiTheme="minorHAnsi" w:eastAsiaTheme="minorEastAsia" w:hAnsiTheme="minorHAnsi" w:cstheme="minorBidi"/>
           <w:b w:val="0"/>
           <w:bCs w:val="0"/>
           <w:caps w:val="0"/>
           <w:noProof/>
-          <w:sz w:val="28"/>
-          <w:szCs w:val="28"/>
+          <w:sz w:val="22"/>
+          <w:szCs w:val="22"/>
           <w:lang w:eastAsia="pt-BR"/>
         </w:rPr>
       </w:pPr>
       <w:r>
         <w:rPr>
-          <w:rFonts w:ascii="Times New Roman" w:hAnsi="Times New Roman" w:cs="Times New Roman"/>
           <w:noProof/>
-          <w:sz w:val="28"/>
-          <w:szCs w:val="28"/>
         </w:rPr>
         <w:t>7.</w:t>
       </w:r>
       <w:r>
         <w:rPr>
-          <w:rFonts w:ascii="Times New Roman" w:eastAsiaTheme="minorEastAsia" w:hAnsi="Times New Roman" w:cs="Times New Roman"/>
+          <w:rFonts w:asciiTheme="minorHAnsi" w:eastAsiaTheme="minorEastAsia" w:hAnsiTheme="minorHAnsi" w:cstheme="minorBidi"/>
           <w:b w:val="0"/>
           <w:bCs w:val="0"/>
           <w:caps w:val="0"/>
           <w:noProof/>
-          <w:sz w:val="28"/>
-          <w:szCs w:val="28"/>
+          <w:sz w:val="22"/>
+          <w:szCs w:val="22"/>
           <w:lang w:eastAsia="pt-BR"/>
         </w:rPr>
         <w:tab/>
       </w:r>
       <w:r>
         <w:rPr>
-          <w:rFonts w:ascii="Times New Roman" w:hAnsi="Times New Roman" w:cs="Times New Roman"/>
-          <w:caps w:val="0"/>
           <w:noProof/>
-          <w:sz w:val="28"/>
-          <w:szCs w:val="28"/>
         </w:rPr>
         <w:t>Aprovação do Plano</w:t>
       </w:r>
       <w:r>
         <w:rPr>
-          <w:rFonts w:ascii="Times New Roman" w:hAnsi="Times New Roman" w:cs="Times New Roman"/>
           <w:noProof/>
-          <w:sz w:val="28"/>
-          <w:szCs w:val="28"/>
         </w:rPr>
         <w:tab/>
       </w:r>
       <w:r>
         <w:rPr>
-          <w:rFonts w:ascii="Times New Roman" w:hAnsi="Times New Roman" w:cs="Times New Roman"/>
           <w:noProof/>
-          <w:sz w:val="28"/>
-          <w:szCs w:val="28"/>
         </w:rPr>
         <w:fldChar w:fldCharType="begin"/>
       </w:r>
       <w:r>
         <w:rPr>
-          <w:rFonts w:ascii="Times New Roman" w:hAnsi="Times New Roman" w:cs="Times New Roman"/>
           <w:noProof/>
-          <w:sz w:val="28"/>
-          <w:szCs w:val="28"/>
-        </w:rPr>
-        <w:instrText xml:space="preserve"> PAGEREF _Toc420240628 \h </w:instrText>
-      </w:r>
-      <w:r>
-        <w:rPr>
-          <w:rFonts w:ascii="Times New Roman" w:hAnsi="Times New Roman" w:cs="Times New Roman"/>
+        </w:rPr>
+        <w:instrText xml:space="preserve"> PAGEREF _Toc420743762 \h </w:instrText>
+      </w:r>
+      <w:r>
+        <w:rPr>
           <w:noProof/>
-          <w:sz w:val="28"/>
-          <w:szCs w:val="28"/>
-        </w:rPr>
-      </w:r>
-      <w:r>
-        <w:rPr>
-          <w:rFonts w:ascii="Times New Roman" w:hAnsi="Times New Roman" w:cs="Times New Roman"/>
+        </w:rPr>
+      </w:r>
+      <w:r>
+        <w:rPr>
           <w:noProof/>
-          <w:sz w:val="28"/>
-          <w:szCs w:val="28"/>
         </w:rPr>
         <w:fldChar w:fldCharType="separate"/>
       </w:r>
       <w:r>
         <w:rPr>
-          <w:rFonts w:ascii="Times New Roman" w:hAnsi="Times New Roman" w:cs="Times New Roman"/>
           <w:noProof/>
-          <w:sz w:val="28"/>
-          <w:szCs w:val="28"/>
-        </w:rPr>
-        <w:t>12</w:t>
-      </w:r>
-      <w:r>
-        <w:rPr>
-          <w:rFonts w:ascii="Times New Roman" w:hAnsi="Times New Roman" w:cs="Times New Roman"/>
+        </w:rPr>
+        <w:t>13</w:t>
+      </w:r>
+      <w:r>
+        <w:rPr>
           <w:noProof/>
-          <w:sz w:val="28"/>
-          <w:szCs w:val="28"/>
         </w:rPr>
         <w:fldChar w:fldCharType="end"/>
       </w:r>
@@ -3798,7 +3618,7 @@
           <w:u w:val="none"/>
         </w:rPr>
       </w:pPr>
-      <w:bookmarkStart w:id="3" w:name="_Toc420240622"/>
+      <w:bookmarkStart w:id="4" w:name="_Toc420743756"/>
       <w:r>
         <w:rPr>
           <w:sz w:val="32"/>
@@ -3807,7 +3627,7 @@
         <w:lastRenderedPageBreak/>
         <w:t>Introdução</w:t>
       </w:r>
-      <w:bookmarkEnd w:id="3"/>
+      <w:bookmarkEnd w:id="4"/>
     </w:p>
     <w:p>
       <w:pPr>
@@ -4133,7 +3953,7 @@
         </w:rPr>
         <w:instrText>tc "</w:instrText>
       </w:r>
-      <w:bookmarkStart w:id="4" w:name="_Toc442838192"/>
+      <w:bookmarkStart w:id="5" w:name="_Toc442838192"/>
       <w:r>
         <w:rPr>
           <w:b/>
@@ -4142,7 +3962,7 @@
         </w:rPr>
         <w:instrText>1.  Purpose</w:instrText>
       </w:r>
-      <w:bookmarkEnd w:id="4"/>
+      <w:bookmarkEnd w:id="5"/>
       <w:r>
         <w:rPr>
           <w:b/>
@@ -4723,8 +4543,7 @@
           <w:rFonts w:ascii="Times New Roman" w:hAnsi="Times New Roman"/>
         </w:rPr>
       </w:pPr>
-      <w:bookmarkStart w:id="5" w:name="_Toc214695900"/>
-      <w:bookmarkStart w:id="6" w:name="_Toc420240623"/>
+      <w:bookmarkStart w:id="6" w:name="_Toc214695900"/>
       <w:r>
         <w:rPr>
           <w:rFonts w:ascii="Times New Roman" w:hAnsi="Times New Roman"/>
@@ -4795,13 +4614,7 @@
         <w:t xml:space="preserve"> Este é o maior nível de controle dos itens de configuração</w:t>
       </w:r>
       <w:r>
-        <w:t>. E</w:t>
-      </w:r>
-      <w:r>
-        <w:t>sp</w:t>
-      </w:r>
-      <w:r>
-        <w:t>era-se de que um item inserido nesta categoria de controle seja versionado, auditado</w:t>
+        <w:t>. Espera-se de que um item inserido nesta categoria de controle seja versionado, auditado</w:t>
       </w:r>
       <w:r>
         <w:t xml:space="preserve"> em sua totalidade e submetido à revisão formal prevista pela garantia da qualidade.</w:t>
@@ -4819,10 +4632,7 @@
         <w:t>):</w:t>
       </w:r>
       <w:r>
-        <w:t xml:space="preserve"> Este é o menor nível de controle dos itens de configuração. Espera-se de que um item inserido nesta categoria não seja versionado (é mantido apenas para fins históricos), auditado em sua totalidade e não necessita ser sujeitado</w:t>
-      </w:r>
-      <w:r>
-        <w:t xml:space="preserve"> à revisão formal prevista pela garantia da qualidade.</w:t>
+        <w:t xml:space="preserve"> Este é o menor nível de controle dos itens de configuração. Espera-se de que um item inserido nesta categoria não seja versionado (é mantido apenas para fins históricos), auditado em sua totalidade e não necessita ser sujeitado à revisão formal prevista pela garantia da qualidade.</w:t>
       </w:r>
     </w:p>
     <w:p>
@@ -4844,6 +4654,7 @@
           <w:u w:val="none"/>
         </w:rPr>
       </w:pPr>
+      <w:bookmarkStart w:id="7" w:name="_Toc420743757"/>
       <w:r>
         <w:rPr>
           <w:caps/>
@@ -4859,8 +4670,8 @@
         </w:rPr>
         <w:t>eferências à Documentos, Definições e Acrônimos</w:t>
       </w:r>
-      <w:bookmarkEnd w:id="5"/>
       <w:bookmarkEnd w:id="6"/>
+      <w:bookmarkEnd w:id="7"/>
     </w:p>
     <w:p>
       <w:pPr>
@@ -4904,7 +4715,7 @@
           <w:szCs w:val="32"/>
         </w:rPr>
       </w:pPr>
-      <w:bookmarkStart w:id="7" w:name="_Toc214695901"/>
+      <w:bookmarkStart w:id="8" w:name="_Toc214695901"/>
       <w:r>
         <w:rPr>
           <w:rFonts w:ascii="Times New Roman" w:hAnsi="Times New Roman"/>
@@ -4919,7 +4730,7 @@
         </w:rPr>
         <w:t>Documentos de Referência</w:t>
       </w:r>
-      <w:bookmarkEnd w:id="7"/>
+      <w:bookmarkEnd w:id="8"/>
       <w:r>
         <w:rPr>
           <w:rFonts w:ascii="Times New Roman" w:hAnsi="Times New Roman"/>
@@ -4934,7 +4745,7 @@
         </w:rPr>
         <w:instrText>tc "</w:instrText>
       </w:r>
-      <w:bookmarkStart w:id="8" w:name="_Toc442838193"/>
+      <w:bookmarkStart w:id="9" w:name="_Toc442838193"/>
       <w:r>
         <w:rPr>
           <w:rFonts w:ascii="Times New Roman" w:hAnsi="Times New Roman"/>
@@ -4942,7 +4753,7 @@
         </w:rPr>
         <w:instrText>2.1  References</w:instrText>
       </w:r>
-      <w:bookmarkEnd w:id="8"/>
+      <w:bookmarkEnd w:id="9"/>
       <w:r>
         <w:rPr>
           <w:rFonts w:ascii="Times New Roman" w:hAnsi="Times New Roman"/>
@@ -5413,7 +5224,7 @@
         </w:rPr>
         <w:instrText>tc "</w:instrText>
       </w:r>
-      <w:bookmarkStart w:id="9" w:name="_Toc442838194"/>
+      <w:bookmarkStart w:id="10" w:name="_Toc442838194"/>
       <w:r>
         <w:rPr>
           <w:b/>
@@ -5421,7 +5232,7 @@
         </w:rPr>
         <w:instrText>2.2  Definitions</w:instrText>
       </w:r>
-      <w:bookmarkEnd w:id="9"/>
+      <w:bookmarkEnd w:id="10"/>
       <w:r>
         <w:rPr>
           <w:b/>
@@ -6171,7 +5982,7 @@
         </w:rPr>
         <w:instrText>tc "</w:instrText>
       </w:r>
-      <w:bookmarkStart w:id="10" w:name="_Toc442838195"/>
+      <w:bookmarkStart w:id="11" w:name="_Toc442838195"/>
       <w:r>
         <w:rPr>
           <w:b/>
@@ -6179,7 +5990,7 @@
         </w:rPr>
         <w:instrText>2.3  Abbreviations and Acronyms</w:instrText>
       </w:r>
-      <w:bookmarkEnd w:id="10"/>
+      <w:bookmarkEnd w:id="11"/>
       <w:r>
         <w:rPr>
           <w:b/>
@@ -7024,7 +6835,7 @@
           <w:sz w:val="32"/>
         </w:rPr>
       </w:pPr>
-      <w:bookmarkStart w:id="11" w:name="_Toc420240624"/>
+      <w:bookmarkStart w:id="12" w:name="_Toc420743758"/>
       <w:r>
         <w:rPr>
           <w:bCs/>
@@ -7033,7 +6844,7 @@
         </w:rPr>
         <w:t>Gerenciamento</w:t>
       </w:r>
-      <w:bookmarkEnd w:id="11"/>
+      <w:bookmarkEnd w:id="12"/>
       <w:r>
         <w:rPr>
           <w:caps/>
@@ -7047,7 +6858,7 @@
         </w:rPr>
         <w:instrText>tc "</w:instrText>
       </w:r>
-      <w:bookmarkStart w:id="12" w:name="_Toc442838196"/>
+      <w:bookmarkStart w:id="13" w:name="_Toc442838196"/>
       <w:r>
         <w:rPr>
           <w:caps/>
@@ -7055,7 +6866,7 @@
         </w:rPr>
         <w:instrText>3.  Project Management</w:instrText>
       </w:r>
-      <w:bookmarkEnd w:id="12"/>
+      <w:bookmarkEnd w:id="13"/>
       <w:r>
         <w:rPr>
           <w:sz w:val="32"/>
@@ -7209,7 +7020,7 @@
         </w:rPr>
         <w:instrText>tc "</w:instrText>
       </w:r>
-      <w:bookmarkStart w:id="13" w:name="_Toc442838198"/>
+      <w:bookmarkStart w:id="14" w:name="_Toc442838198"/>
       <w:r>
         <w:rPr>
           <w:b/>
@@ -7218,7 +7029,7 @@
         </w:rPr>
         <w:instrText>3.2  Methodology</w:instrText>
       </w:r>
-      <w:bookmarkEnd w:id="13"/>
+      <w:bookmarkEnd w:id="14"/>
       <w:r>
         <w:rPr>
           <w:b/>
@@ -9601,7 +9412,7 @@
         </w:rPr>
         <w:instrText>tc "</w:instrText>
       </w:r>
-      <w:bookmarkStart w:id="14" w:name="_Toc442838199"/>
+      <w:bookmarkStart w:id="15" w:name="_Toc442838199"/>
       <w:r>
         <w:rPr>
           <w:b/>
@@ -9609,7 +9420,7 @@
         </w:rPr>
         <w:instrText>3.3  Activities and Tasks</w:instrText>
       </w:r>
-      <w:bookmarkEnd w:id="14"/>
+      <w:bookmarkEnd w:id="15"/>
       <w:r>
         <w:rPr>
           <w:b/>
@@ -9757,8 +9568,8 @@
           <w:u w:val="none"/>
         </w:rPr>
       </w:pPr>
-      <w:bookmarkStart w:id="15" w:name="_Toc214695903"/>
-      <w:bookmarkStart w:id="16" w:name="_Toc420240625"/>
+      <w:bookmarkStart w:id="16" w:name="_Toc214695903"/>
+      <w:bookmarkStart w:id="17" w:name="_Toc420743759"/>
       <w:r>
         <w:rPr>
           <w:bCs/>
@@ -9776,8 +9587,8 @@
         </w:rPr>
         <w:t>tividades</w:t>
       </w:r>
-      <w:bookmarkEnd w:id="15"/>
       <w:bookmarkEnd w:id="16"/>
+      <w:bookmarkEnd w:id="17"/>
       <w:r>
         <w:rPr>
           <w:caps/>
@@ -9791,7 +9602,7 @@
         </w:rPr>
         <w:instrText>tc "</w:instrText>
       </w:r>
-      <w:bookmarkStart w:id="17" w:name="_Toc442838200"/>
+      <w:bookmarkStart w:id="18" w:name="_Toc442838200"/>
       <w:r>
         <w:rPr>
           <w:caps/>
@@ -9799,7 +9610,7 @@
         </w:rPr>
         <w:instrText>4.  Documentation</w:instrText>
       </w:r>
-      <w:bookmarkEnd w:id="17"/>
+      <w:bookmarkEnd w:id="18"/>
       <w:r>
         <w:rPr>
           <w:sz w:val="32"/>
@@ -13581,7 +13392,7 @@
         </w:rPr>
         <w:instrText>tc "</w:instrText>
       </w:r>
-      <w:bookmarkStart w:id="18" w:name="_Toc442838201"/>
+      <w:bookmarkStart w:id="19" w:name="_Toc442838201"/>
       <w:r>
         <w:rPr>
           <w:rFonts w:ascii="Times New Roman" w:hAnsi="Times New Roman"/>
@@ -13589,7 +13400,7 @@
         </w:rPr>
         <w:instrText>4.1  Project Notebook</w:instrText>
       </w:r>
-      <w:bookmarkEnd w:id="18"/>
+      <w:bookmarkEnd w:id="19"/>
       <w:r>
         <w:rPr>
           <w:rFonts w:ascii="Times New Roman" w:hAnsi="Times New Roman"/>
@@ -13843,7 +13654,7 @@
           <w:rFonts w:ascii="Times New Roman" w:hAnsi="Times New Roman"/>
         </w:rPr>
       </w:pPr>
-      <w:bookmarkStart w:id="19" w:name="_Toc214695904"/>
+      <w:bookmarkStart w:id="20" w:name="_Toc214695904"/>
       <w:r>
         <w:rPr>
           <w:rFonts w:ascii="Times New Roman" w:hAnsi="Times New Roman"/>
@@ -13868,7 +13679,7 @@
         </w:rPr>
         <w:t>Itens de Configuração</w:t>
       </w:r>
-      <w:bookmarkEnd w:id="19"/>
+      <w:bookmarkEnd w:id="20"/>
     </w:p>
     <w:p>
       <w:pPr>
@@ -14075,7 +13886,23 @@
           <w:sz w:val="24"/>
           <w:szCs w:val="24"/>
         </w:rPr>
-        <w:t xml:space="preserve">documentos não versionados </w:t>
+        <w:t xml:space="preserve">documentos não </w:t>
+      </w:r>
+      <w:proofErr w:type="spellStart"/>
+      <w:r>
+        <w:rPr>
+          <w:sz w:val="24"/>
+          <w:szCs w:val="24"/>
+        </w:rPr>
+        <w:t>versionados</w:t>
+      </w:r>
+      <w:proofErr w:type="spellEnd"/>
+      <w:r>
+        <w:rPr>
+          <w:sz w:val="24"/>
+          <w:szCs w:val="24"/>
+        </w:rPr>
+        <w:t xml:space="preserve"> </w:t>
       </w:r>
       <w:r>
         <w:rPr>
@@ -14348,7 +14175,7 @@
           <w:rFonts w:ascii="Times New Roman" w:hAnsi="Times New Roman"/>
         </w:rPr>
       </w:pPr>
-      <w:bookmarkStart w:id="20" w:name="_Toc214695905"/>
+      <w:bookmarkStart w:id="21" w:name="_Toc214695905"/>
       <w:r>
         <w:rPr>
           <w:rFonts w:ascii="Times New Roman" w:hAnsi="Times New Roman"/>
@@ -14361,7 +14188,7 @@
         </w:rPr>
         <w:t>Padrões de Nomenclatura dos Itens de Configuração</w:t>
       </w:r>
-      <w:bookmarkEnd w:id="20"/>
+      <w:bookmarkEnd w:id="21"/>
     </w:p>
     <w:p>
       <w:pPr>
@@ -14400,39 +14227,7 @@
             <w:sz w:val="24"/>
             <w:lang w:eastAsia="es-ES"/>
           </w:rPr>
-          <w:t>Definiç</w:t>
-        </w:r>
-        <w:r>
-          <w:rPr>
-            <w:rStyle w:val="Hyperlink"/>
-            <w:sz w:val="24"/>
-            <w:lang w:eastAsia="es-ES"/>
-          </w:rPr>
-          <w:t>ã</w:t>
-        </w:r>
-        <w:r>
-          <w:rPr>
-            <w:rStyle w:val="Hyperlink"/>
-            <w:sz w:val="24"/>
-            <w:lang w:eastAsia="es-ES"/>
-          </w:rPr>
-          <w:t xml:space="preserve">o </w:t>
-        </w:r>
-        <w:r>
-          <w:rPr>
-            <w:rStyle w:val="Hyperlink"/>
-            <w:sz w:val="24"/>
-            <w:lang w:eastAsia="es-ES"/>
-          </w:rPr>
-          <w:t>E</w:t>
-        </w:r>
-        <w:r>
-          <w:rPr>
-            <w:rStyle w:val="Hyperlink"/>
-            <w:sz w:val="24"/>
-            <w:lang w:eastAsia="es-ES"/>
-          </w:rPr>
-          <w:t>strutural do Repositório</w:t>
+          <w:t>Definição Estrutural do Repositório</w:t>
         </w:r>
       </w:hyperlink>
       <w:r>
@@ -21882,14 +21677,21 @@
                 <w:sz w:val="22"/>
                 <w:szCs w:val="22"/>
               </w:rPr>
-              <w:t xml:space="preserve">[ID] </w:t>
-            </w:r>
-            <w:r>
-              <w:rPr>
-                <w:sz w:val="22"/>
-                <w:szCs w:val="22"/>
-              </w:rPr>
-              <w:t>Caso de Teste</w:t>
+              <w:t>Caso</w:t>
+            </w:r>
+            <w:r>
+              <w:rPr>
+                <w:sz w:val="22"/>
+                <w:szCs w:val="22"/>
+              </w:rPr>
+              <w:t>s</w:t>
+            </w:r>
+            <w:r>
+              <w:rPr>
+                <w:sz w:val="22"/>
+                <w:szCs w:val="22"/>
+              </w:rPr>
+              <w:t xml:space="preserve"> de Teste</w:t>
             </w:r>
           </w:p>
         </w:tc>
@@ -21912,20 +21714,6 @@
                 <w:sz w:val="22"/>
                 <w:szCs w:val="22"/>
               </w:rPr>
-              <w:t>[ID]</w:t>
-            </w:r>
-            <w:r>
-              <w:rPr>
-                <w:sz w:val="22"/>
-                <w:szCs w:val="22"/>
-              </w:rPr>
-              <w:t xml:space="preserve"> </w:t>
-            </w:r>
-            <w:r>
-              <w:rPr>
-                <w:sz w:val="22"/>
-                <w:szCs w:val="22"/>
-              </w:rPr>
               <w:t>CT</w:t>
             </w:r>
           </w:p>
@@ -22027,7 +21815,7 @@
                 <w:sz w:val="22"/>
                 <w:szCs w:val="22"/>
               </w:rPr>
-              <w:t>docx</w:t>
+              <w:t>xlsx</w:t>
             </w:r>
             <w:proofErr w:type="spellEnd"/>
             <w:proofErr w:type="gramEnd"/>
@@ -22054,14 +21842,7 @@
                 <w:sz w:val="22"/>
                 <w:szCs w:val="22"/>
               </w:rPr>
-              <w:t>Design de Teste</w:t>
-            </w:r>
-            <w:r>
-              <w:rPr>
-                <w:sz w:val="22"/>
-                <w:szCs w:val="22"/>
-              </w:rPr>
-              <w:t xml:space="preserve"> de [Nível]</w:t>
+              <w:t xml:space="preserve">Plano de Teste </w:t>
             </w:r>
           </w:p>
         </w:tc>
@@ -22084,14 +21865,7 @@
                 <w:sz w:val="22"/>
                 <w:szCs w:val="22"/>
               </w:rPr>
-              <w:t>DT</w:t>
-            </w:r>
-            <w:r>
-              <w:rPr>
-                <w:sz w:val="22"/>
-                <w:szCs w:val="22"/>
-              </w:rPr>
-              <w:t xml:space="preserve"> [Nível]</w:t>
+              <w:t xml:space="preserve">PT </w:t>
             </w:r>
           </w:p>
         </w:tc>
@@ -22114,7 +21888,7 @@
                 <w:sz w:val="22"/>
                 <w:szCs w:val="22"/>
               </w:rPr>
-              <w:t>1</w:t>
+              <w:t>N</w:t>
             </w:r>
           </w:p>
         </w:tc>
@@ -22219,7 +21993,7 @@
                 <w:sz w:val="22"/>
                 <w:szCs w:val="22"/>
               </w:rPr>
-              <w:t>Plano de Teste de [Nível]</w:t>
+              <w:t>Plano de Verificação e Validação</w:t>
             </w:r>
           </w:p>
         </w:tc>
@@ -22242,7 +22016,7 @@
                 <w:sz w:val="22"/>
                 <w:szCs w:val="22"/>
               </w:rPr>
-              <w:t>PT [Nível]</w:t>
+              <w:t>PVVS</w:t>
             </w:r>
           </w:p>
         </w:tc>
@@ -22265,7 +22039,7 @@
                 <w:sz w:val="22"/>
                 <w:szCs w:val="22"/>
               </w:rPr>
-              <w:t>N</w:t>
+              <w:t>1</w:t>
             </w:r>
           </w:p>
         </w:tc>
@@ -22370,7 +22144,7 @@
                 <w:sz w:val="22"/>
                 <w:szCs w:val="22"/>
               </w:rPr>
-              <w:t>Plano de Verificação e Validação</w:t>
+              <w:t>Relatório de Atividades de Verificação e Validação</w:t>
             </w:r>
           </w:p>
         </w:tc>
@@ -22393,7 +22167,7 @@
                 <w:sz w:val="22"/>
                 <w:szCs w:val="22"/>
               </w:rPr>
-              <w:t>PVVS</w:t>
+              <w:t>RAVV</w:t>
             </w:r>
           </w:p>
         </w:tc>
@@ -22450,6 +22224,7 @@
           </w:tcPr>
           <w:p>
             <w:pPr>
+              <w:keepNext/>
               <w:spacing w:before="120" w:after="120"/>
               <w:jc w:val="center"/>
               <w:rPr>
@@ -22521,14 +22296,14 @@
                 <w:sz w:val="22"/>
                 <w:szCs w:val="22"/>
               </w:rPr>
-              <w:t>Procedimentos de Teste</w:t>
-            </w:r>
-            <w:r>
-              <w:rPr>
-                <w:sz w:val="22"/>
-                <w:szCs w:val="22"/>
-              </w:rPr>
-              <w:t xml:space="preserve"> de [Nível]</w:t>
+              <w:t>Resultados de Teste</w:t>
+            </w:r>
+            <w:r>
+              <w:rPr>
+                <w:sz w:val="22"/>
+                <w:szCs w:val="22"/>
+              </w:rPr>
+              <w:t xml:space="preserve"> </w:t>
             </w:r>
           </w:p>
         </w:tc>
@@ -22551,324 +22326,6 @@
                 <w:sz w:val="22"/>
                 <w:szCs w:val="22"/>
               </w:rPr>
-              <w:t>PT</w:t>
-            </w:r>
-            <w:r>
-              <w:rPr>
-                <w:sz w:val="22"/>
-                <w:szCs w:val="22"/>
-              </w:rPr>
-              <w:t xml:space="preserve"> [Nível]</w:t>
-            </w:r>
-          </w:p>
-        </w:tc>
-        <w:tc>
-          <w:tcPr>
-            <w:tcW w:w="709" w:type="dxa"/>
-            <w:vAlign w:val="center"/>
-          </w:tcPr>
-          <w:p>
-            <w:pPr>
-              <w:spacing w:before="120" w:after="120"/>
-              <w:jc w:val="center"/>
-              <w:rPr>
-                <w:sz w:val="22"/>
-                <w:szCs w:val="22"/>
-              </w:rPr>
-            </w:pPr>
-            <w:r>
-              <w:rPr>
-                <w:sz w:val="22"/>
-                <w:szCs w:val="22"/>
-              </w:rPr>
-              <w:t>1</w:t>
-            </w:r>
-          </w:p>
-        </w:tc>
-        <w:tc>
-          <w:tcPr>
-            <w:tcW w:w="567" w:type="dxa"/>
-            <w:vAlign w:val="center"/>
-          </w:tcPr>
-          <w:p>
-            <w:pPr>
-              <w:spacing w:before="120" w:after="120"/>
-              <w:jc w:val="center"/>
-              <w:rPr>
-                <w:sz w:val="22"/>
-                <w:szCs w:val="22"/>
-              </w:rPr>
-            </w:pPr>
-            <w:r>
-              <w:rPr>
-                <w:sz w:val="22"/>
-                <w:szCs w:val="22"/>
-              </w:rPr>
-              <w:t>A</w:t>
-            </w:r>
-          </w:p>
-        </w:tc>
-        <w:tc>
-          <w:tcPr>
-            <w:tcW w:w="1134" w:type="dxa"/>
-            <w:vAlign w:val="center"/>
-          </w:tcPr>
-          <w:p>
-            <w:pPr>
-              <w:keepNext/>
-              <w:spacing w:before="120" w:after="120"/>
-              <w:jc w:val="center"/>
-              <w:rPr>
-                <w:sz w:val="22"/>
-                <w:szCs w:val="22"/>
-              </w:rPr>
-            </w:pPr>
-            <w:r>
-              <w:rPr>
-                <w:sz w:val="22"/>
-                <w:szCs w:val="22"/>
-              </w:rPr>
-              <w:t>2.1.1.</w:t>
-            </w:r>
-            <w:r>
-              <w:rPr>
-                <w:sz w:val="22"/>
-                <w:szCs w:val="22"/>
-              </w:rPr>
-              <w:t>6</w:t>
-            </w:r>
-          </w:p>
-        </w:tc>
-        <w:tc>
-          <w:tcPr>
-            <w:tcW w:w="709" w:type="dxa"/>
-            <w:vAlign w:val="center"/>
-          </w:tcPr>
-          <w:p>
-            <w:pPr>
-              <w:spacing w:before="120" w:after="120"/>
-              <w:jc w:val="center"/>
-              <w:rPr>
-                <w:sz w:val="22"/>
-                <w:szCs w:val="22"/>
-              </w:rPr>
-            </w:pPr>
-            <w:proofErr w:type="spellStart"/>
-            <w:proofErr w:type="gramStart"/>
-            <w:r>
-              <w:rPr>
-                <w:sz w:val="22"/>
-                <w:szCs w:val="22"/>
-              </w:rPr>
-              <w:t>docx</w:t>
-            </w:r>
-            <w:proofErr w:type="spellEnd"/>
-            <w:proofErr w:type="gramEnd"/>
-          </w:p>
-        </w:tc>
-      </w:tr>
-      <w:tr>
-        <w:tc>
-          <w:tcPr>
-            <w:tcW w:w="3914" w:type="dxa"/>
-            <w:vAlign w:val="center"/>
-          </w:tcPr>
-          <w:p>
-            <w:pPr>
-              <w:spacing w:before="120" w:after="120"/>
-              <w:jc w:val="center"/>
-              <w:rPr>
-                <w:sz w:val="22"/>
-                <w:szCs w:val="22"/>
-              </w:rPr>
-            </w:pPr>
-            <w:r>
-              <w:rPr>
-                <w:sz w:val="22"/>
-                <w:szCs w:val="22"/>
-              </w:rPr>
-              <w:t>Relatório de Atividades de Verificação e Validação</w:t>
-            </w:r>
-          </w:p>
-        </w:tc>
-        <w:tc>
-          <w:tcPr>
-            <w:tcW w:w="1157" w:type="dxa"/>
-            <w:vAlign w:val="center"/>
-          </w:tcPr>
-          <w:p>
-            <w:pPr>
-              <w:spacing w:before="120" w:after="120"/>
-              <w:jc w:val="center"/>
-              <w:rPr>
-                <w:sz w:val="22"/>
-                <w:szCs w:val="22"/>
-              </w:rPr>
-            </w:pPr>
-            <w:r>
-              <w:rPr>
-                <w:sz w:val="22"/>
-                <w:szCs w:val="22"/>
-              </w:rPr>
-              <w:t>RAVV</w:t>
-            </w:r>
-          </w:p>
-        </w:tc>
-        <w:tc>
-          <w:tcPr>
-            <w:tcW w:w="709" w:type="dxa"/>
-            <w:vAlign w:val="center"/>
-          </w:tcPr>
-          <w:p>
-            <w:pPr>
-              <w:spacing w:before="120" w:after="120"/>
-              <w:jc w:val="center"/>
-              <w:rPr>
-                <w:sz w:val="22"/>
-                <w:szCs w:val="22"/>
-              </w:rPr>
-            </w:pPr>
-            <w:r>
-              <w:rPr>
-                <w:sz w:val="22"/>
-                <w:szCs w:val="22"/>
-              </w:rPr>
-              <w:t>1</w:t>
-            </w:r>
-          </w:p>
-        </w:tc>
-        <w:tc>
-          <w:tcPr>
-            <w:tcW w:w="567" w:type="dxa"/>
-            <w:vAlign w:val="center"/>
-          </w:tcPr>
-          <w:p>
-            <w:pPr>
-              <w:spacing w:before="120" w:after="120"/>
-              <w:jc w:val="center"/>
-              <w:rPr>
-                <w:sz w:val="22"/>
-                <w:szCs w:val="22"/>
-              </w:rPr>
-            </w:pPr>
-            <w:r>
-              <w:rPr>
-                <w:sz w:val="22"/>
-                <w:szCs w:val="22"/>
-              </w:rPr>
-              <w:t>A</w:t>
-            </w:r>
-          </w:p>
-        </w:tc>
-        <w:tc>
-          <w:tcPr>
-            <w:tcW w:w="1134" w:type="dxa"/>
-            <w:vAlign w:val="center"/>
-          </w:tcPr>
-          <w:p>
-            <w:pPr>
-              <w:keepNext/>
-              <w:spacing w:before="120" w:after="120"/>
-              <w:jc w:val="center"/>
-              <w:rPr>
-                <w:sz w:val="22"/>
-                <w:szCs w:val="22"/>
-              </w:rPr>
-            </w:pPr>
-            <w:r>
-              <w:rPr>
-                <w:sz w:val="22"/>
-                <w:szCs w:val="22"/>
-              </w:rPr>
-              <w:t>2.1.1.</w:t>
-            </w:r>
-            <w:r>
-              <w:rPr>
-                <w:sz w:val="22"/>
-                <w:szCs w:val="22"/>
-              </w:rPr>
-              <w:t>6</w:t>
-            </w:r>
-          </w:p>
-        </w:tc>
-        <w:tc>
-          <w:tcPr>
-            <w:tcW w:w="709" w:type="dxa"/>
-            <w:vAlign w:val="center"/>
-          </w:tcPr>
-          <w:p>
-            <w:pPr>
-              <w:spacing w:before="120" w:after="120"/>
-              <w:jc w:val="center"/>
-              <w:rPr>
-                <w:sz w:val="22"/>
-                <w:szCs w:val="22"/>
-              </w:rPr>
-            </w:pPr>
-            <w:proofErr w:type="spellStart"/>
-            <w:proofErr w:type="gramStart"/>
-            <w:r>
-              <w:rPr>
-                <w:sz w:val="22"/>
-                <w:szCs w:val="22"/>
-              </w:rPr>
-              <w:t>docx</w:t>
-            </w:r>
-            <w:proofErr w:type="spellEnd"/>
-            <w:proofErr w:type="gramEnd"/>
-          </w:p>
-        </w:tc>
-      </w:tr>
-      <w:tr>
-        <w:tc>
-          <w:tcPr>
-            <w:tcW w:w="3914" w:type="dxa"/>
-            <w:vAlign w:val="center"/>
-          </w:tcPr>
-          <w:p>
-            <w:pPr>
-              <w:spacing w:before="120" w:after="120"/>
-              <w:jc w:val="center"/>
-              <w:rPr>
-                <w:sz w:val="22"/>
-                <w:szCs w:val="22"/>
-              </w:rPr>
-            </w:pPr>
-            <w:r>
-              <w:rPr>
-                <w:sz w:val="22"/>
-                <w:szCs w:val="22"/>
-              </w:rPr>
-              <w:t>Resultados de Teste</w:t>
-            </w:r>
-            <w:r>
-              <w:rPr>
-                <w:sz w:val="22"/>
-                <w:szCs w:val="22"/>
-              </w:rPr>
-              <w:t xml:space="preserve"> de [Nível]</w:t>
-            </w:r>
-          </w:p>
-        </w:tc>
-        <w:tc>
-          <w:tcPr>
-            <w:tcW w:w="1157" w:type="dxa"/>
-            <w:vAlign w:val="center"/>
-          </w:tcPr>
-          <w:p>
-            <w:pPr>
-              <w:spacing w:before="120" w:after="120"/>
-              <w:jc w:val="center"/>
-              <w:rPr>
-                <w:sz w:val="22"/>
-                <w:szCs w:val="22"/>
-              </w:rPr>
-            </w:pPr>
-            <w:r>
-              <w:rPr>
-                <w:sz w:val="22"/>
-                <w:szCs w:val="22"/>
-              </w:rPr>
               <w:t>RT</w:t>
             </w:r>
             <w:r>
@@ -22876,7 +22333,7 @@
                 <w:sz w:val="22"/>
                 <w:szCs w:val="22"/>
               </w:rPr>
-              <w:t xml:space="preserve"> [Nível]</w:t>
+              <w:t xml:space="preserve"> </w:t>
             </w:r>
           </w:p>
         </w:tc>
@@ -23103,18 +22560,7 @@
           <w:sz w:val="22"/>
           <w:szCs w:val="22"/>
         </w:rPr>
-        <w:t xml:space="preserve"> Verificação e Valida</w:t>
-      </w:r>
-      <w:r>
-        <w:rPr>
-          <w:rFonts w:ascii="Times New Roman" w:hAnsi="Times New Roman"/>
-          <w:b w:val="0"/>
-          <w:i/>
-          <w:noProof/>
-          <w:sz w:val="22"/>
-          <w:szCs w:val="22"/>
-        </w:rPr>
-        <w:t>ção</w:t>
+        <w:t xml:space="preserve"> Verificação e Validação</w:t>
       </w:r>
     </w:p>
     <w:p>
@@ -24197,7 +23643,6 @@
               <w:rPr>
                 <w:sz w:val="22"/>
               </w:rPr>
-              <w:lastRenderedPageBreak/>
               <w:t>[ID]</w:t>
             </w:r>
             <w:r>
@@ -24533,6 +23978,7 @@
                 <w:b/>
                 <w:sz w:val="22"/>
               </w:rPr>
+              <w:lastRenderedPageBreak/>
               <w:t>Nome</w:t>
             </w:r>
             <w:r>
@@ -24949,14 +24395,14 @@
           <w:rFonts w:ascii="Times New Roman" w:hAnsi="Times New Roman"/>
         </w:rPr>
       </w:pPr>
-      <w:bookmarkStart w:id="21" w:name="_Toc214695906"/>
+      <w:bookmarkStart w:id="22" w:name="_Toc214695906"/>
       <w:r>
         <w:rPr>
           <w:rFonts w:ascii="Times New Roman" w:hAnsi="Times New Roman"/>
         </w:rPr>
         <w:t xml:space="preserve">4.1.3 </w:t>
       </w:r>
-      <w:bookmarkEnd w:id="21"/>
+      <w:bookmarkEnd w:id="22"/>
       <w:r>
         <w:rPr>
           <w:rFonts w:ascii="Times New Roman" w:hAnsi="Times New Roman"/>
@@ -25543,14 +24989,7 @@
         <w:rPr>
           <w:color w:val="000000" w:themeColor="text1"/>
         </w:rPr>
-        <w:t xml:space="preserve">Um documento </w:t>
-      </w:r>
-      <w:r>
-        <w:rPr>
-          <w:color w:val="000000" w:themeColor="text1"/>
-        </w:rPr>
-        <w:lastRenderedPageBreak/>
-        <w:t>só pode ser referenciado em outro quando e</w:t>
+        <w:t>Um documento só pode ser referenciado em outro quando e</w:t>
       </w:r>
       <w:r>
         <w:rPr>
@@ -25601,7 +25040,14 @@
         <w:rPr>
           <w:color w:val="000000" w:themeColor="text1"/>
         </w:rPr>
-        <w:t>Quanto ao trabalho paralelo e resolução de conflitos – O trabalho paralelo em um mesmo artefato por parte de dois ou mais integrantes do projeto é extremamente desencorajado pelo fato de que este evento pode proporcionar um conflito de conteúdo</w:t>
+        <w:t xml:space="preserve">Quanto ao trabalho paralelo e resolução de conflitos – O trabalho paralelo em um mesmo artefato por parte de dois ou mais integrantes do projeto é extremamente desencorajado pelo fato de que este evento </w:t>
+      </w:r>
+      <w:r>
+        <w:rPr>
+          <w:color w:val="000000" w:themeColor="text1"/>
+        </w:rPr>
+        <w:lastRenderedPageBreak/>
+        <w:t>pode proporcionar um conflito de conteúdo</w:t>
       </w:r>
       <w:r>
         <w:rPr>
@@ -26007,7 +25453,7 @@
         </w:rPr>
         <w:instrText>tc "</w:instrText>
       </w:r>
-      <w:bookmarkStart w:id="22" w:name="_Toc442838202"/>
+      <w:bookmarkStart w:id="23" w:name="_Toc442838202"/>
       <w:r>
         <w:rPr>
           <w:rStyle w:val="Ttulo2Char"/>
@@ -26016,7 +25462,7 @@
         </w:rPr>
         <w:instrText>4.1.3 Project Progress Reports</w:instrText>
       </w:r>
-      <w:bookmarkEnd w:id="22"/>
+      <w:bookmarkEnd w:id="23"/>
       <w:r>
         <w:rPr>
           <w:rStyle w:val="Ttulo2Char"/>
@@ -26033,7 +25479,7 @@
         </w:rPr>
         <w:fldChar w:fldCharType="end"/>
       </w:r>
-      <w:bookmarkStart w:id="23" w:name="_Toc214695907"/>
+      <w:bookmarkStart w:id="24" w:name="_Toc214695907"/>
       <w:r>
         <w:rPr>
           <w:rStyle w:val="Ttulo2Char"/>
@@ -26042,7 +25488,7 @@
         </w:rPr>
         <w:t xml:space="preserve">4.2 </w:t>
       </w:r>
-      <w:bookmarkEnd w:id="23"/>
+      <w:bookmarkEnd w:id="24"/>
       <w:r>
         <w:rPr>
           <w:rStyle w:val="Ttulo2Char"/>
@@ -26075,7 +25521,7 @@
         </w:rPr>
         <w:instrText>tc "</w:instrText>
       </w:r>
-      <w:bookmarkStart w:id="24" w:name="_Toc442838203"/>
+      <w:bookmarkStart w:id="25" w:name="_Toc442838203"/>
       <w:r>
         <w:rPr>
           <w:rStyle w:val="Ttulo2Char"/>
@@ -26084,7 +25530,7 @@
         </w:rPr>
         <w:instrText>4.2  Functional Specifications Document</w:instrText>
       </w:r>
-      <w:bookmarkEnd w:id="24"/>
+      <w:bookmarkEnd w:id="25"/>
       <w:r>
         <w:rPr>
           <w:rStyle w:val="Ttulo2Char"/>
@@ -26119,7 +25565,7 @@
           <w:rFonts w:ascii="Times New Roman" w:hAnsi="Times New Roman"/>
         </w:rPr>
       </w:pPr>
-      <w:bookmarkStart w:id="25" w:name="_Toc214695908"/>
+      <w:bookmarkStart w:id="26" w:name="_Toc214695908"/>
       <w:proofErr w:type="gramStart"/>
       <w:r>
         <w:rPr>
@@ -26127,8 +25573,8 @@
         </w:rPr>
         <w:t xml:space="preserve">4.2.1 </w:t>
       </w:r>
-      <w:bookmarkStart w:id="26" w:name="_Toc214695909"/>
-      <w:bookmarkEnd w:id="25"/>
+      <w:bookmarkStart w:id="27" w:name="_Toc214695909"/>
+      <w:bookmarkEnd w:id="26"/>
       <w:r>
         <w:rPr>
           <w:rFonts w:ascii="Times New Roman" w:hAnsi="Times New Roman"/>
@@ -26190,7 +25636,7 @@
         </w:rPr>
         <w:t xml:space="preserve">4.2.2 </w:t>
       </w:r>
-      <w:bookmarkEnd w:id="26"/>
+      <w:bookmarkEnd w:id="27"/>
       <w:r>
         <w:rPr>
           <w:rFonts w:ascii="Times New Roman" w:hAnsi="Times New Roman"/>
@@ -26306,7 +25752,7 @@
           <w:rFonts w:ascii="Times New Roman" w:hAnsi="Times New Roman"/>
         </w:rPr>
       </w:pPr>
-      <w:bookmarkStart w:id="27" w:name="_Toc214695911"/>
+      <w:bookmarkStart w:id="28" w:name="_Toc214695911"/>
       <w:proofErr w:type="gramStart"/>
       <w:r>
         <w:rPr>
@@ -26314,7 +25760,7 @@
         </w:rPr>
         <w:t xml:space="preserve">4.2.4 </w:t>
       </w:r>
-      <w:bookmarkEnd w:id="27"/>
+      <w:bookmarkEnd w:id="28"/>
       <w:r>
         <w:rPr>
           <w:rFonts w:ascii="Times New Roman" w:hAnsi="Times New Roman"/>
@@ -26415,7 +25861,7 @@
         </w:rPr>
         <w:instrText>tc "</w:instrText>
       </w:r>
-      <w:bookmarkStart w:id="28" w:name="_Toc442838205"/>
+      <w:bookmarkStart w:id="29" w:name="_Toc442838205"/>
       <w:r>
         <w:rPr>
           <w:rStyle w:val="Ttulo2Char"/>
@@ -26424,7 +25870,7 @@
         </w:rPr>
         <w:instrText>4.3  Technical Design Document</w:instrText>
       </w:r>
-      <w:bookmarkEnd w:id="28"/>
+      <w:bookmarkEnd w:id="29"/>
       <w:r>
         <w:rPr>
           <w:rStyle w:val="Ttulo2Char"/>
@@ -26715,14 +26161,14 @@
           <w:rFonts w:ascii="Times New Roman" w:hAnsi="Times New Roman"/>
         </w:rPr>
       </w:pPr>
-      <w:bookmarkStart w:id="29" w:name="_Toc214695912"/>
+      <w:bookmarkStart w:id="30" w:name="_Toc214695912"/>
       <w:r>
         <w:rPr>
           <w:rFonts w:ascii="Times New Roman" w:hAnsi="Times New Roman"/>
         </w:rPr>
         <w:t xml:space="preserve">4.4 </w:t>
       </w:r>
-      <w:bookmarkEnd w:id="29"/>
+      <w:bookmarkEnd w:id="30"/>
       <w:r>
         <w:rPr>
           <w:rFonts w:ascii="Times New Roman" w:hAnsi="Times New Roman"/>
@@ -26741,14 +26187,14 @@
         </w:rPr>
         <w:instrText>tc "</w:instrText>
       </w:r>
-      <w:bookmarkStart w:id="30" w:name="_Toc442838206"/>
+      <w:bookmarkStart w:id="31" w:name="_Toc442838206"/>
       <w:r>
         <w:rPr>
           <w:rFonts w:ascii="Times New Roman" w:hAnsi="Times New Roman"/>
         </w:rPr>
         <w:instrText>4.3  Technical Design Document</w:instrText>
       </w:r>
-      <w:bookmarkEnd w:id="30"/>
+      <w:bookmarkEnd w:id="31"/>
       <w:r>
         <w:rPr>
           <w:rFonts w:ascii="Times New Roman" w:hAnsi="Times New Roman"/>
@@ -27050,7 +26496,7 @@
           <w:rFonts w:ascii="Times New Roman" w:hAnsi="Times New Roman"/>
         </w:rPr>
       </w:pPr>
-      <w:bookmarkStart w:id="31" w:name="_Toc214695913"/>
+      <w:bookmarkStart w:id="32" w:name="_Toc214695913"/>
       <w:r>
         <w:rPr>
           <w:rFonts w:ascii="Times New Roman" w:hAnsi="Times New Roman"/>
@@ -27063,7 +26509,7 @@
         </w:rPr>
         <w:t>Control</w:t>
       </w:r>
-      <w:bookmarkEnd w:id="31"/>
+      <w:bookmarkEnd w:id="32"/>
       <w:r>
         <w:rPr>
           <w:rFonts w:ascii="Times New Roman" w:hAnsi="Times New Roman"/>
@@ -27176,9 +26622,9 @@
           <w:u w:val="none"/>
         </w:rPr>
       </w:pPr>
-      <w:bookmarkStart w:id="32" w:name="_Toc214695915"/>
-      <w:bookmarkStart w:id="33" w:name="_Toc214780812"/>
-      <w:bookmarkStart w:id="34" w:name="_Toc420240626"/>
+      <w:bookmarkStart w:id="33" w:name="_Toc214695915"/>
+      <w:bookmarkStart w:id="34" w:name="_Toc214780812"/>
+      <w:bookmarkStart w:id="35" w:name="_Toc420743760"/>
       <w:r>
         <w:rPr>
           <w:bCs/>
@@ -27198,8 +26644,8 @@
         </w:rPr>
         <w:t>R</w:t>
       </w:r>
-      <w:bookmarkEnd w:id="32"/>
       <w:bookmarkEnd w:id="33"/>
+      <w:bookmarkEnd w:id="34"/>
       <w:r>
         <w:rPr>
           <w:bCs/>
@@ -27209,7 +26655,7 @@
         </w:rPr>
         <w:t>ecursos</w:t>
       </w:r>
-      <w:bookmarkEnd w:id="34"/>
+      <w:bookmarkEnd w:id="35"/>
     </w:p>
     <w:p/>
     <w:p>
@@ -27329,15 +26775,14 @@
           <w:rFonts w:ascii="Times New Roman" w:hAnsi="Times New Roman"/>
         </w:rPr>
       </w:pPr>
-      <w:bookmarkStart w:id="35" w:name="_Toc214695916"/>
+      <w:bookmarkStart w:id="36" w:name="_Toc214695916"/>
       <w:r>
         <w:rPr>
           <w:rFonts w:ascii="Times New Roman" w:hAnsi="Times New Roman"/>
         </w:rPr>
-        <w:lastRenderedPageBreak/>
         <w:t>5.2 Re</w:t>
       </w:r>
-      <w:bookmarkEnd w:id="35"/>
+      <w:bookmarkEnd w:id="36"/>
       <w:r>
         <w:rPr>
           <w:rFonts w:ascii="Times New Roman" w:hAnsi="Times New Roman"/>
@@ -27362,14 +26807,14 @@
         </w:rPr>
         <w:instrText>tc "</w:instrText>
       </w:r>
-      <w:bookmarkStart w:id="36" w:name="_Toc442838213"/>
+      <w:bookmarkStart w:id="37" w:name="_Toc442838213"/>
       <w:r>
         <w:rPr>
           <w:rFonts w:ascii="Times New Roman" w:hAnsi="Times New Roman"/>
         </w:rPr>
         <w:instrText>5.2  Data Naming Standards</w:instrText>
       </w:r>
-      <w:bookmarkEnd w:id="36"/>
+      <w:bookmarkEnd w:id="37"/>
       <w:r>
         <w:rPr>
           <w:rFonts w:ascii="Times New Roman" w:hAnsi="Times New Roman"/>
@@ -27458,8 +26903,6 @@
           <w:t>.</w:t>
         </w:r>
       </w:hyperlink>
-      <w:bookmarkStart w:id="37" w:name="_GoBack"/>
-      <w:bookmarkEnd w:id="37"/>
     </w:p>
     <w:p>
       <w:pPr>
@@ -27537,7 +26980,6 @@
         </w:rPr>
       </w:pPr>
       <w:bookmarkStart w:id="39" w:name="_Toc214695917"/>
-      <w:bookmarkStart w:id="40" w:name="_Toc420240627"/>
       <w:r>
         <w:rPr>
           <w:rFonts w:ascii="Times New Roman" w:hAnsi="Times New Roman"/>
@@ -27711,6 +27153,23 @@
         <w:t>MongoDB</w:t>
       </w:r>
       <w:proofErr w:type="spellEnd"/>
+    </w:p>
+    <w:p>
+      <w:pPr>
+        <w:pStyle w:val="BodyText1"/>
+        <w:numPr>
+          <w:ilvl w:val="0"/>
+          <w:numId w:val="24"/>
+        </w:numPr>
+      </w:pPr>
+      <w:proofErr w:type="spellStart"/>
+      <w:r>
+        <w:t>Selenium</w:t>
+      </w:r>
+      <w:proofErr w:type="spellEnd"/>
+      <w:r>
+        <w:t xml:space="preserve"> 2.45.0</w:t>
+      </w:r>
     </w:p>
     <w:p>
       <w:pPr>
@@ -27731,6 +27190,7 @@
           <w:sz w:val="32"/>
         </w:rPr>
       </w:pPr>
+      <w:bookmarkStart w:id="40" w:name="_Toc420743761"/>
       <w:r>
         <w:rPr>
           <w:bCs/>
@@ -28051,7 +27511,7 @@
           <w:u w:val="none"/>
         </w:rPr>
       </w:pPr>
-      <w:bookmarkStart w:id="42" w:name="_Toc420240628"/>
+      <w:bookmarkStart w:id="42" w:name="_Toc420743762"/>
       <w:r>
         <w:rPr>
           <w:bCs/>
@@ -28350,7 +27810,7 @@
       <mc:AlternateContent>
         <mc:Choice Requires="wps">
           <w:drawing>
-            <wp:anchor distT="0" distB="0" distL="114300" distR="114300" simplePos="0" relativeHeight="251661824" behindDoc="0" locked="0" layoutInCell="1" allowOverlap="1" wp14:anchorId="2A0856D0" wp14:editId="1CF726A2">
+            <wp:anchor distT="0" distB="0" distL="114300" distR="114300" simplePos="0" relativeHeight="251658240" behindDoc="0" locked="0" layoutInCell="1" allowOverlap="1" wp14:anchorId="2A0856D0" wp14:editId="1CF726A2">
               <wp:simplePos x="0" y="0"/>
               <wp:positionH relativeFrom="column">
                 <wp:posOffset>-62865</wp:posOffset>
@@ -28411,7 +27871,7 @@
         </mc:Choice>
         <mc:Fallback>
           <w:pict>
-            <v:line w14:anchorId="3DE27AE6" id="Line 2" o:spid="_x0000_s1026" style="position:absolute;flip:y;z-index:251661824;visibility:visible;mso-wrap-style:square;mso-width-percent:0;mso-height-percent:0;mso-wrap-distance-left:9pt;mso-wrap-distance-top:0;mso-wrap-distance-right:9pt;mso-wrap-distance-bottom:0;mso-position-horizontal:absolute;mso-position-horizontal-relative:text;mso-position-vertical:absolute;mso-position-vertical-relative:text;mso-width-percent:0;mso-height-percent:0;mso-width-relative:page;mso-height-relative:page" from="-4.95pt,1.15pt" to="481.05pt,1.6pt" o:gfxdata="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" strokeweight="1.5pt"/>
+            <v:line w14:anchorId="6C34E31D" id="Line 2" o:spid="_x0000_s1026" style="position:absolute;flip:y;z-index:251658240;visibility:visible;mso-wrap-style:square;mso-width-percent:0;mso-height-percent:0;mso-wrap-distance-left:9pt;mso-wrap-distance-top:0;mso-wrap-distance-right:9pt;mso-wrap-distance-bottom:0;mso-position-horizontal:absolute;mso-position-horizontal-relative:text;mso-position-vertical:absolute;mso-position-vertical-relative:text;mso-width-percent:0;mso-height-percent:0;mso-width-relative:page;mso-height-relative:page" from="-4.95pt,1.15pt" to="481.05pt,1.6pt" o:gfxdata="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" strokeweight="1.5pt"/>
           </w:pict>
         </mc:Fallback>
       </mc:AlternateContent>
@@ -28457,7 +27917,7 @@
         <w:noProof/>
         <w:sz w:val="16"/>
       </w:rPr>
-      <w:t>05/26/15</w:t>
+      <w:t>05/30/15</w:t>
     </w:r>
     <w:r>
       <w:rPr>
@@ -28501,7 +27961,7 @@
         <w:noProof/>
         <w:sz w:val="16"/>
       </w:rPr>
-      <w:t xml:space="preserve">8:57 </w:t>
+      <w:t xml:space="preserve">9:24 </w:t>
     </w:r>
     <w:r>
       <w:rPr>
@@ -28754,7 +28214,7 @@
         </mc:Choice>
         <mc:Fallback>
           <w:pict>
-            <v:line w14:anchorId="4836BD6B" id="Line 3" o:spid="_x0000_s1026" style="position:absolute;z-index:251657216;visibility:visible;mso-wrap-style:square;mso-width-percent:0;mso-height-percent:0;mso-wrap-distance-left:9pt;mso-wrap-distance-top:0;mso-wrap-distance-right:9pt;mso-wrap-distance-bottom:0;mso-position-horizontal:absolute;mso-position-horizontal-relative:text;mso-position-vertical:absolute;mso-position-vertical-relative:text;mso-width-percent:0;mso-height-percent:0;mso-width-relative:page;mso-height-relative:page" from="28.65pt,22.75pt" to="523.65pt,22.75pt" o:gfxdata="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" strokeweight="1.5pt"/>
+            <v:line w14:anchorId="21D349E5" id="Line 3" o:spid="_x0000_s1026" style="position:absolute;z-index:251657216;visibility:visible;mso-wrap-style:square;mso-width-percent:0;mso-height-percent:0;mso-wrap-distance-left:9pt;mso-wrap-distance-top:0;mso-wrap-distance-right:9pt;mso-wrap-distance-bottom:0;mso-position-horizontal:absolute;mso-position-horizontal-relative:text;mso-position-vertical:absolute;mso-position-vertical-relative:text;mso-width-percent:0;mso-height-percent:0;mso-width-relative:page;mso-height-relative:page" from="28.65pt,22.75pt" to="523.65pt,22.75pt" o:gfxdata="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" strokeweight="1.5pt"/>
           </w:pict>
         </mc:Fallback>
       </mc:AlternateContent>
@@ -33394,7 +32854,7 @@
 </file>
 
 <file path=customXml/itemProps1.xml><?xml version="1.0" encoding="utf-8"?>
-<ds:datastoreItem xmlns:ds="http://schemas.openxmlformats.org/officeDocument/2006/customXml" ds:itemID="{503F82C7-5E35-4AEA-9B18-D80D9E7B1E48}">
+<ds:datastoreItem xmlns:ds="http://schemas.openxmlformats.org/officeDocument/2006/customXml" ds:itemID="{742801AC-98E6-44EC-A7BB-AECE0ADED5CE}">
   <ds:schemaRefs>
     <ds:schemaRef ds:uri="http://schemas.openxmlformats.org/officeDocument/2006/bibliography"/>
   </ds:schemaRefs>

</xml_diff>

<commit_message>
[GCS] Atualização e correção dos itens de configuração no Plano
Foi retirado também do plano a ferramenta Selenium
</commit_message>
<xml_diff>
--- a/Artefatos de Documentação/Processo Aplicado/EveRemind/4-Gerencia de Configuracao/Plano de Gerência de Configuração de Software.docx
+++ b/Artefatos de Documentação/Processo Aplicado/EveRemind/4-Gerencia de Configuracao/Plano de Gerência de Configuração de Software.docx
@@ -1,6 +1,6 @@
 
 <file path=word/document.xml><?xml version="1.0" encoding="utf-8"?>
-<w:document xmlns:wpc="http://schemas.microsoft.com/office/word/2010/wordprocessingCanvas" xmlns:mo="http://schemas.microsoft.com/office/mac/office/2008/main" xmlns:mc="http://schemas.openxmlformats.org/markup-compatibility/2006" xmlns:mv="urn:schemas-microsoft-com:mac:vml" xmlns:o="urn:schemas-microsoft-com:office:office" xmlns:r="http://schemas.openxmlformats.org/officeDocument/2006/relationships" xmlns:m="http://schemas.openxmlformats.org/officeDocument/2006/math" xmlns:v="urn:schemas-microsoft-com:vml" xmlns:wp14="http://schemas.microsoft.com/office/word/2010/wordprocessingDrawing" xmlns:wp="http://schemas.openxmlformats.org/drawingml/2006/wordprocessingDrawing" xmlns:w10="urn:schemas-microsoft-com:office:word" xmlns:w="http://schemas.openxmlformats.org/wordprocessingml/2006/main" xmlns:w14="http://schemas.microsoft.com/office/word/2010/wordml" xmlns:w15="http://schemas.microsoft.com/office/word/2012/wordml" xmlns:wpg="http://schemas.microsoft.com/office/word/2010/wordprocessingGroup" xmlns:wpi="http://schemas.microsoft.com/office/word/2010/wordprocessingInk" xmlns:wne="http://schemas.microsoft.com/office/word/2006/wordml" xmlns:wps="http://schemas.microsoft.com/office/word/2010/wordprocessingShape" mc:Ignorable="w14 w15 wp14">
+<w:document xmlns:wpc="http://schemas.microsoft.com/office/word/2010/wordprocessingCanvas" xmlns:mc="http://schemas.openxmlformats.org/markup-compatibility/2006" xmlns:o="urn:schemas-microsoft-com:office:office" xmlns:r="http://schemas.openxmlformats.org/officeDocument/2006/relationships" xmlns:m="http://schemas.openxmlformats.org/officeDocument/2006/math" xmlns:v="urn:schemas-microsoft-com:vml" xmlns:wp14="http://schemas.microsoft.com/office/word/2010/wordprocessingDrawing" xmlns:wp="http://schemas.openxmlformats.org/drawingml/2006/wordprocessingDrawing" xmlns:w10="urn:schemas-microsoft-com:office:word" xmlns:w="http://schemas.openxmlformats.org/wordprocessingml/2006/main" xmlns:w14="http://schemas.microsoft.com/office/word/2010/wordml" xmlns:w15="http://schemas.microsoft.com/office/word/2012/wordml" xmlns:wpg="http://schemas.microsoft.com/office/word/2010/wordprocessingGroup" xmlns:wpi="http://schemas.microsoft.com/office/word/2010/wordprocessingInk" xmlns:wne="http://schemas.microsoft.com/office/word/2006/wordml" xmlns:wps="http://schemas.microsoft.com/office/word/2010/wordprocessingShape" mc:Ignorable="w14 w15 wp14">
   <w:body>
     <w:p>
       <w:pPr>
@@ -1522,7 +1522,7 @@
           <w:noProof/>
           <w:sz w:val="24"/>
         </w:rPr>
-        <w:t>31/05/2015</w:t>
+        <w:t>01/06/2015</w:t>
       </w:r>
       <w:r>
         <w:rPr>
@@ -2225,6 +2225,14 @@
                 <w:szCs w:val="22"/>
               </w:rPr>
             </w:pPr>
+            <w:r>
+              <w:rPr>
+                <w:color w:val="000000" w:themeColor="text1"/>
+                <w:sz w:val="22"/>
+                <w:szCs w:val="22"/>
+              </w:rPr>
+              <w:t>4</w:t>
+            </w:r>
           </w:p>
         </w:tc>
         <w:tc>
@@ -2247,6 +2255,14 @@
                 <w:szCs w:val="22"/>
               </w:rPr>
             </w:pPr>
+            <w:r>
+              <w:rPr>
+                <w:color w:val="000000" w:themeColor="text1"/>
+                <w:sz w:val="22"/>
+                <w:szCs w:val="22"/>
+              </w:rPr>
+              <w:t>31/05/2015</w:t>
+            </w:r>
           </w:p>
         </w:tc>
         <w:tc>
@@ -2269,6 +2285,14 @@
                 <w:szCs w:val="22"/>
               </w:rPr>
             </w:pPr>
+            <w:r>
+              <w:rPr>
+                <w:color w:val="000000" w:themeColor="text1"/>
+                <w:sz w:val="22"/>
+                <w:szCs w:val="22"/>
+              </w:rPr>
+              <w:t>Atualização dos itens de configuração</w:t>
+            </w:r>
           </w:p>
         </w:tc>
         <w:tc>
@@ -2291,6 +2315,14 @@
                 <w:szCs w:val="22"/>
               </w:rPr>
             </w:pPr>
+            <w:r>
+              <w:rPr>
+                <w:color w:val="000000" w:themeColor="text1"/>
+                <w:sz w:val="22"/>
+                <w:szCs w:val="22"/>
+              </w:rPr>
+              <w:t>Moisés</w:t>
+            </w:r>
           </w:p>
         </w:tc>
       </w:tr>
@@ -2483,7 +2515,7 @@
     </w:tbl>
     <w:p>
       <w:pPr>
-        <w:pStyle w:val="Subtitle"/>
+        <w:pStyle w:val="Subttulo"/>
         <w:rPr>
           <w:rFonts w:ascii="Times New Roman" w:hAnsi="Times New Roman"/>
         </w:rPr>
@@ -2491,7 +2523,7 @@
     </w:p>
     <w:p>
       <w:pPr>
-        <w:pStyle w:val="Subtitle"/>
+        <w:pStyle w:val="Subttulo"/>
         <w:rPr>
           <w:rFonts w:ascii="Times New Roman" w:hAnsi="Times New Roman"/>
         </w:rPr>
@@ -2499,7 +2531,7 @@
     </w:p>
     <w:p>
       <w:pPr>
-        <w:pStyle w:val="Subtitle"/>
+        <w:pStyle w:val="Subttulo"/>
         <w:rPr>
           <w:rFonts w:ascii="Times New Roman" w:hAnsi="Times New Roman"/>
         </w:rPr>
@@ -2507,7 +2539,7 @@
     </w:p>
     <w:p>
       <w:pPr>
-        <w:pStyle w:val="Subtitle"/>
+        <w:pStyle w:val="Subttulo"/>
         <w:rPr>
           <w:rFonts w:ascii="Times New Roman" w:hAnsi="Times New Roman"/>
         </w:rPr>
@@ -2515,7 +2547,7 @@
     </w:p>
     <w:p>
       <w:pPr>
-        <w:pStyle w:val="Subtitle"/>
+        <w:pStyle w:val="Subttulo"/>
         <w:rPr>
           <w:rFonts w:ascii="Times New Roman" w:hAnsi="Times New Roman"/>
         </w:rPr>
@@ -2523,7 +2555,7 @@
     </w:p>
     <w:p>
       <w:pPr>
-        <w:pStyle w:val="Subtitle"/>
+        <w:pStyle w:val="Subttulo"/>
         <w:rPr>
           <w:rFonts w:ascii="Times New Roman" w:hAnsi="Times New Roman"/>
         </w:rPr>
@@ -2531,7 +2563,7 @@
     </w:p>
     <w:p>
       <w:pPr>
-        <w:pStyle w:val="Subtitle"/>
+        <w:pStyle w:val="Subttulo"/>
         <w:rPr>
           <w:rFonts w:ascii="Times New Roman" w:hAnsi="Times New Roman"/>
         </w:rPr>
@@ -2539,7 +2571,7 @@
     </w:p>
     <w:p>
       <w:pPr>
-        <w:pStyle w:val="Subtitle"/>
+        <w:pStyle w:val="Subttulo"/>
         <w:rPr>
           <w:rFonts w:ascii="Times New Roman" w:hAnsi="Times New Roman"/>
         </w:rPr>
@@ -2643,7 +2675,7 @@
     </w:p>
     <w:p>
       <w:pPr>
-        <w:pStyle w:val="TOC1"/>
+        <w:pStyle w:val="Sumrio1"/>
         <w:tabs>
           <w:tab w:val="left" w:pos="600"/>
           <w:tab w:val="right" w:pos="9350"/>
@@ -2761,7 +2793,7 @@
     </w:p>
     <w:p>
       <w:pPr>
-        <w:pStyle w:val="TOC1"/>
+        <w:pStyle w:val="Sumrio1"/>
         <w:tabs>
           <w:tab w:val="left" w:pos="600"/>
           <w:tab w:val="right" w:pos="9350"/>
@@ -2846,7 +2878,7 @@
     </w:p>
     <w:p>
       <w:pPr>
-        <w:pStyle w:val="TOC1"/>
+        <w:pStyle w:val="Sumrio1"/>
         <w:tabs>
           <w:tab w:val="left" w:pos="600"/>
           <w:tab w:val="right" w:pos="9350"/>
@@ -2931,7 +2963,7 @@
     </w:p>
     <w:p>
       <w:pPr>
-        <w:pStyle w:val="TOC1"/>
+        <w:pStyle w:val="Sumrio1"/>
         <w:tabs>
           <w:tab w:val="left" w:pos="600"/>
           <w:tab w:val="right" w:pos="9350"/>
@@ -3016,7 +3048,7 @@
     </w:p>
     <w:p>
       <w:pPr>
-        <w:pStyle w:val="TOC1"/>
+        <w:pStyle w:val="Sumrio1"/>
         <w:tabs>
           <w:tab w:val="left" w:pos="600"/>
           <w:tab w:val="right" w:pos="9350"/>
@@ -3101,7 +3133,7 @@
     </w:p>
     <w:p>
       <w:pPr>
-        <w:pStyle w:val="TOC1"/>
+        <w:pStyle w:val="Sumrio1"/>
         <w:tabs>
           <w:tab w:val="left" w:pos="600"/>
           <w:tab w:val="right" w:pos="9350"/>
@@ -3186,7 +3218,7 @@
     </w:p>
     <w:p>
       <w:pPr>
-        <w:pStyle w:val="TOC1"/>
+        <w:pStyle w:val="Sumrio1"/>
         <w:tabs>
           <w:tab w:val="left" w:pos="600"/>
           <w:tab w:val="right" w:pos="9350"/>
@@ -3571,7 +3603,7 @@
     </w:p>
     <w:p>
       <w:pPr>
-        <w:pStyle w:val="Heading1"/>
+        <w:pStyle w:val="Ttulo1"/>
         <w:numPr>
           <w:ilvl w:val="0"/>
           <w:numId w:val="16"/>
@@ -3984,7 +4016,7 @@
     </w:p>
     <w:p>
       <w:pPr>
-        <w:pStyle w:val="BodyText"/>
+        <w:pStyle w:val="Corpodetexto"/>
         <w:numPr>
           <w:ilvl w:val="0"/>
           <w:numId w:val="8"/>
@@ -4034,7 +4066,7 @@
     </w:p>
     <w:p>
       <w:pPr>
-        <w:pStyle w:val="BodyText"/>
+        <w:pStyle w:val="Corpodetexto"/>
         <w:numPr>
           <w:ilvl w:val="0"/>
           <w:numId w:val="8"/>
@@ -4133,7 +4165,7 @@
     </w:p>
     <w:p>
       <w:pPr>
-        <w:pStyle w:val="BodyText"/>
+        <w:pStyle w:val="Corpodetexto"/>
         <w:numPr>
           <w:ilvl w:val="0"/>
           <w:numId w:val="8"/>
@@ -4211,7 +4243,7 @@
     </w:p>
     <w:p>
       <w:pPr>
-        <w:pStyle w:val="BodyText"/>
+        <w:pStyle w:val="Corpodetexto"/>
         <w:numPr>
           <w:ilvl w:val="0"/>
           <w:numId w:val="8"/>
@@ -4261,7 +4293,7 @@
     </w:p>
     <w:p>
       <w:pPr>
-        <w:pStyle w:val="BodyText"/>
+        <w:pStyle w:val="Corpodetexto"/>
         <w:numPr>
           <w:ilvl w:val="0"/>
           <w:numId w:val="8"/>
@@ -4483,7 +4515,7 @@
     </w:p>
     <w:p>
       <w:pPr>
-        <w:pStyle w:val="Heading2"/>
+        <w:pStyle w:val="Ttulo2"/>
         <w:numPr>
           <w:ilvl w:val="1"/>
           <w:numId w:val="23"/>
@@ -4591,7 +4623,7 @@
     </w:p>
     <w:p>
       <w:pPr>
-        <w:pStyle w:val="Heading1"/>
+        <w:pStyle w:val="Ttulo1"/>
         <w:numPr>
           <w:ilvl w:val="0"/>
           <w:numId w:val="16"/>
@@ -4656,7 +4688,7 @@
     </w:p>
     <w:p>
       <w:pPr>
-        <w:pStyle w:val="Heading2"/>
+        <w:pStyle w:val="Ttulo2"/>
         <w:ind w:firstLine="720"/>
         <w:jc w:val="both"/>
         <w:rPr>
@@ -4720,7 +4752,7 @@
     </w:p>
     <w:p>
       <w:pPr>
-        <w:pStyle w:val="BodyText"/>
+        <w:pStyle w:val="Corpodetexto"/>
         <w:tabs>
           <w:tab w:val="left" w:pos="-1440"/>
           <w:tab w:val="left" w:pos="-720"/>
@@ -4758,7 +4790,7 @@
     </w:p>
     <w:p>
       <w:pPr>
-        <w:pStyle w:val="BodyText"/>
+        <w:pStyle w:val="Corpodetexto"/>
         <w:numPr>
           <w:ilvl w:val="0"/>
           <w:numId w:val="22"/>
@@ -4801,7 +4833,7 @@
     </w:p>
     <w:p>
       <w:pPr>
-        <w:pStyle w:val="BodyText"/>
+        <w:pStyle w:val="Corpodetexto"/>
         <w:numPr>
           <w:ilvl w:val="0"/>
           <w:numId w:val="22"/>
@@ -4842,7 +4874,7 @@
     </w:p>
     <w:p>
       <w:pPr>
-        <w:pStyle w:val="BodyText"/>
+        <w:pStyle w:val="Corpodetexto"/>
         <w:numPr>
           <w:ilvl w:val="0"/>
           <w:numId w:val="22"/>
@@ -4885,7 +4917,7 @@
     </w:p>
     <w:p>
       <w:pPr>
-        <w:pStyle w:val="BodyText"/>
+        <w:pStyle w:val="Corpodetexto"/>
         <w:numPr>
           <w:ilvl w:val="0"/>
           <w:numId w:val="22"/>
@@ -4928,7 +4960,7 @@
     </w:p>
     <w:p>
       <w:pPr>
-        <w:pStyle w:val="BodyText"/>
+        <w:pStyle w:val="Corpodetexto"/>
         <w:numPr>
           <w:ilvl w:val="0"/>
           <w:numId w:val="22"/>
@@ -4972,7 +5004,7 @@
     </w:p>
     <w:p>
       <w:pPr>
-        <w:pStyle w:val="BodyText"/>
+        <w:pStyle w:val="Corpodetexto"/>
         <w:numPr>
           <w:ilvl w:val="0"/>
           <w:numId w:val="22"/>
@@ -5027,7 +5059,7 @@
     </w:p>
     <w:p>
       <w:pPr>
-        <w:pStyle w:val="BodyText"/>
+        <w:pStyle w:val="Corpodetexto"/>
         <w:numPr>
           <w:ilvl w:val="0"/>
           <w:numId w:val="22"/>
@@ -5070,7 +5102,7 @@
     </w:p>
     <w:p>
       <w:pPr>
-        <w:pStyle w:val="BodyText"/>
+        <w:pStyle w:val="Corpodetexto"/>
         <w:tabs>
           <w:tab w:val="left" w:pos="-1440"/>
           <w:tab w:val="left" w:pos="-720"/>
@@ -5113,7 +5145,7 @@
       </w:pPr>
       <w:r>
         <w:rPr>
-          <w:rStyle w:val="Heading2Char"/>
+          <w:rStyle w:val="Ttulo2Char"/>
           <w:rFonts w:ascii="Times New Roman" w:hAnsi="Times New Roman"/>
           <w:lang w:val="pt-BR"/>
         </w:rPr>
@@ -5121,7 +5153,7 @@
       </w:r>
       <w:r>
         <w:rPr>
-          <w:rStyle w:val="Heading2Char"/>
+          <w:rStyle w:val="Ttulo2Char"/>
           <w:rFonts w:ascii="Times New Roman" w:hAnsi="Times New Roman"/>
           <w:lang w:val="pt-BR"/>
         </w:rPr>
@@ -5129,7 +5161,7 @@
       </w:r>
       <w:r>
         <w:rPr>
-          <w:rStyle w:val="Heading2Char"/>
+          <w:rStyle w:val="Ttulo2Char"/>
           <w:rFonts w:ascii="Times New Roman" w:hAnsi="Times New Roman"/>
           <w:lang w:val="pt-BR"/>
         </w:rPr>
@@ -5137,7 +5169,7 @@
       </w:r>
       <w:r>
         <w:rPr>
-          <w:rStyle w:val="Heading2Char"/>
+          <w:rStyle w:val="Ttulo2Char"/>
           <w:rFonts w:ascii="Times New Roman" w:hAnsi="Times New Roman"/>
           <w:lang w:val="pt-BR"/>
         </w:rPr>
@@ -5145,7 +5177,7 @@
       </w:r>
       <w:r>
         <w:rPr>
-          <w:rStyle w:val="Heading2Char"/>
+          <w:rStyle w:val="Ttulo2Char"/>
           <w:rFonts w:ascii="Times New Roman" w:hAnsi="Times New Roman"/>
           <w:lang w:val="pt-BR"/>
         </w:rPr>
@@ -5153,7 +5185,7 @@
       </w:r>
       <w:r>
         <w:rPr>
-          <w:rStyle w:val="Heading2Char"/>
+          <w:rStyle w:val="Ttulo2Char"/>
           <w:rFonts w:ascii="Times New Roman" w:hAnsi="Times New Roman"/>
           <w:lang w:val="pt-BR"/>
         </w:rPr>
@@ -5199,7 +5231,7 @@
     </w:p>
     <w:p>
       <w:pPr>
-        <w:pStyle w:val="BodyText"/>
+        <w:pStyle w:val="Corpodetexto"/>
         <w:tabs>
           <w:tab w:val="left" w:pos="-1440"/>
           <w:tab w:val="left" w:pos="-720"/>
@@ -5280,7 +5312,7 @@
     </w:p>
     <w:p>
       <w:pPr>
-        <w:pStyle w:val="BodyText"/>
+        <w:pStyle w:val="Corpodetexto"/>
         <w:tabs>
           <w:tab w:val="left" w:pos="-1440"/>
           <w:tab w:val="left" w:pos="-720"/>
@@ -5332,7 +5364,7 @@
     </w:p>
     <w:p>
       <w:pPr>
-        <w:pStyle w:val="BodyText"/>
+        <w:pStyle w:val="Corpodetexto"/>
         <w:tabs>
           <w:tab w:val="left" w:pos="-1440"/>
           <w:tab w:val="left" w:pos="-720"/>
@@ -5391,7 +5423,7 @@
     </w:p>
     <w:p>
       <w:pPr>
-        <w:pStyle w:val="BodyText"/>
+        <w:pStyle w:val="Corpodetexto"/>
         <w:tabs>
           <w:tab w:val="left" w:pos="-1440"/>
           <w:tab w:val="left" w:pos="-720"/>
@@ -5437,7 +5469,7 @@
     </w:p>
     <w:p>
       <w:pPr>
-        <w:pStyle w:val="BodyText"/>
+        <w:pStyle w:val="Corpodetexto"/>
         <w:tabs>
           <w:tab w:val="left" w:pos="-1440"/>
           <w:tab w:val="left" w:pos="-720"/>
@@ -5489,7 +5521,7 @@
     </w:p>
     <w:p>
       <w:pPr>
-        <w:pStyle w:val="BodyText"/>
+        <w:pStyle w:val="Corpodetexto"/>
         <w:tabs>
           <w:tab w:val="left" w:pos="-1440"/>
           <w:tab w:val="left" w:pos="-720"/>
@@ -5594,7 +5626,7 @@
     </w:p>
     <w:p>
       <w:pPr>
-        <w:pStyle w:val="BodyText"/>
+        <w:pStyle w:val="Corpodetexto"/>
         <w:tabs>
           <w:tab w:val="left" w:pos="-1440"/>
           <w:tab w:val="left" w:pos="-720"/>
@@ -5683,7 +5715,7 @@
     </w:p>
     <w:p>
       <w:pPr>
-        <w:pStyle w:val="BodyText"/>
+        <w:pStyle w:val="Corpodetexto"/>
         <w:tabs>
           <w:tab w:val="left" w:pos="-1440"/>
           <w:tab w:val="left" w:pos="-720"/>
@@ -5820,7 +5852,7 @@
     </w:p>
     <w:p>
       <w:pPr>
-        <w:pStyle w:val="BodyText"/>
+        <w:pStyle w:val="Corpodetexto"/>
         <w:tabs>
           <w:tab w:val="left" w:pos="-1440"/>
           <w:tab w:val="left" w:pos="-720"/>
@@ -5863,7 +5895,7 @@
       </w:pPr>
       <w:r>
         <w:rPr>
-          <w:rStyle w:val="Heading2Char"/>
+          <w:rStyle w:val="Ttulo2Char"/>
           <w:rFonts w:ascii="Times New Roman" w:hAnsi="Times New Roman"/>
           <w:lang w:val="pt-BR"/>
         </w:rPr>
@@ -5871,7 +5903,7 @@
       </w:r>
       <w:r>
         <w:rPr>
-          <w:rStyle w:val="Heading2Char"/>
+          <w:rStyle w:val="Ttulo2Char"/>
           <w:rFonts w:ascii="Times New Roman" w:hAnsi="Times New Roman"/>
           <w:lang w:val="pt-BR"/>
         </w:rPr>
@@ -5879,7 +5911,7 @@
       </w:r>
       <w:r>
         <w:rPr>
-          <w:rStyle w:val="Heading2Char"/>
+          <w:rStyle w:val="Ttulo2Char"/>
           <w:rFonts w:ascii="Times New Roman" w:hAnsi="Times New Roman"/>
           <w:lang w:val="pt-BR"/>
         </w:rPr>
@@ -5887,7 +5919,7 @@
       </w:r>
       <w:r>
         <w:rPr>
-          <w:rStyle w:val="Heading2Char"/>
+          <w:rStyle w:val="Ttulo2Char"/>
           <w:rFonts w:ascii="Times New Roman" w:hAnsi="Times New Roman"/>
           <w:lang w:val="pt-BR"/>
         </w:rPr>
@@ -5895,7 +5927,7 @@
       </w:r>
       <w:r>
         <w:rPr>
-          <w:rStyle w:val="Heading2Char"/>
+          <w:rStyle w:val="Ttulo2Char"/>
           <w:rFonts w:ascii="Times New Roman" w:hAnsi="Times New Roman"/>
           <w:lang w:val="pt-BR"/>
         </w:rPr>
@@ -5903,7 +5935,7 @@
       </w:r>
       <w:r>
         <w:rPr>
-          <w:rStyle w:val="Heading2Char"/>
+          <w:rStyle w:val="Ttulo2Char"/>
           <w:rFonts w:ascii="Times New Roman" w:hAnsi="Times New Roman"/>
           <w:lang w:val="pt-BR"/>
         </w:rPr>
@@ -5911,7 +5943,7 @@
       </w:r>
       <w:r>
         <w:rPr>
-          <w:rStyle w:val="Heading2Char"/>
+          <w:rStyle w:val="Ttulo2Char"/>
           <w:rFonts w:ascii="Times New Roman" w:hAnsi="Times New Roman"/>
           <w:lang w:val="pt-BR"/>
         </w:rPr>
@@ -5957,7 +5989,7 @@
     </w:p>
     <w:p>
       <w:pPr>
-        <w:pStyle w:val="BodyText"/>
+        <w:pStyle w:val="Corpodetexto"/>
         <w:tabs>
           <w:tab w:val="left" w:pos="-1440"/>
           <w:tab w:val="left" w:pos="-720"/>
@@ -5995,7 +6027,7 @@
     </w:p>
     <w:tbl>
       <w:tblPr>
-        <w:tblStyle w:val="PlainTable1"/>
+        <w:tblStyle w:val="TabelaSimples1"/>
         <w:tblW w:w="0" w:type="auto"/>
         <w:jc w:val="center"/>
         <w:tblLook w:val="04A0" w:firstRow="1" w:lastRow="0" w:firstColumn="1" w:lastColumn="0" w:noHBand="0" w:noVBand="1"/>
@@ -6016,7 +6048,7 @@
           </w:tcPr>
           <w:p>
             <w:pPr>
-              <w:pStyle w:val="BodyText"/>
+              <w:pStyle w:val="Corpodetexto"/>
               <w:tabs>
                 <w:tab w:val="left" w:pos="-1440"/>
                 <w:tab w:val="left" w:pos="-720"/>
@@ -6060,7 +6092,7 @@
           </w:tcPr>
           <w:p>
             <w:pPr>
-              <w:pStyle w:val="BodyText"/>
+              <w:pStyle w:val="Corpodetexto"/>
               <w:tabs>
                 <w:tab w:val="left" w:pos="-1440"/>
                 <w:tab w:val="left" w:pos="-720"/>
@@ -6113,7 +6145,7 @@
           </w:tcPr>
           <w:p>
             <w:pPr>
-              <w:pStyle w:val="BodyText"/>
+              <w:pStyle w:val="Corpodetexto"/>
               <w:tabs>
                 <w:tab w:val="left" w:pos="-1440"/>
                 <w:tab w:val="left" w:pos="-720"/>
@@ -6162,7 +6194,7 @@
           </w:tcPr>
           <w:p>
             <w:pPr>
-              <w:pStyle w:val="BodyText"/>
+              <w:pStyle w:val="Corpodetexto"/>
               <w:tabs>
                 <w:tab w:val="left" w:pos="-1440"/>
                 <w:tab w:val="left" w:pos="-720"/>
@@ -6218,7 +6250,7 @@
           </w:tcPr>
           <w:p>
             <w:pPr>
-              <w:pStyle w:val="BodyText"/>
+              <w:pStyle w:val="Corpodetexto"/>
               <w:tabs>
                 <w:tab w:val="left" w:pos="-1440"/>
                 <w:tab w:val="left" w:pos="-720"/>
@@ -6261,7 +6293,7 @@
           </w:tcPr>
           <w:p>
             <w:pPr>
-              <w:pStyle w:val="BodyText"/>
+              <w:pStyle w:val="Corpodetexto"/>
               <w:tabs>
                 <w:tab w:val="left" w:pos="-1440"/>
                 <w:tab w:val="left" w:pos="-720"/>
@@ -6312,7 +6344,7 @@
           </w:tcPr>
           <w:p>
             <w:pPr>
-              <w:pStyle w:val="BodyText"/>
+              <w:pStyle w:val="Corpodetexto"/>
               <w:tabs>
                 <w:tab w:val="left" w:pos="-1440"/>
                 <w:tab w:val="left" w:pos="-720"/>
@@ -6355,7 +6387,7 @@
           </w:tcPr>
           <w:p>
             <w:pPr>
-              <w:pStyle w:val="BodyText"/>
+              <w:pStyle w:val="Corpodetexto"/>
               <w:tabs>
                 <w:tab w:val="left" w:pos="-1440"/>
                 <w:tab w:val="left" w:pos="-720"/>
@@ -6405,7 +6437,7 @@
           </w:tcPr>
           <w:p>
             <w:pPr>
-              <w:pStyle w:val="BodyText"/>
+              <w:pStyle w:val="Corpodetexto"/>
               <w:tabs>
                 <w:tab w:val="left" w:pos="-1440"/>
                 <w:tab w:val="left" w:pos="-720"/>
@@ -6448,7 +6480,7 @@
           </w:tcPr>
           <w:p>
             <w:pPr>
-              <w:pStyle w:val="BodyText"/>
+              <w:pStyle w:val="Corpodetexto"/>
               <w:tabs>
                 <w:tab w:val="left" w:pos="-1440"/>
                 <w:tab w:val="left" w:pos="-720"/>
@@ -6499,7 +6531,7 @@
           </w:tcPr>
           <w:p>
             <w:pPr>
-              <w:pStyle w:val="BodyText"/>
+              <w:pStyle w:val="Corpodetexto"/>
               <w:tabs>
                 <w:tab w:val="left" w:pos="-1440"/>
                 <w:tab w:val="left" w:pos="-720"/>
@@ -6543,7 +6575,7 @@
           </w:tcPr>
           <w:p>
             <w:pPr>
-              <w:pStyle w:val="BodyText"/>
+              <w:pStyle w:val="Corpodetexto"/>
               <w:tabs>
                 <w:tab w:val="left" w:pos="-1440"/>
                 <w:tab w:val="left" w:pos="-720"/>
@@ -6593,7 +6625,7 @@
           </w:tcPr>
           <w:p>
             <w:pPr>
-              <w:pStyle w:val="BodyText"/>
+              <w:pStyle w:val="Corpodetexto"/>
               <w:tabs>
                 <w:tab w:val="left" w:pos="-1440"/>
                 <w:tab w:val="left" w:pos="-720"/>
@@ -6636,7 +6668,7 @@
           </w:tcPr>
           <w:p>
             <w:pPr>
-              <w:pStyle w:val="BodyText"/>
+              <w:pStyle w:val="Corpodetexto"/>
               <w:tabs>
                 <w:tab w:val="left" w:pos="-1440"/>
                 <w:tab w:val="left" w:pos="-720"/>
@@ -6677,7 +6709,7 @@
     </w:tbl>
     <w:p>
       <w:pPr>
-        <w:pStyle w:val="BodyText"/>
+        <w:pStyle w:val="Corpodetexto"/>
         <w:tabs>
           <w:tab w:val="left" w:pos="-1440"/>
           <w:tab w:val="left" w:pos="-720"/>
@@ -6709,7 +6741,7 @@
     </w:p>
     <w:p>
       <w:pPr>
-        <w:pStyle w:val="BodyText"/>
+        <w:pStyle w:val="Corpodetexto"/>
         <w:tabs>
           <w:tab w:val="left" w:pos="-1440"/>
           <w:tab w:val="left" w:pos="-720"/>
@@ -6741,7 +6773,7 @@
     </w:p>
     <w:p>
       <w:pPr>
-        <w:pStyle w:val="Heading1"/>
+        <w:pStyle w:val="Ttulo1"/>
         <w:numPr>
           <w:ilvl w:val="0"/>
           <w:numId w:val="16"/>
@@ -6813,14 +6845,14 @@
         <w:jc w:val="both"/>
         <w:outlineLvl w:val="1"/>
         <w:rPr>
-          <w:rStyle w:val="Heading2Char"/>
+          <w:rStyle w:val="Ttulo2Char"/>
           <w:rFonts w:ascii="Times New Roman" w:hAnsi="Times New Roman"/>
           <w:lang w:val="pt-BR"/>
         </w:rPr>
       </w:pPr>
       <w:r>
         <w:rPr>
-          <w:rStyle w:val="Heading2Char"/>
+          <w:rStyle w:val="Ttulo2Char"/>
           <w:rFonts w:ascii="Times New Roman" w:hAnsi="Times New Roman"/>
           <w:lang w:val="pt-BR"/>
         </w:rPr>
@@ -6828,7 +6860,7 @@
       </w:r>
       <w:r>
         <w:rPr>
-          <w:rStyle w:val="Heading2Char"/>
+          <w:rStyle w:val="Ttulo2Char"/>
           <w:rFonts w:ascii="Times New Roman" w:hAnsi="Times New Roman"/>
           <w:lang w:val="pt-BR"/>
         </w:rPr>
@@ -6836,7 +6868,7 @@
       </w:r>
       <w:r>
         <w:rPr>
-          <w:rStyle w:val="Heading2Char"/>
+          <w:rStyle w:val="Ttulo2Char"/>
           <w:rFonts w:ascii="Times New Roman" w:hAnsi="Times New Roman"/>
           <w:lang w:val="pt-BR"/>
         </w:rPr>
@@ -6844,7 +6876,7 @@
       </w:r>
       <w:r>
         <w:rPr>
-          <w:rStyle w:val="Heading2Char"/>
+          <w:rStyle w:val="Ttulo2Char"/>
           <w:rFonts w:ascii="Times New Roman" w:hAnsi="Times New Roman"/>
           <w:lang w:val="pt-BR"/>
         </w:rPr>
@@ -6852,7 +6884,7 @@
       </w:r>
       <w:r>
         <w:rPr>
-          <w:rStyle w:val="Heading2Char"/>
+          <w:rStyle w:val="Ttulo2Char"/>
           <w:rFonts w:ascii="Times New Roman" w:hAnsi="Times New Roman"/>
           <w:lang w:val="pt-BR"/>
         </w:rPr>
@@ -6860,7 +6892,7 @@
       </w:r>
       <w:r>
         <w:rPr>
-          <w:rStyle w:val="Heading2Char"/>
+          <w:rStyle w:val="Ttulo2Char"/>
           <w:rFonts w:ascii="Times New Roman" w:hAnsi="Times New Roman"/>
           <w:lang w:val="pt-BR"/>
         </w:rPr>
@@ -6868,7 +6900,7 @@
       </w:r>
       <w:r>
         <w:rPr>
-          <w:rStyle w:val="Heading2Char"/>
+          <w:rStyle w:val="Ttulo2Char"/>
           <w:rFonts w:ascii="Times New Roman" w:hAnsi="Times New Roman"/>
           <w:lang w:val="pt-BR"/>
         </w:rPr>
@@ -6876,7 +6908,7 @@
       </w:r>
       <w:r>
         <w:rPr>
-          <w:rStyle w:val="Heading2Char"/>
+          <w:rStyle w:val="Ttulo2Char"/>
           <w:rFonts w:ascii="Times New Roman" w:hAnsi="Times New Roman"/>
           <w:lang w:val="pt-BR"/>
         </w:rPr>
@@ -6966,7 +6998,7 @@
     </w:p>
     <w:tbl>
       <w:tblPr>
-        <w:tblStyle w:val="PlainTable1"/>
+        <w:tblStyle w:val="TabelaSimples1"/>
         <w:tblW w:w="9322" w:type="dxa"/>
         <w:tblInd w:w="846" w:type="dxa"/>
         <w:tblLook w:val="04A0" w:firstRow="1" w:lastRow="0" w:firstColumn="1" w:lastColumn="0" w:noHBand="0" w:noVBand="1"/>
@@ -8022,7 +8054,7 @@
     </w:tbl>
     <w:p>
       <w:pPr>
-        <w:pStyle w:val="BodyText"/>
+        <w:pStyle w:val="Corpodetexto"/>
         <w:tabs>
           <w:tab w:val="left" w:pos="-1440"/>
           <w:tab w:val="left" w:pos="-720"/>
@@ -8114,7 +8146,7 @@
     </w:p>
     <w:tbl>
       <w:tblPr>
-        <w:tblStyle w:val="PlainTable1"/>
+        <w:tblStyle w:val="TabelaSimples1"/>
         <w:tblW w:w="9327" w:type="dxa"/>
         <w:tblInd w:w="846" w:type="dxa"/>
         <w:tblLook w:val="04A0" w:firstRow="1" w:lastRow="0" w:firstColumn="1" w:lastColumn="0" w:noHBand="0" w:noVBand="1"/>
@@ -9127,7 +9159,7 @@
     </w:tbl>
     <w:p>
       <w:pPr>
-        <w:pStyle w:val="BodyText"/>
+        <w:pStyle w:val="Corpodetexto"/>
         <w:tabs>
           <w:tab w:val="left" w:pos="-1440"/>
           <w:tab w:val="left" w:pos="-720"/>
@@ -9155,7 +9187,7 @@
     </w:p>
     <w:p>
       <w:pPr>
-        <w:pStyle w:val="BodyText"/>
+        <w:pStyle w:val="Corpodetexto"/>
         <w:tabs>
           <w:tab w:val="left" w:pos="-1440"/>
           <w:tab w:val="left" w:pos="-720"/>
@@ -9196,7 +9228,7 @@
     </w:p>
     <w:p>
       <w:pPr>
-        <w:pStyle w:val="BodyText"/>
+        <w:pStyle w:val="Corpodetexto"/>
         <w:tabs>
           <w:tab w:val="left" w:pos="-1440"/>
           <w:tab w:val="left" w:pos="-720"/>
@@ -9235,7 +9267,7 @@
       </w:pPr>
       <w:r>
         <w:rPr>
-          <w:rStyle w:val="Heading2Char"/>
+          <w:rStyle w:val="Ttulo2Char"/>
           <w:rFonts w:ascii="Times New Roman" w:hAnsi="Times New Roman"/>
           <w:lang w:val="pt-BR"/>
         </w:rPr>
@@ -9243,7 +9275,7 @@
       </w:r>
       <w:r>
         <w:rPr>
-          <w:rStyle w:val="Heading2Char"/>
+          <w:rStyle w:val="Ttulo2Char"/>
           <w:rFonts w:ascii="Times New Roman" w:hAnsi="Times New Roman"/>
           <w:lang w:val="pt-BR"/>
         </w:rPr>
@@ -9251,7 +9283,7 @@
       </w:r>
       <w:r>
         <w:rPr>
-          <w:rStyle w:val="Heading2Char"/>
+          <w:rStyle w:val="Ttulo2Char"/>
           <w:rFonts w:ascii="Times New Roman" w:hAnsi="Times New Roman"/>
           <w:lang w:val="pt-BR"/>
         </w:rPr>
@@ -9259,7 +9291,7 @@
       </w:r>
       <w:r>
         <w:rPr>
-          <w:rStyle w:val="Heading2Char"/>
+          <w:rStyle w:val="Ttulo2Char"/>
           <w:rFonts w:ascii="Times New Roman" w:hAnsi="Times New Roman"/>
           <w:lang w:val="pt-BR"/>
         </w:rPr>
@@ -9267,7 +9299,7 @@
       </w:r>
       <w:r>
         <w:rPr>
-          <w:rStyle w:val="Heading2Char"/>
+          <w:rStyle w:val="Ttulo2Char"/>
           <w:rFonts w:ascii="Times New Roman" w:hAnsi="Times New Roman"/>
           <w:lang w:val="pt-BR"/>
         </w:rPr>
@@ -9275,7 +9307,7 @@
       </w:r>
       <w:r>
         <w:rPr>
-          <w:rStyle w:val="Heading2Char"/>
+          <w:rStyle w:val="Ttulo2Char"/>
           <w:rFonts w:ascii="Times New Roman" w:hAnsi="Times New Roman"/>
           <w:lang w:val="pt-BR"/>
         </w:rPr>
@@ -9283,7 +9315,7 @@
       </w:r>
       <w:r>
         <w:rPr>
-          <w:rStyle w:val="Heading2Char"/>
+          <w:rStyle w:val="Ttulo2Char"/>
           <w:rFonts w:ascii="Times New Roman" w:hAnsi="Times New Roman"/>
           <w:lang w:val="pt-BR"/>
         </w:rPr>
@@ -9291,7 +9323,7 @@
       </w:r>
       <w:r>
         <w:rPr>
-          <w:rStyle w:val="Heading2Char"/>
+          <w:rStyle w:val="Ttulo2Char"/>
           <w:rFonts w:ascii="Times New Roman" w:hAnsi="Times New Roman"/>
           <w:lang w:val="pt-BR"/>
         </w:rPr>
@@ -9299,7 +9331,7 @@
       </w:r>
       <w:r>
         <w:rPr>
-          <w:rStyle w:val="Heading2Char"/>
+          <w:rStyle w:val="Ttulo2Char"/>
           <w:rFonts w:ascii="Times New Roman" w:hAnsi="Times New Roman"/>
           <w:lang w:val="pt-BR"/>
         </w:rPr>
@@ -9345,7 +9377,7 @@
     </w:p>
     <w:p>
       <w:pPr>
-        <w:pStyle w:val="BodyText"/>
+        <w:pStyle w:val="Corpodetexto"/>
         <w:tabs>
           <w:tab w:val="left" w:pos="-1440"/>
           <w:tab w:val="left" w:pos="-720"/>
@@ -9419,7 +9451,7 @@
     </w:p>
     <w:p>
       <w:pPr>
-        <w:pStyle w:val="BodyText"/>
+        <w:pStyle w:val="Corpodetexto"/>
         <w:tabs>
           <w:tab w:val="left" w:pos="-1440"/>
           <w:tab w:val="left" w:pos="-720"/>
@@ -9448,7 +9480,7 @@
     </w:p>
     <w:p>
       <w:pPr>
-        <w:pStyle w:val="Heading1"/>
+        <w:pStyle w:val="Ttulo1"/>
         <w:numPr>
           <w:ilvl w:val="0"/>
           <w:numId w:val="16"/>
@@ -9520,7 +9552,7 @@
     </w:p>
     <w:p>
       <w:pPr>
-        <w:pStyle w:val="BodyText"/>
+        <w:pStyle w:val="Corpodetexto"/>
         <w:tabs>
           <w:tab w:val="left" w:pos="-1440"/>
           <w:tab w:val="left" w:pos="-720"/>
@@ -9551,7 +9583,7 @@
     </w:p>
     <w:tbl>
       <w:tblPr>
-        <w:tblStyle w:val="TableGrid"/>
+        <w:tblStyle w:val="Tabelacomgrade"/>
         <w:tblW w:w="9639" w:type="dxa"/>
         <w:tblInd w:w="534" w:type="dxa"/>
         <w:tblLayout w:type="fixed"/>
@@ -10249,7 +10281,7 @@
     </w:tbl>
     <w:p>
       <w:pPr>
-        <w:pStyle w:val="BodyText"/>
+        <w:pStyle w:val="Corpodetexto"/>
         <w:tabs>
           <w:tab w:val="left" w:pos="-1440"/>
           <w:tab w:val="left" w:pos="-720"/>
@@ -10280,7 +10312,7 @@
     </w:p>
     <w:p>
       <w:pPr>
-        <w:pStyle w:val="BodyText"/>
+        <w:pStyle w:val="Corpodetexto"/>
         <w:tabs>
           <w:tab w:val="left" w:pos="-1440"/>
           <w:tab w:val="left" w:pos="-720"/>
@@ -10311,7 +10343,7 @@
     </w:p>
     <w:tbl>
       <w:tblPr>
-        <w:tblStyle w:val="TableGrid"/>
+        <w:tblStyle w:val="Tabelacomgrade"/>
         <w:tblW w:w="9639" w:type="dxa"/>
         <w:tblInd w:w="534" w:type="dxa"/>
         <w:tblLayout w:type="fixed"/>
@@ -10848,7 +10880,7 @@
     </w:tbl>
     <w:p>
       <w:pPr>
-        <w:pStyle w:val="BodyText"/>
+        <w:pStyle w:val="Corpodetexto"/>
         <w:tabs>
           <w:tab w:val="left" w:pos="-1440"/>
           <w:tab w:val="left" w:pos="-720"/>
@@ -10879,7 +10911,7 @@
     </w:p>
     <w:tbl>
       <w:tblPr>
-        <w:tblStyle w:val="TableGrid"/>
+        <w:tblStyle w:val="Tabelacomgrade"/>
         <w:tblW w:w="9639" w:type="dxa"/>
         <w:tblInd w:w="534" w:type="dxa"/>
         <w:tblLayout w:type="fixed"/>
@@ -11644,7 +11676,7 @@
     </w:tbl>
     <w:p>
       <w:pPr>
-        <w:pStyle w:val="BodyText"/>
+        <w:pStyle w:val="Corpodetexto"/>
         <w:tabs>
           <w:tab w:val="left" w:pos="-1440"/>
           <w:tab w:val="left" w:pos="-720"/>
@@ -11675,7 +11707,7 @@
     </w:p>
     <w:p>
       <w:pPr>
-        <w:pStyle w:val="BodyText"/>
+        <w:pStyle w:val="Corpodetexto"/>
         <w:tabs>
           <w:tab w:val="left" w:pos="-1440"/>
           <w:tab w:val="left" w:pos="-720"/>
@@ -11706,7 +11738,7 @@
     </w:p>
     <w:tbl>
       <w:tblPr>
-        <w:tblStyle w:val="TableGrid"/>
+        <w:tblStyle w:val="Tabelacomgrade"/>
         <w:tblW w:w="9639" w:type="dxa"/>
         <w:tblInd w:w="534" w:type="dxa"/>
         <w:tblLayout w:type="fixed"/>
@@ -12287,7 +12319,7 @@
     </w:tbl>
     <w:p>
       <w:pPr>
-        <w:pStyle w:val="BodyText"/>
+        <w:pStyle w:val="Corpodetexto"/>
         <w:tabs>
           <w:tab w:val="left" w:pos="-1440"/>
           <w:tab w:val="left" w:pos="-720"/>
@@ -12318,7 +12350,7 @@
     </w:p>
     <w:p>
       <w:pPr>
-        <w:pStyle w:val="BodyText"/>
+        <w:pStyle w:val="Corpodetexto"/>
         <w:tabs>
           <w:tab w:val="left" w:pos="-1440"/>
           <w:tab w:val="left" w:pos="-720"/>
@@ -12349,7 +12381,7 @@
     </w:p>
     <w:tbl>
       <w:tblPr>
-        <w:tblStyle w:val="TableGrid"/>
+        <w:tblStyle w:val="Tabelacomgrade"/>
         <w:tblW w:w="9639" w:type="dxa"/>
         <w:tblInd w:w="534" w:type="dxa"/>
         <w:tblLayout w:type="fixed"/>
@@ -13183,7 +13215,7 @@
     </w:tbl>
     <w:p>
       <w:pPr>
-        <w:pStyle w:val="BodyText"/>
+        <w:pStyle w:val="Corpodetexto"/>
         <w:tabs>
           <w:tab w:val="left" w:pos="-1440"/>
           <w:tab w:val="left" w:pos="-720"/>
@@ -13214,7 +13246,7 @@
     </w:p>
     <w:p>
       <w:pPr>
-        <w:pStyle w:val="Heading2"/>
+        <w:pStyle w:val="Ttulo2"/>
         <w:ind w:firstLine="720"/>
         <w:jc w:val="both"/>
         <w:rPr>
@@ -13299,7 +13331,7 @@
     </w:p>
     <w:p>
       <w:pPr>
-        <w:pStyle w:val="BodyText"/>
+        <w:pStyle w:val="Corpodetexto"/>
         <w:tabs>
           <w:tab w:val="left" w:pos="-1440"/>
           <w:tab w:val="left" w:pos="-720"/>
@@ -13342,7 +13374,7 @@
     </w:p>
     <w:p>
       <w:pPr>
-        <w:pStyle w:val="BodyText"/>
+        <w:pStyle w:val="Corpodetexto"/>
         <w:numPr>
           <w:ilvl w:val="0"/>
           <w:numId w:val="19"/>
@@ -13394,7 +13426,7 @@
     </w:p>
     <w:p>
       <w:pPr>
-        <w:pStyle w:val="BodyText"/>
+        <w:pStyle w:val="Corpodetexto"/>
         <w:numPr>
           <w:ilvl w:val="0"/>
           <w:numId w:val="19"/>
@@ -13446,7 +13478,7 @@
     </w:p>
     <w:p>
       <w:pPr>
-        <w:pStyle w:val="BodyText"/>
+        <w:pStyle w:val="Corpodetexto"/>
         <w:numPr>
           <w:ilvl w:val="0"/>
           <w:numId w:val="19"/>
@@ -13498,7 +13530,7 @@
     </w:p>
     <w:p>
       <w:pPr>
-        <w:pStyle w:val="BodyText"/>
+        <w:pStyle w:val="Corpodetexto"/>
         <w:tabs>
           <w:tab w:val="left" w:pos="-1440"/>
           <w:tab w:val="left" w:pos="-720"/>
@@ -13528,7 +13560,7 @@
     </w:p>
     <w:p>
       <w:pPr>
-        <w:pStyle w:val="Heading3"/>
+        <w:pStyle w:val="Ttulo3"/>
         <w:ind w:left="720" w:firstLine="720"/>
         <w:jc w:val="both"/>
         <w:rPr>
@@ -13610,7 +13642,7 @@
     </w:p>
     <w:p>
       <w:pPr>
-        <w:pStyle w:val="ListParagraph"/>
+        <w:pStyle w:val="PargrafodaLista"/>
         <w:widowControl/>
         <w:numPr>
           <w:ilvl w:val="0"/>
@@ -13631,7 +13663,7 @@
     </w:p>
     <w:p>
       <w:pPr>
-        <w:pStyle w:val="ListParagraph"/>
+        <w:pStyle w:val="PargrafodaLista"/>
         <w:widowControl/>
         <w:numPr>
           <w:ilvl w:val="0"/>
@@ -13652,7 +13684,7 @@
     </w:p>
     <w:p>
       <w:pPr>
-        <w:pStyle w:val="ListParagraph"/>
+        <w:pStyle w:val="PargrafodaLista"/>
         <w:widowControl/>
         <w:numPr>
           <w:ilvl w:val="0"/>
@@ -13675,7 +13707,7 @@
     </w:p>
     <w:p>
       <w:pPr>
-        <w:pStyle w:val="ListParagraph"/>
+        <w:pStyle w:val="PargrafodaLista"/>
         <w:widowControl/>
         <w:numPr>
           <w:ilvl w:val="0"/>
@@ -13696,7 +13728,7 @@
     </w:p>
     <w:p>
       <w:pPr>
-        <w:pStyle w:val="ListParagraph"/>
+        <w:pStyle w:val="PargrafodaLista"/>
         <w:widowControl/>
         <w:numPr>
           <w:ilvl w:val="0"/>
@@ -13731,7 +13763,7 @@
     </w:p>
     <w:p>
       <w:pPr>
-        <w:pStyle w:val="ListParagraph"/>
+        <w:pStyle w:val="PargrafodaLista"/>
         <w:widowControl/>
         <w:numPr>
           <w:ilvl w:val="0"/>
@@ -13752,7 +13784,7 @@
     </w:p>
     <w:p>
       <w:pPr>
-        <w:pStyle w:val="BodyText"/>
+        <w:pStyle w:val="Corpodetexto"/>
         <w:jc w:val="both"/>
         <w:rPr>
           <w:b/>
@@ -13761,7 +13793,7 @@
     </w:p>
     <w:p>
       <w:pPr>
-        <w:pStyle w:val="Heading3"/>
+        <w:pStyle w:val="Ttulo3"/>
         <w:ind w:left="720" w:firstLine="720"/>
         <w:jc w:val="both"/>
         <w:rPr>
@@ -13886,7 +13918,7 @@
     </w:p>
     <w:tbl>
       <w:tblPr>
-        <w:tblStyle w:val="TableGrid"/>
+        <w:tblStyle w:val="Tabelacomgrade"/>
         <w:tblW w:w="8190" w:type="dxa"/>
         <w:tblInd w:w="1416" w:type="dxa"/>
         <w:tblLook w:val="04A0" w:firstRow="1" w:lastRow="0" w:firstColumn="1" w:lastColumn="0" w:noHBand="0" w:noVBand="1"/>
@@ -14883,7 +14915,7 @@
     </w:tbl>
     <w:p>
       <w:pPr>
-        <w:pStyle w:val="Heading4"/>
+        <w:pStyle w:val="Ttulo4"/>
         <w:spacing w:before="120" w:after="120"/>
         <w:ind w:left="1440" w:firstLine="720"/>
         <w:jc w:val="center"/>
@@ -15009,7 +15041,7 @@
     </w:p>
     <w:tbl>
       <w:tblPr>
-        <w:tblStyle w:val="TableGrid"/>
+        <w:tblStyle w:val="Tabelacomgrade"/>
         <w:tblW w:w="8190" w:type="dxa"/>
         <w:tblInd w:w="1416" w:type="dxa"/>
         <w:tblLook w:val="04A0" w:firstRow="1" w:lastRow="0" w:firstColumn="1" w:lastColumn="0" w:noHBand="0" w:noVBand="1"/>
@@ -17243,7 +17275,7 @@
     </w:tbl>
     <w:p>
       <w:pPr>
-        <w:pStyle w:val="Heading4"/>
+        <w:pStyle w:val="Ttulo4"/>
         <w:spacing w:before="120" w:after="120"/>
         <w:ind w:left="1440" w:firstLine="720"/>
         <w:jc w:val="center"/>
@@ -17340,7 +17372,7 @@
     </w:p>
     <w:tbl>
       <w:tblPr>
-        <w:tblStyle w:val="TableGrid"/>
+        <w:tblStyle w:val="Tabelacomgrade"/>
         <w:tblW w:w="8190" w:type="dxa"/>
         <w:tblInd w:w="1416" w:type="dxa"/>
         <w:tblLook w:val="04A0" w:firstRow="1" w:lastRow="0" w:firstColumn="1" w:lastColumn="0" w:noHBand="0" w:noVBand="1"/>
@@ -17954,7 +17986,7 @@
     </w:tbl>
     <w:p>
       <w:pPr>
-        <w:pStyle w:val="Heading4"/>
+        <w:pStyle w:val="Ttulo4"/>
         <w:spacing w:before="120" w:after="120"/>
         <w:ind w:left="1440" w:firstLine="720"/>
         <w:jc w:val="center"/>
@@ -18060,7 +18092,7 @@
     </w:p>
     <w:tbl>
       <w:tblPr>
-        <w:tblStyle w:val="TableGrid"/>
+        <w:tblStyle w:val="Tabelacomgrade"/>
         <w:tblW w:w="8190" w:type="dxa"/>
         <w:tblInd w:w="1416" w:type="dxa"/>
         <w:tblLook w:val="04A0" w:firstRow="1" w:lastRow="0" w:firstColumn="1" w:lastColumn="0" w:noHBand="0" w:noVBand="1"/>
@@ -18514,7 +18546,7 @@
     </w:tbl>
     <w:p>
       <w:pPr>
-        <w:pStyle w:val="Heading4"/>
+        <w:pStyle w:val="Ttulo4"/>
         <w:spacing w:before="120" w:after="120"/>
         <w:ind w:left="1440" w:firstLine="720"/>
         <w:jc w:val="center"/>
@@ -18612,7 +18644,7 @@
     </w:p>
     <w:p>
       <w:pPr>
-        <w:pStyle w:val="BodyText"/>
+        <w:pStyle w:val="Corpodetexto"/>
         <w:spacing w:before="120"/>
         <w:jc w:val="both"/>
         <w:rPr>
@@ -18622,7 +18654,7 @@
     </w:p>
     <w:tbl>
       <w:tblPr>
-        <w:tblStyle w:val="TableGrid"/>
+        <w:tblStyle w:val="Tabelacomgrade"/>
         <w:tblW w:w="8190" w:type="dxa"/>
         <w:tblInd w:w="1416" w:type="dxa"/>
         <w:tblLook w:val="04A0" w:firstRow="1" w:lastRow="0" w:firstColumn="1" w:lastColumn="0" w:noHBand="0" w:noVBand="1"/>
@@ -18993,7 +19025,14 @@
                 <w:sz w:val="22"/>
                 <w:szCs w:val="22"/>
               </w:rPr>
-              <w:t xml:space="preserve"> RM/RP] AI</w:t>
+              <w:t xml:space="preserve"> RM/RP] A</w:t>
+            </w:r>
+            <w:r>
+              <w:rPr>
+                <w:sz w:val="22"/>
+                <w:szCs w:val="22"/>
+              </w:rPr>
+              <w:t>RMRP</w:t>
             </w:r>
           </w:p>
         </w:tc>
@@ -19163,176 +19202,6 @@
                 <w:szCs w:val="22"/>
               </w:rPr>
               <w:t>1</w:t>
-            </w:r>
-          </w:p>
-        </w:tc>
-        <w:tc>
-          <w:tcPr>
-            <w:tcW w:w="557" w:type="dxa"/>
-            <w:vAlign w:val="center"/>
-          </w:tcPr>
-          <w:p>
-            <w:pPr>
-              <w:spacing w:before="120" w:after="120"/>
-              <w:jc w:val="center"/>
-              <w:rPr>
-                <w:sz w:val="22"/>
-                <w:szCs w:val="22"/>
-              </w:rPr>
-            </w:pPr>
-            <w:r>
-              <w:rPr>
-                <w:sz w:val="22"/>
-                <w:szCs w:val="22"/>
-              </w:rPr>
-              <w:t>A</w:t>
-            </w:r>
-          </w:p>
-        </w:tc>
-        <w:tc>
-          <w:tcPr>
-            <w:tcW w:w="1119" w:type="dxa"/>
-            <w:vAlign w:val="center"/>
-          </w:tcPr>
-          <w:p>
-            <w:pPr>
-              <w:spacing w:before="120" w:after="120"/>
-              <w:jc w:val="center"/>
-              <w:rPr>
-                <w:sz w:val="22"/>
-                <w:szCs w:val="22"/>
-              </w:rPr>
-            </w:pPr>
-            <w:r>
-              <w:rPr>
-                <w:sz w:val="22"/>
-                <w:szCs w:val="22"/>
-              </w:rPr>
-              <w:t>2.1.1.</w:t>
-            </w:r>
-            <w:r>
-              <w:rPr>
-                <w:sz w:val="22"/>
-                <w:szCs w:val="22"/>
-              </w:rPr>
-              <w:t>5</w:t>
-            </w:r>
-          </w:p>
-        </w:tc>
-        <w:tc>
-          <w:tcPr>
-            <w:tcW w:w="693" w:type="dxa"/>
-            <w:vAlign w:val="center"/>
-          </w:tcPr>
-          <w:p>
-            <w:pPr>
-              <w:spacing w:before="120" w:after="120"/>
-              <w:jc w:val="center"/>
-              <w:rPr>
-                <w:sz w:val="22"/>
-                <w:szCs w:val="22"/>
-              </w:rPr>
-            </w:pPr>
-            <w:r>
-              <w:rPr>
-                <w:sz w:val="22"/>
-                <w:szCs w:val="22"/>
-              </w:rPr>
-              <w:t>html</w:t>
-            </w:r>
-          </w:p>
-        </w:tc>
-      </w:tr>
-      <w:tr>
-        <w:tc>
-          <w:tcPr>
-            <w:tcW w:w="2661" w:type="dxa"/>
-            <w:vAlign w:val="center"/>
-          </w:tcPr>
-          <w:p>
-            <w:pPr>
-              <w:spacing w:before="120" w:after="120"/>
-              <w:jc w:val="center"/>
-              <w:rPr>
-                <w:sz w:val="22"/>
-                <w:szCs w:val="22"/>
-              </w:rPr>
-            </w:pPr>
-            <w:r>
-              <w:rPr>
-                <w:sz w:val="22"/>
-                <w:szCs w:val="22"/>
-              </w:rPr>
-              <w:t>[ID</w:t>
-            </w:r>
-            <w:r>
-              <w:rPr>
-                <w:sz w:val="22"/>
-                <w:szCs w:val="22"/>
-              </w:rPr>
-              <w:t xml:space="preserve"> RM/RP]Registro e Resultados de Teste de Modificacao</w:t>
-            </w:r>
-          </w:p>
-        </w:tc>
-        <w:tc>
-          <w:tcPr>
-            <w:tcW w:w="1418" w:type="dxa"/>
-            <w:vAlign w:val="center"/>
-          </w:tcPr>
-          <w:p>
-            <w:pPr>
-              <w:spacing w:before="120" w:after="120"/>
-              <w:jc w:val="center"/>
-              <w:rPr>
-                <w:sz w:val="22"/>
-                <w:szCs w:val="22"/>
-              </w:rPr>
-            </w:pPr>
-            <w:r>
-              <w:rPr>
-                <w:sz w:val="22"/>
-                <w:szCs w:val="22"/>
-              </w:rPr>
-              <w:t>[</w:t>
-            </w:r>
-            <w:r>
-              <w:rPr>
-                <w:sz w:val="22"/>
-                <w:szCs w:val="22"/>
-              </w:rPr>
-              <w:t>ID</w:t>
-            </w:r>
-            <w:bookmarkStart w:id="21" w:name="_GoBack"/>
-            <w:bookmarkEnd w:id="21"/>
-            <w:r>
-              <w:rPr>
-                <w:sz w:val="22"/>
-                <w:szCs w:val="22"/>
-              </w:rPr>
-              <w:t xml:space="preserve"> RM/RP] RRTM</w:t>
-            </w:r>
-          </w:p>
-        </w:tc>
-        <w:tc>
-          <w:tcPr>
-            <w:tcW w:w="1742" w:type="dxa"/>
-            <w:vAlign w:val="center"/>
-          </w:tcPr>
-          <w:p>
-            <w:pPr>
-              <w:spacing w:before="120" w:after="120"/>
-              <w:jc w:val="center"/>
-              <w:rPr>
-                <w:sz w:val="22"/>
-                <w:szCs w:val="22"/>
-              </w:rPr>
-            </w:pPr>
-            <w:r>
-              <w:rPr>
-                <w:sz w:val="22"/>
-                <w:szCs w:val="22"/>
-              </w:rPr>
-              <w:t>Quantidade de RMs / RPs Aprovadas para Resolução</w:t>
             </w:r>
           </w:p>
         </w:tc>
@@ -19482,14 +19351,7 @@
                 <w:sz w:val="22"/>
                 <w:szCs w:val="22"/>
               </w:rPr>
-              <w:t>[ID RMRP]</w:t>
-            </w:r>
-            <w:r>
-              <w:rPr>
-                <w:sz w:val="22"/>
-                <w:szCs w:val="22"/>
-              </w:rPr>
-              <w:t xml:space="preserve"> RMRP</w:t>
+              <w:t>[ID RMRP] RMRP</w:t>
             </w:r>
           </w:p>
         </w:tc>
@@ -19621,7 +19483,7 @@
     </w:tbl>
     <w:p>
       <w:pPr>
-        <w:pStyle w:val="Heading4"/>
+        <w:pStyle w:val="Ttulo4"/>
         <w:spacing w:before="120" w:after="120"/>
         <w:ind w:left="1440" w:firstLine="720"/>
         <w:jc w:val="center"/>
@@ -19727,7 +19589,7 @@
     </w:p>
     <w:tbl>
       <w:tblPr>
-        <w:tblStyle w:val="TableGrid"/>
+        <w:tblStyle w:val="Tabelacomgrade"/>
         <w:tblW w:w="8190" w:type="dxa"/>
         <w:tblInd w:w="1416" w:type="dxa"/>
         <w:tblLook w:val="04A0" w:firstRow="1" w:lastRow="0" w:firstColumn="1" w:lastColumn="0" w:noHBand="0" w:noVBand="1"/>
@@ -20151,8 +20013,10 @@
                 <w:sz w:val="22"/>
                 <w:szCs w:val="22"/>
               </w:rPr>
-              <w:t>N</w:t>
-            </w:r>
+              <w:t>1</w:t>
+            </w:r>
+            <w:bookmarkStart w:id="21" w:name="_GoBack"/>
+            <w:bookmarkEnd w:id="21"/>
           </w:p>
         </w:tc>
         <w:tc>
@@ -20298,7 +20162,7 @@
                 <w:sz w:val="22"/>
                 <w:szCs w:val="22"/>
               </w:rPr>
-              <w:t>N</w:t>
+              <w:t>1</w:t>
             </w:r>
           </w:p>
         </w:tc>
@@ -20694,7 +20558,6 @@
                 <w:sz w:val="22"/>
                 <w:szCs w:val="22"/>
               </w:rPr>
-              <w:lastRenderedPageBreak/>
               <w:t>Resultados de Teste</w:t>
             </w:r>
             <w:r>
@@ -20840,7 +20703,7 @@
     </w:tbl>
     <w:p>
       <w:pPr>
-        <w:pStyle w:val="Heading4"/>
+        <w:pStyle w:val="Ttulo4"/>
         <w:spacing w:before="120" w:after="120"/>
         <w:ind w:left="1440" w:firstLine="720"/>
         <w:jc w:val="center"/>
@@ -20946,7 +20809,7 @@
     </w:p>
     <w:tbl>
       <w:tblPr>
-        <w:tblStyle w:val="TableGrid"/>
+        <w:tblStyle w:val="Tabelacomgrade"/>
         <w:tblW w:w="8190" w:type="dxa"/>
         <w:tblInd w:w="1416" w:type="dxa"/>
         <w:tblLook w:val="04A0" w:firstRow="1" w:lastRow="0" w:firstColumn="1" w:lastColumn="0" w:noHBand="0" w:noVBand="1"/>
@@ -20978,6 +20841,7 @@
                 <w:b/>
                 <w:sz w:val="22"/>
               </w:rPr>
+              <w:lastRenderedPageBreak/>
               <w:t>Nome</w:t>
             </w:r>
             <w:r>
@@ -22139,7 +22003,7 @@
     </w:tbl>
     <w:p>
       <w:pPr>
-        <w:pStyle w:val="Heading4"/>
+        <w:pStyle w:val="Ttulo4"/>
         <w:spacing w:before="120" w:after="120"/>
         <w:ind w:left="720" w:firstLine="720"/>
         <w:jc w:val="center"/>
@@ -22267,7 +22131,7 @@
     </w:p>
     <w:tbl>
       <w:tblPr>
-        <w:tblStyle w:val="TableGrid"/>
+        <w:tblStyle w:val="Tabelacomgrade"/>
         <w:tblW w:w="8190" w:type="dxa"/>
         <w:tblInd w:w="1416" w:type="dxa"/>
         <w:tblLook w:val="04A0" w:firstRow="1" w:lastRow="0" w:firstColumn="1" w:lastColumn="0" w:noHBand="0" w:noVBand="1"/>
@@ -22575,7 +22439,7 @@
     </w:tbl>
     <w:p>
       <w:pPr>
-        <w:pStyle w:val="Heading4"/>
+        <w:pStyle w:val="Ttulo4"/>
         <w:spacing w:before="120" w:after="120"/>
         <w:ind w:left="720" w:firstLine="720"/>
         <w:jc w:val="center"/>
@@ -22680,7 +22544,7 @@
     </w:p>
     <w:p>
       <w:pPr>
-        <w:pStyle w:val="Heading3"/>
+        <w:pStyle w:val="Ttulo3"/>
         <w:ind w:left="1440"/>
         <w:jc w:val="both"/>
         <w:rPr>
@@ -22740,7 +22604,7 @@
     </w:p>
     <w:p>
       <w:pPr>
-        <w:pStyle w:val="BodyText"/>
+        <w:pStyle w:val="Corpodetexto"/>
         <w:ind w:left="1440" w:firstLine="720"/>
         <w:jc w:val="both"/>
         <w:rPr>
@@ -22762,7 +22626,7 @@
     </w:p>
     <w:p>
       <w:pPr>
-        <w:pStyle w:val="BodyText"/>
+        <w:pStyle w:val="Corpodetexto"/>
         <w:numPr>
           <w:ilvl w:val="0"/>
           <w:numId w:val="20"/>
@@ -22823,7 +22687,7 @@
     </w:p>
     <w:p>
       <w:pPr>
-        <w:pStyle w:val="BodyText"/>
+        <w:pStyle w:val="Corpodetexto"/>
         <w:numPr>
           <w:ilvl w:val="1"/>
           <w:numId w:val="20"/>
@@ -22848,7 +22712,7 @@
     </w:p>
     <w:p>
       <w:pPr>
-        <w:pStyle w:val="BodyText"/>
+        <w:pStyle w:val="Corpodetexto"/>
         <w:numPr>
           <w:ilvl w:val="1"/>
           <w:numId w:val="20"/>
@@ -22867,7 +22731,7 @@
     </w:p>
     <w:p>
       <w:pPr>
-        <w:pStyle w:val="BodyText"/>
+        <w:pStyle w:val="Corpodetexto"/>
         <w:numPr>
           <w:ilvl w:val="1"/>
           <w:numId w:val="20"/>
@@ -22886,7 +22750,7 @@
     </w:p>
     <w:p>
       <w:pPr>
-        <w:pStyle w:val="BodyText"/>
+        <w:pStyle w:val="Corpodetexto"/>
         <w:numPr>
           <w:ilvl w:val="1"/>
           <w:numId w:val="20"/>
@@ -22900,13 +22764,12 @@
         <w:rPr>
           <w:color w:val="000000" w:themeColor="text1"/>
         </w:rPr>
-        <w:lastRenderedPageBreak/>
         <w:t>ARQ (Arquitetura);</w:t>
       </w:r>
     </w:p>
     <w:p>
       <w:pPr>
-        <w:pStyle w:val="BodyText"/>
+        <w:pStyle w:val="Corpodetexto"/>
         <w:numPr>
           <w:ilvl w:val="1"/>
           <w:numId w:val="20"/>
@@ -22925,7 +22788,7 @@
     </w:p>
     <w:p>
       <w:pPr>
-        <w:pStyle w:val="BodyText"/>
+        <w:pStyle w:val="Corpodetexto"/>
         <w:numPr>
           <w:ilvl w:val="1"/>
           <w:numId w:val="20"/>
@@ -22944,7 +22807,7 @@
     </w:p>
     <w:p>
       <w:pPr>
-        <w:pStyle w:val="BodyText"/>
+        <w:pStyle w:val="Corpodetexto"/>
         <w:numPr>
           <w:ilvl w:val="1"/>
           <w:numId w:val="20"/>
@@ -22963,7 +22826,7 @@
     </w:p>
     <w:p>
       <w:pPr>
-        <w:pStyle w:val="BodyText"/>
+        <w:pStyle w:val="Corpodetexto"/>
         <w:numPr>
           <w:ilvl w:val="1"/>
           <w:numId w:val="20"/>
@@ -22977,12 +22840,13 @@
         <w:rPr>
           <w:color w:val="000000" w:themeColor="text1"/>
         </w:rPr>
+        <w:lastRenderedPageBreak/>
         <w:t>V&amp;V (Verificação e Validação);</w:t>
       </w:r>
     </w:p>
     <w:p>
       <w:pPr>
-        <w:pStyle w:val="BodyText"/>
+        <w:pStyle w:val="Corpodetexto"/>
         <w:numPr>
           <w:ilvl w:val="0"/>
           <w:numId w:val="20"/>
@@ -23019,7 +22883,7 @@
     </w:p>
     <w:p>
       <w:pPr>
-        <w:pStyle w:val="BodyText"/>
+        <w:pStyle w:val="Corpodetexto"/>
         <w:numPr>
           <w:ilvl w:val="0"/>
           <w:numId w:val="20"/>
@@ -23206,7 +23070,7 @@
     </w:p>
     <w:p>
       <w:pPr>
-        <w:pStyle w:val="BodyText"/>
+        <w:pStyle w:val="Corpodetexto"/>
         <w:numPr>
           <w:ilvl w:val="0"/>
           <w:numId w:val="20"/>
@@ -23249,7 +23113,7 @@
     </w:p>
     <w:p>
       <w:pPr>
-        <w:pStyle w:val="BodyText"/>
+        <w:pStyle w:val="Corpodetexto"/>
         <w:numPr>
           <w:ilvl w:val="0"/>
           <w:numId w:val="20"/>
@@ -23286,7 +23150,7 @@
     </w:p>
     <w:p>
       <w:pPr>
-        <w:pStyle w:val="BodyText"/>
+        <w:pStyle w:val="Corpodetexto"/>
         <w:numPr>
           <w:ilvl w:val="0"/>
           <w:numId w:val="20"/>
@@ -23305,7 +23169,7 @@
     </w:p>
     <w:p>
       <w:pPr>
-        <w:pStyle w:val="BodyText"/>
+        <w:pStyle w:val="Corpodetexto"/>
         <w:numPr>
           <w:ilvl w:val="0"/>
           <w:numId w:val="20"/>
@@ -23330,7 +23194,7 @@
     </w:p>
     <w:p>
       <w:pPr>
-        <w:pStyle w:val="BodyText"/>
+        <w:pStyle w:val="Corpodetexto"/>
         <w:numPr>
           <w:ilvl w:val="1"/>
           <w:numId w:val="20"/>
@@ -23349,7 +23213,7 @@
     </w:p>
     <w:p>
       <w:pPr>
-        <w:pStyle w:val="BodyText"/>
+        <w:pStyle w:val="Corpodetexto"/>
         <w:numPr>
           <w:ilvl w:val="1"/>
           <w:numId w:val="20"/>
@@ -23368,7 +23232,7 @@
     </w:p>
     <w:p>
       <w:pPr>
-        <w:pStyle w:val="BodyText"/>
+        <w:pStyle w:val="Corpodetexto"/>
         <w:numPr>
           <w:ilvl w:val="1"/>
           <w:numId w:val="20"/>
@@ -23387,7 +23251,7 @@
     </w:p>
     <w:p>
       <w:pPr>
-        <w:pStyle w:val="BodyText"/>
+        <w:pStyle w:val="Corpodetexto"/>
         <w:ind w:left="2520"/>
         <w:jc w:val="both"/>
         <w:rPr>
@@ -23398,7 +23262,6 @@
         <w:rPr>
           <w:color w:val="000000" w:themeColor="text1"/>
         </w:rPr>
-        <w:lastRenderedPageBreak/>
         <w:t>Desse modo, quando algum commit fizer referência a qualquer uma dess</w:t>
       </w:r>
       <w:r>
@@ -23488,7 +23351,7 @@
     </w:p>
     <w:p>
       <w:pPr>
-        <w:pStyle w:val="BodyText"/>
+        <w:pStyle w:val="Corpodetexto"/>
         <w:jc w:val="both"/>
         <w:rPr>
           <w:color w:val="00B050"/>
@@ -23497,7 +23360,7 @@
     </w:p>
     <w:p>
       <w:pPr>
-        <w:pStyle w:val="Heading3"/>
+        <w:pStyle w:val="Ttulo3"/>
         <w:ind w:left="720" w:firstLine="720"/>
         <w:rPr>
           <w:rFonts w:ascii="Times New Roman" w:hAnsi="Times New Roman"/>
@@ -23507,6 +23370,7 @@
         <w:rPr>
           <w:rFonts w:ascii="Times New Roman" w:hAnsi="Times New Roman"/>
         </w:rPr>
+        <w:lastRenderedPageBreak/>
         <w:t>4.1.4 Critérios para Geração de Baseline</w:t>
       </w:r>
     </w:p>
@@ -23545,14 +23409,14 @@
         <w:jc w:val="both"/>
         <w:outlineLvl w:val="1"/>
         <w:rPr>
-          <w:rStyle w:val="Heading2Char"/>
+          <w:rStyle w:val="Ttulo2Char"/>
           <w:rFonts w:ascii="Times New Roman" w:hAnsi="Times New Roman"/>
           <w:lang w:val="pt-BR"/>
         </w:rPr>
       </w:pPr>
       <w:r>
         <w:rPr>
-          <w:rStyle w:val="Heading2Char"/>
+          <w:rStyle w:val="Ttulo2Char"/>
           <w:rFonts w:ascii="Times New Roman" w:hAnsi="Times New Roman"/>
           <w:lang w:val="pt-BR"/>
         </w:rPr>
@@ -23560,7 +23424,7 @@
       </w:r>
       <w:r>
         <w:rPr>
-          <w:rStyle w:val="Heading2Char"/>
+          <w:rStyle w:val="Ttulo2Char"/>
           <w:rFonts w:ascii="Times New Roman" w:hAnsi="Times New Roman"/>
           <w:lang w:val="pt-BR"/>
         </w:rPr>
@@ -23569,7 +23433,7 @@
       <w:bookmarkStart w:id="23" w:name="_Toc442838202"/>
       <w:r>
         <w:rPr>
-          <w:rStyle w:val="Heading2Char"/>
+          <w:rStyle w:val="Ttulo2Char"/>
           <w:rFonts w:ascii="Times New Roman" w:hAnsi="Times New Roman"/>
           <w:lang w:val="pt-BR"/>
         </w:rPr>
@@ -23578,7 +23442,7 @@
       <w:bookmarkEnd w:id="23"/>
       <w:r>
         <w:rPr>
-          <w:rStyle w:val="Heading2Char"/>
+          <w:rStyle w:val="Ttulo2Char"/>
           <w:rFonts w:ascii="Times New Roman" w:hAnsi="Times New Roman"/>
           <w:lang w:val="pt-BR"/>
         </w:rPr>
@@ -23586,7 +23450,7 @@
       </w:r>
       <w:r>
         <w:rPr>
-          <w:rStyle w:val="Heading2Char"/>
+          <w:rStyle w:val="Ttulo2Char"/>
           <w:rFonts w:ascii="Times New Roman" w:hAnsi="Times New Roman"/>
           <w:lang w:val="pt-BR"/>
         </w:rPr>
@@ -23595,7 +23459,7 @@
       <w:bookmarkStart w:id="24" w:name="_Toc214695907"/>
       <w:r>
         <w:rPr>
-          <w:rStyle w:val="Heading2Char"/>
+          <w:rStyle w:val="Ttulo2Char"/>
           <w:rFonts w:ascii="Times New Roman" w:hAnsi="Times New Roman"/>
           <w:lang w:val="pt-BR"/>
         </w:rPr>
@@ -23604,7 +23468,7 @@
       <w:bookmarkEnd w:id="24"/>
       <w:r>
         <w:rPr>
-          <w:rStyle w:val="Heading2Char"/>
+          <w:rStyle w:val="Ttulo2Char"/>
           <w:rFonts w:ascii="Times New Roman" w:hAnsi="Times New Roman"/>
           <w:lang w:val="pt-BR"/>
         </w:rPr>
@@ -23612,7 +23476,7 @@
       </w:r>
       <w:r>
         <w:rPr>
-          <w:rStyle w:val="Heading2Char"/>
+          <w:rStyle w:val="Ttulo2Char"/>
           <w:rFonts w:ascii="Times New Roman" w:hAnsi="Times New Roman"/>
           <w:lang w:val="pt-BR"/>
         </w:rPr>
@@ -23620,7 +23484,7 @@
       </w:r>
       <w:r>
         <w:rPr>
-          <w:rStyle w:val="Heading2Char"/>
+          <w:rStyle w:val="Ttulo2Char"/>
           <w:rFonts w:ascii="Times New Roman" w:hAnsi="Times New Roman"/>
           <w:lang w:val="pt-BR"/>
         </w:rPr>
@@ -23628,7 +23492,7 @@
       </w:r>
       <w:r>
         <w:rPr>
-          <w:rStyle w:val="Heading2Char"/>
+          <w:rStyle w:val="Ttulo2Char"/>
           <w:rFonts w:ascii="Times New Roman" w:hAnsi="Times New Roman"/>
           <w:lang w:val="pt-BR"/>
         </w:rPr>
@@ -23637,7 +23501,7 @@
       <w:bookmarkStart w:id="25" w:name="_Toc442838203"/>
       <w:r>
         <w:rPr>
-          <w:rStyle w:val="Heading2Char"/>
+          <w:rStyle w:val="Ttulo2Char"/>
           <w:rFonts w:ascii="Times New Roman" w:hAnsi="Times New Roman"/>
           <w:lang w:val="pt-BR"/>
         </w:rPr>
@@ -23646,7 +23510,7 @@
       <w:bookmarkEnd w:id="25"/>
       <w:r>
         <w:rPr>
-          <w:rStyle w:val="Heading2Char"/>
+          <w:rStyle w:val="Ttulo2Char"/>
           <w:rFonts w:ascii="Times New Roman" w:hAnsi="Times New Roman"/>
           <w:lang w:val="pt-BR"/>
         </w:rPr>
@@ -23654,7 +23518,7 @@
       </w:r>
       <w:r>
         <w:rPr>
-          <w:rStyle w:val="Heading2Char"/>
+          <w:rStyle w:val="Ttulo2Char"/>
           <w:rFonts w:ascii="Times New Roman" w:hAnsi="Times New Roman"/>
           <w:lang w:val="pt-BR"/>
         </w:rPr>
@@ -23671,7 +23535,7 @@
     </w:p>
     <w:p>
       <w:pPr>
-        <w:pStyle w:val="Heading3"/>
+        <w:pStyle w:val="Ttulo3"/>
         <w:ind w:left="720" w:firstLine="720"/>
         <w:jc w:val="both"/>
         <w:rPr>
@@ -23727,7 +23591,7 @@
     </w:p>
     <w:p>
       <w:pPr>
-        <w:pStyle w:val="Heading3"/>
+        <w:pStyle w:val="Ttulo3"/>
         <w:ind w:left="720" w:firstLine="720"/>
         <w:jc w:val="both"/>
         <w:rPr>
@@ -23781,7 +23645,7 @@
     </w:p>
     <w:p>
       <w:pPr>
-        <w:pStyle w:val="Heading3"/>
+        <w:pStyle w:val="Ttulo3"/>
         <w:ind w:left="720" w:firstLine="720"/>
         <w:jc w:val="both"/>
         <w:rPr>
@@ -23834,7 +23698,7 @@
     </w:p>
     <w:p>
       <w:pPr>
-        <w:pStyle w:val="Heading3"/>
+        <w:pStyle w:val="Ttulo3"/>
         <w:ind w:left="1440"/>
         <w:jc w:val="both"/>
         <w:rPr>
@@ -23887,14 +23751,14 @@
         <w:jc w:val="both"/>
         <w:outlineLvl w:val="1"/>
         <w:rPr>
-          <w:rStyle w:val="Heading2Char"/>
+          <w:rStyle w:val="Ttulo2Char"/>
           <w:rFonts w:ascii="Times New Roman" w:hAnsi="Times New Roman"/>
           <w:lang w:val="pt-BR"/>
         </w:rPr>
       </w:pPr>
       <w:r>
         <w:rPr>
-          <w:rStyle w:val="Heading2Char"/>
+          <w:rStyle w:val="Ttulo2Char"/>
           <w:rFonts w:ascii="Times New Roman" w:hAnsi="Times New Roman"/>
           <w:lang w:val="pt-BR"/>
         </w:rPr>
@@ -23902,7 +23766,7 @@
       </w:r>
       <w:r>
         <w:rPr>
-          <w:rStyle w:val="Heading2Char"/>
+          <w:rStyle w:val="Ttulo2Char"/>
           <w:rFonts w:ascii="Times New Roman" w:hAnsi="Times New Roman"/>
           <w:color w:val="000000" w:themeColor="text1"/>
           <w:lang w:val="pt-BR"/>
@@ -23911,7 +23775,7 @@
       </w:r>
       <w:r>
         <w:rPr>
-          <w:rStyle w:val="Heading2Char"/>
+          <w:rStyle w:val="Ttulo2Char"/>
           <w:rFonts w:ascii="Times New Roman" w:hAnsi="Times New Roman"/>
           <w:color w:val="FF0000"/>
           <w:lang w:val="pt-BR"/>
@@ -23920,7 +23784,7 @@
       </w:r>
       <w:r>
         <w:rPr>
-          <w:rStyle w:val="Heading2Char"/>
+          <w:rStyle w:val="Ttulo2Char"/>
           <w:rFonts w:ascii="Times New Roman" w:hAnsi="Times New Roman"/>
           <w:lang w:val="pt-BR"/>
         </w:rPr>
@@ -23928,7 +23792,7 @@
       </w:r>
       <w:r>
         <w:rPr>
-          <w:rStyle w:val="Heading2Char"/>
+          <w:rStyle w:val="Ttulo2Char"/>
           <w:rFonts w:ascii="Times New Roman" w:hAnsi="Times New Roman"/>
           <w:lang w:val="pt-BR"/>
         </w:rPr>
@@ -23936,7 +23800,7 @@
       </w:r>
       <w:r>
         <w:rPr>
-          <w:rStyle w:val="Heading2Char"/>
+          <w:rStyle w:val="Ttulo2Char"/>
           <w:rFonts w:ascii="Times New Roman" w:hAnsi="Times New Roman"/>
           <w:lang w:val="pt-BR"/>
         </w:rPr>
@@ -23945,7 +23809,7 @@
       <w:bookmarkStart w:id="29" w:name="_Toc442838205"/>
       <w:r>
         <w:rPr>
-          <w:rStyle w:val="Heading2Char"/>
+          <w:rStyle w:val="Ttulo2Char"/>
           <w:rFonts w:ascii="Times New Roman" w:hAnsi="Times New Roman"/>
           <w:lang w:val="pt-BR"/>
         </w:rPr>
@@ -23954,7 +23818,7 @@
       <w:bookmarkEnd w:id="29"/>
       <w:r>
         <w:rPr>
-          <w:rStyle w:val="Heading2Char"/>
+          <w:rStyle w:val="Ttulo2Char"/>
           <w:rFonts w:ascii="Times New Roman" w:hAnsi="Times New Roman"/>
           <w:lang w:val="pt-BR"/>
         </w:rPr>
@@ -23962,7 +23826,7 @@
       </w:r>
       <w:r>
         <w:rPr>
-          <w:rStyle w:val="Heading2Char"/>
+          <w:rStyle w:val="Ttulo2Char"/>
           <w:rFonts w:ascii="Times New Roman" w:hAnsi="Times New Roman"/>
           <w:lang w:val="pt-BR"/>
         </w:rPr>
@@ -23971,7 +23835,7 @@
     </w:p>
     <w:p>
       <w:pPr>
-        <w:pStyle w:val="BodyText"/>
+        <w:pStyle w:val="Corpodetexto"/>
         <w:tabs>
           <w:tab w:val="left" w:pos="-1440"/>
           <w:tab w:val="left" w:pos="-720"/>
@@ -24033,7 +23897,7 @@
     </w:p>
     <w:p>
       <w:pPr>
-        <w:pStyle w:val="BodyText"/>
+        <w:pStyle w:val="Corpodetexto"/>
         <w:numPr>
           <w:ilvl w:val="0"/>
           <w:numId w:val="13"/>
@@ -24074,7 +23938,7 @@
     </w:p>
     <w:p>
       <w:pPr>
-        <w:pStyle w:val="BodyText"/>
+        <w:pStyle w:val="Corpodetexto"/>
         <w:numPr>
           <w:ilvl w:val="0"/>
           <w:numId w:val="13"/>
@@ -24133,7 +23997,7 @@
     </w:p>
     <w:p>
       <w:pPr>
-        <w:pStyle w:val="BodyText"/>
+        <w:pStyle w:val="Corpodetexto"/>
         <w:numPr>
           <w:ilvl w:val="0"/>
           <w:numId w:val="13"/>
@@ -24205,7 +24069,7 @@
     </w:p>
     <w:p>
       <w:pPr>
-        <w:pStyle w:val="BodyText"/>
+        <w:pStyle w:val="Corpodetexto"/>
         <w:tabs>
           <w:tab w:val="left" w:pos="-1440"/>
           <w:tab w:val="left" w:pos="-720"/>
@@ -24235,7 +24099,7 @@
     </w:p>
     <w:p>
       <w:pPr>
-        <w:pStyle w:val="Heading2"/>
+        <w:pStyle w:val="Ttulo2"/>
         <w:ind w:firstLine="720"/>
         <w:jc w:val="both"/>
         <w:rPr>
@@ -24291,7 +24155,7 @@
     </w:p>
     <w:p>
       <w:pPr>
-        <w:pStyle w:val="BodyText"/>
+        <w:pStyle w:val="Corpodetexto"/>
         <w:tabs>
           <w:tab w:val="left" w:pos="-1440"/>
           <w:tab w:val="left" w:pos="-720"/>
@@ -24481,14 +24345,7 @@
         <w:rPr>
           <w:color w:val="000000" w:themeColor="text1"/>
         </w:rPr>
-        <w:t xml:space="preserve"> e </w:t>
-      </w:r>
-      <w:r>
-        <w:rPr>
-          <w:color w:val="000000" w:themeColor="text1"/>
-        </w:rPr>
-        <w:lastRenderedPageBreak/>
-        <w:t>práticas</w:t>
+        <w:t xml:space="preserve"> e práticas</w:t>
       </w:r>
       <w:r>
         <w:rPr>
@@ -24550,7 +24407,7 @@
     </w:p>
     <w:p>
       <w:pPr>
-        <w:pStyle w:val="BodyText"/>
+        <w:pStyle w:val="Corpodetexto"/>
         <w:tabs>
           <w:tab w:val="left" w:pos="-1440"/>
           <w:tab w:val="left" w:pos="-720"/>
@@ -24577,7 +24434,7 @@
     </w:p>
     <w:p>
       <w:pPr>
-        <w:pStyle w:val="Heading2"/>
+        <w:pStyle w:val="Ttulo2"/>
         <w:ind w:firstLine="720"/>
         <w:jc w:val="both"/>
         <w:rPr>
@@ -24589,6 +24446,7 @@
         <w:rPr>
           <w:rFonts w:ascii="Times New Roman" w:hAnsi="Times New Roman"/>
         </w:rPr>
+        <w:lastRenderedPageBreak/>
         <w:t xml:space="preserve">4.5 </w:t>
       </w:r>
       <w:r>
@@ -24607,7 +24465,7 @@
     </w:p>
     <w:p>
       <w:pPr>
-        <w:pStyle w:val="BodyText"/>
+        <w:pStyle w:val="Corpodetexto"/>
         <w:tabs>
           <w:tab w:val="left" w:pos="-1440"/>
           <w:tab w:val="left" w:pos="-720"/>
@@ -24669,7 +24527,7 @@
     </w:p>
     <w:p>
       <w:pPr>
-        <w:pStyle w:val="BodyText"/>
+        <w:pStyle w:val="Corpodetexto"/>
         <w:tabs>
           <w:tab w:val="left" w:pos="-1440"/>
           <w:tab w:val="left" w:pos="-720"/>
@@ -24695,7 +24553,7 @@
     </w:p>
     <w:p>
       <w:pPr>
-        <w:pStyle w:val="Heading1"/>
+        <w:pStyle w:val="Ttulo1"/>
         <w:numPr>
           <w:ilvl w:val="0"/>
           <w:numId w:val="16"/>
@@ -24746,7 +24604,7 @@
     <w:p/>
     <w:p>
       <w:pPr>
-        <w:pStyle w:val="Heading2"/>
+        <w:pStyle w:val="Ttulo2"/>
         <w:ind w:firstLine="720"/>
         <w:jc w:val="both"/>
         <w:rPr>
@@ -24762,7 +24620,7 @@
     </w:p>
     <w:p>
       <w:pPr>
-        <w:pStyle w:val="BodyText"/>
+        <w:pStyle w:val="Corpodetexto"/>
         <w:tabs>
           <w:tab w:val="left" w:pos="-1440"/>
           <w:tab w:val="left" w:pos="-720"/>
@@ -24825,7 +24683,7 @@
     </w:p>
     <w:p>
       <w:pPr>
-        <w:pStyle w:val="BodyText"/>
+        <w:pStyle w:val="Corpodetexto"/>
         <w:tabs>
           <w:tab w:val="left" w:pos="-1440"/>
           <w:tab w:val="left" w:pos="-720"/>
@@ -24854,7 +24712,7 @@
     </w:p>
     <w:p>
       <w:pPr>
-        <w:pStyle w:val="Heading2"/>
+        <w:pStyle w:val="Ttulo2"/>
         <w:ind w:firstLine="720"/>
         <w:jc w:val="both"/>
         <w:rPr>
@@ -24916,7 +24774,7 @@
     </w:p>
     <w:p>
       <w:pPr>
-        <w:pStyle w:val="BodyText"/>
+        <w:pStyle w:val="Corpodetexto"/>
         <w:tabs>
           <w:tab w:val="left" w:pos="-1440"/>
           <w:tab w:val="left" w:pos="-720"/>
@@ -24992,7 +24850,7 @@
     </w:p>
     <w:p>
       <w:pPr>
-        <w:pStyle w:val="BodyText"/>
+        <w:pStyle w:val="Corpodetexto"/>
         <w:tabs>
           <w:tab w:val="left" w:pos="-1440"/>
           <w:tab w:val="left" w:pos="-720"/>
@@ -25058,7 +24916,7 @@
     </w:p>
     <w:p>
       <w:pPr>
-        <w:pStyle w:val="Heading2"/>
+        <w:pStyle w:val="Ttulo2"/>
         <w:ind w:firstLine="720"/>
         <w:rPr>
           <w:rFonts w:ascii="Times New Roman" w:hAnsi="Times New Roman"/>
@@ -25205,27 +25063,21 @@
       <w:r>
         <w:t>MongoDB</w:t>
       </w:r>
+      <w:r>
+        <w:t xml:space="preserve"> 3.0.3</w:t>
+      </w:r>
     </w:p>
     <w:p>
       <w:pPr>
         <w:pStyle w:val="BodyText1"/>
-        <w:numPr>
-          <w:ilvl w:val="0"/>
-          <w:numId w:val="24"/>
-        </w:numPr>
-      </w:pPr>
-      <w:r>
-        <w:t>Selenium 2.45.0</w:t>
+      </w:pPr>
+      <w:r>
+        <w:t xml:space="preserve"> </w:t>
       </w:r>
     </w:p>
     <w:p>
       <w:pPr>
-        <w:pStyle w:val="BodyText1"/>
-      </w:pPr>
-    </w:p>
-    <w:p>
-      <w:pPr>
-        <w:pStyle w:val="Heading1"/>
+        <w:pStyle w:val="Ttulo1"/>
         <w:numPr>
           <w:ilvl w:val="0"/>
           <w:numId w:val="16"/>
@@ -25286,7 +25138,7 @@
     </w:p>
     <w:p>
       <w:pPr>
-        <w:pStyle w:val="BodyText"/>
+        <w:pStyle w:val="Corpodetexto"/>
         <w:tabs>
           <w:tab w:val="left" w:pos="-1440"/>
           <w:tab w:val="left" w:pos="-720"/>
@@ -25335,7 +25187,7 @@
     </w:p>
     <w:p>
       <w:pPr>
-        <w:pStyle w:val="BodyText"/>
+        <w:pStyle w:val="Corpodetexto"/>
         <w:tabs>
           <w:tab w:val="left" w:pos="-1440"/>
           <w:tab w:val="left" w:pos="-720"/>
@@ -25396,7 +25248,7 @@
     </w:p>
     <w:p>
       <w:pPr>
-        <w:pStyle w:val="BodyText"/>
+        <w:pStyle w:val="Corpodetexto"/>
         <w:tabs>
           <w:tab w:val="left" w:pos="-1440"/>
           <w:tab w:val="left" w:pos="-720"/>
@@ -25445,7 +25297,7 @@
     </w:p>
     <w:p>
       <w:pPr>
-        <w:pStyle w:val="BodyText"/>
+        <w:pStyle w:val="Corpodetexto"/>
         <w:tabs>
           <w:tab w:val="left" w:pos="-1440"/>
           <w:tab w:val="left" w:pos="-720"/>
@@ -25478,7 +25330,6 @@
         <w:rPr>
           <w:color w:val="000000" w:themeColor="text1"/>
         </w:rPr>
-        <w:lastRenderedPageBreak/>
         <w:t>- Metodologias de Comunicação de</w:t>
       </w:r>
       <w:r>
@@ -25514,7 +25365,7 @@
     </w:p>
     <w:p>
       <w:pPr>
-        <w:pStyle w:val="BodyText"/>
+        <w:pStyle w:val="Corpodetexto"/>
         <w:tabs>
           <w:tab w:val="left" w:pos="-1440"/>
           <w:tab w:val="left" w:pos="-720"/>
@@ -25546,7 +25397,7 @@
     </w:p>
     <w:p>
       <w:pPr>
-        <w:pStyle w:val="Heading1"/>
+        <w:pStyle w:val="Ttulo1"/>
         <w:numPr>
           <w:ilvl w:val="0"/>
           <w:numId w:val="16"/>
@@ -25566,6 +25417,7 @@
           <w:sz w:val="32"/>
           <w:u w:val="none"/>
         </w:rPr>
+        <w:lastRenderedPageBreak/>
         <w:t>Aprovação do P</w:t>
       </w:r>
       <w:r>
@@ -25655,7 +25507,7 @@
           <w:noProof/>
           <w:sz w:val="24"/>
           <w:szCs w:val="24"/>
-          <w:lang w:val="en-US"/>
+          <w:lang w:eastAsia="pt-BR"/>
         </w:rPr>
         <w:drawing>
           <wp:anchor distT="0" distB="0" distL="114300" distR="114300" simplePos="0" relativeHeight="251660800" behindDoc="1" locked="0" layoutInCell="1" allowOverlap="1" wp14:anchorId="6DE6BAEC" wp14:editId="479DE380">
@@ -25759,7 +25611,7 @@
 </file>
 
 <file path=word/endnotes.xml><?xml version="1.0" encoding="utf-8"?>
-<w:endnotes xmlns:wpc="http://schemas.microsoft.com/office/word/2010/wordprocessingCanvas" xmlns:mo="http://schemas.microsoft.com/office/mac/office/2008/main" xmlns:mc="http://schemas.openxmlformats.org/markup-compatibility/2006" xmlns:mv="urn:schemas-microsoft-com:mac:vml" xmlns:o="urn:schemas-microsoft-com:office:office" xmlns:r="http://schemas.openxmlformats.org/officeDocument/2006/relationships" xmlns:m="http://schemas.openxmlformats.org/officeDocument/2006/math" xmlns:v="urn:schemas-microsoft-com:vml" xmlns:wp14="http://schemas.microsoft.com/office/word/2010/wordprocessingDrawing" xmlns:wp="http://schemas.openxmlformats.org/drawingml/2006/wordprocessingDrawing" xmlns:w10="urn:schemas-microsoft-com:office:word" xmlns:w="http://schemas.openxmlformats.org/wordprocessingml/2006/main" xmlns:w14="http://schemas.microsoft.com/office/word/2010/wordml" xmlns:w15="http://schemas.microsoft.com/office/word/2012/wordml" xmlns:wpg="http://schemas.microsoft.com/office/word/2010/wordprocessingGroup" xmlns:wpi="http://schemas.microsoft.com/office/word/2010/wordprocessingInk" xmlns:wne="http://schemas.microsoft.com/office/word/2006/wordml" xmlns:wps="http://schemas.microsoft.com/office/word/2010/wordprocessingShape" mc:Ignorable="w14 w15 wp14">
+<w:endnotes xmlns:wpc="http://schemas.microsoft.com/office/word/2010/wordprocessingCanvas" xmlns:mc="http://schemas.openxmlformats.org/markup-compatibility/2006" xmlns:o="urn:schemas-microsoft-com:office:office" xmlns:r="http://schemas.openxmlformats.org/officeDocument/2006/relationships" xmlns:m="http://schemas.openxmlformats.org/officeDocument/2006/math" xmlns:v="urn:schemas-microsoft-com:vml" xmlns:wp14="http://schemas.microsoft.com/office/word/2010/wordprocessingDrawing" xmlns:wp="http://schemas.openxmlformats.org/drawingml/2006/wordprocessingDrawing" xmlns:w10="urn:schemas-microsoft-com:office:word" xmlns:w="http://schemas.openxmlformats.org/wordprocessingml/2006/main" xmlns:w14="http://schemas.microsoft.com/office/word/2010/wordml" xmlns:w15="http://schemas.microsoft.com/office/word/2012/wordml" xmlns:wpg="http://schemas.microsoft.com/office/word/2010/wordprocessingGroup" xmlns:wpi="http://schemas.microsoft.com/office/word/2010/wordprocessingInk" xmlns:wne="http://schemas.microsoft.com/office/word/2006/wordml" xmlns:wps="http://schemas.microsoft.com/office/word/2010/wordprocessingShape" mc:Ignorable="w14 w15 wp14">
   <w:endnote w:type="separator" w:id="-1">
     <w:p>
       <w:r>
@@ -25778,24 +25630,24 @@
 </file>
 
 <file path=word/footer1.xml><?xml version="1.0" encoding="utf-8"?>
-<w:ftr xmlns:wpc="http://schemas.microsoft.com/office/word/2010/wordprocessingCanvas" xmlns:mo="http://schemas.microsoft.com/office/mac/office/2008/main" xmlns:mc="http://schemas.openxmlformats.org/markup-compatibility/2006" xmlns:mv="urn:schemas-microsoft-com:mac:vml" xmlns:o="urn:schemas-microsoft-com:office:office" xmlns:r="http://schemas.openxmlformats.org/officeDocument/2006/relationships" xmlns:m="http://schemas.openxmlformats.org/officeDocument/2006/math" xmlns:v="urn:schemas-microsoft-com:vml" xmlns:wp14="http://schemas.microsoft.com/office/word/2010/wordprocessingDrawing" xmlns:wp="http://schemas.openxmlformats.org/drawingml/2006/wordprocessingDrawing" xmlns:w10="urn:schemas-microsoft-com:office:word" xmlns:w="http://schemas.openxmlformats.org/wordprocessingml/2006/main" xmlns:w14="http://schemas.microsoft.com/office/word/2010/wordml" xmlns:w15="http://schemas.microsoft.com/office/word/2012/wordml" xmlns:wpg="http://schemas.microsoft.com/office/word/2010/wordprocessingGroup" xmlns:wpi="http://schemas.microsoft.com/office/word/2010/wordprocessingInk" xmlns:wne="http://schemas.microsoft.com/office/word/2006/wordml" xmlns:wps="http://schemas.microsoft.com/office/word/2010/wordprocessingShape" mc:Ignorable="w14 w15 wp14">
+<w:ftr xmlns:wpc="http://schemas.microsoft.com/office/word/2010/wordprocessingCanvas" xmlns:mc="http://schemas.openxmlformats.org/markup-compatibility/2006" xmlns:o="urn:schemas-microsoft-com:office:office" xmlns:r="http://schemas.openxmlformats.org/officeDocument/2006/relationships" xmlns:m="http://schemas.openxmlformats.org/officeDocument/2006/math" xmlns:v="urn:schemas-microsoft-com:vml" xmlns:wp14="http://schemas.microsoft.com/office/word/2010/wordprocessingDrawing" xmlns:wp="http://schemas.openxmlformats.org/drawingml/2006/wordprocessingDrawing" xmlns:w10="urn:schemas-microsoft-com:office:word" xmlns:w="http://schemas.openxmlformats.org/wordprocessingml/2006/main" xmlns:w14="http://schemas.microsoft.com/office/word/2010/wordml" xmlns:w15="http://schemas.microsoft.com/office/word/2012/wordml" xmlns:wpg="http://schemas.microsoft.com/office/word/2010/wordprocessingGroup" xmlns:wpi="http://schemas.microsoft.com/office/word/2010/wordprocessingInk" xmlns:wne="http://schemas.microsoft.com/office/word/2006/wordml" xmlns:wps="http://schemas.microsoft.com/office/word/2010/wordprocessingShape" mc:Ignorable="w14 w15 wp14">
   <w:p>
     <w:pPr>
-      <w:pStyle w:val="Header"/>
+      <w:pStyle w:val="Cabealho"/>
       <w:tabs>
         <w:tab w:val="left" w:pos="3930"/>
       </w:tabs>
     </w:pPr>
     <w:r>
       <w:rPr>
-        <w:rStyle w:val="PageNumber"/>
+        <w:rStyle w:val="Nmerodepgina"/>
         <w:sz w:val="16"/>
       </w:rPr>
       <w:t xml:space="preserve">                                </w:t>
     </w:r>
     <w:r>
       <w:rPr>
-        <w:rStyle w:val="PageNumber"/>
+        <w:rStyle w:val="Nmerodepgina"/>
         <w:bCs/>
         <w:sz w:val="16"/>
       </w:rPr>
@@ -25807,14 +25659,14 @@
 </file>
 
 <file path=word/footer2.xml><?xml version="1.0" encoding="utf-8"?>
-<w:ftr xmlns:wpc="http://schemas.microsoft.com/office/word/2010/wordprocessingCanvas" xmlns:mo="http://schemas.microsoft.com/office/mac/office/2008/main" xmlns:mc="http://schemas.openxmlformats.org/markup-compatibility/2006" xmlns:mv="urn:schemas-microsoft-com:mac:vml" xmlns:o="urn:schemas-microsoft-com:office:office" xmlns:r="http://schemas.openxmlformats.org/officeDocument/2006/relationships" xmlns:m="http://schemas.openxmlformats.org/officeDocument/2006/math" xmlns:v="urn:schemas-microsoft-com:vml" xmlns:wp14="http://schemas.microsoft.com/office/word/2010/wordprocessingDrawing" xmlns:wp="http://schemas.openxmlformats.org/drawingml/2006/wordprocessingDrawing" xmlns:w10="urn:schemas-microsoft-com:office:word" xmlns:w="http://schemas.openxmlformats.org/wordprocessingml/2006/main" xmlns:w14="http://schemas.microsoft.com/office/word/2010/wordml" xmlns:w15="http://schemas.microsoft.com/office/word/2012/wordml" xmlns:wpg="http://schemas.microsoft.com/office/word/2010/wordprocessingGroup" xmlns:wpi="http://schemas.microsoft.com/office/word/2010/wordprocessingInk" xmlns:wne="http://schemas.microsoft.com/office/word/2006/wordml" xmlns:wps="http://schemas.microsoft.com/office/word/2010/wordprocessingShape" mc:Ignorable="w14 w15 wp14">
+<w:ftr xmlns:wpc="http://schemas.microsoft.com/office/word/2010/wordprocessingCanvas" xmlns:mc="http://schemas.openxmlformats.org/markup-compatibility/2006" xmlns:o="urn:schemas-microsoft-com:office:office" xmlns:r="http://schemas.openxmlformats.org/officeDocument/2006/relationships" xmlns:m="http://schemas.openxmlformats.org/officeDocument/2006/math" xmlns:v="urn:schemas-microsoft-com:vml" xmlns:wp14="http://schemas.microsoft.com/office/word/2010/wordprocessingDrawing" xmlns:wp="http://schemas.openxmlformats.org/drawingml/2006/wordprocessingDrawing" xmlns:w10="urn:schemas-microsoft-com:office:word" xmlns:w="http://schemas.openxmlformats.org/wordprocessingml/2006/main" xmlns:w14="http://schemas.microsoft.com/office/word/2010/wordml" xmlns:w15="http://schemas.microsoft.com/office/word/2012/wordml" xmlns:wpg="http://schemas.microsoft.com/office/word/2010/wordprocessingGroup" xmlns:wpi="http://schemas.microsoft.com/office/word/2010/wordprocessingInk" xmlns:wne="http://schemas.microsoft.com/office/word/2006/wordml" xmlns:wps="http://schemas.microsoft.com/office/word/2010/wordprocessingShape" mc:Ignorable="w14 w15 wp14">
   <w:p>
     <w:pPr>
-      <w:pStyle w:val="Footer"/>
+      <w:pStyle w:val="Rodap"/>
       <w:framePr w:w="576" w:wrap="auto" w:vAnchor="page" w:hAnchor="page" w:x="10945" w:y="15121"/>
       <w:jc w:val="right"/>
       <w:rPr>
-        <w:rStyle w:val="PageNumber"/>
+        <w:rStyle w:val="Nmerodepgina"/>
       </w:rPr>
     </w:pPr>
   </w:p>
@@ -25837,7 +25689,7 @@
       <w:rPr>
         <w:noProof/>
         <w:sz w:val="24"/>
-        <w:lang w:val="en-US"/>
+        <w:lang w:eastAsia="pt-BR"/>
       </w:rPr>
       <mc:AlternateContent>
         <mc:Choice Requires="wps">
@@ -25903,7 +25755,7 @@
         </mc:Choice>
         <mc:Fallback>
           <w:pict>
-            <v:line w14:anchorId="6C34E31D" id="Line 2" o:spid="_x0000_s1026" style="position:absolute;flip:y;z-index:251658240;visibility:visible;mso-wrap-style:square;mso-width-percent:0;mso-height-percent:0;mso-wrap-distance-left:9pt;mso-wrap-distance-top:0;mso-wrap-distance-right:9pt;mso-wrap-distance-bottom:0;mso-position-horizontal:absolute;mso-position-horizontal-relative:text;mso-position-vertical:absolute;mso-position-vertical-relative:text;mso-width-percent:0;mso-height-percent:0;mso-width-relative:page;mso-height-relative:page" from="-4.95pt,1.15pt" to="481.05pt,1.6pt" o:gfxdata="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" strokeweight="1.5pt"/>
+            <v:line w14:anchorId="381D2968" id="Line 2" o:spid="_x0000_s1026" style="position:absolute;flip:y;z-index:251658240;visibility:visible;mso-wrap-style:square;mso-width-percent:0;mso-height-percent:0;mso-wrap-distance-left:9pt;mso-wrap-distance-top:0;mso-wrap-distance-right:9pt;mso-wrap-distance-bottom:0;mso-position-horizontal:absolute;mso-position-horizontal-relative:text;mso-position-vertical:absolute;mso-position-vertical-relative:text;mso-width-percent:0;mso-height-percent:0;mso-width-relative:page;mso-height-relative:page" from="-4.95pt,1.15pt" to="481.05pt,1.6pt" o:gfxdata="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" strokeweight="1.5pt"/>
           </w:pict>
         </mc:Fallback>
       </mc:AlternateContent>
@@ -25924,43 +25776,43 @@
     </w:pPr>
     <w:r>
       <w:rPr>
-        <w:rStyle w:val="PageNumber"/>
+        <w:rStyle w:val="Nmerodepgina"/>
         <w:sz w:val="16"/>
       </w:rPr>
       <w:fldChar w:fldCharType="begin"/>
     </w:r>
     <w:r>
       <w:rPr>
-        <w:rStyle w:val="PageNumber"/>
+        <w:rStyle w:val="Nmerodepgina"/>
         <w:sz w:val="16"/>
       </w:rPr>
       <w:instrText xml:space="preserve"> DATE \@ "MM/dd/yy" </w:instrText>
     </w:r>
     <w:r>
       <w:rPr>
-        <w:rStyle w:val="PageNumber"/>
+        <w:rStyle w:val="Nmerodepgina"/>
         <w:sz w:val="16"/>
       </w:rPr>
       <w:fldChar w:fldCharType="separate"/>
     </w:r>
     <w:r>
       <w:rPr>
-        <w:rStyle w:val="PageNumber"/>
+        <w:rStyle w:val="Nmerodepgina"/>
         <w:noProof/>
         <w:sz w:val="16"/>
       </w:rPr>
-      <w:t>05/31/15</w:t>
+      <w:t>06/01/15</w:t>
     </w:r>
     <w:r>
       <w:rPr>
-        <w:rStyle w:val="PageNumber"/>
+        <w:rStyle w:val="Nmerodepgina"/>
         <w:sz w:val="16"/>
       </w:rPr>
       <w:fldChar w:fldCharType="end"/>
     </w:r>
     <w:r>
       <w:rPr>
-        <w:rStyle w:val="PageNumber"/>
+        <w:rStyle w:val="Nmerodepgina"/>
         <w:sz w:val="16"/>
       </w:rPr>
       <w:tab/>
@@ -25968,113 +25820,113 @@
     </w:r>
     <w:r>
       <w:rPr>
-        <w:rStyle w:val="PageNumber"/>
+        <w:rStyle w:val="Nmerodepgina"/>
         <w:sz w:val="16"/>
       </w:rPr>
       <w:fldChar w:fldCharType="begin"/>
     </w:r>
     <w:r>
       <w:rPr>
-        <w:rStyle w:val="PageNumber"/>
+        <w:rStyle w:val="Nmerodepgina"/>
         <w:sz w:val="16"/>
       </w:rPr>
       <w:instrText xml:space="preserve"> TIME \@ "h:mm AM/PM" </w:instrText>
     </w:r>
     <w:r>
       <w:rPr>
-        <w:rStyle w:val="PageNumber"/>
+        <w:rStyle w:val="Nmerodepgina"/>
         <w:sz w:val="16"/>
       </w:rPr>
       <w:fldChar w:fldCharType="separate"/>
     </w:r>
     <w:r>
       <w:rPr>
-        <w:rStyle w:val="PageNumber"/>
+        <w:rStyle w:val="Nmerodepgina"/>
         <w:noProof/>
         <w:sz w:val="16"/>
       </w:rPr>
-      <w:t>2:44 PM</w:t>
+      <w:t xml:space="preserve">12:00 </w:t>
     </w:r>
     <w:r>
       <w:rPr>
-        <w:rStyle w:val="PageNumber"/>
+        <w:rStyle w:val="Nmerodepgina"/>
         <w:sz w:val="16"/>
       </w:rPr>
       <w:fldChar w:fldCharType="end"/>
     </w:r>
     <w:r>
       <w:rPr>
-        <w:rStyle w:val="PageNumber"/>
+        <w:rStyle w:val="Nmerodepgina"/>
         <w:sz w:val="16"/>
       </w:rPr>
       <w:tab/>
     </w:r>
     <w:r>
       <w:rPr>
-        <w:rStyle w:val="PageNumber"/>
+        <w:rStyle w:val="Nmerodepgina"/>
         <w:sz w:val="16"/>
       </w:rPr>
       <w:tab/>
     </w:r>
     <w:r>
       <w:rPr>
-        <w:rStyle w:val="PageNumber"/>
+        <w:rStyle w:val="Nmerodepgina"/>
         <w:sz w:val="16"/>
       </w:rPr>
       <w:tab/>
     </w:r>
     <w:r>
       <w:rPr>
-        <w:rStyle w:val="PageNumber"/>
+        <w:rStyle w:val="Nmerodepgina"/>
         <w:sz w:val="16"/>
       </w:rPr>
       <w:tab/>
     </w:r>
     <w:r>
       <w:rPr>
-        <w:rStyle w:val="PageNumber"/>
+        <w:rStyle w:val="Nmerodepgina"/>
         <w:sz w:val="16"/>
       </w:rPr>
       <w:tab/>
     </w:r>
     <w:r>
       <w:rPr>
-        <w:rStyle w:val="PageNumber"/>
+        <w:rStyle w:val="Nmerodepgina"/>
         <w:sz w:val="16"/>
       </w:rPr>
       <w:tab/>
     </w:r>
     <w:r>
       <w:rPr>
-        <w:rStyle w:val="PageNumber"/>
+        <w:rStyle w:val="Nmerodepgina"/>
         <w:sz w:val="16"/>
       </w:rPr>
       <w:tab/>
     </w:r>
     <w:r>
       <w:rPr>
-        <w:rStyle w:val="PageNumber"/>
+        <w:rStyle w:val="Nmerodepgina"/>
         <w:sz w:val="16"/>
       </w:rPr>
       <w:tab/>
     </w:r>
     <w:r>
       <w:rPr>
-        <w:rStyle w:val="PageNumber"/>
+        <w:rStyle w:val="Nmerodepgina"/>
         <w:sz w:val="16"/>
       </w:rPr>
       <w:tab/>
     </w:r>
     <w:r>
       <w:rPr>
-        <w:rStyle w:val="PageNumber"/>
+        <w:rStyle w:val="Nmerodepgina"/>
         <w:sz w:val="16"/>
       </w:rPr>
       <w:tab/>
     </w:r>
     <w:r>
       <w:rPr>
-        <w:rStyle w:val="PageNumber"/>
+        <w:rStyle w:val="Nmerodepgina"/>
         <w:sz w:val="16"/>
       </w:rPr>
       <w:tab/>
@@ -26082,32 +25934,32 @@
     </w:r>
     <w:r>
       <w:rPr>
-        <w:rStyle w:val="PageNumber"/>
+        <w:rStyle w:val="Nmerodepgina"/>
       </w:rPr>
       <w:fldChar w:fldCharType="begin"/>
     </w:r>
     <w:r>
       <w:rPr>
-        <w:rStyle w:val="PageNumber"/>
+        <w:rStyle w:val="Nmerodepgina"/>
       </w:rPr>
       <w:instrText xml:space="preserve"> PAGE </w:instrText>
     </w:r>
     <w:r>
       <w:rPr>
-        <w:rStyle w:val="PageNumber"/>
+        <w:rStyle w:val="Nmerodepgina"/>
       </w:rPr>
       <w:fldChar w:fldCharType="separate"/>
     </w:r>
     <w:r>
       <w:rPr>
-        <w:rStyle w:val="PageNumber"/>
+        <w:rStyle w:val="Nmerodepgina"/>
         <w:noProof/>
       </w:rPr>
       <w:t>8</w:t>
     </w:r>
     <w:r>
       <w:rPr>
-        <w:rStyle w:val="PageNumber"/>
+        <w:rStyle w:val="Nmerodepgina"/>
       </w:rPr>
       <w:fldChar w:fldCharType="end"/>
     </w:r>
@@ -26116,7 +25968,7 @@
 </file>
 
 <file path=word/footnotes.xml><?xml version="1.0" encoding="utf-8"?>
-<w:footnotes xmlns:wpc="http://schemas.microsoft.com/office/word/2010/wordprocessingCanvas" xmlns:mo="http://schemas.microsoft.com/office/mac/office/2008/main" xmlns:mc="http://schemas.openxmlformats.org/markup-compatibility/2006" xmlns:mv="urn:schemas-microsoft-com:mac:vml" xmlns:o="urn:schemas-microsoft-com:office:office" xmlns:r="http://schemas.openxmlformats.org/officeDocument/2006/relationships" xmlns:m="http://schemas.openxmlformats.org/officeDocument/2006/math" xmlns:v="urn:schemas-microsoft-com:vml" xmlns:wp14="http://schemas.microsoft.com/office/word/2010/wordprocessingDrawing" xmlns:wp="http://schemas.openxmlformats.org/drawingml/2006/wordprocessingDrawing" xmlns:w10="urn:schemas-microsoft-com:office:word" xmlns:w="http://schemas.openxmlformats.org/wordprocessingml/2006/main" xmlns:w14="http://schemas.microsoft.com/office/word/2010/wordml" xmlns:w15="http://schemas.microsoft.com/office/word/2012/wordml" xmlns:wpg="http://schemas.microsoft.com/office/word/2010/wordprocessingGroup" xmlns:wpi="http://schemas.microsoft.com/office/word/2010/wordprocessingInk" xmlns:wne="http://schemas.microsoft.com/office/word/2006/wordml" xmlns:wps="http://schemas.microsoft.com/office/word/2010/wordprocessingShape" mc:Ignorable="w14 w15 wp14">
+<w:footnotes xmlns:wpc="http://schemas.microsoft.com/office/word/2010/wordprocessingCanvas" xmlns:mc="http://schemas.openxmlformats.org/markup-compatibility/2006" xmlns:o="urn:schemas-microsoft-com:office:office" xmlns:r="http://schemas.openxmlformats.org/officeDocument/2006/relationships" xmlns:m="http://schemas.openxmlformats.org/officeDocument/2006/math" xmlns:v="urn:schemas-microsoft-com:vml" xmlns:wp14="http://schemas.microsoft.com/office/word/2010/wordprocessingDrawing" xmlns:wp="http://schemas.openxmlformats.org/drawingml/2006/wordprocessingDrawing" xmlns:w10="urn:schemas-microsoft-com:office:word" xmlns:w="http://schemas.openxmlformats.org/wordprocessingml/2006/main" xmlns:w14="http://schemas.microsoft.com/office/word/2010/wordml" xmlns:w15="http://schemas.microsoft.com/office/word/2012/wordml" xmlns:wpg="http://schemas.microsoft.com/office/word/2010/wordprocessingGroup" xmlns:wpi="http://schemas.microsoft.com/office/word/2010/wordprocessingInk" xmlns:wne="http://schemas.microsoft.com/office/word/2006/wordml" xmlns:wps="http://schemas.microsoft.com/office/word/2010/wordprocessingShape" mc:Ignorable="w14 w15 wp14">
   <w:footnote w:type="separator" w:id="-1">
     <w:p>
       <w:r>
@@ -26135,10 +25987,10 @@
 </file>
 
 <file path=word/header1.xml><?xml version="1.0" encoding="utf-8"?>
-<w:hdr xmlns:wpc="http://schemas.microsoft.com/office/word/2010/wordprocessingCanvas" xmlns:mo="http://schemas.microsoft.com/office/mac/office/2008/main" xmlns:mc="http://schemas.openxmlformats.org/markup-compatibility/2006" xmlns:mv="urn:schemas-microsoft-com:mac:vml" xmlns:o="urn:schemas-microsoft-com:office:office" xmlns:r="http://schemas.openxmlformats.org/officeDocument/2006/relationships" xmlns:m="http://schemas.openxmlformats.org/officeDocument/2006/math" xmlns:v="urn:schemas-microsoft-com:vml" xmlns:wp14="http://schemas.microsoft.com/office/word/2010/wordprocessingDrawing" xmlns:wp="http://schemas.openxmlformats.org/drawingml/2006/wordprocessingDrawing" xmlns:w10="urn:schemas-microsoft-com:office:word" xmlns:w="http://schemas.openxmlformats.org/wordprocessingml/2006/main" xmlns:w14="http://schemas.microsoft.com/office/word/2010/wordml" xmlns:w15="http://schemas.microsoft.com/office/word/2012/wordml" xmlns:wpg="http://schemas.microsoft.com/office/word/2010/wordprocessingGroup" xmlns:wpi="http://schemas.microsoft.com/office/word/2010/wordprocessingInk" xmlns:wne="http://schemas.microsoft.com/office/word/2006/wordml" xmlns:wps="http://schemas.microsoft.com/office/word/2010/wordprocessingShape" mc:Ignorable="w14 w15 wp14">
+<w:hdr xmlns:wpc="http://schemas.microsoft.com/office/word/2010/wordprocessingCanvas" xmlns:mc="http://schemas.openxmlformats.org/markup-compatibility/2006" xmlns:o="urn:schemas-microsoft-com:office:office" xmlns:r="http://schemas.openxmlformats.org/officeDocument/2006/relationships" xmlns:m="http://schemas.openxmlformats.org/officeDocument/2006/math" xmlns:v="urn:schemas-microsoft-com:vml" xmlns:wp14="http://schemas.microsoft.com/office/word/2010/wordprocessingDrawing" xmlns:wp="http://schemas.openxmlformats.org/drawingml/2006/wordprocessingDrawing" xmlns:w10="urn:schemas-microsoft-com:office:word" xmlns:w="http://schemas.openxmlformats.org/wordprocessingml/2006/main" xmlns:w14="http://schemas.microsoft.com/office/word/2010/wordml" xmlns:w15="http://schemas.microsoft.com/office/word/2012/wordml" xmlns:wpg="http://schemas.microsoft.com/office/word/2010/wordprocessingGroup" xmlns:wpi="http://schemas.microsoft.com/office/word/2010/wordprocessingInk" xmlns:wne="http://schemas.microsoft.com/office/word/2006/wordml" xmlns:wps="http://schemas.microsoft.com/office/word/2010/wordprocessingShape" mc:Ignorable="w14 w15 wp14">
   <w:p>
     <w:pPr>
-      <w:pStyle w:val="Header"/>
+      <w:pStyle w:val="Cabealho"/>
       <w:tabs>
         <w:tab w:val="left" w:pos="8640"/>
         <w:tab w:val="left" w:pos="9000"/>
@@ -26153,10 +26005,10 @@
 </file>
 
 <file path=word/header2.xml><?xml version="1.0" encoding="utf-8"?>
-<w:hdr xmlns:wpc="http://schemas.microsoft.com/office/word/2010/wordprocessingCanvas" xmlns:mo="http://schemas.microsoft.com/office/mac/office/2008/main" xmlns:mc="http://schemas.openxmlformats.org/markup-compatibility/2006" xmlns:mv="urn:schemas-microsoft-com:mac:vml" xmlns:o="urn:schemas-microsoft-com:office:office" xmlns:r="http://schemas.openxmlformats.org/officeDocument/2006/relationships" xmlns:m="http://schemas.openxmlformats.org/officeDocument/2006/math" xmlns:v="urn:schemas-microsoft-com:vml" xmlns:wp14="http://schemas.microsoft.com/office/word/2010/wordprocessingDrawing" xmlns:wp="http://schemas.openxmlformats.org/drawingml/2006/wordprocessingDrawing" xmlns:w10="urn:schemas-microsoft-com:office:word" xmlns:w="http://schemas.openxmlformats.org/wordprocessingml/2006/main" xmlns:w14="http://schemas.microsoft.com/office/word/2010/wordml" xmlns:w15="http://schemas.microsoft.com/office/word/2012/wordml" xmlns:wpg="http://schemas.microsoft.com/office/word/2010/wordprocessingGroup" xmlns:wpi="http://schemas.microsoft.com/office/word/2010/wordprocessingInk" xmlns:wne="http://schemas.microsoft.com/office/word/2006/wordml" xmlns:wps="http://schemas.microsoft.com/office/word/2010/wordprocessingShape" mc:Ignorable="w14 w15 wp14">
+<w:hdr xmlns:wpc="http://schemas.microsoft.com/office/word/2010/wordprocessingCanvas" xmlns:mc="http://schemas.openxmlformats.org/markup-compatibility/2006" xmlns:o="urn:schemas-microsoft-com:office:office" xmlns:r="http://schemas.openxmlformats.org/officeDocument/2006/relationships" xmlns:m="http://schemas.openxmlformats.org/officeDocument/2006/math" xmlns:v="urn:schemas-microsoft-com:vml" xmlns:wp14="http://schemas.microsoft.com/office/word/2010/wordprocessingDrawing" xmlns:wp="http://schemas.openxmlformats.org/drawingml/2006/wordprocessingDrawing" xmlns:w10="urn:schemas-microsoft-com:office:word" xmlns:w="http://schemas.openxmlformats.org/wordprocessingml/2006/main" xmlns:w14="http://schemas.microsoft.com/office/word/2010/wordml" xmlns:w15="http://schemas.microsoft.com/office/word/2012/wordml" xmlns:wpg="http://schemas.microsoft.com/office/word/2010/wordprocessingGroup" xmlns:wpi="http://schemas.microsoft.com/office/word/2010/wordprocessingInk" xmlns:wne="http://schemas.microsoft.com/office/word/2006/wordml" xmlns:wps="http://schemas.microsoft.com/office/word/2010/wordprocessingShape" mc:Ignorable="w14 w15 wp14">
   <w:p>
     <w:pPr>
-      <w:pStyle w:val="Header"/>
+      <w:pStyle w:val="Cabealho"/>
       <w:jc w:val="center"/>
       <w:rPr>
         <w:b/>
@@ -26168,7 +26020,7 @@
 </file>
 
 <file path=word/header3.xml><?xml version="1.0" encoding="utf-8"?>
-<w:hdr xmlns:wpc="http://schemas.microsoft.com/office/word/2010/wordprocessingCanvas" xmlns:mo="http://schemas.microsoft.com/office/mac/office/2008/main" xmlns:mc="http://schemas.openxmlformats.org/markup-compatibility/2006" xmlns:mv="urn:schemas-microsoft-com:mac:vml" xmlns:o="urn:schemas-microsoft-com:office:office" xmlns:r="http://schemas.openxmlformats.org/officeDocument/2006/relationships" xmlns:m="http://schemas.openxmlformats.org/officeDocument/2006/math" xmlns:v="urn:schemas-microsoft-com:vml" xmlns:wp14="http://schemas.microsoft.com/office/word/2010/wordprocessingDrawing" xmlns:wp="http://schemas.openxmlformats.org/drawingml/2006/wordprocessingDrawing" xmlns:w10="urn:schemas-microsoft-com:office:word" xmlns:w="http://schemas.openxmlformats.org/wordprocessingml/2006/main" xmlns:w14="http://schemas.microsoft.com/office/word/2010/wordml" xmlns:w15="http://schemas.microsoft.com/office/word/2012/wordml" xmlns:wpg="http://schemas.microsoft.com/office/word/2010/wordprocessingGroup" xmlns:wpi="http://schemas.microsoft.com/office/word/2010/wordprocessingInk" xmlns:wne="http://schemas.microsoft.com/office/word/2006/wordml" xmlns:wps="http://schemas.microsoft.com/office/word/2010/wordprocessingShape" mc:Ignorable="w14 w15 wp14">
+<w:hdr xmlns:wpc="http://schemas.microsoft.com/office/word/2010/wordprocessingCanvas" xmlns:mc="http://schemas.openxmlformats.org/markup-compatibility/2006" xmlns:o="urn:schemas-microsoft-com:office:office" xmlns:r="http://schemas.openxmlformats.org/officeDocument/2006/relationships" xmlns:m="http://schemas.openxmlformats.org/officeDocument/2006/math" xmlns:v="urn:schemas-microsoft-com:vml" xmlns:wp14="http://schemas.microsoft.com/office/word/2010/wordprocessingDrawing" xmlns:wp="http://schemas.openxmlformats.org/drawingml/2006/wordprocessingDrawing" xmlns:w10="urn:schemas-microsoft-com:office:word" xmlns:w="http://schemas.openxmlformats.org/wordprocessingml/2006/main" xmlns:w14="http://schemas.microsoft.com/office/word/2010/wordml" xmlns:w15="http://schemas.microsoft.com/office/word/2012/wordml" xmlns:wpg="http://schemas.microsoft.com/office/word/2010/wordprocessingGroup" xmlns:wpi="http://schemas.microsoft.com/office/word/2010/wordprocessingInk" xmlns:wne="http://schemas.microsoft.com/office/word/2006/wordml" xmlns:wps="http://schemas.microsoft.com/office/word/2010/wordprocessingShape" mc:Ignorable="w14 w15 wp14">
   <w:p>
     <w:pPr>
       <w:framePr w:w="795" w:h="811" w:wrap="auto" w:vAnchor="page" w:hAnchor="margin" w:x="-671" w:y="629"/>
@@ -26180,7 +26032,7 @@
       <w:rPr>
         <w:noProof/>
         <w:sz w:val="24"/>
-        <w:lang w:val="en-US"/>
+        <w:lang w:eastAsia="pt-BR"/>
       </w:rPr>
       <mc:AlternateContent>
         <mc:Choice Requires="wps">
@@ -26246,7 +26098,7 @@
         </mc:Choice>
         <mc:Fallback>
           <w:pict>
-            <v:line w14:anchorId="21D349E5" id="Line 3" o:spid="_x0000_s1026" style="position:absolute;z-index:251657216;visibility:visible;mso-wrap-style:square;mso-width-percent:0;mso-height-percent:0;mso-wrap-distance-left:9pt;mso-wrap-distance-top:0;mso-wrap-distance-right:9pt;mso-wrap-distance-bottom:0;mso-position-horizontal:absolute;mso-position-horizontal-relative:text;mso-position-vertical:absolute;mso-position-vertical-relative:text;mso-width-percent:0;mso-height-percent:0;mso-width-relative:page;mso-height-relative:page" from="28.65pt,22.75pt" to="523.65pt,22.75pt" o:gfxdata="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" strokeweight="1.5pt"/>
+            <v:line w14:anchorId="52AD0C3F" id="Line 3" o:spid="_x0000_s1026" style="position:absolute;z-index:251657216;visibility:visible;mso-wrap-style:square;mso-width-percent:0;mso-height-percent:0;mso-wrap-distance-left:9pt;mso-wrap-distance-top:0;mso-wrap-distance-right:9pt;mso-wrap-distance-bottom:0;mso-position-horizontal:absolute;mso-position-horizontal-relative:text;mso-position-vertical:absolute;mso-position-vertical-relative:text;mso-width-percent:0;mso-height-percent:0;mso-width-relative:page;mso-height-relative:page" from="28.65pt,22.75pt" to="523.65pt,22.75pt" o:gfxdata="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" strokeweight="1.5pt"/>
           </w:pict>
         </mc:Fallback>
       </mc:AlternateContent>
@@ -26295,8 +26147,8 @@
 </file>
 
 <file path=word/numbering.xml><?xml version="1.0" encoding="utf-8"?>
-<w:numbering xmlns:wpc="http://schemas.microsoft.com/office/word/2010/wordprocessingCanvas" xmlns:mo="http://schemas.microsoft.com/office/mac/office/2008/main" xmlns:mc="http://schemas.openxmlformats.org/markup-compatibility/2006" xmlns:mv="urn:schemas-microsoft-com:mac:vml" xmlns:o="urn:schemas-microsoft-com:office:office" xmlns:r="http://schemas.openxmlformats.org/officeDocument/2006/relationships" xmlns:m="http://schemas.openxmlformats.org/officeDocument/2006/math" xmlns:v="urn:schemas-microsoft-com:vml" xmlns:wp14="http://schemas.microsoft.com/office/word/2010/wordprocessingDrawing" xmlns:wp="http://schemas.openxmlformats.org/drawingml/2006/wordprocessingDrawing" xmlns:w10="urn:schemas-microsoft-com:office:word" xmlns:w="http://schemas.openxmlformats.org/wordprocessingml/2006/main" xmlns:w14="http://schemas.microsoft.com/office/word/2010/wordml" xmlns:w15="http://schemas.microsoft.com/office/word/2012/wordml" xmlns:wpg="http://schemas.microsoft.com/office/word/2010/wordprocessingGroup" xmlns:wpi="http://schemas.microsoft.com/office/word/2010/wordprocessingInk" xmlns:wne="http://schemas.microsoft.com/office/word/2006/wordml" xmlns:wps="http://schemas.microsoft.com/office/word/2010/wordprocessingShape" mc:Ignorable="w14 w15 wp14">
-  <w:abstractNum w:abstractNumId="0">
+<w:numbering xmlns:wpc="http://schemas.microsoft.com/office/word/2010/wordprocessingCanvas" xmlns:mc="http://schemas.openxmlformats.org/markup-compatibility/2006" xmlns:o="urn:schemas-microsoft-com:office:office" xmlns:r="http://schemas.openxmlformats.org/officeDocument/2006/relationships" xmlns:m="http://schemas.openxmlformats.org/officeDocument/2006/math" xmlns:v="urn:schemas-microsoft-com:vml" xmlns:wp14="http://schemas.microsoft.com/office/word/2010/wordprocessingDrawing" xmlns:wp="http://schemas.openxmlformats.org/drawingml/2006/wordprocessingDrawing" xmlns:w10="urn:schemas-microsoft-com:office:word" xmlns:w="http://schemas.openxmlformats.org/wordprocessingml/2006/main" xmlns:w14="http://schemas.microsoft.com/office/word/2010/wordml" xmlns:w15="http://schemas.microsoft.com/office/word/2012/wordml" xmlns:wpg="http://schemas.microsoft.com/office/word/2010/wordprocessingGroup" xmlns:wpi="http://schemas.microsoft.com/office/word/2010/wordprocessingInk" xmlns:wne="http://schemas.microsoft.com/office/word/2006/wordml" xmlns:wps="http://schemas.microsoft.com/office/word/2010/wordprocessingShape" mc:Ignorable="w14 w15 wp14">
+  <w:abstractNum w:abstractNumId="0" w15:restartNumberingAfterBreak="0">
     <w:nsid w:val="03F27DC7"/>
     <w:multiLevelType w:val="hybridMultilevel"/>
     <w:tmpl w:val="298061BA"/>
@@ -26409,7 +26261,7 @@
       </w:rPr>
     </w:lvl>
   </w:abstractNum>
-  <w:abstractNum w:abstractNumId="1">
+  <w:abstractNum w:abstractNumId="1" w15:restartNumberingAfterBreak="0">
     <w:nsid w:val="06285C91"/>
     <w:multiLevelType w:val="hybridMultilevel"/>
     <w:tmpl w:val="5BFA0002"/>
@@ -26522,7 +26374,7 @@
       </w:pPr>
     </w:lvl>
   </w:abstractNum>
-  <w:abstractNum w:abstractNumId="2">
+  <w:abstractNum w:abstractNumId="2" w15:restartNumberingAfterBreak="0">
     <w:nsid w:val="0EFE4987"/>
     <w:multiLevelType w:val="singleLevel"/>
     <w:tmpl w:val="267812A2"/>
@@ -26539,7 +26391,7 @@
       </w:pPr>
     </w:lvl>
   </w:abstractNum>
-  <w:abstractNum w:abstractNumId="3">
+  <w:abstractNum w:abstractNumId="3" w15:restartNumberingAfterBreak="0">
     <w:nsid w:val="173F09EA"/>
     <w:multiLevelType w:val="hybridMultilevel"/>
     <w:tmpl w:val="F858EF72"/>
@@ -26636,7 +26488,7 @@
       </w:pPr>
     </w:lvl>
   </w:abstractNum>
-  <w:abstractNum w:abstractNumId="4">
+  <w:abstractNum w:abstractNumId="4" w15:restartNumberingAfterBreak="0">
     <w:nsid w:val="20924277"/>
     <w:multiLevelType w:val="multilevel"/>
     <w:tmpl w:val="5BFA0002"/>
@@ -26749,7 +26601,7 @@
       </w:pPr>
     </w:lvl>
   </w:abstractNum>
-  <w:abstractNum w:abstractNumId="5">
+  <w:abstractNum w:abstractNumId="5" w15:restartNumberingAfterBreak="0">
     <w:nsid w:val="2BCA0CC5"/>
     <w:multiLevelType w:val="hybridMultilevel"/>
     <w:tmpl w:val="3C946D3A"/>
@@ -26835,7 +26687,7 @@
       </w:pPr>
     </w:lvl>
   </w:abstractNum>
-  <w:abstractNum w:abstractNumId="6">
+  <w:abstractNum w:abstractNumId="6" w15:restartNumberingAfterBreak="0">
     <w:nsid w:val="320532BC"/>
     <w:multiLevelType w:val="multilevel"/>
     <w:tmpl w:val="FC4C80AC"/>
@@ -26956,7 +26808,7 @@
       </w:pPr>
     </w:lvl>
   </w:abstractNum>
-  <w:abstractNum w:abstractNumId="7">
+  <w:abstractNum w:abstractNumId="7" w15:restartNumberingAfterBreak="0">
     <w:nsid w:val="45D54291"/>
     <w:multiLevelType w:val="singleLevel"/>
     <w:tmpl w:val="04090001"/>
@@ -26976,7 +26828,7 @@
       </w:rPr>
     </w:lvl>
   </w:abstractNum>
-  <w:abstractNum w:abstractNumId="8">
+  <w:abstractNum w:abstractNumId="8" w15:restartNumberingAfterBreak="0">
     <w:nsid w:val="563E5D62"/>
     <w:multiLevelType w:val="singleLevel"/>
     <w:tmpl w:val="04090001"/>
@@ -26996,7 +26848,7 @@
       </w:rPr>
     </w:lvl>
   </w:abstractNum>
-  <w:abstractNum w:abstractNumId="9">
+  <w:abstractNum w:abstractNumId="9" w15:restartNumberingAfterBreak="0">
     <w:nsid w:val="5DE274CA"/>
     <w:multiLevelType w:val="multilevel"/>
     <w:tmpl w:val="85AA2F22"/>
@@ -27109,7 +26961,7 @@
       </w:rPr>
     </w:lvl>
   </w:abstractNum>
-  <w:abstractNum w:abstractNumId="10">
+  <w:abstractNum w:abstractNumId="10" w15:restartNumberingAfterBreak="0">
     <w:nsid w:val="61DA43F8"/>
     <w:multiLevelType w:val="hybridMultilevel"/>
     <w:tmpl w:val="717E62FC"/>
@@ -27222,7 +27074,7 @@
       </w:rPr>
     </w:lvl>
   </w:abstractNum>
-  <w:abstractNum w:abstractNumId="11">
+  <w:abstractNum w:abstractNumId="11" w15:restartNumberingAfterBreak="0">
     <w:nsid w:val="68666C7B"/>
     <w:multiLevelType w:val="singleLevel"/>
     <w:tmpl w:val="735E5CFA"/>
@@ -27244,7 +27096,7 @@
       </w:rPr>
     </w:lvl>
   </w:abstractNum>
-  <w:abstractNum w:abstractNumId="12">
+  <w:abstractNum w:abstractNumId="12" w15:restartNumberingAfterBreak="0">
     <w:nsid w:val="6AFC122B"/>
     <w:multiLevelType w:val="hybridMultilevel"/>
     <w:tmpl w:val="694E3C0E"/>
@@ -27330,7 +27182,7 @@
       </w:pPr>
     </w:lvl>
   </w:abstractNum>
-  <w:abstractNum w:abstractNumId="13">
+  <w:abstractNum w:abstractNumId="13" w15:restartNumberingAfterBreak="0">
     <w:nsid w:val="6DD96EC8"/>
     <w:multiLevelType w:val="singleLevel"/>
     <w:tmpl w:val="04090001"/>
@@ -27350,7 +27202,7 @@
       </w:rPr>
     </w:lvl>
   </w:abstractNum>
-  <w:abstractNum w:abstractNumId="14">
+  <w:abstractNum w:abstractNumId="14" w15:restartNumberingAfterBreak="0">
     <w:nsid w:val="6F0E3ABD"/>
     <w:multiLevelType w:val="hybridMultilevel"/>
     <w:tmpl w:val="0F2EDA76"/>
@@ -27465,7 +27317,7 @@
       </w:rPr>
     </w:lvl>
   </w:abstractNum>
-  <w:abstractNum w:abstractNumId="15">
+  <w:abstractNum w:abstractNumId="15" w15:restartNumberingAfterBreak="0">
     <w:nsid w:val="7B4B3B4F"/>
     <w:multiLevelType w:val="hybridMultilevel"/>
     <w:tmpl w:val="DB087BCC"/>
@@ -27578,7 +27430,7 @@
       </w:rPr>
     </w:lvl>
   </w:abstractNum>
-  <w:abstractNum w:abstractNumId="16">
+  <w:abstractNum w:abstractNumId="16" w15:restartNumberingAfterBreak="0">
     <w:nsid w:val="7C3000C3"/>
     <w:multiLevelType w:val="multilevel"/>
     <w:tmpl w:val="78061ACE"/>
@@ -27839,7 +27691,7 @@
     </w:rPrDefault>
     <w:pPrDefault/>
   </w:docDefaults>
-  <w:latentStyles w:defLockedState="0" w:defUIPriority="0" w:defSemiHidden="0" w:defUnhideWhenUsed="0" w:defQFormat="0" w:count="380">
+  <w:latentStyles w:defLockedState="0" w:defUIPriority="0" w:defSemiHidden="0" w:defUnhideWhenUsed="0" w:defQFormat="0" w:count="371">
     <w:lsdException w:name="Normal" w:qFormat="1"/>
     <w:lsdException w:name="heading 1" w:qFormat="1"/>
     <w:lsdException w:name="heading 2" w:qFormat="1"/>
@@ -28216,7 +28068,7 @@
       <w:lang w:eastAsia="en-US"/>
     </w:rPr>
   </w:style>
-  <w:style w:type="paragraph" w:styleId="Heading1">
+  <w:style w:type="paragraph" w:styleId="Ttulo1">
     <w:name w:val="heading 1"/>
     <w:basedOn w:val="Normal"/>
     <w:next w:val="Normal"/>
@@ -28233,11 +28085,11 @@
       <w:u w:val="single"/>
     </w:rPr>
   </w:style>
-  <w:style w:type="paragraph" w:styleId="Heading2">
+  <w:style w:type="paragraph" w:styleId="Ttulo2">
     <w:name w:val="heading 2"/>
     <w:basedOn w:val="Normal"/>
     <w:next w:val="BodyText1"/>
-    <w:link w:val="Heading2Char"/>
+    <w:link w:val="Ttulo2Char"/>
     <w:qFormat/>
     <w:pPr>
       <w:keepNext/>
@@ -28252,7 +28104,7 @@
       <w:szCs w:val="24"/>
     </w:rPr>
   </w:style>
-  <w:style w:type="paragraph" w:styleId="Heading3">
+  <w:style w:type="paragraph" w:styleId="Ttulo3">
     <w:name w:val="heading 3"/>
     <w:basedOn w:val="Normal"/>
     <w:next w:val="BodyText1"/>
@@ -28270,7 +28122,7 @@
       <w:szCs w:val="26"/>
     </w:rPr>
   </w:style>
-  <w:style w:type="paragraph" w:styleId="Heading4">
+  <w:style w:type="paragraph" w:styleId="Ttulo4">
     <w:name w:val="heading 4"/>
     <w:basedOn w:val="Normal"/>
     <w:next w:val="BodyText1"/>
@@ -28288,7 +28140,7 @@
       <w:szCs w:val="24"/>
     </w:rPr>
   </w:style>
-  <w:style w:type="paragraph" w:styleId="Heading5">
+  <w:style w:type="paragraph" w:styleId="Ttulo5">
     <w:name w:val="heading 5"/>
     <w:basedOn w:val="Normal"/>
     <w:next w:val="BodyText1"/>
@@ -28307,7 +28159,7 @@
       <w:szCs w:val="24"/>
     </w:rPr>
   </w:style>
-  <w:style w:type="paragraph" w:styleId="Heading6">
+  <w:style w:type="paragraph" w:styleId="Ttulo6">
     <w:name w:val="heading 6"/>
     <w:basedOn w:val="Normal"/>
     <w:next w:val="Normal"/>
@@ -28324,7 +28176,7 @@
       <w:sz w:val="22"/>
     </w:rPr>
   </w:style>
-  <w:style w:type="paragraph" w:styleId="Heading7">
+  <w:style w:type="paragraph" w:styleId="Ttulo7">
     <w:name w:val="heading 7"/>
     <w:basedOn w:val="Normal"/>
     <w:next w:val="Normal"/>
@@ -28342,7 +28194,7 @@
       <w:u w:val="single"/>
     </w:rPr>
   </w:style>
-  <w:style w:type="paragraph" w:styleId="Heading8">
+  <w:style w:type="paragraph" w:styleId="Ttulo8">
     <w:name w:val="heading 8"/>
     <w:basedOn w:val="Normal"/>
     <w:next w:val="Normal"/>
@@ -28361,7 +28213,7 @@
       <w:szCs w:val="24"/>
     </w:rPr>
   </w:style>
-  <w:style w:type="paragraph" w:styleId="Heading9">
+  <w:style w:type="paragraph" w:styleId="Ttulo9">
     <w:name w:val="heading 9"/>
     <w:basedOn w:val="Normal"/>
     <w:next w:val="Normal"/>
@@ -28378,13 +28230,13 @@
       <w:u w:val="single"/>
     </w:rPr>
   </w:style>
-  <w:style w:type="character" w:default="1" w:styleId="DefaultParagraphFont">
+  <w:style w:type="character" w:default="1" w:styleId="Fontepargpadro">
     <w:name w:val="Default Paragraph Font"/>
     <w:uiPriority w:val="1"/>
     <w:semiHidden/>
     <w:unhideWhenUsed/>
   </w:style>
-  <w:style w:type="table" w:default="1" w:styleId="TableNormal">
+  <w:style w:type="table" w:default="1" w:styleId="Tabelanormal">
     <w:name w:val="Normal Table"/>
     <w:uiPriority w:val="99"/>
     <w:semiHidden/>
@@ -28399,7 +28251,7 @@
       </w:tblCellMar>
     </w:tblPr>
   </w:style>
-  <w:style w:type="numbering" w:default="1" w:styleId="NoList">
+  <w:style w:type="numbering" w:default="1" w:styleId="Semlista">
     <w:name w:val="No List"/>
     <w:uiPriority w:val="99"/>
     <w:semiHidden/>
@@ -28407,7 +28259,7 @@
   </w:style>
   <w:style w:type="paragraph" w:customStyle="1" w:styleId="BodyText1">
     <w:name w:val="Body Text 1"/>
-    <w:basedOn w:val="BodyText2"/>
+    <w:basedOn w:val="Corpodetexto2"/>
     <w:pPr>
       <w:widowControl/>
       <w:spacing w:after="0" w:line="240" w:lineRule="auto"/>
@@ -28417,7 +28269,7 @@
       <w:szCs w:val="24"/>
     </w:rPr>
   </w:style>
-  <w:style w:type="paragraph" w:styleId="TOC1">
+  <w:style w:type="paragraph" w:styleId="Sumrio1">
     <w:name w:val="toc 1"/>
     <w:basedOn w:val="Normal"/>
     <w:next w:val="Normal"/>
@@ -28436,7 +28288,7 @@
       <w:szCs w:val="24"/>
     </w:rPr>
   </w:style>
-  <w:style w:type="paragraph" w:styleId="TOC2">
+  <w:style w:type="paragraph" w:styleId="Sumrio2">
     <w:name w:val="toc 2"/>
     <w:basedOn w:val="Normal"/>
     <w:next w:val="Normal"/>
@@ -28451,7 +28303,7 @@
       <w:bCs/>
     </w:rPr>
   </w:style>
-  <w:style w:type="paragraph" w:styleId="TOC3">
+  <w:style w:type="paragraph" w:styleId="Sumrio3">
     <w:name w:val="toc 3"/>
     <w:basedOn w:val="Normal"/>
     <w:next w:val="Normal"/>
@@ -28461,7 +28313,7 @@
       <w:ind w:left="200"/>
     </w:pPr>
   </w:style>
-  <w:style w:type="paragraph" w:styleId="FootnoteText">
+  <w:style w:type="paragraph" w:styleId="Textodenotaderodap">
     <w:name w:val="footnote text"/>
     <w:basedOn w:val="Normal"/>
     <w:semiHidden/>
@@ -28469,7 +28321,7 @@
       <w:widowControl/>
     </w:pPr>
   </w:style>
-  <w:style w:type="paragraph" w:styleId="Header">
+  <w:style w:type="paragraph" w:styleId="Cabealho">
     <w:name w:val="header"/>
     <w:basedOn w:val="Normal"/>
     <w:pPr>
@@ -28479,10 +28331,10 @@
       </w:tabs>
     </w:pPr>
   </w:style>
-  <w:style w:type="paragraph" w:styleId="Footer">
+  <w:style w:type="paragraph" w:styleId="Rodap">
     <w:name w:val="footer"/>
     <w:basedOn w:val="Normal"/>
-    <w:link w:val="FooterChar"/>
+    <w:link w:val="RodapChar"/>
     <w:uiPriority w:val="99"/>
     <w:pPr>
       <w:tabs>
@@ -28491,7 +28343,7 @@
       </w:tabs>
     </w:pPr>
   </w:style>
-  <w:style w:type="paragraph" w:styleId="BodyText">
+  <w:style w:type="paragraph" w:styleId="Corpodetexto">
     <w:name w:val="Body Text"/>
     <w:basedOn w:val="Normal"/>
     <w:pPr>
@@ -28501,7 +28353,7 @@
       <w:sz w:val="24"/>
     </w:rPr>
   </w:style>
-  <w:style w:type="paragraph" w:styleId="Subtitle">
+  <w:style w:type="paragraph" w:styleId="Subttulo">
     <w:name w:val="Subtitle"/>
     <w:basedOn w:val="Normal"/>
     <w:qFormat/>
@@ -28517,7 +28369,7 @@
       <w:u w:val="single"/>
     </w:rPr>
   </w:style>
-  <w:style w:type="paragraph" w:styleId="BodyText2">
+  <w:style w:type="paragraph" w:styleId="Corpodetexto2">
     <w:name w:val="Body Text 2"/>
     <w:basedOn w:val="Normal"/>
     <w:pPr>
@@ -30346,7 +30198,7 @@
   </w:style>
   <w:style w:type="paragraph" w:customStyle="1" w:styleId="TableHeading">
     <w:name w:val="Table Heading"/>
-    <w:basedOn w:val="BodyText2"/>
+    <w:basedOn w:val="Corpodetexto2"/>
     <w:pPr>
       <w:widowControl/>
       <w:spacing w:after="0" w:line="240" w:lineRule="auto"/>
@@ -30359,14 +30211,14 @@
       <w:szCs w:val="24"/>
     </w:rPr>
   </w:style>
-  <w:style w:type="character" w:styleId="PageNumber">
+  <w:style w:type="character" w:styleId="Nmerodepgina">
     <w:name w:val="page number"/>
-    <w:basedOn w:val="DefaultParagraphFont"/>
+    <w:basedOn w:val="Fontepargpadro"/>
   </w:style>
-  <w:style w:type="character" w:customStyle="1" w:styleId="Heading2Char">
-    <w:name w:val="Heading 2 Char"/>
-    <w:basedOn w:val="DefaultParagraphFont"/>
-    <w:link w:val="Heading2"/>
+  <w:style w:type="character" w:customStyle="1" w:styleId="Ttulo2Char">
+    <w:name w:val="Título 2 Char"/>
+    <w:basedOn w:val="Fontepargpadro"/>
+    <w:link w:val="Ttulo2"/>
     <w:rsid w:val="00023920"/>
     <w:rPr>
       <w:rFonts w:ascii="Arial" w:hAnsi="Arial"/>
@@ -30379,14 +30231,14 @@
   </w:style>
   <w:style w:type="character" w:styleId="Hyperlink">
     <w:name w:val="Hyperlink"/>
-    <w:basedOn w:val="DefaultParagraphFont"/>
+    <w:basedOn w:val="Fontepargpadro"/>
     <w:rsid w:val="00A03A32"/>
     <w:rPr>
       <w:color w:val="0000FF"/>
       <w:u w:val="single"/>
     </w:rPr>
   </w:style>
-  <w:style w:type="paragraph" w:styleId="BalloonText">
+  <w:style w:type="paragraph" w:styleId="Textodebalo">
     <w:name w:val="Balloon Text"/>
     <w:basedOn w:val="Normal"/>
     <w:semiHidden/>
@@ -30397,7 +30249,7 @@
       <w:szCs w:val="16"/>
     </w:rPr>
   </w:style>
-  <w:style w:type="paragraph" w:styleId="TOC4">
+  <w:style w:type="paragraph" w:styleId="Sumrio4">
     <w:name w:val="toc 4"/>
     <w:basedOn w:val="Normal"/>
     <w:next w:val="Normal"/>
@@ -30408,7 +30260,7 @@
       <w:ind w:left="400"/>
     </w:pPr>
   </w:style>
-  <w:style w:type="paragraph" w:styleId="TOC5">
+  <w:style w:type="paragraph" w:styleId="Sumrio5">
     <w:name w:val="toc 5"/>
     <w:basedOn w:val="Normal"/>
     <w:next w:val="Normal"/>
@@ -30419,7 +30271,7 @@
       <w:ind w:left="600"/>
     </w:pPr>
   </w:style>
-  <w:style w:type="paragraph" w:styleId="TOC6">
+  <w:style w:type="paragraph" w:styleId="Sumrio6">
     <w:name w:val="toc 6"/>
     <w:basedOn w:val="Normal"/>
     <w:next w:val="Normal"/>
@@ -30430,7 +30282,7 @@
       <w:ind w:left="800"/>
     </w:pPr>
   </w:style>
-  <w:style w:type="paragraph" w:styleId="TOC7">
+  <w:style w:type="paragraph" w:styleId="Sumrio7">
     <w:name w:val="toc 7"/>
     <w:basedOn w:val="Normal"/>
     <w:next w:val="Normal"/>
@@ -30441,7 +30293,7 @@
       <w:ind w:left="1000"/>
     </w:pPr>
   </w:style>
-  <w:style w:type="paragraph" w:styleId="TOC8">
+  <w:style w:type="paragraph" w:styleId="Sumrio8">
     <w:name w:val="toc 8"/>
     <w:basedOn w:val="Normal"/>
     <w:next w:val="Normal"/>
@@ -30452,7 +30304,7 @@
       <w:ind w:left="1200"/>
     </w:pPr>
   </w:style>
-  <w:style w:type="paragraph" w:styleId="TOC9">
+  <w:style w:type="paragraph" w:styleId="Sumrio9">
     <w:name w:val="toc 9"/>
     <w:basedOn w:val="Normal"/>
     <w:next w:val="Normal"/>
@@ -30463,23 +30315,22 @@
       <w:ind w:left="1400"/>
     </w:pPr>
   </w:style>
-  <w:style w:type="character" w:customStyle="1" w:styleId="FooterChar">
-    <w:name w:val="Footer Char"/>
-    <w:basedOn w:val="DefaultParagraphFont"/>
-    <w:link w:val="Footer"/>
+  <w:style w:type="character" w:customStyle="1" w:styleId="RodapChar">
+    <w:name w:val="Rodapé Char"/>
+    <w:basedOn w:val="Fontepargpadro"/>
+    <w:link w:val="Rodap"/>
     <w:uiPriority w:val="99"/>
     <w:rsid w:val="00647E16"/>
     <w:rPr>
       <w:lang w:eastAsia="en-US"/>
     </w:rPr>
   </w:style>
-  <w:style w:type="table" w:styleId="TableGrid">
+  <w:style w:type="table" w:styleId="Tabelacomgrade">
     <w:name w:val="Table Grid"/>
-    <w:basedOn w:val="TableNormal"/>
+    <w:basedOn w:val="Tabelanormal"/>
     <w:uiPriority w:val="59"/>
     <w:rsid w:val="003C7E09"/>
     <w:tblPr>
-      <w:tblInd w:w="0" w:type="dxa"/>
       <w:tblBorders>
         <w:top w:val="single" w:sz="4" w:space="0" w:color="auto"/>
         <w:left w:val="single" w:sz="4" w:space="0" w:color="auto"/>
@@ -30488,23 +30339,16 @@
         <w:insideH w:val="single" w:sz="4" w:space="0" w:color="auto"/>
         <w:insideV w:val="single" w:sz="4" w:space="0" w:color="auto"/>
       </w:tblBorders>
-      <w:tblCellMar>
-        <w:top w:w="0" w:type="dxa"/>
-        <w:left w:w="108" w:type="dxa"/>
-        <w:bottom w:w="0" w:type="dxa"/>
-        <w:right w:w="108" w:type="dxa"/>
-      </w:tblCellMar>
     </w:tblPr>
   </w:style>
-  <w:style w:type="table" w:styleId="PlainTable1">
+  <w:style w:type="table" w:styleId="TabelaSimples1">
     <w:name w:val="Plain Table 1"/>
-    <w:basedOn w:val="TableNormal"/>
+    <w:basedOn w:val="Tabelanormal"/>
     <w:uiPriority w:val="41"/>
     <w:rsid w:val="003C7E09"/>
     <w:tblPr>
       <w:tblStyleRowBandSize w:val="1"/>
       <w:tblStyleColBandSize w:val="1"/>
-      <w:tblInd w:w="0" w:type="dxa"/>
       <w:tblBorders>
         <w:top w:val="single" w:sz="4" w:space="0" w:color="BFBFBF" w:themeColor="background1" w:themeShade="BF"/>
         <w:left w:val="single" w:sz="4" w:space="0" w:color="BFBFBF" w:themeColor="background1" w:themeShade="BF"/>
@@ -30513,12 +30357,6 @@
         <w:insideH w:val="single" w:sz="4" w:space="0" w:color="BFBFBF" w:themeColor="background1" w:themeShade="BF"/>
         <w:insideV w:val="single" w:sz="4" w:space="0" w:color="BFBFBF" w:themeColor="background1" w:themeShade="BF"/>
       </w:tblBorders>
-      <w:tblCellMar>
-        <w:top w:w="0" w:type="dxa"/>
-        <w:left w:w="108" w:type="dxa"/>
-        <w:bottom w:w="0" w:type="dxa"/>
-        <w:right w:w="108" w:type="dxa"/>
-      </w:tblCellMar>
     </w:tblPr>
     <w:tblStylePr w:type="firstRow">
       <w:rPr>
@@ -30563,7 +30401,7 @@
       </w:tcPr>
     </w:tblStylePr>
   </w:style>
-  <w:style w:type="paragraph" w:styleId="ListParagraph">
+  <w:style w:type="paragraph" w:styleId="PargrafodaLista">
     <w:name w:val="List Paragraph"/>
     <w:basedOn w:val="Normal"/>
     <w:uiPriority w:val="34"/>
@@ -30574,7 +30412,7 @@
       <w:contextualSpacing/>
     </w:pPr>
   </w:style>
-  <w:style w:type="paragraph" w:styleId="Caption">
+  <w:style w:type="paragraph" w:styleId="Legenda">
     <w:name w:val="caption"/>
     <w:basedOn w:val="Normal"/>
     <w:next w:val="Normal"/>
@@ -30596,9 +30434,9 @@
       <w:lang w:eastAsia="es-ES"/>
     </w:rPr>
   </w:style>
-  <w:style w:type="character" w:styleId="FollowedHyperlink">
+  <w:style w:type="character" w:styleId="HiperlinkVisitado">
     <w:name w:val="FollowedHyperlink"/>
-    <w:basedOn w:val="DefaultParagraphFont"/>
+    <w:basedOn w:val="Fontepargpadro"/>
     <w:semiHidden/>
     <w:unhideWhenUsed/>
     <w:rsid w:val="002919DC"/>
@@ -30900,7 +30738,7 @@
 </file>
 
 <file path=customXml/itemProps1.xml><?xml version="1.0" encoding="utf-8"?>
-<ds:datastoreItem xmlns:ds="http://schemas.openxmlformats.org/officeDocument/2006/customXml" ds:itemID="{D061C762-864D-D944-A786-ABD99C4E09D9}">
+<ds:datastoreItem xmlns:ds="http://schemas.openxmlformats.org/officeDocument/2006/customXml" ds:itemID="{FB77F15C-843C-472C-B553-5CB801B1867F}">
   <ds:schemaRefs>
     <ds:schemaRef ds:uri="http://schemas.openxmlformats.org/officeDocument/2006/bibliography"/>
   </ds:schemaRefs>

</xml_diff>

<commit_message>
[GCS] Alteração na tebela de artefatos.
</commit_message>
<xml_diff>
--- a/Artefatos de Documentação/Processo Aplicado/EveRemind/4-Gerencia de Configuracao/Plano de Gerência de Configuração de Software.docx
+++ b/Artefatos de Documentação/Processo Aplicado/EveRemind/4-Gerencia de Configuracao/Plano de Gerência de Configuração de Software.docx
@@ -1,6 +1,6 @@
 
 <file path=word/document.xml><?xml version="1.0" encoding="utf-8"?>
-<w:document xmlns:wpc="http://schemas.microsoft.com/office/word/2010/wordprocessingCanvas" xmlns:mc="http://schemas.openxmlformats.org/markup-compatibility/2006" xmlns:o="urn:schemas-microsoft-com:office:office" xmlns:r="http://schemas.openxmlformats.org/officeDocument/2006/relationships" xmlns:m="http://schemas.openxmlformats.org/officeDocument/2006/math" xmlns:v="urn:schemas-microsoft-com:vml" xmlns:wp14="http://schemas.microsoft.com/office/word/2010/wordprocessingDrawing" xmlns:wp="http://schemas.openxmlformats.org/drawingml/2006/wordprocessingDrawing" xmlns:w10="urn:schemas-microsoft-com:office:word" xmlns:w="http://schemas.openxmlformats.org/wordprocessingml/2006/main" xmlns:w14="http://schemas.microsoft.com/office/word/2010/wordml" xmlns:w15="http://schemas.microsoft.com/office/word/2012/wordml" xmlns:wpg="http://schemas.microsoft.com/office/word/2010/wordprocessingGroup" xmlns:wpi="http://schemas.microsoft.com/office/word/2010/wordprocessingInk" xmlns:wne="http://schemas.microsoft.com/office/word/2006/wordml" xmlns:wps="http://schemas.microsoft.com/office/word/2010/wordprocessingShape" mc:Ignorable="w14 w15 wp14">
+<w:document xmlns:wpc="http://schemas.microsoft.com/office/word/2010/wordprocessingCanvas" xmlns:mo="http://schemas.microsoft.com/office/mac/office/2008/main" xmlns:mc="http://schemas.openxmlformats.org/markup-compatibility/2006" xmlns:mv="urn:schemas-microsoft-com:mac:vml" xmlns:o="urn:schemas-microsoft-com:office:office" xmlns:r="http://schemas.openxmlformats.org/officeDocument/2006/relationships" xmlns:m="http://schemas.openxmlformats.org/officeDocument/2006/math" xmlns:v="urn:schemas-microsoft-com:vml" xmlns:wp14="http://schemas.microsoft.com/office/word/2010/wordprocessingDrawing" xmlns:wp="http://schemas.openxmlformats.org/drawingml/2006/wordprocessingDrawing" xmlns:w10="urn:schemas-microsoft-com:office:word" xmlns:w="http://schemas.openxmlformats.org/wordprocessingml/2006/main" xmlns:w14="http://schemas.microsoft.com/office/word/2010/wordml" xmlns:w15="http://schemas.microsoft.com/office/word/2012/wordml" xmlns:wpg="http://schemas.microsoft.com/office/word/2010/wordprocessingGroup" xmlns:wpi="http://schemas.microsoft.com/office/word/2010/wordprocessingInk" xmlns:wne="http://schemas.microsoft.com/office/word/2006/wordml" xmlns:wps="http://schemas.microsoft.com/office/word/2010/wordprocessingShape" mc:Ignorable="w14 w15 wp14">
   <w:body>
     <w:p>
       <w:pPr>
@@ -1522,7 +1522,7 @@
           <w:noProof/>
           <w:sz w:val="24"/>
         </w:rPr>
-        <w:t>01/06/2015</w:t>
+        <w:t>05/06/2015</w:t>
       </w:r>
       <w:r>
         <w:rPr>
@@ -4825,7 +4825,7 @@
       <w:hyperlink r:id="rId13" w:history="1">
         <w:r>
           <w:rPr>
-            <w:rStyle w:val="Hyperlink"/>
+            <w:rStyle w:val="Hiperlink"/>
           </w:rPr>
           <w:t>IEEE 828-2012</w:t>
         </w:r>
@@ -4909,7 +4909,7 @@
       <w:hyperlink r:id="rId14" w:history="1">
         <w:r>
           <w:rPr>
-            <w:rStyle w:val="Hyperlink"/>
+            <w:rStyle w:val="Hiperlink"/>
           </w:rPr>
           <w:t>Definição Estrutural do Repositório</w:t>
         </w:r>
@@ -4952,7 +4952,7 @@
       <w:hyperlink r:id="rId15" w:history="1">
         <w:r>
           <w:rPr>
-            <w:rStyle w:val="Hyperlink"/>
+            <w:rStyle w:val="Hiperlink"/>
           </w:rPr>
           <w:t>Especificação do Projeto Integrador do 5° Período de Engenharia de Software - INF-UFG</w:t>
         </w:r>
@@ -4995,7 +4995,7 @@
       <w:hyperlink r:id="rId16" w:history="1">
         <w:r>
           <w:rPr>
-            <w:rStyle w:val="Hyperlink"/>
+            <w:rStyle w:val="Hiperlink"/>
             <w:szCs w:val="24"/>
           </w:rPr>
           <w:t>Cronograma Geral do Projeto.</w:t>
@@ -5039,19 +5039,19 @@
       <w:hyperlink r:id="rId17" w:history="1">
         <w:r>
           <w:rPr>
-            <w:rStyle w:val="Hyperlink"/>
+            <w:rStyle w:val="Hiperlink"/>
           </w:rPr>
           <w:t>Plano de Estimativa</w:t>
         </w:r>
         <w:r>
           <w:rPr>
-            <w:rStyle w:val="Hyperlink"/>
+            <w:rStyle w:val="Hiperlink"/>
           </w:rPr>
           <w:t>s</w:t>
         </w:r>
         <w:r>
           <w:rPr>
-            <w:rStyle w:val="Hyperlink"/>
+            <w:rStyle w:val="Hiperlink"/>
           </w:rPr>
           <w:t>.</w:t>
         </w:r>
@@ -5094,7 +5094,7 @@
       <w:hyperlink r:id="rId18" w:history="1">
         <w:r>
           <w:rPr>
-            <w:rStyle w:val="Hyperlink"/>
+            <w:rStyle w:val="Hiperlink"/>
           </w:rPr>
           <w:t>Relatório de Auditoria Física.</w:t>
         </w:r>
@@ -9437,7 +9437,7 @@
       <w:hyperlink r:id="rId19" w:history="1">
         <w:r>
           <w:rPr>
-            <w:rStyle w:val="Hyperlink"/>
+            <w:rStyle w:val="Hiperlink"/>
           </w:rPr>
           <w:t>Especificação do Projeto Integrador do 5° Período de Engenharia de Software - INF-UFG</w:t>
         </w:r>
@@ -13848,7 +13848,7 @@
       <w:hyperlink r:id="rId20" w:history="1">
         <w:r>
           <w:rPr>
-            <w:rStyle w:val="Hyperlink"/>
+            <w:rStyle w:val="Hiperlink"/>
             <w:sz w:val="24"/>
             <w:lang w:eastAsia="es-ES"/>
           </w:rPr>
@@ -17272,6 +17272,150 @@
           </w:p>
         </w:tc>
       </w:tr>
+      <w:tr>
+        <w:tc>
+          <w:tcPr>
+            <w:tcW w:w="2818" w:type="dxa"/>
+          </w:tcPr>
+          <w:p>
+            <w:pPr>
+              <w:spacing w:before="120" w:after="120"/>
+              <w:jc w:val="center"/>
+              <w:rPr>
+                <w:sz w:val="22"/>
+                <w:szCs w:val="22"/>
+              </w:rPr>
+            </w:pPr>
+            <w:r>
+              <w:rPr>
+                <w:sz w:val="22"/>
+                <w:szCs w:val="22"/>
+              </w:rPr>
+              <w:t>Metas e Viabilidade</w:t>
+            </w:r>
+          </w:p>
+        </w:tc>
+        <w:tc>
+          <w:tcPr>
+            <w:tcW w:w="2245" w:type="dxa"/>
+            <w:vAlign w:val="center"/>
+          </w:tcPr>
+          <w:p>
+            <w:pPr>
+              <w:spacing w:before="120" w:after="120"/>
+              <w:jc w:val="center"/>
+              <w:rPr>
+                <w:sz w:val="22"/>
+                <w:szCs w:val="22"/>
+              </w:rPr>
+            </w:pPr>
+            <w:r>
+              <w:rPr>
+                <w:sz w:val="22"/>
+                <w:szCs w:val="22"/>
+              </w:rPr>
+              <w:t>MV</w:t>
+            </w:r>
+          </w:p>
+        </w:tc>
+        <w:tc>
+          <w:tcPr>
+            <w:tcW w:w="694" w:type="dxa"/>
+            <w:vAlign w:val="center"/>
+          </w:tcPr>
+          <w:p>
+            <w:pPr>
+              <w:spacing w:before="120" w:after="120"/>
+              <w:jc w:val="center"/>
+              <w:rPr>
+                <w:sz w:val="22"/>
+                <w:szCs w:val="22"/>
+              </w:rPr>
+            </w:pPr>
+            <w:r>
+              <w:rPr>
+                <w:sz w:val="22"/>
+                <w:szCs w:val="22"/>
+              </w:rPr>
+              <w:t>1</w:t>
+            </w:r>
+          </w:p>
+        </w:tc>
+        <w:tc>
+          <w:tcPr>
+            <w:tcW w:w="644" w:type="dxa"/>
+            <w:vAlign w:val="center"/>
+          </w:tcPr>
+          <w:p>
+            <w:pPr>
+              <w:keepNext/>
+              <w:spacing w:before="120" w:after="120"/>
+              <w:jc w:val="center"/>
+              <w:rPr>
+                <w:sz w:val="22"/>
+                <w:szCs w:val="22"/>
+              </w:rPr>
+            </w:pPr>
+            <w:r>
+              <w:rPr>
+                <w:sz w:val="22"/>
+                <w:szCs w:val="22"/>
+              </w:rPr>
+              <w:t>A</w:t>
+            </w:r>
+          </w:p>
+        </w:tc>
+        <w:tc>
+          <w:tcPr>
+            <w:tcW w:w="1108" w:type="dxa"/>
+            <w:vAlign w:val="center"/>
+          </w:tcPr>
+          <w:p>
+            <w:pPr>
+              <w:keepNext/>
+              <w:spacing w:before="120" w:after="120"/>
+              <w:jc w:val="center"/>
+              <w:rPr>
+                <w:sz w:val="22"/>
+                <w:szCs w:val="22"/>
+              </w:rPr>
+            </w:pPr>
+            <w:r>
+              <w:rPr>
+                <w:sz w:val="22"/>
+                <w:szCs w:val="22"/>
+              </w:rPr>
+              <w:t>2.1.1.2</w:t>
+            </w:r>
+          </w:p>
+        </w:tc>
+        <w:tc>
+          <w:tcPr>
+            <w:tcW w:w="681" w:type="dxa"/>
+            <w:vAlign w:val="center"/>
+          </w:tcPr>
+          <w:p>
+            <w:pPr>
+              <w:keepNext/>
+              <w:spacing w:before="120" w:after="120"/>
+              <w:jc w:val="center"/>
+              <w:rPr>
+                <w:sz w:val="22"/>
+                <w:szCs w:val="22"/>
+              </w:rPr>
+            </w:pPr>
+            <w:r>
+              <w:rPr>
+                <w:sz w:val="22"/>
+                <w:szCs w:val="22"/>
+              </w:rPr>
+              <w:t>docx</w:t>
+            </w:r>
+            <w:bookmarkStart w:id="21" w:name="_GoBack"/>
+            <w:bookmarkEnd w:id="21"/>
+          </w:p>
+        </w:tc>
+      </w:tr>
     </w:tbl>
     <w:p>
       <w:pPr>
@@ -17711,6 +17855,7 @@
                 <w:sz w:val="22"/>
                 <w:szCs w:val="22"/>
               </w:rPr>
+              <w:lastRenderedPageBreak/>
               <w:t>Diagrama de Classe</w:t>
             </w:r>
           </w:p>
@@ -17856,7 +18001,6 @@
                 <w:sz w:val="22"/>
                 <w:szCs w:val="22"/>
               </w:rPr>
-              <w:lastRenderedPageBreak/>
               <w:t>Diagrama de Componentes</w:t>
             </w:r>
           </w:p>
@@ -20015,8 +20159,6 @@
               </w:rPr>
               <w:t>1</w:t>
             </w:r>
-            <w:bookmarkStart w:id="21" w:name="_GoBack"/>
-            <w:bookmarkEnd w:id="21"/>
           </w:p>
         </w:tc>
         <w:tc>
@@ -20724,6 +20866,7 @@
           <w:sz w:val="22"/>
           <w:szCs w:val="22"/>
         </w:rPr>
+        <w:lastRenderedPageBreak/>
         <w:t xml:space="preserve">Tabela </w:t>
       </w:r>
       <w:r>
@@ -20841,7 +20984,6 @@
                 <w:b/>
                 <w:sz w:val="22"/>
               </w:rPr>
-              <w:lastRenderedPageBreak/>
               <w:t>Nome</w:t>
             </w:r>
             <w:r>
@@ -22802,6 +22944,7 @@
         <w:rPr>
           <w:color w:val="000000" w:themeColor="text1"/>
         </w:rPr>
+        <w:lastRenderedPageBreak/>
         <w:t>GQA (Qualidade);</w:t>
       </w:r>
     </w:p>
@@ -22840,7 +22983,6 @@
         <w:rPr>
           <w:color w:val="000000" w:themeColor="text1"/>
         </w:rPr>
-        <w:lastRenderedPageBreak/>
         <w:t>V&amp;V (Verificação e Validação);</w:t>
       </w:r>
     </w:p>
@@ -23370,7 +23512,6 @@
         <w:rPr>
           <w:rFonts w:ascii="Times New Roman" w:hAnsi="Times New Roman"/>
         </w:rPr>
-        <w:lastRenderedPageBreak/>
         <w:t>4.1.4 Critérios para Geração de Baseline</w:t>
       </w:r>
     </w:p>
@@ -24386,7 +24527,7 @@
       <w:hyperlink r:id="rId21" w:history="1">
         <w:r>
           <w:rPr>
-            <w:rStyle w:val="Hyperlink"/>
+            <w:rStyle w:val="Hiperlink"/>
           </w:rPr>
           <w:t>Relatório de Auditoria Física</w:t>
         </w:r>
@@ -24446,7 +24587,6 @@
         <w:rPr>
           <w:rFonts w:ascii="Times New Roman" w:hAnsi="Times New Roman"/>
         </w:rPr>
-        <w:lastRenderedPageBreak/>
         <w:t xml:space="preserve">4.5 </w:t>
       </w:r>
       <w:r>
@@ -24674,7 +24814,7 @@
       <w:hyperlink r:id="rId23" w:history="1">
         <w:r>
           <w:rPr>
-            <w:rStyle w:val="Hyperlink"/>
+            <w:rStyle w:val="Hiperlink"/>
             <w:szCs w:val="24"/>
           </w:rPr>
           <w:t>Cronograma Geral do Projeto.</w:t>
@@ -24830,19 +24970,19 @@
       <w:hyperlink r:id="rId24" w:history="1">
         <w:r>
           <w:rPr>
-            <w:rStyle w:val="Hyperlink"/>
+            <w:rStyle w:val="Hiperlink"/>
           </w:rPr>
           <w:t>Plano de Estimativa</w:t>
         </w:r>
         <w:r>
           <w:rPr>
-            <w:rStyle w:val="Hyperlink"/>
+            <w:rStyle w:val="Hiperlink"/>
           </w:rPr>
           <w:t>s</w:t>
         </w:r>
         <w:r>
           <w:rPr>
-            <w:rStyle w:val="Hyperlink"/>
+            <w:rStyle w:val="Hiperlink"/>
           </w:rPr>
           <w:t>.</w:t>
         </w:r>
@@ -25611,7 +25751,7 @@
 </file>
 
 <file path=word/endnotes.xml><?xml version="1.0" encoding="utf-8"?>
-<w:endnotes xmlns:wpc="http://schemas.microsoft.com/office/word/2010/wordprocessingCanvas" xmlns:mc="http://schemas.openxmlformats.org/markup-compatibility/2006" xmlns:o="urn:schemas-microsoft-com:office:office" xmlns:r="http://schemas.openxmlformats.org/officeDocument/2006/relationships" xmlns:m="http://schemas.openxmlformats.org/officeDocument/2006/math" xmlns:v="urn:schemas-microsoft-com:vml" xmlns:wp14="http://schemas.microsoft.com/office/word/2010/wordprocessingDrawing" xmlns:wp="http://schemas.openxmlformats.org/drawingml/2006/wordprocessingDrawing" xmlns:w10="urn:schemas-microsoft-com:office:word" xmlns:w="http://schemas.openxmlformats.org/wordprocessingml/2006/main" xmlns:w14="http://schemas.microsoft.com/office/word/2010/wordml" xmlns:w15="http://schemas.microsoft.com/office/word/2012/wordml" xmlns:wpg="http://schemas.microsoft.com/office/word/2010/wordprocessingGroup" xmlns:wpi="http://schemas.microsoft.com/office/word/2010/wordprocessingInk" xmlns:wne="http://schemas.microsoft.com/office/word/2006/wordml" xmlns:wps="http://schemas.microsoft.com/office/word/2010/wordprocessingShape" mc:Ignorable="w14 w15 wp14">
+<w:endnotes xmlns:wpc="http://schemas.microsoft.com/office/word/2010/wordprocessingCanvas" xmlns:mo="http://schemas.microsoft.com/office/mac/office/2008/main" xmlns:mc="http://schemas.openxmlformats.org/markup-compatibility/2006" xmlns:mv="urn:schemas-microsoft-com:mac:vml" xmlns:o="urn:schemas-microsoft-com:office:office" xmlns:r="http://schemas.openxmlformats.org/officeDocument/2006/relationships" xmlns:m="http://schemas.openxmlformats.org/officeDocument/2006/math" xmlns:v="urn:schemas-microsoft-com:vml" xmlns:wp14="http://schemas.microsoft.com/office/word/2010/wordprocessingDrawing" xmlns:wp="http://schemas.openxmlformats.org/drawingml/2006/wordprocessingDrawing" xmlns:w10="urn:schemas-microsoft-com:office:word" xmlns:w="http://schemas.openxmlformats.org/wordprocessingml/2006/main" xmlns:w14="http://schemas.microsoft.com/office/word/2010/wordml" xmlns:w15="http://schemas.microsoft.com/office/word/2012/wordml" xmlns:wpg="http://schemas.microsoft.com/office/word/2010/wordprocessingGroup" xmlns:wpi="http://schemas.microsoft.com/office/word/2010/wordprocessingInk" xmlns:wne="http://schemas.microsoft.com/office/word/2006/wordml" xmlns:wps="http://schemas.microsoft.com/office/word/2010/wordprocessingShape" mc:Ignorable="w14 w15 wp14">
   <w:endnote w:type="separator" w:id="-1">
     <w:p>
       <w:r>
@@ -25630,7 +25770,7 @@
 </file>
 
 <file path=word/footer1.xml><?xml version="1.0" encoding="utf-8"?>
-<w:ftr xmlns:wpc="http://schemas.microsoft.com/office/word/2010/wordprocessingCanvas" xmlns:mc="http://schemas.openxmlformats.org/markup-compatibility/2006" xmlns:o="urn:schemas-microsoft-com:office:office" xmlns:r="http://schemas.openxmlformats.org/officeDocument/2006/relationships" xmlns:m="http://schemas.openxmlformats.org/officeDocument/2006/math" xmlns:v="urn:schemas-microsoft-com:vml" xmlns:wp14="http://schemas.microsoft.com/office/word/2010/wordprocessingDrawing" xmlns:wp="http://schemas.openxmlformats.org/drawingml/2006/wordprocessingDrawing" xmlns:w10="urn:schemas-microsoft-com:office:word" xmlns:w="http://schemas.openxmlformats.org/wordprocessingml/2006/main" xmlns:w14="http://schemas.microsoft.com/office/word/2010/wordml" xmlns:w15="http://schemas.microsoft.com/office/word/2012/wordml" xmlns:wpg="http://schemas.microsoft.com/office/word/2010/wordprocessingGroup" xmlns:wpi="http://schemas.microsoft.com/office/word/2010/wordprocessingInk" xmlns:wne="http://schemas.microsoft.com/office/word/2006/wordml" xmlns:wps="http://schemas.microsoft.com/office/word/2010/wordprocessingShape" mc:Ignorable="w14 w15 wp14">
+<w:ftr xmlns:wpc="http://schemas.microsoft.com/office/word/2010/wordprocessingCanvas" xmlns:mo="http://schemas.microsoft.com/office/mac/office/2008/main" xmlns:mc="http://schemas.openxmlformats.org/markup-compatibility/2006" xmlns:mv="urn:schemas-microsoft-com:mac:vml" xmlns:o="urn:schemas-microsoft-com:office:office" xmlns:r="http://schemas.openxmlformats.org/officeDocument/2006/relationships" xmlns:m="http://schemas.openxmlformats.org/officeDocument/2006/math" xmlns:v="urn:schemas-microsoft-com:vml" xmlns:wp14="http://schemas.microsoft.com/office/word/2010/wordprocessingDrawing" xmlns:wp="http://schemas.openxmlformats.org/drawingml/2006/wordprocessingDrawing" xmlns:w10="urn:schemas-microsoft-com:office:word" xmlns:w="http://schemas.openxmlformats.org/wordprocessingml/2006/main" xmlns:w14="http://schemas.microsoft.com/office/word/2010/wordml" xmlns:w15="http://schemas.microsoft.com/office/word/2012/wordml" xmlns:wpg="http://schemas.microsoft.com/office/word/2010/wordprocessingGroup" xmlns:wpi="http://schemas.microsoft.com/office/word/2010/wordprocessingInk" xmlns:wne="http://schemas.microsoft.com/office/word/2006/wordml" xmlns:wps="http://schemas.microsoft.com/office/word/2010/wordprocessingShape" mc:Ignorable="w14 w15 wp14">
   <w:p>
     <w:pPr>
       <w:pStyle w:val="Cabealho"/>
@@ -25640,14 +25780,14 @@
     </w:pPr>
     <w:r>
       <w:rPr>
-        <w:rStyle w:val="Nmerodepgina"/>
+        <w:rStyle w:val="NmerodaPgina"/>
         <w:sz w:val="16"/>
       </w:rPr>
       <w:t xml:space="preserve">                                </w:t>
     </w:r>
     <w:r>
       <w:rPr>
-        <w:rStyle w:val="Nmerodepgina"/>
+        <w:rStyle w:val="NmerodaPgina"/>
         <w:bCs/>
         <w:sz w:val="16"/>
       </w:rPr>
@@ -25659,14 +25799,14 @@
 </file>
 
 <file path=word/footer2.xml><?xml version="1.0" encoding="utf-8"?>
-<w:ftr xmlns:wpc="http://schemas.microsoft.com/office/word/2010/wordprocessingCanvas" xmlns:mc="http://schemas.openxmlformats.org/markup-compatibility/2006" xmlns:o="urn:schemas-microsoft-com:office:office" xmlns:r="http://schemas.openxmlformats.org/officeDocument/2006/relationships" xmlns:m="http://schemas.openxmlformats.org/officeDocument/2006/math" xmlns:v="urn:schemas-microsoft-com:vml" xmlns:wp14="http://schemas.microsoft.com/office/word/2010/wordprocessingDrawing" xmlns:wp="http://schemas.openxmlformats.org/drawingml/2006/wordprocessingDrawing" xmlns:w10="urn:schemas-microsoft-com:office:word" xmlns:w="http://schemas.openxmlformats.org/wordprocessingml/2006/main" xmlns:w14="http://schemas.microsoft.com/office/word/2010/wordml" xmlns:w15="http://schemas.microsoft.com/office/word/2012/wordml" xmlns:wpg="http://schemas.microsoft.com/office/word/2010/wordprocessingGroup" xmlns:wpi="http://schemas.microsoft.com/office/word/2010/wordprocessingInk" xmlns:wne="http://schemas.microsoft.com/office/word/2006/wordml" xmlns:wps="http://schemas.microsoft.com/office/word/2010/wordprocessingShape" mc:Ignorable="w14 w15 wp14">
+<w:ftr xmlns:wpc="http://schemas.microsoft.com/office/word/2010/wordprocessingCanvas" xmlns:mo="http://schemas.microsoft.com/office/mac/office/2008/main" xmlns:mc="http://schemas.openxmlformats.org/markup-compatibility/2006" xmlns:mv="urn:schemas-microsoft-com:mac:vml" xmlns:o="urn:schemas-microsoft-com:office:office" xmlns:r="http://schemas.openxmlformats.org/officeDocument/2006/relationships" xmlns:m="http://schemas.openxmlformats.org/officeDocument/2006/math" xmlns:v="urn:schemas-microsoft-com:vml" xmlns:wp14="http://schemas.microsoft.com/office/word/2010/wordprocessingDrawing" xmlns:wp="http://schemas.openxmlformats.org/drawingml/2006/wordprocessingDrawing" xmlns:w10="urn:schemas-microsoft-com:office:word" xmlns:w="http://schemas.openxmlformats.org/wordprocessingml/2006/main" xmlns:w14="http://schemas.microsoft.com/office/word/2010/wordml" xmlns:w15="http://schemas.microsoft.com/office/word/2012/wordml" xmlns:wpg="http://schemas.microsoft.com/office/word/2010/wordprocessingGroup" xmlns:wpi="http://schemas.microsoft.com/office/word/2010/wordprocessingInk" xmlns:wne="http://schemas.microsoft.com/office/word/2006/wordml" xmlns:wps="http://schemas.microsoft.com/office/word/2010/wordprocessingShape" mc:Ignorable="w14 w15 wp14">
   <w:p>
     <w:pPr>
       <w:pStyle w:val="Rodap"/>
       <w:framePr w:w="576" w:wrap="auto" w:vAnchor="page" w:hAnchor="page" w:x="10945" w:y="15121"/>
       <w:jc w:val="right"/>
       <w:rPr>
-        <w:rStyle w:val="Nmerodepgina"/>
+        <w:rStyle w:val="NmerodaPgina"/>
       </w:rPr>
     </w:pPr>
   </w:p>
@@ -25776,43 +25916,43 @@
     </w:pPr>
     <w:r>
       <w:rPr>
-        <w:rStyle w:val="Nmerodepgina"/>
+        <w:rStyle w:val="NmerodaPgina"/>
         <w:sz w:val="16"/>
       </w:rPr>
       <w:fldChar w:fldCharType="begin"/>
     </w:r>
     <w:r>
       <w:rPr>
-        <w:rStyle w:val="Nmerodepgina"/>
+        <w:rStyle w:val="NmerodaPgina"/>
         <w:sz w:val="16"/>
       </w:rPr>
       <w:instrText xml:space="preserve"> DATE \@ "MM/dd/yy" </w:instrText>
     </w:r>
     <w:r>
       <w:rPr>
-        <w:rStyle w:val="Nmerodepgina"/>
+        <w:rStyle w:val="NmerodaPgina"/>
         <w:sz w:val="16"/>
       </w:rPr>
       <w:fldChar w:fldCharType="separate"/>
     </w:r>
     <w:r>
       <w:rPr>
-        <w:rStyle w:val="Nmerodepgina"/>
+        <w:rStyle w:val="NmerodaPgina"/>
         <w:noProof/>
         <w:sz w:val="16"/>
       </w:rPr>
-      <w:t>06/01/15</w:t>
+      <w:t>06/05/15</w:t>
     </w:r>
     <w:r>
       <w:rPr>
-        <w:rStyle w:val="Nmerodepgina"/>
+        <w:rStyle w:val="NmerodaPgina"/>
         <w:sz w:val="16"/>
       </w:rPr>
       <w:fldChar w:fldCharType="end"/>
     </w:r>
     <w:r>
       <w:rPr>
-        <w:rStyle w:val="Nmerodepgina"/>
+        <w:rStyle w:val="NmerodaPgina"/>
         <w:sz w:val="16"/>
       </w:rPr>
       <w:tab/>
@@ -25820,113 +25960,113 @@
     </w:r>
     <w:r>
       <w:rPr>
-        <w:rStyle w:val="Nmerodepgina"/>
+        <w:rStyle w:val="NmerodaPgina"/>
         <w:sz w:val="16"/>
       </w:rPr>
       <w:fldChar w:fldCharType="begin"/>
     </w:r>
     <w:r>
       <w:rPr>
-        <w:rStyle w:val="Nmerodepgina"/>
+        <w:rStyle w:val="NmerodaPgina"/>
         <w:sz w:val="16"/>
       </w:rPr>
       <w:instrText xml:space="preserve"> TIME \@ "h:mm AM/PM" </w:instrText>
     </w:r>
     <w:r>
       <w:rPr>
-        <w:rStyle w:val="Nmerodepgina"/>
+        <w:rStyle w:val="NmerodaPgina"/>
         <w:sz w:val="16"/>
       </w:rPr>
       <w:fldChar w:fldCharType="separate"/>
     </w:r>
     <w:r>
       <w:rPr>
-        <w:rStyle w:val="Nmerodepgina"/>
+        <w:rStyle w:val="NmerodaPgina"/>
         <w:noProof/>
         <w:sz w:val="16"/>
       </w:rPr>
-      <w:t xml:space="preserve">12:00 </w:t>
+      <w:t>7:24 PM</w:t>
     </w:r>
     <w:r>
       <w:rPr>
-        <w:rStyle w:val="Nmerodepgina"/>
+        <w:rStyle w:val="NmerodaPgina"/>
         <w:sz w:val="16"/>
       </w:rPr>
       <w:fldChar w:fldCharType="end"/>
     </w:r>
     <w:r>
       <w:rPr>
-        <w:rStyle w:val="Nmerodepgina"/>
+        <w:rStyle w:val="NmerodaPgina"/>
         <w:sz w:val="16"/>
       </w:rPr>
       <w:tab/>
     </w:r>
     <w:r>
       <w:rPr>
-        <w:rStyle w:val="Nmerodepgina"/>
+        <w:rStyle w:val="NmerodaPgina"/>
         <w:sz w:val="16"/>
       </w:rPr>
       <w:tab/>
     </w:r>
     <w:r>
       <w:rPr>
-        <w:rStyle w:val="Nmerodepgina"/>
+        <w:rStyle w:val="NmerodaPgina"/>
         <w:sz w:val="16"/>
       </w:rPr>
       <w:tab/>
     </w:r>
     <w:r>
       <w:rPr>
-        <w:rStyle w:val="Nmerodepgina"/>
+        <w:rStyle w:val="NmerodaPgina"/>
         <w:sz w:val="16"/>
       </w:rPr>
       <w:tab/>
     </w:r>
     <w:r>
       <w:rPr>
-        <w:rStyle w:val="Nmerodepgina"/>
+        <w:rStyle w:val="NmerodaPgina"/>
         <w:sz w:val="16"/>
       </w:rPr>
       <w:tab/>
     </w:r>
     <w:r>
       <w:rPr>
-        <w:rStyle w:val="Nmerodepgina"/>
+        <w:rStyle w:val="NmerodaPgina"/>
         <w:sz w:val="16"/>
       </w:rPr>
       <w:tab/>
     </w:r>
     <w:r>
       <w:rPr>
-        <w:rStyle w:val="Nmerodepgina"/>
+        <w:rStyle w:val="NmerodaPgina"/>
         <w:sz w:val="16"/>
       </w:rPr>
       <w:tab/>
     </w:r>
     <w:r>
       <w:rPr>
-        <w:rStyle w:val="Nmerodepgina"/>
+        <w:rStyle w:val="NmerodaPgina"/>
         <w:sz w:val="16"/>
       </w:rPr>
       <w:tab/>
     </w:r>
     <w:r>
       <w:rPr>
-        <w:rStyle w:val="Nmerodepgina"/>
+        <w:rStyle w:val="NmerodaPgina"/>
         <w:sz w:val="16"/>
       </w:rPr>
       <w:tab/>
     </w:r>
     <w:r>
       <w:rPr>
-        <w:rStyle w:val="Nmerodepgina"/>
+        <w:rStyle w:val="NmerodaPgina"/>
         <w:sz w:val="16"/>
       </w:rPr>
       <w:tab/>
     </w:r>
     <w:r>
       <w:rPr>
-        <w:rStyle w:val="Nmerodepgina"/>
+        <w:rStyle w:val="NmerodaPgina"/>
         <w:sz w:val="16"/>
       </w:rPr>
       <w:tab/>
@@ -25934,32 +26074,32 @@
     </w:r>
     <w:r>
       <w:rPr>
-        <w:rStyle w:val="Nmerodepgina"/>
+        <w:rStyle w:val="NmerodaPgina"/>
       </w:rPr>
       <w:fldChar w:fldCharType="begin"/>
     </w:r>
     <w:r>
       <w:rPr>
-        <w:rStyle w:val="Nmerodepgina"/>
+        <w:rStyle w:val="NmerodaPgina"/>
       </w:rPr>
       <w:instrText xml:space="preserve"> PAGE </w:instrText>
     </w:r>
     <w:r>
       <w:rPr>
-        <w:rStyle w:val="Nmerodepgina"/>
+        <w:rStyle w:val="NmerodaPgina"/>
       </w:rPr>
       <w:fldChar w:fldCharType="separate"/>
     </w:r>
     <w:r>
       <w:rPr>
-        <w:rStyle w:val="Nmerodepgina"/>
+        <w:rStyle w:val="NmerodaPgina"/>
         <w:noProof/>
       </w:rPr>
-      <w:t>8</w:t>
+      <w:t>4</w:t>
     </w:r>
     <w:r>
       <w:rPr>
-        <w:rStyle w:val="Nmerodepgina"/>
+        <w:rStyle w:val="NmerodaPgina"/>
       </w:rPr>
       <w:fldChar w:fldCharType="end"/>
     </w:r>
@@ -25968,7 +26108,7 @@
 </file>
 
 <file path=word/footnotes.xml><?xml version="1.0" encoding="utf-8"?>
-<w:footnotes xmlns:wpc="http://schemas.microsoft.com/office/word/2010/wordprocessingCanvas" xmlns:mc="http://schemas.openxmlformats.org/markup-compatibility/2006" xmlns:o="urn:schemas-microsoft-com:office:office" xmlns:r="http://schemas.openxmlformats.org/officeDocument/2006/relationships" xmlns:m="http://schemas.openxmlformats.org/officeDocument/2006/math" xmlns:v="urn:schemas-microsoft-com:vml" xmlns:wp14="http://schemas.microsoft.com/office/word/2010/wordprocessingDrawing" xmlns:wp="http://schemas.openxmlformats.org/drawingml/2006/wordprocessingDrawing" xmlns:w10="urn:schemas-microsoft-com:office:word" xmlns:w="http://schemas.openxmlformats.org/wordprocessingml/2006/main" xmlns:w14="http://schemas.microsoft.com/office/word/2010/wordml" xmlns:w15="http://schemas.microsoft.com/office/word/2012/wordml" xmlns:wpg="http://schemas.microsoft.com/office/word/2010/wordprocessingGroup" xmlns:wpi="http://schemas.microsoft.com/office/word/2010/wordprocessingInk" xmlns:wne="http://schemas.microsoft.com/office/word/2006/wordml" xmlns:wps="http://schemas.microsoft.com/office/word/2010/wordprocessingShape" mc:Ignorable="w14 w15 wp14">
+<w:footnotes xmlns:wpc="http://schemas.microsoft.com/office/word/2010/wordprocessingCanvas" xmlns:mo="http://schemas.microsoft.com/office/mac/office/2008/main" xmlns:mc="http://schemas.openxmlformats.org/markup-compatibility/2006" xmlns:mv="urn:schemas-microsoft-com:mac:vml" xmlns:o="urn:schemas-microsoft-com:office:office" xmlns:r="http://schemas.openxmlformats.org/officeDocument/2006/relationships" xmlns:m="http://schemas.openxmlformats.org/officeDocument/2006/math" xmlns:v="urn:schemas-microsoft-com:vml" xmlns:wp14="http://schemas.microsoft.com/office/word/2010/wordprocessingDrawing" xmlns:wp="http://schemas.openxmlformats.org/drawingml/2006/wordprocessingDrawing" xmlns:w10="urn:schemas-microsoft-com:office:word" xmlns:w="http://schemas.openxmlformats.org/wordprocessingml/2006/main" xmlns:w14="http://schemas.microsoft.com/office/word/2010/wordml" xmlns:w15="http://schemas.microsoft.com/office/word/2012/wordml" xmlns:wpg="http://schemas.microsoft.com/office/word/2010/wordprocessingGroup" xmlns:wpi="http://schemas.microsoft.com/office/word/2010/wordprocessingInk" xmlns:wne="http://schemas.microsoft.com/office/word/2006/wordml" xmlns:wps="http://schemas.microsoft.com/office/word/2010/wordprocessingShape" mc:Ignorable="w14 w15 wp14">
   <w:footnote w:type="separator" w:id="-1">
     <w:p>
       <w:r>
@@ -25987,7 +26127,7 @@
 </file>
 
 <file path=word/header1.xml><?xml version="1.0" encoding="utf-8"?>
-<w:hdr xmlns:wpc="http://schemas.microsoft.com/office/word/2010/wordprocessingCanvas" xmlns:mc="http://schemas.openxmlformats.org/markup-compatibility/2006" xmlns:o="urn:schemas-microsoft-com:office:office" xmlns:r="http://schemas.openxmlformats.org/officeDocument/2006/relationships" xmlns:m="http://schemas.openxmlformats.org/officeDocument/2006/math" xmlns:v="urn:schemas-microsoft-com:vml" xmlns:wp14="http://schemas.microsoft.com/office/word/2010/wordprocessingDrawing" xmlns:wp="http://schemas.openxmlformats.org/drawingml/2006/wordprocessingDrawing" xmlns:w10="urn:schemas-microsoft-com:office:word" xmlns:w="http://schemas.openxmlformats.org/wordprocessingml/2006/main" xmlns:w14="http://schemas.microsoft.com/office/word/2010/wordml" xmlns:w15="http://schemas.microsoft.com/office/word/2012/wordml" xmlns:wpg="http://schemas.microsoft.com/office/word/2010/wordprocessingGroup" xmlns:wpi="http://schemas.microsoft.com/office/word/2010/wordprocessingInk" xmlns:wne="http://schemas.microsoft.com/office/word/2006/wordml" xmlns:wps="http://schemas.microsoft.com/office/word/2010/wordprocessingShape" mc:Ignorable="w14 w15 wp14">
+<w:hdr xmlns:wpc="http://schemas.microsoft.com/office/word/2010/wordprocessingCanvas" xmlns:mo="http://schemas.microsoft.com/office/mac/office/2008/main" xmlns:mc="http://schemas.openxmlformats.org/markup-compatibility/2006" xmlns:mv="urn:schemas-microsoft-com:mac:vml" xmlns:o="urn:schemas-microsoft-com:office:office" xmlns:r="http://schemas.openxmlformats.org/officeDocument/2006/relationships" xmlns:m="http://schemas.openxmlformats.org/officeDocument/2006/math" xmlns:v="urn:schemas-microsoft-com:vml" xmlns:wp14="http://schemas.microsoft.com/office/word/2010/wordprocessingDrawing" xmlns:wp="http://schemas.openxmlformats.org/drawingml/2006/wordprocessingDrawing" xmlns:w10="urn:schemas-microsoft-com:office:word" xmlns:w="http://schemas.openxmlformats.org/wordprocessingml/2006/main" xmlns:w14="http://schemas.microsoft.com/office/word/2010/wordml" xmlns:w15="http://schemas.microsoft.com/office/word/2012/wordml" xmlns:wpg="http://schemas.microsoft.com/office/word/2010/wordprocessingGroup" xmlns:wpi="http://schemas.microsoft.com/office/word/2010/wordprocessingInk" xmlns:wne="http://schemas.microsoft.com/office/word/2006/wordml" xmlns:wps="http://schemas.microsoft.com/office/word/2010/wordprocessingShape" mc:Ignorable="w14 w15 wp14">
   <w:p>
     <w:pPr>
       <w:pStyle w:val="Cabealho"/>
@@ -26005,7 +26145,7 @@
 </file>
 
 <file path=word/header2.xml><?xml version="1.0" encoding="utf-8"?>
-<w:hdr xmlns:wpc="http://schemas.microsoft.com/office/word/2010/wordprocessingCanvas" xmlns:mc="http://schemas.openxmlformats.org/markup-compatibility/2006" xmlns:o="urn:schemas-microsoft-com:office:office" xmlns:r="http://schemas.openxmlformats.org/officeDocument/2006/relationships" xmlns:m="http://schemas.openxmlformats.org/officeDocument/2006/math" xmlns:v="urn:schemas-microsoft-com:vml" xmlns:wp14="http://schemas.microsoft.com/office/word/2010/wordprocessingDrawing" xmlns:wp="http://schemas.openxmlformats.org/drawingml/2006/wordprocessingDrawing" xmlns:w10="urn:schemas-microsoft-com:office:word" xmlns:w="http://schemas.openxmlformats.org/wordprocessingml/2006/main" xmlns:w14="http://schemas.microsoft.com/office/word/2010/wordml" xmlns:w15="http://schemas.microsoft.com/office/word/2012/wordml" xmlns:wpg="http://schemas.microsoft.com/office/word/2010/wordprocessingGroup" xmlns:wpi="http://schemas.microsoft.com/office/word/2010/wordprocessingInk" xmlns:wne="http://schemas.microsoft.com/office/word/2006/wordml" xmlns:wps="http://schemas.microsoft.com/office/word/2010/wordprocessingShape" mc:Ignorable="w14 w15 wp14">
+<w:hdr xmlns:wpc="http://schemas.microsoft.com/office/word/2010/wordprocessingCanvas" xmlns:mo="http://schemas.microsoft.com/office/mac/office/2008/main" xmlns:mc="http://schemas.openxmlformats.org/markup-compatibility/2006" xmlns:mv="urn:schemas-microsoft-com:mac:vml" xmlns:o="urn:schemas-microsoft-com:office:office" xmlns:r="http://schemas.openxmlformats.org/officeDocument/2006/relationships" xmlns:m="http://schemas.openxmlformats.org/officeDocument/2006/math" xmlns:v="urn:schemas-microsoft-com:vml" xmlns:wp14="http://schemas.microsoft.com/office/word/2010/wordprocessingDrawing" xmlns:wp="http://schemas.openxmlformats.org/drawingml/2006/wordprocessingDrawing" xmlns:w10="urn:schemas-microsoft-com:office:word" xmlns:w="http://schemas.openxmlformats.org/wordprocessingml/2006/main" xmlns:w14="http://schemas.microsoft.com/office/word/2010/wordml" xmlns:w15="http://schemas.microsoft.com/office/word/2012/wordml" xmlns:wpg="http://schemas.microsoft.com/office/word/2010/wordprocessingGroup" xmlns:wpi="http://schemas.microsoft.com/office/word/2010/wordprocessingInk" xmlns:wne="http://schemas.microsoft.com/office/word/2006/wordml" xmlns:wps="http://schemas.microsoft.com/office/word/2010/wordprocessingShape" mc:Ignorable="w14 w15 wp14">
   <w:p>
     <w:pPr>
       <w:pStyle w:val="Cabealho"/>
@@ -26020,7 +26160,7 @@
 </file>
 
 <file path=word/header3.xml><?xml version="1.0" encoding="utf-8"?>
-<w:hdr xmlns:wpc="http://schemas.microsoft.com/office/word/2010/wordprocessingCanvas" xmlns:mc="http://schemas.openxmlformats.org/markup-compatibility/2006" xmlns:o="urn:schemas-microsoft-com:office:office" xmlns:r="http://schemas.openxmlformats.org/officeDocument/2006/relationships" xmlns:m="http://schemas.openxmlformats.org/officeDocument/2006/math" xmlns:v="urn:schemas-microsoft-com:vml" xmlns:wp14="http://schemas.microsoft.com/office/word/2010/wordprocessingDrawing" xmlns:wp="http://schemas.openxmlformats.org/drawingml/2006/wordprocessingDrawing" xmlns:w10="urn:schemas-microsoft-com:office:word" xmlns:w="http://schemas.openxmlformats.org/wordprocessingml/2006/main" xmlns:w14="http://schemas.microsoft.com/office/word/2010/wordml" xmlns:w15="http://schemas.microsoft.com/office/word/2012/wordml" xmlns:wpg="http://schemas.microsoft.com/office/word/2010/wordprocessingGroup" xmlns:wpi="http://schemas.microsoft.com/office/word/2010/wordprocessingInk" xmlns:wne="http://schemas.microsoft.com/office/word/2006/wordml" xmlns:wps="http://schemas.microsoft.com/office/word/2010/wordprocessingShape" mc:Ignorable="w14 w15 wp14">
+<w:hdr xmlns:wpc="http://schemas.microsoft.com/office/word/2010/wordprocessingCanvas" xmlns:mo="http://schemas.microsoft.com/office/mac/office/2008/main" xmlns:mc="http://schemas.openxmlformats.org/markup-compatibility/2006" xmlns:mv="urn:schemas-microsoft-com:mac:vml" xmlns:o="urn:schemas-microsoft-com:office:office" xmlns:r="http://schemas.openxmlformats.org/officeDocument/2006/relationships" xmlns:m="http://schemas.openxmlformats.org/officeDocument/2006/math" xmlns:v="urn:schemas-microsoft-com:vml" xmlns:wp14="http://schemas.microsoft.com/office/word/2010/wordprocessingDrawing" xmlns:wp="http://schemas.openxmlformats.org/drawingml/2006/wordprocessingDrawing" xmlns:w10="urn:schemas-microsoft-com:office:word" xmlns:w="http://schemas.openxmlformats.org/wordprocessingml/2006/main" xmlns:w14="http://schemas.microsoft.com/office/word/2010/wordml" xmlns:w15="http://schemas.microsoft.com/office/word/2012/wordml" xmlns:wpg="http://schemas.microsoft.com/office/word/2010/wordprocessingGroup" xmlns:wpi="http://schemas.microsoft.com/office/word/2010/wordprocessingInk" xmlns:wne="http://schemas.microsoft.com/office/word/2006/wordml" xmlns:wps="http://schemas.microsoft.com/office/word/2010/wordprocessingShape" mc:Ignorable="w14 w15 wp14">
   <w:p>
     <w:pPr>
       <w:framePr w:w="795" w:h="811" w:wrap="auto" w:vAnchor="page" w:hAnchor="margin" w:x="-671" w:y="629"/>
@@ -26147,8 +26287,8 @@
 </file>
 
 <file path=word/numbering.xml><?xml version="1.0" encoding="utf-8"?>
-<w:numbering xmlns:wpc="http://schemas.microsoft.com/office/word/2010/wordprocessingCanvas" xmlns:mc="http://schemas.openxmlformats.org/markup-compatibility/2006" xmlns:o="urn:schemas-microsoft-com:office:office" xmlns:r="http://schemas.openxmlformats.org/officeDocument/2006/relationships" xmlns:m="http://schemas.openxmlformats.org/officeDocument/2006/math" xmlns:v="urn:schemas-microsoft-com:vml" xmlns:wp14="http://schemas.microsoft.com/office/word/2010/wordprocessingDrawing" xmlns:wp="http://schemas.openxmlformats.org/drawingml/2006/wordprocessingDrawing" xmlns:w10="urn:schemas-microsoft-com:office:word" xmlns:w="http://schemas.openxmlformats.org/wordprocessingml/2006/main" xmlns:w14="http://schemas.microsoft.com/office/word/2010/wordml" xmlns:w15="http://schemas.microsoft.com/office/word/2012/wordml" xmlns:wpg="http://schemas.microsoft.com/office/word/2010/wordprocessingGroup" xmlns:wpi="http://schemas.microsoft.com/office/word/2010/wordprocessingInk" xmlns:wne="http://schemas.microsoft.com/office/word/2006/wordml" xmlns:wps="http://schemas.microsoft.com/office/word/2010/wordprocessingShape" mc:Ignorable="w14 w15 wp14">
-  <w:abstractNum w:abstractNumId="0" w15:restartNumberingAfterBreak="0">
+<w:numbering xmlns:wpc="http://schemas.microsoft.com/office/word/2010/wordprocessingCanvas" xmlns:mo="http://schemas.microsoft.com/office/mac/office/2008/main" xmlns:mc="http://schemas.openxmlformats.org/markup-compatibility/2006" xmlns:mv="urn:schemas-microsoft-com:mac:vml" xmlns:o="urn:schemas-microsoft-com:office:office" xmlns:r="http://schemas.openxmlformats.org/officeDocument/2006/relationships" xmlns:m="http://schemas.openxmlformats.org/officeDocument/2006/math" xmlns:v="urn:schemas-microsoft-com:vml" xmlns:wp14="http://schemas.microsoft.com/office/word/2010/wordprocessingDrawing" xmlns:wp="http://schemas.openxmlformats.org/drawingml/2006/wordprocessingDrawing" xmlns:w10="urn:schemas-microsoft-com:office:word" xmlns:w="http://schemas.openxmlformats.org/wordprocessingml/2006/main" xmlns:w14="http://schemas.microsoft.com/office/word/2010/wordml" xmlns:w15="http://schemas.microsoft.com/office/word/2012/wordml" xmlns:wpg="http://schemas.microsoft.com/office/word/2010/wordprocessingGroup" xmlns:wpi="http://schemas.microsoft.com/office/word/2010/wordprocessingInk" xmlns:wne="http://schemas.microsoft.com/office/word/2006/wordml" xmlns:wps="http://schemas.microsoft.com/office/word/2010/wordprocessingShape" mc:Ignorable="w14 w15 wp14">
+  <w:abstractNum w:abstractNumId="0">
     <w:nsid w:val="03F27DC7"/>
     <w:multiLevelType w:val="hybridMultilevel"/>
     <w:tmpl w:val="298061BA"/>
@@ -26261,7 +26401,7 @@
       </w:rPr>
     </w:lvl>
   </w:abstractNum>
-  <w:abstractNum w:abstractNumId="1" w15:restartNumberingAfterBreak="0">
+  <w:abstractNum w:abstractNumId="1">
     <w:nsid w:val="06285C91"/>
     <w:multiLevelType w:val="hybridMultilevel"/>
     <w:tmpl w:val="5BFA0002"/>
@@ -26374,7 +26514,7 @@
       </w:pPr>
     </w:lvl>
   </w:abstractNum>
-  <w:abstractNum w:abstractNumId="2" w15:restartNumberingAfterBreak="0">
+  <w:abstractNum w:abstractNumId="2">
     <w:nsid w:val="0EFE4987"/>
     <w:multiLevelType w:val="singleLevel"/>
     <w:tmpl w:val="267812A2"/>
@@ -26391,7 +26531,7 @@
       </w:pPr>
     </w:lvl>
   </w:abstractNum>
-  <w:abstractNum w:abstractNumId="3" w15:restartNumberingAfterBreak="0">
+  <w:abstractNum w:abstractNumId="3">
     <w:nsid w:val="173F09EA"/>
     <w:multiLevelType w:val="hybridMultilevel"/>
     <w:tmpl w:val="F858EF72"/>
@@ -26488,7 +26628,7 @@
       </w:pPr>
     </w:lvl>
   </w:abstractNum>
-  <w:abstractNum w:abstractNumId="4" w15:restartNumberingAfterBreak="0">
+  <w:abstractNum w:abstractNumId="4">
     <w:nsid w:val="20924277"/>
     <w:multiLevelType w:val="multilevel"/>
     <w:tmpl w:val="5BFA0002"/>
@@ -26601,7 +26741,7 @@
       </w:pPr>
     </w:lvl>
   </w:abstractNum>
-  <w:abstractNum w:abstractNumId="5" w15:restartNumberingAfterBreak="0">
+  <w:abstractNum w:abstractNumId="5">
     <w:nsid w:val="2BCA0CC5"/>
     <w:multiLevelType w:val="hybridMultilevel"/>
     <w:tmpl w:val="3C946D3A"/>
@@ -26687,7 +26827,7 @@
       </w:pPr>
     </w:lvl>
   </w:abstractNum>
-  <w:abstractNum w:abstractNumId="6" w15:restartNumberingAfterBreak="0">
+  <w:abstractNum w:abstractNumId="6">
     <w:nsid w:val="320532BC"/>
     <w:multiLevelType w:val="multilevel"/>
     <w:tmpl w:val="FC4C80AC"/>
@@ -26808,7 +26948,7 @@
       </w:pPr>
     </w:lvl>
   </w:abstractNum>
-  <w:abstractNum w:abstractNumId="7" w15:restartNumberingAfterBreak="0">
+  <w:abstractNum w:abstractNumId="7">
     <w:nsid w:val="45D54291"/>
     <w:multiLevelType w:val="singleLevel"/>
     <w:tmpl w:val="04090001"/>
@@ -26828,7 +26968,7 @@
       </w:rPr>
     </w:lvl>
   </w:abstractNum>
-  <w:abstractNum w:abstractNumId="8" w15:restartNumberingAfterBreak="0">
+  <w:abstractNum w:abstractNumId="8">
     <w:nsid w:val="563E5D62"/>
     <w:multiLevelType w:val="singleLevel"/>
     <w:tmpl w:val="04090001"/>
@@ -26848,7 +26988,7 @@
       </w:rPr>
     </w:lvl>
   </w:abstractNum>
-  <w:abstractNum w:abstractNumId="9" w15:restartNumberingAfterBreak="0">
+  <w:abstractNum w:abstractNumId="9">
     <w:nsid w:val="5DE274CA"/>
     <w:multiLevelType w:val="multilevel"/>
     <w:tmpl w:val="85AA2F22"/>
@@ -26961,7 +27101,7 @@
       </w:rPr>
     </w:lvl>
   </w:abstractNum>
-  <w:abstractNum w:abstractNumId="10" w15:restartNumberingAfterBreak="0">
+  <w:abstractNum w:abstractNumId="10">
     <w:nsid w:val="61DA43F8"/>
     <w:multiLevelType w:val="hybridMultilevel"/>
     <w:tmpl w:val="717E62FC"/>
@@ -27074,7 +27214,7 @@
       </w:rPr>
     </w:lvl>
   </w:abstractNum>
-  <w:abstractNum w:abstractNumId="11" w15:restartNumberingAfterBreak="0">
+  <w:abstractNum w:abstractNumId="11">
     <w:nsid w:val="68666C7B"/>
     <w:multiLevelType w:val="singleLevel"/>
     <w:tmpl w:val="735E5CFA"/>
@@ -27096,7 +27236,7 @@
       </w:rPr>
     </w:lvl>
   </w:abstractNum>
-  <w:abstractNum w:abstractNumId="12" w15:restartNumberingAfterBreak="0">
+  <w:abstractNum w:abstractNumId="12">
     <w:nsid w:val="6AFC122B"/>
     <w:multiLevelType w:val="hybridMultilevel"/>
     <w:tmpl w:val="694E3C0E"/>
@@ -27182,7 +27322,7 @@
       </w:pPr>
     </w:lvl>
   </w:abstractNum>
-  <w:abstractNum w:abstractNumId="13" w15:restartNumberingAfterBreak="0">
+  <w:abstractNum w:abstractNumId="13">
     <w:nsid w:val="6DD96EC8"/>
     <w:multiLevelType w:val="singleLevel"/>
     <w:tmpl w:val="04090001"/>
@@ -27202,7 +27342,7 @@
       </w:rPr>
     </w:lvl>
   </w:abstractNum>
-  <w:abstractNum w:abstractNumId="14" w15:restartNumberingAfterBreak="0">
+  <w:abstractNum w:abstractNumId="14">
     <w:nsid w:val="6F0E3ABD"/>
     <w:multiLevelType w:val="hybridMultilevel"/>
     <w:tmpl w:val="0F2EDA76"/>
@@ -27317,7 +27457,7 @@
       </w:rPr>
     </w:lvl>
   </w:abstractNum>
-  <w:abstractNum w:abstractNumId="15" w15:restartNumberingAfterBreak="0">
+  <w:abstractNum w:abstractNumId="15">
     <w:nsid w:val="7B4B3B4F"/>
     <w:multiLevelType w:val="hybridMultilevel"/>
     <w:tmpl w:val="DB087BCC"/>
@@ -27430,7 +27570,7 @@
       </w:rPr>
     </w:lvl>
   </w:abstractNum>
-  <w:abstractNum w:abstractNumId="16" w15:restartNumberingAfterBreak="0">
+  <w:abstractNum w:abstractNumId="16">
     <w:nsid w:val="7C3000C3"/>
     <w:multiLevelType w:val="multilevel"/>
     <w:tmpl w:val="78061ACE"/>
@@ -27691,7 +27831,7 @@
     </w:rPrDefault>
     <w:pPrDefault/>
   </w:docDefaults>
-  <w:latentStyles w:defLockedState="0" w:defUIPriority="0" w:defSemiHidden="0" w:defUnhideWhenUsed="0" w:defQFormat="0" w:count="371">
+  <w:latentStyles w:defLockedState="0" w:defUIPriority="0" w:defSemiHidden="0" w:defUnhideWhenUsed="0" w:defQFormat="0" w:count="380">
     <w:lsdException w:name="Normal" w:qFormat="1"/>
     <w:lsdException w:name="heading 1" w:qFormat="1"/>
     <w:lsdException w:name="heading 2" w:qFormat="1"/>
@@ -30211,7 +30351,7 @@
       <w:szCs w:val="24"/>
     </w:rPr>
   </w:style>
-  <w:style w:type="character" w:styleId="Nmerodepgina">
+  <w:style w:type="character" w:styleId="NmerodaPgina">
     <w:name w:val="page number"/>
     <w:basedOn w:val="Fontepargpadro"/>
   </w:style>
@@ -30229,7 +30369,7 @@
       <w:lang w:val="en-US" w:eastAsia="en-US" w:bidi="ar-SA"/>
     </w:rPr>
   </w:style>
-  <w:style w:type="character" w:styleId="Hyperlink">
+  <w:style w:type="character" w:styleId="Hiperlink">
     <w:name w:val="Hyperlink"/>
     <w:basedOn w:val="Fontepargpadro"/>
     <w:rsid w:val="00A03A32"/>
@@ -30331,6 +30471,7 @@
     <w:uiPriority w:val="59"/>
     <w:rsid w:val="003C7E09"/>
     <w:tblPr>
+      <w:tblInd w:w="0" w:type="dxa"/>
       <w:tblBorders>
         <w:top w:val="single" w:sz="4" w:space="0" w:color="auto"/>
         <w:left w:val="single" w:sz="4" w:space="0" w:color="auto"/>
@@ -30339,6 +30480,12 @@
         <w:insideH w:val="single" w:sz="4" w:space="0" w:color="auto"/>
         <w:insideV w:val="single" w:sz="4" w:space="0" w:color="auto"/>
       </w:tblBorders>
+      <w:tblCellMar>
+        <w:top w:w="0" w:type="dxa"/>
+        <w:left w:w="108" w:type="dxa"/>
+        <w:bottom w:w="0" w:type="dxa"/>
+        <w:right w:w="108" w:type="dxa"/>
+      </w:tblCellMar>
     </w:tblPr>
   </w:style>
   <w:style w:type="table" w:styleId="TabelaSimples1">
@@ -30349,6 +30496,7 @@
     <w:tblPr>
       <w:tblStyleRowBandSize w:val="1"/>
       <w:tblStyleColBandSize w:val="1"/>
+      <w:tblInd w:w="0" w:type="dxa"/>
       <w:tblBorders>
         <w:top w:val="single" w:sz="4" w:space="0" w:color="BFBFBF" w:themeColor="background1" w:themeShade="BF"/>
         <w:left w:val="single" w:sz="4" w:space="0" w:color="BFBFBF" w:themeColor="background1" w:themeShade="BF"/>
@@ -30357,6 +30505,12 @@
         <w:insideH w:val="single" w:sz="4" w:space="0" w:color="BFBFBF" w:themeColor="background1" w:themeShade="BF"/>
         <w:insideV w:val="single" w:sz="4" w:space="0" w:color="BFBFBF" w:themeColor="background1" w:themeShade="BF"/>
       </w:tblBorders>
+      <w:tblCellMar>
+        <w:top w:w="0" w:type="dxa"/>
+        <w:left w:w="108" w:type="dxa"/>
+        <w:bottom w:w="0" w:type="dxa"/>
+        <w:right w:w="108" w:type="dxa"/>
+      </w:tblCellMar>
     </w:tblPr>
     <w:tblStylePr w:type="firstRow">
       <w:rPr>
@@ -30738,7 +30892,7 @@
 </file>
 
 <file path=customXml/itemProps1.xml><?xml version="1.0" encoding="utf-8"?>
-<ds:datastoreItem xmlns:ds="http://schemas.openxmlformats.org/officeDocument/2006/customXml" ds:itemID="{FB77F15C-843C-472C-B553-5CB801B1867F}">
+<ds:datastoreItem xmlns:ds="http://schemas.openxmlformats.org/officeDocument/2006/customXml" ds:itemID="{E376BA9E-4135-ED41-9C93-63D901E6E03D}">
   <ds:schemaRefs>
     <ds:schemaRef ds:uri="http://schemas.openxmlformats.org/officeDocument/2006/bibliography"/>
   </ds:schemaRefs>

</xml_diff>

<commit_message>
[GCS] Adição do IC "Registro de Anomalias" no Plano
</commit_message>
<xml_diff>
--- a/Artefatos de Documentação/Processo Aplicado/EveRemind/4-Gerencia de Configuracao/Plano de Gerência de Configuração de Software.docx
+++ b/Artefatos de Documentação/Processo Aplicado/EveRemind/4-Gerencia de Configuracao/Plano de Gerência de Configuração de Software.docx
@@ -1,6 +1,6 @@
 
 <file path=word/document.xml><?xml version="1.0" encoding="utf-8"?>
-<w:document xmlns:wpc="http://schemas.microsoft.com/office/word/2010/wordprocessingCanvas" xmlns:mo="http://schemas.microsoft.com/office/mac/office/2008/main" xmlns:mc="http://schemas.openxmlformats.org/markup-compatibility/2006" xmlns:mv="urn:schemas-microsoft-com:mac:vml" xmlns:o="urn:schemas-microsoft-com:office:office" xmlns:r="http://schemas.openxmlformats.org/officeDocument/2006/relationships" xmlns:m="http://schemas.openxmlformats.org/officeDocument/2006/math" xmlns:v="urn:schemas-microsoft-com:vml" xmlns:wp14="http://schemas.microsoft.com/office/word/2010/wordprocessingDrawing" xmlns:wp="http://schemas.openxmlformats.org/drawingml/2006/wordprocessingDrawing" xmlns:w10="urn:schemas-microsoft-com:office:word" xmlns:w="http://schemas.openxmlformats.org/wordprocessingml/2006/main" xmlns:w14="http://schemas.microsoft.com/office/word/2010/wordml" xmlns:w15="http://schemas.microsoft.com/office/word/2012/wordml" xmlns:wpg="http://schemas.microsoft.com/office/word/2010/wordprocessingGroup" xmlns:wpi="http://schemas.microsoft.com/office/word/2010/wordprocessingInk" xmlns:wne="http://schemas.microsoft.com/office/word/2006/wordml" xmlns:wps="http://schemas.microsoft.com/office/word/2010/wordprocessingShape" mc:Ignorable="w14 w15 wp14">
+<w:document xmlns:wpc="http://schemas.microsoft.com/office/word/2010/wordprocessingCanvas" xmlns:mc="http://schemas.openxmlformats.org/markup-compatibility/2006" xmlns:o="urn:schemas-microsoft-com:office:office" xmlns:r="http://schemas.openxmlformats.org/officeDocument/2006/relationships" xmlns:m="http://schemas.openxmlformats.org/officeDocument/2006/math" xmlns:v="urn:schemas-microsoft-com:vml" xmlns:wp14="http://schemas.microsoft.com/office/word/2010/wordprocessingDrawing" xmlns:wp="http://schemas.openxmlformats.org/drawingml/2006/wordprocessingDrawing" xmlns:w10="urn:schemas-microsoft-com:office:word" xmlns:w="http://schemas.openxmlformats.org/wordprocessingml/2006/main" xmlns:w14="http://schemas.microsoft.com/office/word/2010/wordml" xmlns:w15="http://schemas.microsoft.com/office/word/2012/wordml" xmlns:wpg="http://schemas.microsoft.com/office/word/2010/wordprocessingGroup" xmlns:wpi="http://schemas.microsoft.com/office/word/2010/wordprocessingInk" xmlns:wne="http://schemas.microsoft.com/office/word/2006/wordml" xmlns:wps="http://schemas.microsoft.com/office/word/2010/wordprocessingShape" mc:Ignorable="w14 w15 wp14">
   <w:body>
     <w:p>
       <w:pPr>
@@ -2350,6 +2350,14 @@
                 <w:szCs w:val="22"/>
               </w:rPr>
             </w:pPr>
+            <w:r>
+              <w:rPr>
+                <w:color w:val="000000" w:themeColor="text1"/>
+                <w:sz w:val="22"/>
+                <w:szCs w:val="22"/>
+              </w:rPr>
+              <w:t>5</w:t>
+            </w:r>
           </w:p>
         </w:tc>
         <w:tc>
@@ -2372,6 +2380,14 @@
                 <w:szCs w:val="22"/>
               </w:rPr>
             </w:pPr>
+            <w:r>
+              <w:rPr>
+                <w:color w:val="000000" w:themeColor="text1"/>
+                <w:sz w:val="22"/>
+                <w:szCs w:val="22"/>
+              </w:rPr>
+              <w:t>05/06/2015</w:t>
+            </w:r>
           </w:p>
         </w:tc>
         <w:tc>
@@ -2394,6 +2410,14 @@
                 <w:szCs w:val="22"/>
               </w:rPr>
             </w:pPr>
+            <w:r>
+              <w:rPr>
+                <w:color w:val="000000" w:themeColor="text1"/>
+                <w:sz w:val="22"/>
+                <w:szCs w:val="22"/>
+              </w:rPr>
+              <w:t>Adição do IC Registro de Anomalias</w:t>
+            </w:r>
           </w:p>
         </w:tc>
         <w:tc>
@@ -2416,6 +2440,14 @@
                 <w:szCs w:val="22"/>
               </w:rPr>
             </w:pPr>
+            <w:r>
+              <w:rPr>
+                <w:color w:val="000000" w:themeColor="text1"/>
+                <w:sz w:val="22"/>
+                <w:szCs w:val="22"/>
+              </w:rPr>
+              <w:t>Moisés</w:t>
+            </w:r>
           </w:p>
         </w:tc>
       </w:tr>
@@ -2520,6 +2552,8 @@
           <w:rFonts w:ascii="Times New Roman" w:hAnsi="Times New Roman"/>
         </w:rPr>
       </w:pPr>
+      <w:bookmarkStart w:id="2" w:name="_GoBack"/>
+      <w:bookmarkEnd w:id="2"/>
     </w:p>
     <w:p>
       <w:pPr>
@@ -2647,7 +2681,7 @@
         </w:rPr>
         <w:instrText>tc "</w:instrText>
       </w:r>
-      <w:bookmarkStart w:id="2" w:name="_Toc442838191"/>
+      <w:bookmarkStart w:id="3" w:name="_Toc442838191"/>
       <w:r>
         <w:rPr>
           <w:b/>
@@ -2656,7 +2690,7 @@
         </w:rPr>
         <w:instrText>Table of Contents</w:instrText>
       </w:r>
-      <w:bookmarkEnd w:id="2"/>
+      <w:bookmarkEnd w:id="3"/>
       <w:r>
         <w:rPr>
           <w:b/>
@@ -3615,7 +3649,7 @@
           <w:u w:val="none"/>
         </w:rPr>
       </w:pPr>
-      <w:bookmarkStart w:id="3" w:name="_Toc420743756"/>
+      <w:bookmarkStart w:id="4" w:name="_Toc420743756"/>
       <w:r>
         <w:rPr>
           <w:sz w:val="32"/>
@@ -3624,7 +3658,7 @@
         <w:lastRenderedPageBreak/>
         <w:t>Introdução</w:t>
       </w:r>
-      <w:bookmarkEnd w:id="3"/>
+      <w:bookmarkEnd w:id="4"/>
     </w:p>
     <w:p>
       <w:pPr>
@@ -3934,7 +3968,7 @@
         </w:rPr>
         <w:instrText>tc "</w:instrText>
       </w:r>
-      <w:bookmarkStart w:id="4" w:name="_Toc442838192"/>
+      <w:bookmarkStart w:id="5" w:name="_Toc442838192"/>
       <w:r>
         <w:rPr>
           <w:b/>
@@ -3943,7 +3977,7 @@
         </w:rPr>
         <w:instrText>1.  Purpose</w:instrText>
       </w:r>
-      <w:bookmarkEnd w:id="4"/>
+      <w:bookmarkEnd w:id="5"/>
       <w:r>
         <w:rPr>
           <w:b/>
@@ -4524,7 +4558,7 @@
           <w:rFonts w:ascii="Times New Roman" w:hAnsi="Times New Roman"/>
         </w:rPr>
       </w:pPr>
-      <w:bookmarkStart w:id="5" w:name="_Toc214695900"/>
+      <w:bookmarkStart w:id="6" w:name="_Toc214695900"/>
       <w:r>
         <w:rPr>
           <w:rFonts w:ascii="Times New Roman" w:hAnsi="Times New Roman"/>
@@ -4635,7 +4669,7 @@
           <w:u w:val="none"/>
         </w:rPr>
       </w:pPr>
-      <w:bookmarkStart w:id="6" w:name="_Toc420743757"/>
+      <w:bookmarkStart w:id="7" w:name="_Toc420743757"/>
       <w:r>
         <w:rPr>
           <w:caps/>
@@ -4651,8 +4685,8 @@
         </w:rPr>
         <w:t>eferências à Documentos, Definições e Acrônimos</w:t>
       </w:r>
-      <w:bookmarkEnd w:id="5"/>
       <w:bookmarkEnd w:id="6"/>
+      <w:bookmarkEnd w:id="7"/>
     </w:p>
     <w:p>
       <w:pPr>
@@ -4696,7 +4730,7 @@
           <w:szCs w:val="32"/>
         </w:rPr>
       </w:pPr>
-      <w:bookmarkStart w:id="7" w:name="_Toc214695901"/>
+      <w:bookmarkStart w:id="8" w:name="_Toc214695901"/>
       <w:r>
         <w:rPr>
           <w:rFonts w:ascii="Times New Roman" w:hAnsi="Times New Roman"/>
@@ -4711,7 +4745,7 @@
         </w:rPr>
         <w:t>Documentos de Referência</w:t>
       </w:r>
-      <w:bookmarkEnd w:id="7"/>
+      <w:bookmarkEnd w:id="8"/>
       <w:r>
         <w:rPr>
           <w:rFonts w:ascii="Times New Roman" w:hAnsi="Times New Roman"/>
@@ -4726,7 +4760,7 @@
         </w:rPr>
         <w:instrText>tc "</w:instrText>
       </w:r>
-      <w:bookmarkStart w:id="8" w:name="_Toc442838193"/>
+      <w:bookmarkStart w:id="9" w:name="_Toc442838193"/>
       <w:r>
         <w:rPr>
           <w:rFonts w:ascii="Times New Roman" w:hAnsi="Times New Roman"/>
@@ -4734,7 +4768,7 @@
         </w:rPr>
         <w:instrText>2.1  References</w:instrText>
       </w:r>
-      <w:bookmarkEnd w:id="8"/>
+      <w:bookmarkEnd w:id="9"/>
       <w:r>
         <w:rPr>
           <w:rFonts w:ascii="Times New Roman" w:hAnsi="Times New Roman"/>
@@ -4825,7 +4859,7 @@
       <w:hyperlink r:id="rId13" w:history="1">
         <w:r>
           <w:rPr>
-            <w:rStyle w:val="Hiperlink"/>
+            <w:rStyle w:val="Hyperlink"/>
           </w:rPr>
           <w:t>IEEE 828-2012</w:t>
         </w:r>
@@ -4909,7 +4943,7 @@
       <w:hyperlink r:id="rId14" w:history="1">
         <w:r>
           <w:rPr>
-            <w:rStyle w:val="Hiperlink"/>
+            <w:rStyle w:val="Hyperlink"/>
           </w:rPr>
           <w:t>Definição Estrutural do Repositório</w:t>
         </w:r>
@@ -4952,7 +4986,7 @@
       <w:hyperlink r:id="rId15" w:history="1">
         <w:r>
           <w:rPr>
-            <w:rStyle w:val="Hiperlink"/>
+            <w:rStyle w:val="Hyperlink"/>
           </w:rPr>
           <w:t>Especificação do Projeto Integrador do 5° Período de Engenharia de Software - INF-UFG</w:t>
         </w:r>
@@ -4995,7 +5029,7 @@
       <w:hyperlink r:id="rId16" w:history="1">
         <w:r>
           <w:rPr>
-            <w:rStyle w:val="Hiperlink"/>
+            <w:rStyle w:val="Hyperlink"/>
             <w:szCs w:val="24"/>
           </w:rPr>
           <w:t>Cronograma Geral do Projeto.</w:t>
@@ -5039,19 +5073,19 @@
       <w:hyperlink r:id="rId17" w:history="1">
         <w:r>
           <w:rPr>
-            <w:rStyle w:val="Hiperlink"/>
+            <w:rStyle w:val="Hyperlink"/>
           </w:rPr>
           <w:t>Plano de Estimativa</w:t>
         </w:r>
         <w:r>
           <w:rPr>
-            <w:rStyle w:val="Hiperlink"/>
+            <w:rStyle w:val="Hyperlink"/>
           </w:rPr>
           <w:t>s</w:t>
         </w:r>
         <w:r>
           <w:rPr>
-            <w:rStyle w:val="Hiperlink"/>
+            <w:rStyle w:val="Hyperlink"/>
           </w:rPr>
           <w:t>.</w:t>
         </w:r>
@@ -5094,7 +5128,7 @@
       <w:hyperlink r:id="rId18" w:history="1">
         <w:r>
           <w:rPr>
-            <w:rStyle w:val="Hiperlink"/>
+            <w:rStyle w:val="Hyperlink"/>
           </w:rPr>
           <w:t>Relatório de Auditoria Física.</w:t>
         </w:r>
@@ -5205,7 +5239,7 @@
         </w:rPr>
         <w:instrText>tc "</w:instrText>
       </w:r>
-      <w:bookmarkStart w:id="9" w:name="_Toc442838194"/>
+      <w:bookmarkStart w:id="10" w:name="_Toc442838194"/>
       <w:r>
         <w:rPr>
           <w:b/>
@@ -5213,7 +5247,7 @@
         </w:rPr>
         <w:instrText>2.2  Definitions</w:instrText>
       </w:r>
-      <w:bookmarkEnd w:id="9"/>
+      <w:bookmarkEnd w:id="10"/>
       <w:r>
         <w:rPr>
           <w:b/>
@@ -5963,7 +5997,7 @@
         </w:rPr>
         <w:instrText>tc "</w:instrText>
       </w:r>
-      <w:bookmarkStart w:id="10" w:name="_Toc442838195"/>
+      <w:bookmarkStart w:id="11" w:name="_Toc442838195"/>
       <w:r>
         <w:rPr>
           <w:b/>
@@ -5971,7 +6005,7 @@
         </w:rPr>
         <w:instrText>2.3  Abbreviations and Acronyms</w:instrText>
       </w:r>
-      <w:bookmarkEnd w:id="10"/>
+      <w:bookmarkEnd w:id="11"/>
       <w:r>
         <w:rPr>
           <w:b/>
@@ -6784,7 +6818,7 @@
           <w:sz w:val="32"/>
         </w:rPr>
       </w:pPr>
-      <w:bookmarkStart w:id="11" w:name="_Toc420743758"/>
+      <w:bookmarkStart w:id="12" w:name="_Toc420743758"/>
       <w:r>
         <w:rPr>
           <w:bCs/>
@@ -6793,7 +6827,7 @@
         </w:rPr>
         <w:t>Gerenciamento</w:t>
       </w:r>
-      <w:bookmarkEnd w:id="11"/>
+      <w:bookmarkEnd w:id="12"/>
       <w:r>
         <w:rPr>
           <w:caps/>
@@ -6807,7 +6841,7 @@
         </w:rPr>
         <w:instrText>tc "</w:instrText>
       </w:r>
-      <w:bookmarkStart w:id="12" w:name="_Toc442838196"/>
+      <w:bookmarkStart w:id="13" w:name="_Toc442838196"/>
       <w:r>
         <w:rPr>
           <w:caps/>
@@ -6815,7 +6849,7 @@
         </w:rPr>
         <w:instrText>3.  Project Management</w:instrText>
       </w:r>
-      <w:bookmarkEnd w:id="12"/>
+      <w:bookmarkEnd w:id="13"/>
       <w:r>
         <w:rPr>
           <w:sz w:val="32"/>
@@ -6969,7 +7003,7 @@
         </w:rPr>
         <w:instrText>tc "</w:instrText>
       </w:r>
-      <w:bookmarkStart w:id="13" w:name="_Toc442838198"/>
+      <w:bookmarkStart w:id="14" w:name="_Toc442838198"/>
       <w:r>
         <w:rPr>
           <w:b/>
@@ -6978,7 +7012,7 @@
         </w:rPr>
         <w:instrText>3.2  Methodology</w:instrText>
       </w:r>
-      <w:bookmarkEnd w:id="13"/>
+      <w:bookmarkEnd w:id="14"/>
       <w:r>
         <w:rPr>
           <w:b/>
@@ -9351,7 +9385,7 @@
         </w:rPr>
         <w:instrText>tc "</w:instrText>
       </w:r>
-      <w:bookmarkStart w:id="14" w:name="_Toc442838199"/>
+      <w:bookmarkStart w:id="15" w:name="_Toc442838199"/>
       <w:r>
         <w:rPr>
           <w:b/>
@@ -9359,7 +9393,7 @@
         </w:rPr>
         <w:instrText>3.3  Activities and Tasks</w:instrText>
       </w:r>
-      <w:bookmarkEnd w:id="14"/>
+      <w:bookmarkEnd w:id="15"/>
       <w:r>
         <w:rPr>
           <w:b/>
@@ -9437,7 +9471,7 @@
       <w:hyperlink r:id="rId19" w:history="1">
         <w:r>
           <w:rPr>
-            <w:rStyle w:val="Hiperlink"/>
+            <w:rStyle w:val="Hyperlink"/>
           </w:rPr>
           <w:t>Especificação do Projeto Integrador do 5° Período de Engenharia de Software - INF-UFG</w:t>
         </w:r>
@@ -9493,8 +9527,8 @@
           <w:u w:val="none"/>
         </w:rPr>
       </w:pPr>
-      <w:bookmarkStart w:id="15" w:name="_Toc214695903"/>
-      <w:bookmarkStart w:id="16" w:name="_Toc420743759"/>
+      <w:bookmarkStart w:id="16" w:name="_Toc214695903"/>
+      <w:bookmarkStart w:id="17" w:name="_Toc420743759"/>
       <w:r>
         <w:rPr>
           <w:bCs/>
@@ -9512,8 +9546,8 @@
         </w:rPr>
         <w:t>tividades</w:t>
       </w:r>
-      <w:bookmarkEnd w:id="15"/>
       <w:bookmarkEnd w:id="16"/>
+      <w:bookmarkEnd w:id="17"/>
       <w:r>
         <w:rPr>
           <w:caps/>
@@ -9527,7 +9561,7 @@
         </w:rPr>
         <w:instrText>tc "</w:instrText>
       </w:r>
-      <w:bookmarkStart w:id="17" w:name="_Toc442838200"/>
+      <w:bookmarkStart w:id="18" w:name="_Toc442838200"/>
       <w:r>
         <w:rPr>
           <w:caps/>
@@ -9535,7 +9569,7 @@
         </w:rPr>
         <w:instrText>4.  Documentation</w:instrText>
       </w:r>
-      <w:bookmarkEnd w:id="17"/>
+      <w:bookmarkEnd w:id="18"/>
       <w:r>
         <w:rPr>
           <w:sz w:val="32"/>
@@ -13305,7 +13339,7 @@
         </w:rPr>
         <w:instrText>tc "</w:instrText>
       </w:r>
-      <w:bookmarkStart w:id="18" w:name="_Toc442838201"/>
+      <w:bookmarkStart w:id="19" w:name="_Toc442838201"/>
       <w:r>
         <w:rPr>
           <w:rFonts w:ascii="Times New Roman" w:hAnsi="Times New Roman"/>
@@ -13313,7 +13347,7 @@
         </w:rPr>
         <w:instrText>4.1  Project Notebook</w:instrText>
       </w:r>
-      <w:bookmarkEnd w:id="18"/>
+      <w:bookmarkEnd w:id="19"/>
       <w:r>
         <w:rPr>
           <w:rFonts w:ascii="Times New Roman" w:hAnsi="Times New Roman"/>
@@ -13567,7 +13601,7 @@
           <w:rFonts w:ascii="Times New Roman" w:hAnsi="Times New Roman"/>
         </w:rPr>
       </w:pPr>
-      <w:bookmarkStart w:id="19" w:name="_Toc214695904"/>
+      <w:bookmarkStart w:id="20" w:name="_Toc214695904"/>
       <w:r>
         <w:rPr>
           <w:rFonts w:ascii="Times New Roman" w:hAnsi="Times New Roman"/>
@@ -13592,7 +13626,7 @@
         </w:rPr>
         <w:t>Itens de Configuração</w:t>
       </w:r>
-      <w:bookmarkEnd w:id="19"/>
+      <w:bookmarkEnd w:id="20"/>
     </w:p>
     <w:p>
       <w:pPr>
@@ -13800,7 +13834,7 @@
           <w:rFonts w:ascii="Times New Roman" w:hAnsi="Times New Roman"/>
         </w:rPr>
       </w:pPr>
-      <w:bookmarkStart w:id="20" w:name="_Toc214695905"/>
+      <w:bookmarkStart w:id="21" w:name="_Toc214695905"/>
       <w:r>
         <w:rPr>
           <w:rFonts w:ascii="Times New Roman" w:hAnsi="Times New Roman"/>
@@ -13813,7 +13847,7 @@
         </w:rPr>
         <w:t>Padrões de Nomenclatura dos Itens de Configuração</w:t>
       </w:r>
-      <w:bookmarkEnd w:id="20"/>
+      <w:bookmarkEnd w:id="21"/>
     </w:p>
     <w:p>
       <w:pPr>
@@ -13848,7 +13882,7 @@
       <w:hyperlink r:id="rId20" w:history="1">
         <w:r>
           <w:rPr>
-            <w:rStyle w:val="Hiperlink"/>
+            <w:rStyle w:val="Hyperlink"/>
             <w:sz w:val="24"/>
             <w:lang w:eastAsia="es-ES"/>
           </w:rPr>
@@ -17411,8 +17445,6 @@
               </w:rPr>
               <w:t>docx</w:t>
             </w:r>
-            <w:bookmarkStart w:id="21" w:name="_GoBack"/>
-            <w:bookmarkEnd w:id="21"/>
           </w:p>
         </w:tc>
       </w:tr>
@@ -20842,6 +20874,155 @@
           </w:p>
         </w:tc>
       </w:tr>
+      <w:tr>
+        <w:tc>
+          <w:tcPr>
+            <w:tcW w:w="3914" w:type="dxa"/>
+            <w:vAlign w:val="center"/>
+          </w:tcPr>
+          <w:p>
+            <w:pPr>
+              <w:spacing w:before="120" w:after="120"/>
+              <w:jc w:val="center"/>
+              <w:rPr>
+                <w:sz w:val="22"/>
+                <w:szCs w:val="22"/>
+              </w:rPr>
+            </w:pPr>
+            <w:r>
+              <w:rPr>
+                <w:sz w:val="22"/>
+                <w:szCs w:val="22"/>
+              </w:rPr>
+              <w:lastRenderedPageBreak/>
+              <w:t>Registro de Anomalias</w:t>
+            </w:r>
+          </w:p>
+        </w:tc>
+        <w:tc>
+          <w:tcPr>
+            <w:tcW w:w="1157" w:type="dxa"/>
+            <w:vAlign w:val="center"/>
+          </w:tcPr>
+          <w:p>
+            <w:pPr>
+              <w:spacing w:before="120" w:after="120"/>
+              <w:jc w:val="center"/>
+              <w:rPr>
+                <w:sz w:val="22"/>
+                <w:szCs w:val="22"/>
+              </w:rPr>
+            </w:pPr>
+            <w:r>
+              <w:rPr>
+                <w:sz w:val="22"/>
+                <w:szCs w:val="22"/>
+              </w:rPr>
+              <w:t>RGA</w:t>
+            </w:r>
+          </w:p>
+        </w:tc>
+        <w:tc>
+          <w:tcPr>
+            <w:tcW w:w="709" w:type="dxa"/>
+            <w:vAlign w:val="center"/>
+          </w:tcPr>
+          <w:p>
+            <w:pPr>
+              <w:spacing w:before="120" w:after="120"/>
+              <w:jc w:val="center"/>
+              <w:rPr>
+                <w:sz w:val="22"/>
+                <w:szCs w:val="22"/>
+              </w:rPr>
+            </w:pPr>
+            <w:r>
+              <w:rPr>
+                <w:sz w:val="22"/>
+                <w:szCs w:val="22"/>
+              </w:rPr>
+              <w:t>1</w:t>
+            </w:r>
+          </w:p>
+        </w:tc>
+        <w:tc>
+          <w:tcPr>
+            <w:tcW w:w="567" w:type="dxa"/>
+            <w:vAlign w:val="center"/>
+          </w:tcPr>
+          <w:p>
+            <w:pPr>
+              <w:spacing w:before="120" w:after="120"/>
+              <w:jc w:val="center"/>
+              <w:rPr>
+                <w:sz w:val="22"/>
+                <w:szCs w:val="22"/>
+              </w:rPr>
+            </w:pPr>
+            <w:r>
+              <w:rPr>
+                <w:sz w:val="22"/>
+                <w:szCs w:val="22"/>
+              </w:rPr>
+              <w:t>A</w:t>
+            </w:r>
+          </w:p>
+        </w:tc>
+        <w:tc>
+          <w:tcPr>
+            <w:tcW w:w="1134" w:type="dxa"/>
+            <w:vAlign w:val="center"/>
+          </w:tcPr>
+          <w:p>
+            <w:pPr>
+              <w:keepNext/>
+              <w:spacing w:before="120" w:after="120"/>
+              <w:jc w:val="center"/>
+              <w:rPr>
+                <w:sz w:val="22"/>
+                <w:szCs w:val="22"/>
+              </w:rPr>
+            </w:pPr>
+            <w:r>
+              <w:rPr>
+                <w:sz w:val="22"/>
+                <w:szCs w:val="22"/>
+              </w:rPr>
+              <w:t>2.1.1.</w:t>
+            </w:r>
+            <w:r>
+              <w:rPr>
+                <w:sz w:val="22"/>
+                <w:szCs w:val="22"/>
+              </w:rPr>
+              <w:t>6</w:t>
+            </w:r>
+          </w:p>
+        </w:tc>
+        <w:tc>
+          <w:tcPr>
+            <w:tcW w:w="709" w:type="dxa"/>
+            <w:vAlign w:val="center"/>
+          </w:tcPr>
+          <w:p>
+            <w:pPr>
+              <w:spacing w:before="120" w:after="120"/>
+              <w:jc w:val="center"/>
+              <w:rPr>
+                <w:sz w:val="22"/>
+                <w:szCs w:val="22"/>
+              </w:rPr>
+            </w:pPr>
+            <w:r>
+              <w:rPr>
+                <w:sz w:val="22"/>
+                <w:szCs w:val="22"/>
+              </w:rPr>
+              <w:t>xlsx</w:t>
+            </w:r>
+          </w:p>
+        </w:tc>
+      </w:tr>
     </w:tbl>
     <w:p>
       <w:pPr>
@@ -20866,7 +21047,6 @@
           <w:sz w:val="22"/>
           <w:szCs w:val="22"/>
         </w:rPr>
-        <w:lastRenderedPageBreak/>
         <w:t xml:space="preserve">Tabela </w:t>
       </w:r>
       <w:r>
@@ -22906,6 +23086,7 @@
         <w:rPr>
           <w:color w:val="000000" w:themeColor="text1"/>
         </w:rPr>
+        <w:lastRenderedPageBreak/>
         <w:t>ARQ (Arquitetura);</w:t>
       </w:r>
     </w:p>
@@ -22944,7 +23125,6 @@
         <w:rPr>
           <w:color w:val="000000" w:themeColor="text1"/>
         </w:rPr>
-        <w:lastRenderedPageBreak/>
         <w:t>GQA (Qualidade);</w:t>
       </w:r>
     </w:p>
@@ -23404,6 +23584,7 @@
         <w:rPr>
           <w:color w:val="000000" w:themeColor="text1"/>
         </w:rPr>
+        <w:lastRenderedPageBreak/>
         <w:t>Desse modo, quando algum commit fizer referência a qualquer uma dess</w:t>
       </w:r>
       <w:r>
@@ -24486,7 +24667,14 @@
         <w:rPr>
           <w:color w:val="000000" w:themeColor="text1"/>
         </w:rPr>
-        <w:t xml:space="preserve"> e práticas</w:t>
+        <w:t xml:space="preserve"> e </w:t>
+      </w:r>
+      <w:r>
+        <w:rPr>
+          <w:color w:val="000000" w:themeColor="text1"/>
+        </w:rPr>
+        <w:lastRenderedPageBreak/>
+        <w:t>práticas</w:t>
       </w:r>
       <w:r>
         <w:rPr>
@@ -24527,7 +24715,7 @@
       <w:hyperlink r:id="rId21" w:history="1">
         <w:r>
           <w:rPr>
-            <w:rStyle w:val="Hiperlink"/>
+            <w:rStyle w:val="Hyperlink"/>
           </w:rPr>
           <w:t>Relatório de Auditoria Física</w:t>
         </w:r>
@@ -24814,7 +25002,7 @@
       <w:hyperlink r:id="rId23" w:history="1">
         <w:r>
           <w:rPr>
-            <w:rStyle w:val="Hiperlink"/>
+            <w:rStyle w:val="Hyperlink"/>
             <w:szCs w:val="24"/>
           </w:rPr>
           <w:t>Cronograma Geral do Projeto.</w:t>
@@ -24970,19 +25158,19 @@
       <w:hyperlink r:id="rId24" w:history="1">
         <w:r>
           <w:rPr>
-            <w:rStyle w:val="Hiperlink"/>
+            <w:rStyle w:val="Hyperlink"/>
           </w:rPr>
           <w:t>Plano de Estimativa</w:t>
         </w:r>
         <w:r>
           <w:rPr>
-            <w:rStyle w:val="Hiperlink"/>
+            <w:rStyle w:val="Hyperlink"/>
           </w:rPr>
           <w:t>s</w:t>
         </w:r>
         <w:r>
           <w:rPr>
-            <w:rStyle w:val="Hiperlink"/>
+            <w:rStyle w:val="Hyperlink"/>
           </w:rPr>
           <w:t>.</w:t>
         </w:r>
@@ -25470,6 +25658,7 @@
         <w:rPr>
           <w:color w:val="000000" w:themeColor="text1"/>
         </w:rPr>
+        <w:lastRenderedPageBreak/>
         <w:t>- Metodologias de Comunicação de</w:t>
       </w:r>
       <w:r>
@@ -25557,7 +25746,6 @@
           <w:sz w:val="32"/>
           <w:u w:val="none"/>
         </w:rPr>
-        <w:lastRenderedPageBreak/>
         <w:t>Aprovação do P</w:t>
       </w:r>
       <w:r>
@@ -25751,7 +25939,7 @@
 </file>
 
 <file path=word/endnotes.xml><?xml version="1.0" encoding="utf-8"?>
-<w:endnotes xmlns:wpc="http://schemas.microsoft.com/office/word/2010/wordprocessingCanvas" xmlns:mo="http://schemas.microsoft.com/office/mac/office/2008/main" xmlns:mc="http://schemas.openxmlformats.org/markup-compatibility/2006" xmlns:mv="urn:schemas-microsoft-com:mac:vml" xmlns:o="urn:schemas-microsoft-com:office:office" xmlns:r="http://schemas.openxmlformats.org/officeDocument/2006/relationships" xmlns:m="http://schemas.openxmlformats.org/officeDocument/2006/math" xmlns:v="urn:schemas-microsoft-com:vml" xmlns:wp14="http://schemas.microsoft.com/office/word/2010/wordprocessingDrawing" xmlns:wp="http://schemas.openxmlformats.org/drawingml/2006/wordprocessingDrawing" xmlns:w10="urn:schemas-microsoft-com:office:word" xmlns:w="http://schemas.openxmlformats.org/wordprocessingml/2006/main" xmlns:w14="http://schemas.microsoft.com/office/word/2010/wordml" xmlns:w15="http://schemas.microsoft.com/office/word/2012/wordml" xmlns:wpg="http://schemas.microsoft.com/office/word/2010/wordprocessingGroup" xmlns:wpi="http://schemas.microsoft.com/office/word/2010/wordprocessingInk" xmlns:wne="http://schemas.microsoft.com/office/word/2006/wordml" xmlns:wps="http://schemas.microsoft.com/office/word/2010/wordprocessingShape" mc:Ignorable="w14 w15 wp14">
+<w:endnotes xmlns:wpc="http://schemas.microsoft.com/office/word/2010/wordprocessingCanvas" xmlns:mc="http://schemas.openxmlformats.org/markup-compatibility/2006" xmlns:o="urn:schemas-microsoft-com:office:office" xmlns:r="http://schemas.openxmlformats.org/officeDocument/2006/relationships" xmlns:m="http://schemas.openxmlformats.org/officeDocument/2006/math" xmlns:v="urn:schemas-microsoft-com:vml" xmlns:wp14="http://schemas.microsoft.com/office/word/2010/wordprocessingDrawing" xmlns:wp="http://schemas.openxmlformats.org/drawingml/2006/wordprocessingDrawing" xmlns:w10="urn:schemas-microsoft-com:office:word" xmlns:w="http://schemas.openxmlformats.org/wordprocessingml/2006/main" xmlns:w14="http://schemas.microsoft.com/office/word/2010/wordml" xmlns:w15="http://schemas.microsoft.com/office/word/2012/wordml" xmlns:wpg="http://schemas.microsoft.com/office/word/2010/wordprocessingGroup" xmlns:wpi="http://schemas.microsoft.com/office/word/2010/wordprocessingInk" xmlns:wne="http://schemas.microsoft.com/office/word/2006/wordml" xmlns:wps="http://schemas.microsoft.com/office/word/2010/wordprocessingShape" mc:Ignorable="w14 w15 wp14">
   <w:endnote w:type="separator" w:id="-1">
     <w:p>
       <w:r>
@@ -25770,7 +25958,7 @@
 </file>
 
 <file path=word/footer1.xml><?xml version="1.0" encoding="utf-8"?>
-<w:ftr xmlns:wpc="http://schemas.microsoft.com/office/word/2010/wordprocessingCanvas" xmlns:mo="http://schemas.microsoft.com/office/mac/office/2008/main" xmlns:mc="http://schemas.openxmlformats.org/markup-compatibility/2006" xmlns:mv="urn:schemas-microsoft-com:mac:vml" xmlns:o="urn:schemas-microsoft-com:office:office" xmlns:r="http://schemas.openxmlformats.org/officeDocument/2006/relationships" xmlns:m="http://schemas.openxmlformats.org/officeDocument/2006/math" xmlns:v="urn:schemas-microsoft-com:vml" xmlns:wp14="http://schemas.microsoft.com/office/word/2010/wordprocessingDrawing" xmlns:wp="http://schemas.openxmlformats.org/drawingml/2006/wordprocessingDrawing" xmlns:w10="urn:schemas-microsoft-com:office:word" xmlns:w="http://schemas.openxmlformats.org/wordprocessingml/2006/main" xmlns:w14="http://schemas.microsoft.com/office/word/2010/wordml" xmlns:w15="http://schemas.microsoft.com/office/word/2012/wordml" xmlns:wpg="http://schemas.microsoft.com/office/word/2010/wordprocessingGroup" xmlns:wpi="http://schemas.microsoft.com/office/word/2010/wordprocessingInk" xmlns:wne="http://schemas.microsoft.com/office/word/2006/wordml" xmlns:wps="http://schemas.microsoft.com/office/word/2010/wordprocessingShape" mc:Ignorable="w14 w15 wp14">
+<w:ftr xmlns:wpc="http://schemas.microsoft.com/office/word/2010/wordprocessingCanvas" xmlns:mc="http://schemas.openxmlformats.org/markup-compatibility/2006" xmlns:o="urn:schemas-microsoft-com:office:office" xmlns:r="http://schemas.openxmlformats.org/officeDocument/2006/relationships" xmlns:m="http://schemas.openxmlformats.org/officeDocument/2006/math" xmlns:v="urn:schemas-microsoft-com:vml" xmlns:wp14="http://schemas.microsoft.com/office/word/2010/wordprocessingDrawing" xmlns:wp="http://schemas.openxmlformats.org/drawingml/2006/wordprocessingDrawing" xmlns:w10="urn:schemas-microsoft-com:office:word" xmlns:w="http://schemas.openxmlformats.org/wordprocessingml/2006/main" xmlns:w14="http://schemas.microsoft.com/office/word/2010/wordml" xmlns:w15="http://schemas.microsoft.com/office/word/2012/wordml" xmlns:wpg="http://schemas.microsoft.com/office/word/2010/wordprocessingGroup" xmlns:wpi="http://schemas.microsoft.com/office/word/2010/wordprocessingInk" xmlns:wne="http://schemas.microsoft.com/office/word/2006/wordml" xmlns:wps="http://schemas.microsoft.com/office/word/2010/wordprocessingShape" mc:Ignorable="w14 w15 wp14">
   <w:p>
     <w:pPr>
       <w:pStyle w:val="Cabealho"/>
@@ -25780,14 +25968,14 @@
     </w:pPr>
     <w:r>
       <w:rPr>
-        <w:rStyle w:val="NmerodaPgina"/>
+        <w:rStyle w:val="Nmerodepgina"/>
         <w:sz w:val="16"/>
       </w:rPr>
       <w:t xml:space="preserve">                                </w:t>
     </w:r>
     <w:r>
       <w:rPr>
-        <w:rStyle w:val="NmerodaPgina"/>
+        <w:rStyle w:val="Nmerodepgina"/>
         <w:bCs/>
         <w:sz w:val="16"/>
       </w:rPr>
@@ -25799,14 +25987,14 @@
 </file>
 
 <file path=word/footer2.xml><?xml version="1.0" encoding="utf-8"?>
-<w:ftr xmlns:wpc="http://schemas.microsoft.com/office/word/2010/wordprocessingCanvas" xmlns:mo="http://schemas.microsoft.com/office/mac/office/2008/main" xmlns:mc="http://schemas.openxmlformats.org/markup-compatibility/2006" xmlns:mv="urn:schemas-microsoft-com:mac:vml" xmlns:o="urn:schemas-microsoft-com:office:office" xmlns:r="http://schemas.openxmlformats.org/officeDocument/2006/relationships" xmlns:m="http://schemas.openxmlformats.org/officeDocument/2006/math" xmlns:v="urn:schemas-microsoft-com:vml" xmlns:wp14="http://schemas.microsoft.com/office/word/2010/wordprocessingDrawing" xmlns:wp="http://schemas.openxmlformats.org/drawingml/2006/wordprocessingDrawing" xmlns:w10="urn:schemas-microsoft-com:office:word" xmlns:w="http://schemas.openxmlformats.org/wordprocessingml/2006/main" xmlns:w14="http://schemas.microsoft.com/office/word/2010/wordml" xmlns:w15="http://schemas.microsoft.com/office/word/2012/wordml" xmlns:wpg="http://schemas.microsoft.com/office/word/2010/wordprocessingGroup" xmlns:wpi="http://schemas.microsoft.com/office/word/2010/wordprocessingInk" xmlns:wne="http://schemas.microsoft.com/office/word/2006/wordml" xmlns:wps="http://schemas.microsoft.com/office/word/2010/wordprocessingShape" mc:Ignorable="w14 w15 wp14">
+<w:ftr xmlns:wpc="http://schemas.microsoft.com/office/word/2010/wordprocessingCanvas" xmlns:mc="http://schemas.openxmlformats.org/markup-compatibility/2006" xmlns:o="urn:schemas-microsoft-com:office:office" xmlns:r="http://schemas.openxmlformats.org/officeDocument/2006/relationships" xmlns:m="http://schemas.openxmlformats.org/officeDocument/2006/math" xmlns:v="urn:schemas-microsoft-com:vml" xmlns:wp14="http://schemas.microsoft.com/office/word/2010/wordprocessingDrawing" xmlns:wp="http://schemas.openxmlformats.org/drawingml/2006/wordprocessingDrawing" xmlns:w10="urn:schemas-microsoft-com:office:word" xmlns:w="http://schemas.openxmlformats.org/wordprocessingml/2006/main" xmlns:w14="http://schemas.microsoft.com/office/word/2010/wordml" xmlns:w15="http://schemas.microsoft.com/office/word/2012/wordml" xmlns:wpg="http://schemas.microsoft.com/office/word/2010/wordprocessingGroup" xmlns:wpi="http://schemas.microsoft.com/office/word/2010/wordprocessingInk" xmlns:wne="http://schemas.microsoft.com/office/word/2006/wordml" xmlns:wps="http://schemas.microsoft.com/office/word/2010/wordprocessingShape" mc:Ignorable="w14 w15 wp14">
   <w:p>
     <w:pPr>
       <w:pStyle w:val="Rodap"/>
       <w:framePr w:w="576" w:wrap="auto" w:vAnchor="page" w:hAnchor="page" w:x="10945" w:y="15121"/>
       <w:jc w:val="right"/>
       <w:rPr>
-        <w:rStyle w:val="NmerodaPgina"/>
+        <w:rStyle w:val="Nmerodepgina"/>
       </w:rPr>
     </w:pPr>
   </w:p>
@@ -25895,7 +26083,7 @@
         </mc:Choice>
         <mc:Fallback>
           <w:pict>
-            <v:line w14:anchorId="381D2968" id="Line 2" o:spid="_x0000_s1026" style="position:absolute;flip:y;z-index:251658240;visibility:visible;mso-wrap-style:square;mso-width-percent:0;mso-height-percent:0;mso-wrap-distance-left:9pt;mso-wrap-distance-top:0;mso-wrap-distance-right:9pt;mso-wrap-distance-bottom:0;mso-position-horizontal:absolute;mso-position-horizontal-relative:text;mso-position-vertical:absolute;mso-position-vertical-relative:text;mso-width-percent:0;mso-height-percent:0;mso-width-relative:page;mso-height-relative:page" from="-4.95pt,1.15pt" to="481.05pt,1.6pt" o:gfxdata="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" strokeweight="1.5pt"/>
+            <v:line w14:anchorId="03AAE4CE" id="Line 2" o:spid="_x0000_s1026" style="position:absolute;flip:y;z-index:251658240;visibility:visible;mso-wrap-style:square;mso-width-percent:0;mso-height-percent:0;mso-wrap-distance-left:9pt;mso-wrap-distance-top:0;mso-wrap-distance-right:9pt;mso-wrap-distance-bottom:0;mso-position-horizontal:absolute;mso-position-horizontal-relative:text;mso-position-vertical:absolute;mso-position-vertical-relative:text;mso-width-percent:0;mso-height-percent:0;mso-width-relative:page;mso-height-relative:page" from="-4.95pt,1.15pt" to="481.05pt,1.6pt" o:gfxdata="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" strokeweight="1.5pt"/>
           </w:pict>
         </mc:Fallback>
       </mc:AlternateContent>
@@ -25916,28 +26104,28 @@
     </w:pPr>
     <w:r>
       <w:rPr>
-        <w:rStyle w:val="NmerodaPgina"/>
+        <w:rStyle w:val="Nmerodepgina"/>
         <w:sz w:val="16"/>
       </w:rPr>
       <w:fldChar w:fldCharType="begin"/>
     </w:r>
     <w:r>
       <w:rPr>
-        <w:rStyle w:val="NmerodaPgina"/>
+        <w:rStyle w:val="Nmerodepgina"/>
         <w:sz w:val="16"/>
       </w:rPr>
       <w:instrText xml:space="preserve"> DATE \@ "MM/dd/yy" </w:instrText>
     </w:r>
     <w:r>
       <w:rPr>
-        <w:rStyle w:val="NmerodaPgina"/>
+        <w:rStyle w:val="Nmerodepgina"/>
         <w:sz w:val="16"/>
       </w:rPr>
       <w:fldChar w:fldCharType="separate"/>
     </w:r>
     <w:r>
       <w:rPr>
-        <w:rStyle w:val="NmerodaPgina"/>
+        <w:rStyle w:val="Nmerodepgina"/>
         <w:noProof/>
         <w:sz w:val="16"/>
       </w:rPr>
@@ -25945,14 +26133,14 @@
     </w:r>
     <w:r>
       <w:rPr>
-        <w:rStyle w:val="NmerodaPgina"/>
+        <w:rStyle w:val="Nmerodepgina"/>
         <w:sz w:val="16"/>
       </w:rPr>
       <w:fldChar w:fldCharType="end"/>
     </w:r>
     <w:r>
       <w:rPr>
-        <w:rStyle w:val="NmerodaPgina"/>
+        <w:rStyle w:val="Nmerodepgina"/>
         <w:sz w:val="16"/>
       </w:rPr>
       <w:tab/>
@@ -25960,113 +26148,113 @@
     </w:r>
     <w:r>
       <w:rPr>
-        <w:rStyle w:val="NmerodaPgina"/>
+        <w:rStyle w:val="Nmerodepgina"/>
         <w:sz w:val="16"/>
       </w:rPr>
       <w:fldChar w:fldCharType="begin"/>
     </w:r>
     <w:r>
       <w:rPr>
-        <w:rStyle w:val="NmerodaPgina"/>
+        <w:rStyle w:val="Nmerodepgina"/>
         <w:sz w:val="16"/>
       </w:rPr>
       <w:instrText xml:space="preserve"> TIME \@ "h:mm AM/PM" </w:instrText>
     </w:r>
     <w:r>
       <w:rPr>
-        <w:rStyle w:val="NmerodaPgina"/>
+        <w:rStyle w:val="Nmerodepgina"/>
         <w:sz w:val="16"/>
       </w:rPr>
       <w:fldChar w:fldCharType="separate"/>
     </w:r>
     <w:r>
       <w:rPr>
-        <w:rStyle w:val="NmerodaPgina"/>
+        <w:rStyle w:val="Nmerodepgina"/>
         <w:noProof/>
         <w:sz w:val="16"/>
       </w:rPr>
-      <w:t>7:24 PM</w:t>
+      <w:t xml:space="preserve">11:05 </w:t>
     </w:r>
     <w:r>
       <w:rPr>
-        <w:rStyle w:val="NmerodaPgina"/>
+        <w:rStyle w:val="Nmerodepgina"/>
         <w:sz w:val="16"/>
       </w:rPr>
       <w:fldChar w:fldCharType="end"/>
     </w:r>
     <w:r>
       <w:rPr>
-        <w:rStyle w:val="NmerodaPgina"/>
+        <w:rStyle w:val="Nmerodepgina"/>
         <w:sz w:val="16"/>
       </w:rPr>
       <w:tab/>
     </w:r>
     <w:r>
       <w:rPr>
-        <w:rStyle w:val="NmerodaPgina"/>
+        <w:rStyle w:val="Nmerodepgina"/>
         <w:sz w:val="16"/>
       </w:rPr>
       <w:tab/>
     </w:r>
     <w:r>
       <w:rPr>
-        <w:rStyle w:val="NmerodaPgina"/>
+        <w:rStyle w:val="Nmerodepgina"/>
         <w:sz w:val="16"/>
       </w:rPr>
       <w:tab/>
     </w:r>
     <w:r>
       <w:rPr>
-        <w:rStyle w:val="NmerodaPgina"/>
+        <w:rStyle w:val="Nmerodepgina"/>
         <w:sz w:val="16"/>
       </w:rPr>
       <w:tab/>
     </w:r>
     <w:r>
       <w:rPr>
-        <w:rStyle w:val="NmerodaPgina"/>
+        <w:rStyle w:val="Nmerodepgina"/>
         <w:sz w:val="16"/>
       </w:rPr>
       <w:tab/>
     </w:r>
     <w:r>
       <w:rPr>
-        <w:rStyle w:val="NmerodaPgina"/>
+        <w:rStyle w:val="Nmerodepgina"/>
         <w:sz w:val="16"/>
       </w:rPr>
       <w:tab/>
     </w:r>
     <w:r>
       <w:rPr>
-        <w:rStyle w:val="NmerodaPgina"/>
+        <w:rStyle w:val="Nmerodepgina"/>
         <w:sz w:val="16"/>
       </w:rPr>
       <w:tab/>
     </w:r>
     <w:r>
       <w:rPr>
-        <w:rStyle w:val="NmerodaPgina"/>
+        <w:rStyle w:val="Nmerodepgina"/>
         <w:sz w:val="16"/>
       </w:rPr>
       <w:tab/>
     </w:r>
     <w:r>
       <w:rPr>
-        <w:rStyle w:val="NmerodaPgina"/>
+        <w:rStyle w:val="Nmerodepgina"/>
         <w:sz w:val="16"/>
       </w:rPr>
       <w:tab/>
     </w:r>
     <w:r>
       <w:rPr>
-        <w:rStyle w:val="NmerodaPgina"/>
+        <w:rStyle w:val="Nmerodepgina"/>
         <w:sz w:val="16"/>
       </w:rPr>
       <w:tab/>
     </w:r>
     <w:r>
       <w:rPr>
-        <w:rStyle w:val="NmerodaPgina"/>
+        <w:rStyle w:val="Nmerodepgina"/>
         <w:sz w:val="16"/>
       </w:rPr>
       <w:tab/>
@@ -26074,32 +26262,32 @@
     </w:r>
     <w:r>
       <w:rPr>
-        <w:rStyle w:val="NmerodaPgina"/>
+        <w:rStyle w:val="Nmerodepgina"/>
       </w:rPr>
       <w:fldChar w:fldCharType="begin"/>
     </w:r>
     <w:r>
       <w:rPr>
-        <w:rStyle w:val="NmerodaPgina"/>
+        <w:rStyle w:val="Nmerodepgina"/>
       </w:rPr>
       <w:instrText xml:space="preserve"> PAGE </w:instrText>
     </w:r>
     <w:r>
       <w:rPr>
-        <w:rStyle w:val="NmerodaPgina"/>
+        <w:rStyle w:val="Nmerodepgina"/>
       </w:rPr>
       <w:fldChar w:fldCharType="separate"/>
     </w:r>
     <w:r>
       <w:rPr>
-        <w:rStyle w:val="NmerodaPgina"/>
+        <w:rStyle w:val="Nmerodepgina"/>
         <w:noProof/>
       </w:rPr>
-      <w:t>4</w:t>
+      <w:t>9</w:t>
     </w:r>
     <w:r>
       <w:rPr>
-        <w:rStyle w:val="NmerodaPgina"/>
+        <w:rStyle w:val="Nmerodepgina"/>
       </w:rPr>
       <w:fldChar w:fldCharType="end"/>
     </w:r>
@@ -26108,7 +26296,7 @@
 </file>
 
 <file path=word/footnotes.xml><?xml version="1.0" encoding="utf-8"?>
-<w:footnotes xmlns:wpc="http://schemas.microsoft.com/office/word/2010/wordprocessingCanvas" xmlns:mo="http://schemas.microsoft.com/office/mac/office/2008/main" xmlns:mc="http://schemas.openxmlformats.org/markup-compatibility/2006" xmlns:mv="urn:schemas-microsoft-com:mac:vml" xmlns:o="urn:schemas-microsoft-com:office:office" xmlns:r="http://schemas.openxmlformats.org/officeDocument/2006/relationships" xmlns:m="http://schemas.openxmlformats.org/officeDocument/2006/math" xmlns:v="urn:schemas-microsoft-com:vml" xmlns:wp14="http://schemas.microsoft.com/office/word/2010/wordprocessingDrawing" xmlns:wp="http://schemas.openxmlformats.org/drawingml/2006/wordprocessingDrawing" xmlns:w10="urn:schemas-microsoft-com:office:word" xmlns:w="http://schemas.openxmlformats.org/wordprocessingml/2006/main" xmlns:w14="http://schemas.microsoft.com/office/word/2010/wordml" xmlns:w15="http://schemas.microsoft.com/office/word/2012/wordml" xmlns:wpg="http://schemas.microsoft.com/office/word/2010/wordprocessingGroup" xmlns:wpi="http://schemas.microsoft.com/office/word/2010/wordprocessingInk" xmlns:wne="http://schemas.microsoft.com/office/word/2006/wordml" xmlns:wps="http://schemas.microsoft.com/office/word/2010/wordprocessingShape" mc:Ignorable="w14 w15 wp14">
+<w:footnotes xmlns:wpc="http://schemas.microsoft.com/office/word/2010/wordprocessingCanvas" xmlns:mc="http://schemas.openxmlformats.org/markup-compatibility/2006" xmlns:o="urn:schemas-microsoft-com:office:office" xmlns:r="http://schemas.openxmlformats.org/officeDocument/2006/relationships" xmlns:m="http://schemas.openxmlformats.org/officeDocument/2006/math" xmlns:v="urn:schemas-microsoft-com:vml" xmlns:wp14="http://schemas.microsoft.com/office/word/2010/wordprocessingDrawing" xmlns:wp="http://schemas.openxmlformats.org/drawingml/2006/wordprocessingDrawing" xmlns:w10="urn:schemas-microsoft-com:office:word" xmlns:w="http://schemas.openxmlformats.org/wordprocessingml/2006/main" xmlns:w14="http://schemas.microsoft.com/office/word/2010/wordml" xmlns:w15="http://schemas.microsoft.com/office/word/2012/wordml" xmlns:wpg="http://schemas.microsoft.com/office/word/2010/wordprocessingGroup" xmlns:wpi="http://schemas.microsoft.com/office/word/2010/wordprocessingInk" xmlns:wne="http://schemas.microsoft.com/office/word/2006/wordml" xmlns:wps="http://schemas.microsoft.com/office/word/2010/wordprocessingShape" mc:Ignorable="w14 w15 wp14">
   <w:footnote w:type="separator" w:id="-1">
     <w:p>
       <w:r>
@@ -26127,7 +26315,7 @@
 </file>
 
 <file path=word/header1.xml><?xml version="1.0" encoding="utf-8"?>
-<w:hdr xmlns:wpc="http://schemas.microsoft.com/office/word/2010/wordprocessingCanvas" xmlns:mo="http://schemas.microsoft.com/office/mac/office/2008/main" xmlns:mc="http://schemas.openxmlformats.org/markup-compatibility/2006" xmlns:mv="urn:schemas-microsoft-com:mac:vml" xmlns:o="urn:schemas-microsoft-com:office:office" xmlns:r="http://schemas.openxmlformats.org/officeDocument/2006/relationships" xmlns:m="http://schemas.openxmlformats.org/officeDocument/2006/math" xmlns:v="urn:schemas-microsoft-com:vml" xmlns:wp14="http://schemas.microsoft.com/office/word/2010/wordprocessingDrawing" xmlns:wp="http://schemas.openxmlformats.org/drawingml/2006/wordprocessingDrawing" xmlns:w10="urn:schemas-microsoft-com:office:word" xmlns:w="http://schemas.openxmlformats.org/wordprocessingml/2006/main" xmlns:w14="http://schemas.microsoft.com/office/word/2010/wordml" xmlns:w15="http://schemas.microsoft.com/office/word/2012/wordml" xmlns:wpg="http://schemas.microsoft.com/office/word/2010/wordprocessingGroup" xmlns:wpi="http://schemas.microsoft.com/office/word/2010/wordprocessingInk" xmlns:wne="http://schemas.microsoft.com/office/word/2006/wordml" xmlns:wps="http://schemas.microsoft.com/office/word/2010/wordprocessingShape" mc:Ignorable="w14 w15 wp14">
+<w:hdr xmlns:wpc="http://schemas.microsoft.com/office/word/2010/wordprocessingCanvas" xmlns:mc="http://schemas.openxmlformats.org/markup-compatibility/2006" xmlns:o="urn:schemas-microsoft-com:office:office" xmlns:r="http://schemas.openxmlformats.org/officeDocument/2006/relationships" xmlns:m="http://schemas.openxmlformats.org/officeDocument/2006/math" xmlns:v="urn:schemas-microsoft-com:vml" xmlns:wp14="http://schemas.microsoft.com/office/word/2010/wordprocessingDrawing" xmlns:wp="http://schemas.openxmlformats.org/drawingml/2006/wordprocessingDrawing" xmlns:w10="urn:schemas-microsoft-com:office:word" xmlns:w="http://schemas.openxmlformats.org/wordprocessingml/2006/main" xmlns:w14="http://schemas.microsoft.com/office/word/2010/wordml" xmlns:w15="http://schemas.microsoft.com/office/word/2012/wordml" xmlns:wpg="http://schemas.microsoft.com/office/word/2010/wordprocessingGroup" xmlns:wpi="http://schemas.microsoft.com/office/word/2010/wordprocessingInk" xmlns:wne="http://schemas.microsoft.com/office/word/2006/wordml" xmlns:wps="http://schemas.microsoft.com/office/word/2010/wordprocessingShape" mc:Ignorable="w14 w15 wp14">
   <w:p>
     <w:pPr>
       <w:pStyle w:val="Cabealho"/>
@@ -26145,7 +26333,7 @@
 </file>
 
 <file path=word/header2.xml><?xml version="1.0" encoding="utf-8"?>
-<w:hdr xmlns:wpc="http://schemas.microsoft.com/office/word/2010/wordprocessingCanvas" xmlns:mo="http://schemas.microsoft.com/office/mac/office/2008/main" xmlns:mc="http://schemas.openxmlformats.org/markup-compatibility/2006" xmlns:mv="urn:schemas-microsoft-com:mac:vml" xmlns:o="urn:schemas-microsoft-com:office:office" xmlns:r="http://schemas.openxmlformats.org/officeDocument/2006/relationships" xmlns:m="http://schemas.openxmlformats.org/officeDocument/2006/math" xmlns:v="urn:schemas-microsoft-com:vml" xmlns:wp14="http://schemas.microsoft.com/office/word/2010/wordprocessingDrawing" xmlns:wp="http://schemas.openxmlformats.org/drawingml/2006/wordprocessingDrawing" xmlns:w10="urn:schemas-microsoft-com:office:word" xmlns:w="http://schemas.openxmlformats.org/wordprocessingml/2006/main" xmlns:w14="http://schemas.microsoft.com/office/word/2010/wordml" xmlns:w15="http://schemas.microsoft.com/office/word/2012/wordml" xmlns:wpg="http://schemas.microsoft.com/office/word/2010/wordprocessingGroup" xmlns:wpi="http://schemas.microsoft.com/office/word/2010/wordprocessingInk" xmlns:wne="http://schemas.microsoft.com/office/word/2006/wordml" xmlns:wps="http://schemas.microsoft.com/office/word/2010/wordprocessingShape" mc:Ignorable="w14 w15 wp14">
+<w:hdr xmlns:wpc="http://schemas.microsoft.com/office/word/2010/wordprocessingCanvas" xmlns:mc="http://schemas.openxmlformats.org/markup-compatibility/2006" xmlns:o="urn:schemas-microsoft-com:office:office" xmlns:r="http://schemas.openxmlformats.org/officeDocument/2006/relationships" xmlns:m="http://schemas.openxmlformats.org/officeDocument/2006/math" xmlns:v="urn:schemas-microsoft-com:vml" xmlns:wp14="http://schemas.microsoft.com/office/word/2010/wordprocessingDrawing" xmlns:wp="http://schemas.openxmlformats.org/drawingml/2006/wordprocessingDrawing" xmlns:w10="urn:schemas-microsoft-com:office:word" xmlns:w="http://schemas.openxmlformats.org/wordprocessingml/2006/main" xmlns:w14="http://schemas.microsoft.com/office/word/2010/wordml" xmlns:w15="http://schemas.microsoft.com/office/word/2012/wordml" xmlns:wpg="http://schemas.microsoft.com/office/word/2010/wordprocessingGroup" xmlns:wpi="http://schemas.microsoft.com/office/word/2010/wordprocessingInk" xmlns:wne="http://schemas.microsoft.com/office/word/2006/wordml" xmlns:wps="http://schemas.microsoft.com/office/word/2010/wordprocessingShape" mc:Ignorable="w14 w15 wp14">
   <w:p>
     <w:pPr>
       <w:pStyle w:val="Cabealho"/>
@@ -26160,7 +26348,7 @@
 </file>
 
 <file path=word/header3.xml><?xml version="1.0" encoding="utf-8"?>
-<w:hdr xmlns:wpc="http://schemas.microsoft.com/office/word/2010/wordprocessingCanvas" xmlns:mo="http://schemas.microsoft.com/office/mac/office/2008/main" xmlns:mc="http://schemas.openxmlformats.org/markup-compatibility/2006" xmlns:mv="urn:schemas-microsoft-com:mac:vml" xmlns:o="urn:schemas-microsoft-com:office:office" xmlns:r="http://schemas.openxmlformats.org/officeDocument/2006/relationships" xmlns:m="http://schemas.openxmlformats.org/officeDocument/2006/math" xmlns:v="urn:schemas-microsoft-com:vml" xmlns:wp14="http://schemas.microsoft.com/office/word/2010/wordprocessingDrawing" xmlns:wp="http://schemas.openxmlformats.org/drawingml/2006/wordprocessingDrawing" xmlns:w10="urn:schemas-microsoft-com:office:word" xmlns:w="http://schemas.openxmlformats.org/wordprocessingml/2006/main" xmlns:w14="http://schemas.microsoft.com/office/word/2010/wordml" xmlns:w15="http://schemas.microsoft.com/office/word/2012/wordml" xmlns:wpg="http://schemas.microsoft.com/office/word/2010/wordprocessingGroup" xmlns:wpi="http://schemas.microsoft.com/office/word/2010/wordprocessingInk" xmlns:wne="http://schemas.microsoft.com/office/word/2006/wordml" xmlns:wps="http://schemas.microsoft.com/office/word/2010/wordprocessingShape" mc:Ignorable="w14 w15 wp14">
+<w:hdr xmlns:wpc="http://schemas.microsoft.com/office/word/2010/wordprocessingCanvas" xmlns:mc="http://schemas.openxmlformats.org/markup-compatibility/2006" xmlns:o="urn:schemas-microsoft-com:office:office" xmlns:r="http://schemas.openxmlformats.org/officeDocument/2006/relationships" xmlns:m="http://schemas.openxmlformats.org/officeDocument/2006/math" xmlns:v="urn:schemas-microsoft-com:vml" xmlns:wp14="http://schemas.microsoft.com/office/word/2010/wordprocessingDrawing" xmlns:wp="http://schemas.openxmlformats.org/drawingml/2006/wordprocessingDrawing" xmlns:w10="urn:schemas-microsoft-com:office:word" xmlns:w="http://schemas.openxmlformats.org/wordprocessingml/2006/main" xmlns:w14="http://schemas.microsoft.com/office/word/2010/wordml" xmlns:w15="http://schemas.microsoft.com/office/word/2012/wordml" xmlns:wpg="http://schemas.microsoft.com/office/word/2010/wordprocessingGroup" xmlns:wpi="http://schemas.microsoft.com/office/word/2010/wordprocessingInk" xmlns:wne="http://schemas.microsoft.com/office/word/2006/wordml" xmlns:wps="http://schemas.microsoft.com/office/word/2010/wordprocessingShape" mc:Ignorable="w14 w15 wp14">
   <w:p>
     <w:pPr>
       <w:framePr w:w="795" w:h="811" w:wrap="auto" w:vAnchor="page" w:hAnchor="margin" w:x="-671" w:y="629"/>
@@ -26238,7 +26426,7 @@
         </mc:Choice>
         <mc:Fallback>
           <w:pict>
-            <v:line w14:anchorId="52AD0C3F" id="Line 3" o:spid="_x0000_s1026" style="position:absolute;z-index:251657216;visibility:visible;mso-wrap-style:square;mso-width-percent:0;mso-height-percent:0;mso-wrap-distance-left:9pt;mso-wrap-distance-top:0;mso-wrap-distance-right:9pt;mso-wrap-distance-bottom:0;mso-position-horizontal:absolute;mso-position-horizontal-relative:text;mso-position-vertical:absolute;mso-position-vertical-relative:text;mso-width-percent:0;mso-height-percent:0;mso-width-relative:page;mso-height-relative:page" from="28.65pt,22.75pt" to="523.65pt,22.75pt" o:gfxdata="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" strokeweight="1.5pt"/>
+            <v:line w14:anchorId="2942D29C" id="Line 3" o:spid="_x0000_s1026" style="position:absolute;z-index:251657216;visibility:visible;mso-wrap-style:square;mso-width-percent:0;mso-height-percent:0;mso-wrap-distance-left:9pt;mso-wrap-distance-top:0;mso-wrap-distance-right:9pt;mso-wrap-distance-bottom:0;mso-position-horizontal:absolute;mso-position-horizontal-relative:text;mso-position-vertical:absolute;mso-position-vertical-relative:text;mso-width-percent:0;mso-height-percent:0;mso-width-relative:page;mso-height-relative:page" from="28.65pt,22.75pt" to="523.65pt,22.75pt" o:gfxdata="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" strokeweight="1.5pt"/>
           </w:pict>
         </mc:Fallback>
       </mc:AlternateContent>
@@ -26287,8 +26475,8 @@
 </file>
 
 <file path=word/numbering.xml><?xml version="1.0" encoding="utf-8"?>
-<w:numbering xmlns:wpc="http://schemas.microsoft.com/office/word/2010/wordprocessingCanvas" xmlns:mo="http://schemas.microsoft.com/office/mac/office/2008/main" xmlns:mc="http://schemas.openxmlformats.org/markup-compatibility/2006" xmlns:mv="urn:schemas-microsoft-com:mac:vml" xmlns:o="urn:schemas-microsoft-com:office:office" xmlns:r="http://schemas.openxmlformats.org/officeDocument/2006/relationships" xmlns:m="http://schemas.openxmlformats.org/officeDocument/2006/math" xmlns:v="urn:schemas-microsoft-com:vml" xmlns:wp14="http://schemas.microsoft.com/office/word/2010/wordprocessingDrawing" xmlns:wp="http://schemas.openxmlformats.org/drawingml/2006/wordprocessingDrawing" xmlns:w10="urn:schemas-microsoft-com:office:word" xmlns:w="http://schemas.openxmlformats.org/wordprocessingml/2006/main" xmlns:w14="http://schemas.microsoft.com/office/word/2010/wordml" xmlns:w15="http://schemas.microsoft.com/office/word/2012/wordml" xmlns:wpg="http://schemas.microsoft.com/office/word/2010/wordprocessingGroup" xmlns:wpi="http://schemas.microsoft.com/office/word/2010/wordprocessingInk" xmlns:wne="http://schemas.microsoft.com/office/word/2006/wordml" xmlns:wps="http://schemas.microsoft.com/office/word/2010/wordprocessingShape" mc:Ignorable="w14 w15 wp14">
-  <w:abstractNum w:abstractNumId="0">
+<w:numbering xmlns:wpc="http://schemas.microsoft.com/office/word/2010/wordprocessingCanvas" xmlns:mc="http://schemas.openxmlformats.org/markup-compatibility/2006" xmlns:o="urn:schemas-microsoft-com:office:office" xmlns:r="http://schemas.openxmlformats.org/officeDocument/2006/relationships" xmlns:m="http://schemas.openxmlformats.org/officeDocument/2006/math" xmlns:v="urn:schemas-microsoft-com:vml" xmlns:wp14="http://schemas.microsoft.com/office/word/2010/wordprocessingDrawing" xmlns:wp="http://schemas.openxmlformats.org/drawingml/2006/wordprocessingDrawing" xmlns:w10="urn:schemas-microsoft-com:office:word" xmlns:w="http://schemas.openxmlformats.org/wordprocessingml/2006/main" xmlns:w14="http://schemas.microsoft.com/office/word/2010/wordml" xmlns:w15="http://schemas.microsoft.com/office/word/2012/wordml" xmlns:wpg="http://schemas.microsoft.com/office/word/2010/wordprocessingGroup" xmlns:wpi="http://schemas.microsoft.com/office/word/2010/wordprocessingInk" xmlns:wne="http://schemas.microsoft.com/office/word/2006/wordml" xmlns:wps="http://schemas.microsoft.com/office/word/2010/wordprocessingShape" mc:Ignorable="w14 w15 wp14">
+  <w:abstractNum w:abstractNumId="0" w15:restartNumberingAfterBreak="0">
     <w:nsid w:val="03F27DC7"/>
     <w:multiLevelType w:val="hybridMultilevel"/>
     <w:tmpl w:val="298061BA"/>
@@ -26401,7 +26589,7 @@
       </w:rPr>
     </w:lvl>
   </w:abstractNum>
-  <w:abstractNum w:abstractNumId="1">
+  <w:abstractNum w:abstractNumId="1" w15:restartNumberingAfterBreak="0">
     <w:nsid w:val="06285C91"/>
     <w:multiLevelType w:val="hybridMultilevel"/>
     <w:tmpl w:val="5BFA0002"/>
@@ -26514,7 +26702,7 @@
       </w:pPr>
     </w:lvl>
   </w:abstractNum>
-  <w:abstractNum w:abstractNumId="2">
+  <w:abstractNum w:abstractNumId="2" w15:restartNumberingAfterBreak="0">
     <w:nsid w:val="0EFE4987"/>
     <w:multiLevelType w:val="singleLevel"/>
     <w:tmpl w:val="267812A2"/>
@@ -26531,7 +26719,7 @@
       </w:pPr>
     </w:lvl>
   </w:abstractNum>
-  <w:abstractNum w:abstractNumId="3">
+  <w:abstractNum w:abstractNumId="3" w15:restartNumberingAfterBreak="0">
     <w:nsid w:val="173F09EA"/>
     <w:multiLevelType w:val="hybridMultilevel"/>
     <w:tmpl w:val="F858EF72"/>
@@ -26628,7 +26816,7 @@
       </w:pPr>
     </w:lvl>
   </w:abstractNum>
-  <w:abstractNum w:abstractNumId="4">
+  <w:abstractNum w:abstractNumId="4" w15:restartNumberingAfterBreak="0">
     <w:nsid w:val="20924277"/>
     <w:multiLevelType w:val="multilevel"/>
     <w:tmpl w:val="5BFA0002"/>
@@ -26741,7 +26929,7 @@
       </w:pPr>
     </w:lvl>
   </w:abstractNum>
-  <w:abstractNum w:abstractNumId="5">
+  <w:abstractNum w:abstractNumId="5" w15:restartNumberingAfterBreak="0">
     <w:nsid w:val="2BCA0CC5"/>
     <w:multiLevelType w:val="hybridMultilevel"/>
     <w:tmpl w:val="3C946D3A"/>
@@ -26827,7 +27015,7 @@
       </w:pPr>
     </w:lvl>
   </w:abstractNum>
-  <w:abstractNum w:abstractNumId="6">
+  <w:abstractNum w:abstractNumId="6" w15:restartNumberingAfterBreak="0">
     <w:nsid w:val="320532BC"/>
     <w:multiLevelType w:val="multilevel"/>
     <w:tmpl w:val="FC4C80AC"/>
@@ -26948,7 +27136,7 @@
       </w:pPr>
     </w:lvl>
   </w:abstractNum>
-  <w:abstractNum w:abstractNumId="7">
+  <w:abstractNum w:abstractNumId="7" w15:restartNumberingAfterBreak="0">
     <w:nsid w:val="45D54291"/>
     <w:multiLevelType w:val="singleLevel"/>
     <w:tmpl w:val="04090001"/>
@@ -26968,7 +27156,7 @@
       </w:rPr>
     </w:lvl>
   </w:abstractNum>
-  <w:abstractNum w:abstractNumId="8">
+  <w:abstractNum w:abstractNumId="8" w15:restartNumberingAfterBreak="0">
     <w:nsid w:val="563E5D62"/>
     <w:multiLevelType w:val="singleLevel"/>
     <w:tmpl w:val="04090001"/>
@@ -26988,7 +27176,7 @@
       </w:rPr>
     </w:lvl>
   </w:abstractNum>
-  <w:abstractNum w:abstractNumId="9">
+  <w:abstractNum w:abstractNumId="9" w15:restartNumberingAfterBreak="0">
     <w:nsid w:val="5DE274CA"/>
     <w:multiLevelType w:val="multilevel"/>
     <w:tmpl w:val="85AA2F22"/>
@@ -27101,7 +27289,7 @@
       </w:rPr>
     </w:lvl>
   </w:abstractNum>
-  <w:abstractNum w:abstractNumId="10">
+  <w:abstractNum w:abstractNumId="10" w15:restartNumberingAfterBreak="0">
     <w:nsid w:val="61DA43F8"/>
     <w:multiLevelType w:val="hybridMultilevel"/>
     <w:tmpl w:val="717E62FC"/>
@@ -27214,7 +27402,7 @@
       </w:rPr>
     </w:lvl>
   </w:abstractNum>
-  <w:abstractNum w:abstractNumId="11">
+  <w:abstractNum w:abstractNumId="11" w15:restartNumberingAfterBreak="0">
     <w:nsid w:val="68666C7B"/>
     <w:multiLevelType w:val="singleLevel"/>
     <w:tmpl w:val="735E5CFA"/>
@@ -27236,7 +27424,7 @@
       </w:rPr>
     </w:lvl>
   </w:abstractNum>
-  <w:abstractNum w:abstractNumId="12">
+  <w:abstractNum w:abstractNumId="12" w15:restartNumberingAfterBreak="0">
     <w:nsid w:val="6AFC122B"/>
     <w:multiLevelType w:val="hybridMultilevel"/>
     <w:tmpl w:val="694E3C0E"/>
@@ -27322,7 +27510,7 @@
       </w:pPr>
     </w:lvl>
   </w:abstractNum>
-  <w:abstractNum w:abstractNumId="13">
+  <w:abstractNum w:abstractNumId="13" w15:restartNumberingAfterBreak="0">
     <w:nsid w:val="6DD96EC8"/>
     <w:multiLevelType w:val="singleLevel"/>
     <w:tmpl w:val="04090001"/>
@@ -27342,7 +27530,7 @@
       </w:rPr>
     </w:lvl>
   </w:abstractNum>
-  <w:abstractNum w:abstractNumId="14">
+  <w:abstractNum w:abstractNumId="14" w15:restartNumberingAfterBreak="0">
     <w:nsid w:val="6F0E3ABD"/>
     <w:multiLevelType w:val="hybridMultilevel"/>
     <w:tmpl w:val="0F2EDA76"/>
@@ -27457,7 +27645,7 @@
       </w:rPr>
     </w:lvl>
   </w:abstractNum>
-  <w:abstractNum w:abstractNumId="15">
+  <w:abstractNum w:abstractNumId="15" w15:restartNumberingAfterBreak="0">
     <w:nsid w:val="7B4B3B4F"/>
     <w:multiLevelType w:val="hybridMultilevel"/>
     <w:tmpl w:val="DB087BCC"/>
@@ -27570,7 +27758,7 @@
       </w:rPr>
     </w:lvl>
   </w:abstractNum>
-  <w:abstractNum w:abstractNumId="16">
+  <w:abstractNum w:abstractNumId="16" w15:restartNumberingAfterBreak="0">
     <w:nsid w:val="7C3000C3"/>
     <w:multiLevelType w:val="multilevel"/>
     <w:tmpl w:val="78061ACE"/>
@@ -27831,7 +28019,7 @@
     </w:rPrDefault>
     <w:pPrDefault/>
   </w:docDefaults>
-  <w:latentStyles w:defLockedState="0" w:defUIPriority="0" w:defSemiHidden="0" w:defUnhideWhenUsed="0" w:defQFormat="0" w:count="380">
+  <w:latentStyles w:defLockedState="0" w:defUIPriority="0" w:defSemiHidden="0" w:defUnhideWhenUsed="0" w:defQFormat="0" w:count="371">
     <w:lsdException w:name="Normal" w:qFormat="1"/>
     <w:lsdException w:name="heading 1" w:qFormat="1"/>
     <w:lsdException w:name="heading 2" w:qFormat="1"/>
@@ -30351,7 +30539,7 @@
       <w:szCs w:val="24"/>
     </w:rPr>
   </w:style>
-  <w:style w:type="character" w:styleId="NmerodaPgina">
+  <w:style w:type="character" w:styleId="Nmerodepgina">
     <w:name w:val="page number"/>
     <w:basedOn w:val="Fontepargpadro"/>
   </w:style>
@@ -30369,7 +30557,7 @@
       <w:lang w:val="en-US" w:eastAsia="en-US" w:bidi="ar-SA"/>
     </w:rPr>
   </w:style>
-  <w:style w:type="character" w:styleId="Hiperlink">
+  <w:style w:type="character" w:styleId="Hyperlink">
     <w:name w:val="Hyperlink"/>
     <w:basedOn w:val="Fontepargpadro"/>
     <w:rsid w:val="00A03A32"/>
@@ -30471,7 +30659,6 @@
     <w:uiPriority w:val="59"/>
     <w:rsid w:val="003C7E09"/>
     <w:tblPr>
-      <w:tblInd w:w="0" w:type="dxa"/>
       <w:tblBorders>
         <w:top w:val="single" w:sz="4" w:space="0" w:color="auto"/>
         <w:left w:val="single" w:sz="4" w:space="0" w:color="auto"/>
@@ -30480,12 +30667,6 @@
         <w:insideH w:val="single" w:sz="4" w:space="0" w:color="auto"/>
         <w:insideV w:val="single" w:sz="4" w:space="0" w:color="auto"/>
       </w:tblBorders>
-      <w:tblCellMar>
-        <w:top w:w="0" w:type="dxa"/>
-        <w:left w:w="108" w:type="dxa"/>
-        <w:bottom w:w="0" w:type="dxa"/>
-        <w:right w:w="108" w:type="dxa"/>
-      </w:tblCellMar>
     </w:tblPr>
   </w:style>
   <w:style w:type="table" w:styleId="TabelaSimples1">
@@ -30496,7 +30677,6 @@
     <w:tblPr>
       <w:tblStyleRowBandSize w:val="1"/>
       <w:tblStyleColBandSize w:val="1"/>
-      <w:tblInd w:w="0" w:type="dxa"/>
       <w:tblBorders>
         <w:top w:val="single" w:sz="4" w:space="0" w:color="BFBFBF" w:themeColor="background1" w:themeShade="BF"/>
         <w:left w:val="single" w:sz="4" w:space="0" w:color="BFBFBF" w:themeColor="background1" w:themeShade="BF"/>
@@ -30505,12 +30685,6 @@
         <w:insideH w:val="single" w:sz="4" w:space="0" w:color="BFBFBF" w:themeColor="background1" w:themeShade="BF"/>
         <w:insideV w:val="single" w:sz="4" w:space="0" w:color="BFBFBF" w:themeColor="background1" w:themeShade="BF"/>
       </w:tblBorders>
-      <w:tblCellMar>
-        <w:top w:w="0" w:type="dxa"/>
-        <w:left w:w="108" w:type="dxa"/>
-        <w:bottom w:w="0" w:type="dxa"/>
-        <w:right w:w="108" w:type="dxa"/>
-      </w:tblCellMar>
     </w:tblPr>
     <w:tblStylePr w:type="firstRow">
       <w:rPr>
@@ -30892,7 +31066,7 @@
 </file>
 
 <file path=customXml/itemProps1.xml><?xml version="1.0" encoding="utf-8"?>
-<ds:datastoreItem xmlns:ds="http://schemas.openxmlformats.org/officeDocument/2006/customXml" ds:itemID="{E376BA9E-4135-ED41-9C93-63D901E6E03D}">
+<ds:datastoreItem xmlns:ds="http://schemas.openxmlformats.org/officeDocument/2006/customXml" ds:itemID="{0927DB3B-8BFE-44F3-AB4F-E77346213EEE}">
   <ds:schemaRefs>
     <ds:schemaRef ds:uri="http://schemas.openxmlformats.org/officeDocument/2006/bibliography"/>
   </ds:schemaRefs>

</xml_diff>

<commit_message>
[GCS] Adição do ICS Revisões de Requisitos no Plano
</commit_message>
<xml_diff>
--- a/Artefatos de Documentação/Processo Aplicado/EveRemind/4-Gerencia de Configuracao/Plano de Gerência de Configuração de Software.docx
+++ b/Artefatos de Documentação/Processo Aplicado/EveRemind/4-Gerencia de Configuracao/Plano de Gerência de Configuração de Software.docx
@@ -1522,7 +1522,7 @@
           <w:noProof/>
           <w:sz w:val="24"/>
         </w:rPr>
-        <w:t>05/06/2015</w:t>
+        <w:t>07/06/2015</w:t>
       </w:r>
       <w:r>
         <w:rPr>
@@ -2325,6 +2325,8 @@
             </w:r>
           </w:p>
         </w:tc>
+        <w:bookmarkStart w:id="2" w:name="_GoBack"/>
+        <w:bookmarkEnd w:id="2"/>
       </w:tr>
       <w:tr>
         <w:trPr>
@@ -2475,6 +2477,14 @@
                 <w:szCs w:val="22"/>
               </w:rPr>
             </w:pPr>
+            <w:r>
+              <w:rPr>
+                <w:color w:val="000000" w:themeColor="text1"/>
+                <w:sz w:val="22"/>
+                <w:szCs w:val="22"/>
+              </w:rPr>
+              <w:t>6</w:t>
+            </w:r>
           </w:p>
         </w:tc>
         <w:tc>
@@ -2497,6 +2507,14 @@
                 <w:szCs w:val="22"/>
               </w:rPr>
             </w:pPr>
+            <w:r>
+              <w:rPr>
+                <w:color w:val="000000" w:themeColor="text1"/>
+                <w:sz w:val="22"/>
+                <w:szCs w:val="22"/>
+              </w:rPr>
+              <w:t>07/06/2015</w:t>
+            </w:r>
           </w:p>
         </w:tc>
         <w:tc>
@@ -2519,6 +2537,14 @@
                 <w:szCs w:val="22"/>
               </w:rPr>
             </w:pPr>
+            <w:r>
+              <w:rPr>
+                <w:color w:val="000000" w:themeColor="text1"/>
+                <w:sz w:val="22"/>
+                <w:szCs w:val="22"/>
+              </w:rPr>
+              <w:t>Adição do IC Revisões de Requisitos</w:t>
+            </w:r>
           </w:p>
         </w:tc>
         <w:tc>
@@ -2541,6 +2567,14 @@
                 <w:szCs w:val="22"/>
               </w:rPr>
             </w:pPr>
+            <w:r>
+              <w:rPr>
+                <w:color w:val="000000" w:themeColor="text1"/>
+                <w:sz w:val="22"/>
+                <w:szCs w:val="22"/>
+              </w:rPr>
+              <w:t>Moisés</w:t>
+            </w:r>
           </w:p>
         </w:tc>
       </w:tr>
@@ -2552,8 +2586,6 @@
           <w:rFonts w:ascii="Times New Roman" w:hAnsi="Times New Roman"/>
         </w:rPr>
       </w:pPr>
-      <w:bookmarkStart w:id="2" w:name="_GoBack"/>
-      <w:bookmarkEnd w:id="2"/>
     </w:p>
     <w:p>
       <w:pPr>
@@ -14946,6 +14978,146 @@
           </w:p>
         </w:tc>
       </w:tr>
+      <w:tr>
+        <w:tc>
+          <w:tcPr>
+            <w:tcW w:w="3914" w:type="dxa"/>
+          </w:tcPr>
+          <w:p>
+            <w:pPr>
+              <w:spacing w:before="120" w:after="120"/>
+              <w:jc w:val="center"/>
+              <w:rPr>
+                <w:sz w:val="22"/>
+                <w:szCs w:val="22"/>
+              </w:rPr>
+            </w:pPr>
+            <w:r>
+              <w:rPr>
+                <w:sz w:val="22"/>
+                <w:szCs w:val="22"/>
+              </w:rPr>
+              <w:t>Revisões de Requisitos</w:t>
+            </w:r>
+          </w:p>
+        </w:tc>
+        <w:tc>
+          <w:tcPr>
+            <w:tcW w:w="1157" w:type="dxa"/>
+            <w:vAlign w:val="center"/>
+          </w:tcPr>
+          <w:p>
+            <w:pPr>
+              <w:spacing w:before="120" w:after="120"/>
+              <w:jc w:val="center"/>
+              <w:rPr>
+                <w:sz w:val="22"/>
+                <w:szCs w:val="22"/>
+              </w:rPr>
+            </w:pPr>
+            <w:r>
+              <w:rPr>
+                <w:sz w:val="22"/>
+                <w:szCs w:val="22"/>
+              </w:rPr>
+              <w:t>RR</w:t>
+            </w:r>
+          </w:p>
+        </w:tc>
+        <w:tc>
+          <w:tcPr>
+            <w:tcW w:w="709" w:type="dxa"/>
+            <w:vAlign w:val="center"/>
+          </w:tcPr>
+          <w:p>
+            <w:pPr>
+              <w:spacing w:before="120" w:after="120"/>
+              <w:jc w:val="center"/>
+              <w:rPr>
+                <w:sz w:val="22"/>
+                <w:szCs w:val="22"/>
+              </w:rPr>
+            </w:pPr>
+            <w:r>
+              <w:rPr>
+                <w:sz w:val="22"/>
+                <w:szCs w:val="22"/>
+              </w:rPr>
+              <w:t>1</w:t>
+            </w:r>
+          </w:p>
+        </w:tc>
+        <w:tc>
+          <w:tcPr>
+            <w:tcW w:w="567" w:type="dxa"/>
+          </w:tcPr>
+          <w:p>
+            <w:pPr>
+              <w:keepNext/>
+              <w:spacing w:before="120" w:after="120"/>
+              <w:jc w:val="center"/>
+              <w:rPr>
+                <w:sz w:val="22"/>
+                <w:szCs w:val="22"/>
+              </w:rPr>
+            </w:pPr>
+            <w:r>
+              <w:rPr>
+                <w:sz w:val="22"/>
+                <w:szCs w:val="22"/>
+              </w:rPr>
+              <w:t>A</w:t>
+            </w:r>
+          </w:p>
+        </w:tc>
+        <w:tc>
+          <w:tcPr>
+            <w:tcW w:w="1134" w:type="dxa"/>
+          </w:tcPr>
+          <w:p>
+            <w:pPr>
+              <w:keepNext/>
+              <w:spacing w:before="120" w:after="120"/>
+              <w:jc w:val="center"/>
+              <w:rPr>
+                <w:sz w:val="22"/>
+                <w:szCs w:val="22"/>
+              </w:rPr>
+            </w:pPr>
+            <w:r>
+              <w:rPr>
+                <w:sz w:val="22"/>
+                <w:szCs w:val="22"/>
+              </w:rPr>
+              <w:t>2.1.1.1</w:t>
+            </w:r>
+          </w:p>
+        </w:tc>
+        <w:tc>
+          <w:tcPr>
+            <w:tcW w:w="709" w:type="dxa"/>
+            <w:vAlign w:val="center"/>
+          </w:tcPr>
+          <w:p>
+            <w:pPr>
+              <w:keepNext/>
+              <w:spacing w:before="120" w:after="120"/>
+              <w:jc w:val="center"/>
+              <w:rPr>
+                <w:sz w:val="22"/>
+                <w:szCs w:val="22"/>
+              </w:rPr>
+            </w:pPr>
+            <w:r>
+              <w:rPr>
+                <w:sz w:val="22"/>
+                <w:szCs w:val="22"/>
+              </w:rPr>
+              <w:t>xlsx</w:t>
+            </w:r>
+          </w:p>
+        </w:tc>
+      </w:tr>
     </w:tbl>
     <w:p>
       <w:pPr>
@@ -17728,6 +17900,7 @@
                 <w:sz w:val="22"/>
                 <w:szCs w:val="22"/>
               </w:rPr>
+              <w:lastRenderedPageBreak/>
               <w:t xml:space="preserve">Especificação </w:t>
             </w:r>
             <w:r>
@@ -17887,7 +18060,6 @@
                 <w:sz w:val="22"/>
                 <w:szCs w:val="22"/>
               </w:rPr>
-              <w:lastRenderedPageBreak/>
               <w:t>Diagrama de Classe</w:t>
             </w:r>
           </w:p>
@@ -20732,6 +20904,7 @@
                 <w:sz w:val="22"/>
                 <w:szCs w:val="22"/>
               </w:rPr>
+              <w:lastRenderedPageBreak/>
               <w:t>Resultados de Teste</w:t>
             </w:r>
             <w:r>
@@ -20894,7 +21067,6 @@
                 <w:sz w:val="22"/>
                 <w:szCs w:val="22"/>
               </w:rPr>
-              <w:lastRenderedPageBreak/>
               <w:t>Registro de Anomalias</w:t>
             </w:r>
           </w:p>
@@ -23067,6 +23239,7 @@
         <w:rPr>
           <w:color w:val="000000" w:themeColor="text1"/>
         </w:rPr>
+        <w:lastRenderedPageBreak/>
         <w:t>GCS (Configuração);</w:t>
       </w:r>
     </w:p>
@@ -23086,7 +23259,6 @@
         <w:rPr>
           <w:color w:val="000000" w:themeColor="text1"/>
         </w:rPr>
-        <w:lastRenderedPageBreak/>
         <w:t>ARQ (Arquitetura);</w:t>
       </w:r>
     </w:p>
@@ -23568,7 +23740,14 @@
         <w:rPr>
           <w:color w:val="000000" w:themeColor="text1"/>
         </w:rPr>
-        <w:t>Issues de Alterações listam todos os aspectos de uma alteração aprovada para execução;</w:t>
+        <w:t xml:space="preserve">Issues de Alterações listam todos os aspectos de uma alteração </w:t>
+      </w:r>
+      <w:r>
+        <w:rPr>
+          <w:color w:val="000000" w:themeColor="text1"/>
+        </w:rPr>
+        <w:lastRenderedPageBreak/>
+        <w:t>aprovada para execução;</w:t>
       </w:r>
     </w:p>
     <w:p>
@@ -23584,7 +23763,6 @@
         <w:rPr>
           <w:color w:val="000000" w:themeColor="text1"/>
         </w:rPr>
-        <w:lastRenderedPageBreak/>
         <w:t>Desse modo, quando algum commit fizer referência a qualquer uma dess</w:t>
       </w:r>
       <w:r>
@@ -24613,6 +24791,7 @@
         <w:rPr>
           <w:color w:val="000000" w:themeColor="text1"/>
         </w:rPr>
+        <w:lastRenderedPageBreak/>
         <w:t>demanda do gerente de qualidade</w:t>
       </w:r>
       <w:r>
@@ -24667,14 +24846,7 @@
         <w:rPr>
           <w:color w:val="000000" w:themeColor="text1"/>
         </w:rPr>
-        <w:t xml:space="preserve"> e </w:t>
-      </w:r>
-      <w:r>
-        <w:rPr>
-          <w:color w:val="000000" w:themeColor="text1"/>
-        </w:rPr>
-        <w:lastRenderedPageBreak/>
-        <w:t>práticas</w:t>
+        <w:t xml:space="preserve"> e práticas</w:t>
       </w:r>
       <w:r>
         <w:rPr>
@@ -25614,7 +25786,14 @@
         <w:rPr>
           <w:color w:val="000000" w:themeColor="text1"/>
         </w:rPr>
-        <w:t>, uma vez que este realiza verificação e validação de manutenção em geral</w:t>
+        <w:t xml:space="preserve">, uma vez que este realiza verificação e validação de </w:t>
+      </w:r>
+      <w:r>
+        <w:rPr>
+          <w:color w:val="000000" w:themeColor="text1"/>
+        </w:rPr>
+        <w:lastRenderedPageBreak/>
+        <w:t>manutenção em geral</w:t>
       </w:r>
       <w:r>
         <w:rPr>
@@ -25658,7 +25837,6 @@
         <w:rPr>
           <w:color w:val="000000" w:themeColor="text1"/>
         </w:rPr>
-        <w:lastRenderedPageBreak/>
         <w:t>- Metodologias de Comunicação de</w:t>
       </w:r>
       <w:r>
@@ -26083,7 +26261,7 @@
         </mc:Choice>
         <mc:Fallback>
           <w:pict>
-            <v:line w14:anchorId="03AAE4CE" id="Line 2" o:spid="_x0000_s1026" style="position:absolute;flip:y;z-index:251658240;visibility:visible;mso-wrap-style:square;mso-width-percent:0;mso-height-percent:0;mso-wrap-distance-left:9pt;mso-wrap-distance-top:0;mso-wrap-distance-right:9pt;mso-wrap-distance-bottom:0;mso-position-horizontal:absolute;mso-position-horizontal-relative:text;mso-position-vertical:absolute;mso-position-vertical-relative:text;mso-width-percent:0;mso-height-percent:0;mso-width-relative:page;mso-height-relative:page" from="-4.95pt,1.15pt" to="481.05pt,1.6pt" o:gfxdata="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" strokeweight="1.5pt"/>
+            <v:line w14:anchorId="3AF9B8ED" id="Line 2" o:spid="_x0000_s1026" style="position:absolute;flip:y;z-index:251658240;visibility:visible;mso-wrap-style:square;mso-width-percent:0;mso-height-percent:0;mso-wrap-distance-left:9pt;mso-wrap-distance-top:0;mso-wrap-distance-right:9pt;mso-wrap-distance-bottom:0;mso-position-horizontal:absolute;mso-position-horizontal-relative:text;mso-position-vertical:absolute;mso-position-vertical-relative:text;mso-width-percent:0;mso-height-percent:0;mso-width-relative:page;mso-height-relative:page" from="-4.95pt,1.15pt" to="481.05pt,1.6pt" o:gfxdata="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" strokeweight="1.5pt"/>
           </w:pict>
         </mc:Fallback>
       </mc:AlternateContent>
@@ -26129,7 +26307,7 @@
         <w:noProof/>
         <w:sz w:val="16"/>
       </w:rPr>
-      <w:t>06/05/15</w:t>
+      <w:t>06/07/15</w:t>
     </w:r>
     <w:r>
       <w:rPr>
@@ -26173,7 +26351,7 @@
         <w:noProof/>
         <w:sz w:val="16"/>
       </w:rPr>
-      <w:t xml:space="preserve">11:05 </w:t>
+      <w:t xml:space="preserve">3:44 </w:t>
     </w:r>
     <w:r>
       <w:rPr>
@@ -26283,7 +26461,7 @@
         <w:rStyle w:val="Nmerodepgina"/>
         <w:noProof/>
       </w:rPr>
-      <w:t>9</w:t>
+      <w:t>7</w:t>
     </w:r>
     <w:r>
       <w:rPr>
@@ -26426,7 +26604,7 @@
         </mc:Choice>
         <mc:Fallback>
           <w:pict>
-            <v:line w14:anchorId="2942D29C" id="Line 3" o:spid="_x0000_s1026" style="position:absolute;z-index:251657216;visibility:visible;mso-wrap-style:square;mso-width-percent:0;mso-height-percent:0;mso-wrap-distance-left:9pt;mso-wrap-distance-top:0;mso-wrap-distance-right:9pt;mso-wrap-distance-bottom:0;mso-position-horizontal:absolute;mso-position-horizontal-relative:text;mso-position-vertical:absolute;mso-position-vertical-relative:text;mso-width-percent:0;mso-height-percent:0;mso-width-relative:page;mso-height-relative:page" from="28.65pt,22.75pt" to="523.65pt,22.75pt" o:gfxdata="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" strokeweight="1.5pt"/>
+            <v:line w14:anchorId="59CD1EA2" id="Line 3" o:spid="_x0000_s1026" style="position:absolute;z-index:251657216;visibility:visible;mso-wrap-style:square;mso-width-percent:0;mso-height-percent:0;mso-wrap-distance-left:9pt;mso-wrap-distance-top:0;mso-wrap-distance-right:9pt;mso-wrap-distance-bottom:0;mso-position-horizontal:absolute;mso-position-horizontal-relative:text;mso-position-vertical:absolute;mso-position-vertical-relative:text;mso-width-percent:0;mso-height-percent:0;mso-width-relative:page;mso-height-relative:page" from="28.65pt,22.75pt" to="523.65pt,22.75pt" o:gfxdata="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" strokeweight="1.5pt"/>
           </w:pict>
         </mc:Fallback>
       </mc:AlternateContent>
@@ -31066,7 +31244,7 @@
 </file>
 
 <file path=customXml/itemProps1.xml><?xml version="1.0" encoding="utf-8"?>
-<ds:datastoreItem xmlns:ds="http://schemas.openxmlformats.org/officeDocument/2006/customXml" ds:itemID="{0927DB3B-8BFE-44F3-AB4F-E77346213EEE}">
+<ds:datastoreItem xmlns:ds="http://schemas.openxmlformats.org/officeDocument/2006/customXml" ds:itemID="{B9FBBDAB-AEC6-48BD-B161-959678F2DE0B}">
   <ds:schemaRefs>
     <ds:schemaRef ds:uri="http://schemas.openxmlformats.org/officeDocument/2006/bibliography"/>
   </ds:schemaRefs>

</xml_diff>

<commit_message>
[MAN] Migrando SAR03 para RMRP
</commit_message>
<xml_diff>
--- a/Artefatos de Documentação/Processo Aplicado/EveRemind/4-Gerencia de Configuracao/Plano de Gerência de Configuração de Software.docx
+++ b/Artefatos de Documentação/Processo Aplicado/EveRemind/4-Gerencia de Configuracao/Plano de Gerência de Configuração de Software.docx
@@ -94,8 +94,19 @@
           <w:sz w:val="36"/>
           <w:szCs w:val="36"/>
         </w:rPr>
-        <w:t>Byte Incorporated</w:t>
-      </w:r>
+        <w:t xml:space="preserve">Byte </w:t>
+      </w:r>
+      <w:proofErr w:type="spellStart"/>
+      <w:r>
+        <w:rPr>
+          <w:b/>
+          <w:color w:val="000000" w:themeColor="text1"/>
+          <w:sz w:val="36"/>
+          <w:szCs w:val="36"/>
+        </w:rPr>
+        <w:t>Incorporated</w:t>
+      </w:r>
+      <w:proofErr w:type="spellEnd"/>
     </w:p>
     <w:p>
       <w:pPr>
@@ -921,6 +932,8 @@
           <w:sz w:val="36"/>
         </w:rPr>
       </w:pPr>
+      <w:proofErr w:type="spellStart"/>
+      <w:proofErr w:type="gramStart"/>
       <w:r>
         <w:rPr>
           <w:b/>
@@ -929,6 +942,8 @@
         </w:rPr>
         <w:t>eveRemind</w:t>
       </w:r>
+      <w:proofErr w:type="spellEnd"/>
+      <w:proofErr w:type="gramEnd"/>
     </w:p>
     <w:p>
       <w:pPr>
@@ -1892,7 +1907,25 @@
                 <w:sz w:val="22"/>
                 <w:szCs w:val="22"/>
               </w:rPr>
-              <w:t>Preenchimento do modelo parte 1</w:t>
+              <w:t xml:space="preserve">Preenchimento </w:t>
+            </w:r>
+            <w:proofErr w:type="gramStart"/>
+            <w:r>
+              <w:rPr>
+                <w:color w:val="000000" w:themeColor="text1"/>
+                <w:sz w:val="22"/>
+                <w:szCs w:val="22"/>
+              </w:rPr>
+              <w:t>do modelo parte</w:t>
+            </w:r>
+            <w:proofErr w:type="gramEnd"/>
+            <w:r>
+              <w:rPr>
+                <w:color w:val="000000" w:themeColor="text1"/>
+                <w:sz w:val="22"/>
+                <w:szCs w:val="22"/>
+              </w:rPr>
+              <w:t xml:space="preserve"> 1</w:t>
             </w:r>
           </w:p>
         </w:tc>
@@ -3960,7 +3993,23 @@
           <w:sz w:val="24"/>
           <w:szCs w:val="24"/>
         </w:rPr>
-        <w:t>deste plano é restrito ao domínio do projeto eveRemind e, portanto, se aplica somente a uma parte da totalidade do repositório. Quaisquer</w:t>
+        <w:t xml:space="preserve">deste plano é restrito ao domínio do projeto </w:t>
+      </w:r>
+      <w:proofErr w:type="spellStart"/>
+      <w:r>
+        <w:rPr>
+          <w:sz w:val="24"/>
+          <w:szCs w:val="24"/>
+        </w:rPr>
+        <w:t>eveRemind</w:t>
+      </w:r>
+      <w:proofErr w:type="spellEnd"/>
+      <w:r>
+        <w:rPr>
+          <w:sz w:val="24"/>
+          <w:szCs w:val="24"/>
+        </w:rPr>
+        <w:t xml:space="preserve"> e, portanto, se aplica somente a uma parte da totalidade do repositório. Quaisquer</w:t>
       </w:r>
       <w:r>
         <w:rPr>
@@ -6529,12 +6578,14 @@
                 <w:color w:val="000000" w:themeColor="text1"/>
               </w:rPr>
             </w:pPr>
+            <w:proofErr w:type="spellStart"/>
             <w:r>
               <w:rPr>
                 <w:color w:val="000000" w:themeColor="text1"/>
               </w:rPr>
               <w:t>ICSs</w:t>
             </w:r>
+            <w:proofErr w:type="spellEnd"/>
           </w:p>
         </w:tc>
         <w:tc>
@@ -6761,12 +6812,42 @@
                 <w:color w:val="000000" w:themeColor="text1"/>
               </w:rPr>
             </w:pPr>
+            <w:proofErr w:type="spellStart"/>
             <w:r>
               <w:rPr>
                 <w:color w:val="000000" w:themeColor="text1"/>
               </w:rPr>
-              <w:t>Unified Modeling Language</w:t>
-            </w:r>
+              <w:t>Unified</w:t>
+            </w:r>
+            <w:proofErr w:type="spellEnd"/>
+            <w:r>
+              <w:rPr>
+                <w:color w:val="000000" w:themeColor="text1"/>
+              </w:rPr>
+              <w:t xml:space="preserve"> </w:t>
+            </w:r>
+            <w:proofErr w:type="spellStart"/>
+            <w:r>
+              <w:rPr>
+                <w:color w:val="000000" w:themeColor="text1"/>
+              </w:rPr>
+              <w:t>Modeling</w:t>
+            </w:r>
+            <w:proofErr w:type="spellEnd"/>
+            <w:r>
+              <w:rPr>
+                <w:color w:val="000000" w:themeColor="text1"/>
+              </w:rPr>
+              <w:t xml:space="preserve"> </w:t>
+            </w:r>
+            <w:proofErr w:type="spellStart"/>
+            <w:r>
+              <w:rPr>
+                <w:color w:val="000000" w:themeColor="text1"/>
+              </w:rPr>
+              <w:t>Language</w:t>
+            </w:r>
+            <w:proofErr w:type="spellEnd"/>
           </w:p>
         </w:tc>
       </w:tr>
@@ -7162,6 +7243,7 @@
               </w:rPr>
               <w:t>s</w:t>
             </w:r>
+            <w:proofErr w:type="gramStart"/>
             <w:r>
               <w:rPr>
                 <w:color w:val="000000" w:themeColor="text1"/>
@@ -7178,6 +7260,7 @@
               </w:rPr>
               <w:t xml:space="preserve"> Humano</w:t>
             </w:r>
+            <w:proofErr w:type="gramEnd"/>
             <w:r>
               <w:rPr>
                 <w:color w:val="000000" w:themeColor="text1"/>
@@ -9287,7 +9370,15 @@
         <w:t>Origin</w:t>
       </w:r>
       <w:r>
-        <w:t>ar, R = Revisar, A = Aprovar.</w:t>
+        <w:t xml:space="preserve">ar, R = Revisar, A </w:t>
+      </w:r>
+      <w:proofErr w:type="gramStart"/>
+      <w:r>
+        <w:t>= Aprovar</w:t>
+      </w:r>
+      <w:proofErr w:type="gramEnd"/>
+      <w:r>
+        <w:t>.</w:t>
       </w:r>
     </w:p>
     <w:p>
@@ -9490,7 +9581,21 @@
         <w:rPr>
           <w:color w:val="000000" w:themeColor="text1"/>
         </w:rPr>
-        <w:t xml:space="preserve"> conteúdo deste plano de GCS não foram levantadas políticas, diretivas ou procedimentos que puseram imposições ou restrições à execução de GCS para o projeto eveRemind.</w:t>
+        <w:t xml:space="preserve"> conteúdo deste plano de GCS não foram levantadas políticas, diretivas ou procedimentos que puseram imposições ou restrições à execução de GCS para o projeto </w:t>
+      </w:r>
+      <w:proofErr w:type="spellStart"/>
+      <w:r>
+        <w:rPr>
+          <w:color w:val="000000" w:themeColor="text1"/>
+        </w:rPr>
+        <w:t>eveRemind</w:t>
+      </w:r>
+      <w:proofErr w:type="spellEnd"/>
+      <w:r>
+        <w:rPr>
+          <w:color w:val="000000" w:themeColor="text1"/>
+        </w:rPr>
+        <w:t>.</w:t>
       </w:r>
       <w:r>
         <w:rPr>
@@ -11439,6 +11544,7 @@
               </w:rPr>
               <w:t xml:space="preserve"> à </w:t>
             </w:r>
+            <w:proofErr w:type="spellStart"/>
             <w:r>
               <w:rPr>
                 <w:sz w:val="22"/>
@@ -11446,6 +11552,7 @@
               </w:rPr>
               <w:t>ICSs</w:t>
             </w:r>
+            <w:proofErr w:type="spellEnd"/>
             <w:r>
               <w:rPr>
                 <w:sz w:val="22"/>
@@ -11497,6 +11604,7 @@
               </w:rPr>
               <w:t xml:space="preserve">s à </w:t>
             </w:r>
+            <w:proofErr w:type="spellStart"/>
             <w:r>
               <w:rPr>
                 <w:sz w:val="22"/>
@@ -11504,6 +11612,7 @@
               </w:rPr>
               <w:t>ICSs</w:t>
             </w:r>
+            <w:proofErr w:type="spellEnd"/>
             <w:r>
               <w:rPr>
                 <w:sz w:val="22"/>
@@ -11569,6 +11678,7 @@
               </w:rPr>
               <w:t xml:space="preserve"> </w:t>
             </w:r>
+            <w:proofErr w:type="spellStart"/>
             <w:r>
               <w:rPr>
                 <w:sz w:val="22"/>
@@ -11576,6 +11686,7 @@
               </w:rPr>
               <w:t>ICSs</w:t>
             </w:r>
+            <w:proofErr w:type="spellEnd"/>
             <w:r>
               <w:rPr>
                 <w:sz w:val="22"/>
@@ -11634,6 +11745,7 @@
               </w:rPr>
               <w:t xml:space="preserve"> em </w:t>
             </w:r>
+            <w:proofErr w:type="spellStart"/>
             <w:r>
               <w:rPr>
                 <w:sz w:val="22"/>
@@ -11641,6 +11753,7 @@
               </w:rPr>
               <w:t>ICSs</w:t>
             </w:r>
+            <w:proofErr w:type="spellEnd"/>
             <w:r>
               <w:rPr>
                 <w:sz w:val="22"/>
@@ -11699,6 +11812,7 @@
               </w:rPr>
               <w:t xml:space="preserve">em </w:t>
             </w:r>
+            <w:proofErr w:type="spellStart"/>
             <w:r>
               <w:rPr>
                 <w:sz w:val="22"/>
@@ -11706,6 +11820,7 @@
               </w:rPr>
               <w:t>ICSs</w:t>
             </w:r>
+            <w:proofErr w:type="spellEnd"/>
             <w:r>
               <w:rPr>
                 <w:sz w:val="22"/>
@@ -12056,6 +12171,7 @@
               </w:rPr>
               <w:t xml:space="preserve">Verificar as necessidades de informação de estado dos </w:t>
             </w:r>
+            <w:proofErr w:type="spellStart"/>
             <w:r>
               <w:rPr>
                 <w:bCs/>
@@ -12064,6 +12180,7 @@
               </w:rPr>
               <w:t>ICSs</w:t>
             </w:r>
+            <w:proofErr w:type="spellEnd"/>
             <w:r>
               <w:rPr>
                 <w:bCs/>
@@ -13722,7 +13839,23 @@
           <w:sz w:val="24"/>
           <w:szCs w:val="24"/>
         </w:rPr>
-        <w:t>Planilha do Microsoft Excel (xlsx)</w:t>
+        <w:t>Planilha do Microsoft Excel (</w:t>
+      </w:r>
+      <w:proofErr w:type="spellStart"/>
+      <w:r>
+        <w:rPr>
+          <w:sz w:val="24"/>
+          <w:szCs w:val="24"/>
+        </w:rPr>
+        <w:t>xlsx</w:t>
+      </w:r>
+      <w:proofErr w:type="spellEnd"/>
+      <w:r>
+        <w:rPr>
+          <w:sz w:val="24"/>
+          <w:szCs w:val="24"/>
+        </w:rPr>
+        <w:t>)</w:t>
       </w:r>
     </w:p>
     <w:p>
@@ -13743,7 +13876,23 @@
           <w:sz w:val="24"/>
           <w:szCs w:val="24"/>
         </w:rPr>
-        <w:t>Diagramas de Notação UML (asta)</w:t>
+        <w:t>Diagramas de Notação UML (</w:t>
+      </w:r>
+      <w:proofErr w:type="spellStart"/>
+      <w:r>
+        <w:rPr>
+          <w:sz w:val="24"/>
+          <w:szCs w:val="24"/>
+        </w:rPr>
+        <w:t>asta</w:t>
+      </w:r>
+      <w:proofErr w:type="spellEnd"/>
+      <w:r>
+        <w:rPr>
+          <w:sz w:val="24"/>
+          <w:szCs w:val="24"/>
+        </w:rPr>
+        <w:t>)</w:t>
       </w:r>
     </w:p>
     <w:p>
@@ -13771,7 +13920,23 @@
           <w:sz w:val="24"/>
           <w:szCs w:val="24"/>
         </w:rPr>
-        <w:t>(png)</w:t>
+        <w:t>(</w:t>
+      </w:r>
+      <w:proofErr w:type="spellStart"/>
+      <w:r>
+        <w:rPr>
+          <w:sz w:val="24"/>
+          <w:szCs w:val="24"/>
+        </w:rPr>
+        <w:t>png</w:t>
+      </w:r>
+      <w:proofErr w:type="spellEnd"/>
+      <w:r>
+        <w:rPr>
+          <w:sz w:val="24"/>
+          <w:szCs w:val="24"/>
+        </w:rPr>
+        <w:t>)</w:t>
       </w:r>
     </w:p>
     <w:p>
@@ -13815,7 +13980,23 @@
           <w:sz w:val="24"/>
           <w:szCs w:val="24"/>
         </w:rPr>
-        <w:t>Documento do Microsoft Word (docx)</w:t>
+        <w:t>Documento do Microsoft Word (</w:t>
+      </w:r>
+      <w:proofErr w:type="spellStart"/>
+      <w:r>
+        <w:rPr>
+          <w:sz w:val="24"/>
+          <w:szCs w:val="24"/>
+        </w:rPr>
+        <w:t>docx</w:t>
+      </w:r>
+      <w:proofErr w:type="spellEnd"/>
+      <w:r>
+        <w:rPr>
+          <w:sz w:val="24"/>
+          <w:szCs w:val="24"/>
+        </w:rPr>
+        <w:t>)</w:t>
       </w:r>
     </w:p>
     <w:p>
@@ -13850,7 +14031,23 @@
           <w:sz w:val="24"/>
           <w:szCs w:val="24"/>
         </w:rPr>
-        <w:t>(pdf)</w:t>
+        <w:t>(</w:t>
+      </w:r>
+      <w:proofErr w:type="spellStart"/>
+      <w:r>
+        <w:rPr>
+          <w:sz w:val="24"/>
+          <w:szCs w:val="24"/>
+        </w:rPr>
+        <w:t>pdf</w:t>
+      </w:r>
+      <w:proofErr w:type="spellEnd"/>
+      <w:r>
+        <w:rPr>
+          <w:sz w:val="24"/>
+          <w:szCs w:val="24"/>
+        </w:rPr>
+        <w:t>)</w:t>
       </w:r>
     </w:p>
     <w:p>
@@ -13871,7 +14068,215 @@
           <w:sz w:val="24"/>
           <w:szCs w:val="24"/>
         </w:rPr>
-        <w:t>Arquivos de código fonte do produto (java, css, jsp, js, xml, tag, png, ico, eot, svg, ttf, woff, woff2 e map)</w:t>
+        <w:t>Arquivos de código fonte do produto (</w:t>
+      </w:r>
+      <w:proofErr w:type="spellStart"/>
+      <w:r>
+        <w:rPr>
+          <w:sz w:val="24"/>
+          <w:szCs w:val="24"/>
+        </w:rPr>
+        <w:t>java</w:t>
+      </w:r>
+      <w:proofErr w:type="spellEnd"/>
+      <w:r>
+        <w:rPr>
+          <w:sz w:val="24"/>
+          <w:szCs w:val="24"/>
+        </w:rPr>
+        <w:t xml:space="preserve">, </w:t>
+      </w:r>
+      <w:proofErr w:type="spellStart"/>
+      <w:r>
+        <w:rPr>
+          <w:sz w:val="24"/>
+          <w:szCs w:val="24"/>
+        </w:rPr>
+        <w:t>css</w:t>
+      </w:r>
+      <w:proofErr w:type="spellEnd"/>
+      <w:r>
+        <w:rPr>
+          <w:sz w:val="24"/>
+          <w:szCs w:val="24"/>
+        </w:rPr>
+        <w:t xml:space="preserve">, </w:t>
+      </w:r>
+      <w:proofErr w:type="spellStart"/>
+      <w:r>
+        <w:rPr>
+          <w:sz w:val="24"/>
+          <w:szCs w:val="24"/>
+        </w:rPr>
+        <w:t>jsp</w:t>
+      </w:r>
+      <w:proofErr w:type="spellEnd"/>
+      <w:r>
+        <w:rPr>
+          <w:sz w:val="24"/>
+          <w:szCs w:val="24"/>
+        </w:rPr>
+        <w:t xml:space="preserve">, </w:t>
+      </w:r>
+      <w:proofErr w:type="spellStart"/>
+      <w:r>
+        <w:rPr>
+          <w:sz w:val="24"/>
+          <w:szCs w:val="24"/>
+        </w:rPr>
+        <w:t>js</w:t>
+      </w:r>
+      <w:proofErr w:type="spellEnd"/>
+      <w:r>
+        <w:rPr>
+          <w:sz w:val="24"/>
+          <w:szCs w:val="24"/>
+        </w:rPr>
+        <w:t xml:space="preserve">, </w:t>
+      </w:r>
+      <w:proofErr w:type="spellStart"/>
+      <w:r>
+        <w:rPr>
+          <w:sz w:val="24"/>
+          <w:szCs w:val="24"/>
+        </w:rPr>
+        <w:t>xml</w:t>
+      </w:r>
+      <w:proofErr w:type="spellEnd"/>
+      <w:r>
+        <w:rPr>
+          <w:sz w:val="24"/>
+          <w:szCs w:val="24"/>
+        </w:rPr>
+        <w:t xml:space="preserve">, </w:t>
+      </w:r>
+      <w:proofErr w:type="spellStart"/>
+      <w:r>
+        <w:rPr>
+          <w:sz w:val="24"/>
+          <w:szCs w:val="24"/>
+        </w:rPr>
+        <w:t>tag</w:t>
+      </w:r>
+      <w:proofErr w:type="spellEnd"/>
+      <w:r>
+        <w:rPr>
+          <w:sz w:val="24"/>
+          <w:szCs w:val="24"/>
+        </w:rPr>
+        <w:t xml:space="preserve">, </w:t>
+      </w:r>
+      <w:proofErr w:type="spellStart"/>
+      <w:r>
+        <w:rPr>
+          <w:sz w:val="24"/>
+          <w:szCs w:val="24"/>
+        </w:rPr>
+        <w:t>png</w:t>
+      </w:r>
+      <w:proofErr w:type="spellEnd"/>
+      <w:r>
+        <w:rPr>
+          <w:sz w:val="24"/>
+          <w:szCs w:val="24"/>
+        </w:rPr>
+        <w:t xml:space="preserve">, </w:t>
+      </w:r>
+      <w:proofErr w:type="spellStart"/>
+      <w:r>
+        <w:rPr>
+          <w:sz w:val="24"/>
+          <w:szCs w:val="24"/>
+        </w:rPr>
+        <w:t>ico</w:t>
+      </w:r>
+      <w:proofErr w:type="spellEnd"/>
+      <w:r>
+        <w:rPr>
+          <w:sz w:val="24"/>
+          <w:szCs w:val="24"/>
+        </w:rPr>
+        <w:t xml:space="preserve">, </w:t>
+      </w:r>
+      <w:proofErr w:type="spellStart"/>
+      <w:r>
+        <w:rPr>
+          <w:sz w:val="24"/>
+          <w:szCs w:val="24"/>
+        </w:rPr>
+        <w:t>eot</w:t>
+      </w:r>
+      <w:proofErr w:type="spellEnd"/>
+      <w:r>
+        <w:rPr>
+          <w:sz w:val="24"/>
+          <w:szCs w:val="24"/>
+        </w:rPr>
+        <w:t xml:space="preserve">, </w:t>
+      </w:r>
+      <w:proofErr w:type="spellStart"/>
+      <w:r>
+        <w:rPr>
+          <w:sz w:val="24"/>
+          <w:szCs w:val="24"/>
+        </w:rPr>
+        <w:t>svg</w:t>
+      </w:r>
+      <w:proofErr w:type="spellEnd"/>
+      <w:r>
+        <w:rPr>
+          <w:sz w:val="24"/>
+          <w:szCs w:val="24"/>
+        </w:rPr>
+        <w:t xml:space="preserve">, </w:t>
+      </w:r>
+      <w:proofErr w:type="spellStart"/>
+      <w:r>
+        <w:rPr>
+          <w:sz w:val="24"/>
+          <w:szCs w:val="24"/>
+        </w:rPr>
+        <w:t>ttf</w:t>
+      </w:r>
+      <w:proofErr w:type="spellEnd"/>
+      <w:r>
+        <w:rPr>
+          <w:sz w:val="24"/>
+          <w:szCs w:val="24"/>
+        </w:rPr>
+        <w:t xml:space="preserve">, </w:t>
+      </w:r>
+      <w:proofErr w:type="spellStart"/>
+      <w:r>
+        <w:rPr>
+          <w:sz w:val="24"/>
+          <w:szCs w:val="24"/>
+        </w:rPr>
+        <w:t>woff</w:t>
+      </w:r>
+      <w:proofErr w:type="spellEnd"/>
+      <w:r>
+        <w:rPr>
+          <w:sz w:val="24"/>
+          <w:szCs w:val="24"/>
+        </w:rPr>
+        <w:t xml:space="preserve">, woff2 e </w:t>
+      </w:r>
+      <w:proofErr w:type="spellStart"/>
+      <w:r>
+        <w:rPr>
+          <w:sz w:val="24"/>
+          <w:szCs w:val="24"/>
+        </w:rPr>
+        <w:t>map</w:t>
+      </w:r>
+      <w:proofErr w:type="spellEnd"/>
+      <w:r>
+        <w:rPr>
+          <w:sz w:val="24"/>
+          <w:szCs w:val="24"/>
+        </w:rPr>
+        <w:t>)</w:t>
       </w:r>
     </w:p>
     <w:p>
@@ -14095,6 +14500,7 @@
                 <w:sz w:val="22"/>
               </w:rPr>
             </w:pPr>
+            <w:proofErr w:type="spellStart"/>
             <w:r>
               <w:rPr>
                 <w:b/>
@@ -14102,6 +14508,7 @@
               </w:rPr>
               <w:t>Qtde</w:t>
             </w:r>
+            <w:proofErr w:type="spellEnd"/>
           </w:p>
         </w:tc>
         <w:tc>
@@ -14305,6 +14712,8 @@
                 <w:szCs w:val="22"/>
               </w:rPr>
             </w:pPr>
+            <w:proofErr w:type="spellStart"/>
+            <w:proofErr w:type="gramStart"/>
             <w:r>
               <w:rPr>
                 <w:sz w:val="22"/>
@@ -14312,6 +14721,8 @@
               </w:rPr>
               <w:t>docx</w:t>
             </w:r>
+            <w:proofErr w:type="spellEnd"/>
+            <w:proofErr w:type="gramEnd"/>
           </w:p>
         </w:tc>
       </w:tr>
@@ -14442,6 +14853,8 @@
                 <w:szCs w:val="22"/>
               </w:rPr>
             </w:pPr>
+            <w:proofErr w:type="spellStart"/>
+            <w:proofErr w:type="gramStart"/>
             <w:r>
               <w:rPr>
                 <w:sz w:val="22"/>
@@ -14449,6 +14862,8 @@
               </w:rPr>
               <w:t>docx</w:t>
             </w:r>
+            <w:proofErr w:type="spellEnd"/>
+            <w:proofErr w:type="gramEnd"/>
           </w:p>
         </w:tc>
       </w:tr>
@@ -14579,6 +14994,8 @@
                 <w:szCs w:val="22"/>
               </w:rPr>
             </w:pPr>
+            <w:proofErr w:type="spellStart"/>
+            <w:proofErr w:type="gramStart"/>
             <w:r>
               <w:rPr>
                 <w:sz w:val="22"/>
@@ -14586,6 +15003,8 @@
               </w:rPr>
               <w:t>docx</w:t>
             </w:r>
+            <w:proofErr w:type="spellEnd"/>
+            <w:proofErr w:type="gramEnd"/>
           </w:p>
         </w:tc>
       </w:tr>
@@ -14676,6 +15095,7 @@
         </w:rPr>
         <w:t xml:space="preserve"> - </w:t>
       </w:r>
+      <w:proofErr w:type="spellStart"/>
       <w:r>
         <w:rPr>
           <w:rFonts w:ascii="Times New Roman" w:hAnsi="Times New Roman"/>
@@ -14686,6 +15106,7 @@
         </w:rPr>
         <w:t>ICSs</w:t>
       </w:r>
+      <w:proofErr w:type="spellEnd"/>
       <w:r>
         <w:rPr>
           <w:rFonts w:ascii="Times New Roman" w:hAnsi="Times New Roman"/>
@@ -14804,6 +15225,7 @@
                 <w:sz w:val="22"/>
               </w:rPr>
             </w:pPr>
+            <w:proofErr w:type="spellStart"/>
             <w:r>
               <w:rPr>
                 <w:b/>
@@ -14811,6 +15233,7 @@
               </w:rPr>
               <w:t>Qtde</w:t>
             </w:r>
+            <w:proofErr w:type="spellEnd"/>
           </w:p>
         </w:tc>
         <w:tc>
@@ -15017,6 +15440,8 @@
                 <w:szCs w:val="22"/>
               </w:rPr>
             </w:pPr>
+            <w:proofErr w:type="spellStart"/>
+            <w:proofErr w:type="gramStart"/>
             <w:r>
               <w:rPr>
                 <w:sz w:val="22"/>
@@ -15024,6 +15449,8 @@
               </w:rPr>
               <w:t>docx</w:t>
             </w:r>
+            <w:proofErr w:type="spellEnd"/>
+            <w:proofErr w:type="gramEnd"/>
           </w:p>
         </w:tc>
       </w:tr>
@@ -15163,6 +15590,8 @@
                 <w:szCs w:val="22"/>
               </w:rPr>
             </w:pPr>
+            <w:proofErr w:type="spellStart"/>
+            <w:proofErr w:type="gramStart"/>
             <w:r>
               <w:rPr>
                 <w:sz w:val="22"/>
@@ -15170,6 +15599,8 @@
               </w:rPr>
               <w:t>docx</w:t>
             </w:r>
+            <w:proofErr w:type="spellEnd"/>
+            <w:proofErr w:type="gramEnd"/>
           </w:p>
         </w:tc>
       </w:tr>
@@ -15309,6 +15740,8 @@
                 <w:szCs w:val="22"/>
               </w:rPr>
             </w:pPr>
+            <w:proofErr w:type="spellStart"/>
+            <w:proofErr w:type="gramStart"/>
             <w:r>
               <w:rPr>
                 <w:sz w:val="22"/>
@@ -15316,6 +15749,8 @@
               </w:rPr>
               <w:t>docx</w:t>
             </w:r>
+            <w:proofErr w:type="spellEnd"/>
+            <w:proofErr w:type="gramEnd"/>
           </w:p>
         </w:tc>
       </w:tr>
@@ -15455,6 +15890,8 @@
                 <w:szCs w:val="22"/>
               </w:rPr>
             </w:pPr>
+            <w:proofErr w:type="spellStart"/>
+            <w:proofErr w:type="gramStart"/>
             <w:r>
               <w:rPr>
                 <w:sz w:val="22"/>
@@ -15462,6 +15899,8 @@
               </w:rPr>
               <w:t>docx</w:t>
             </w:r>
+            <w:proofErr w:type="spellEnd"/>
+            <w:proofErr w:type="gramEnd"/>
           </w:p>
         </w:tc>
       </w:tr>
@@ -15601,6 +16040,8 @@
                 <w:szCs w:val="22"/>
               </w:rPr>
             </w:pPr>
+            <w:proofErr w:type="spellStart"/>
+            <w:proofErr w:type="gramStart"/>
             <w:r>
               <w:rPr>
                 <w:sz w:val="22"/>
@@ -15608,6 +16049,8 @@
               </w:rPr>
               <w:t>xlsx</w:t>
             </w:r>
+            <w:proofErr w:type="spellEnd"/>
+            <w:proofErr w:type="gramEnd"/>
           </w:p>
         </w:tc>
       </w:tr>
@@ -15748,6 +16191,8 @@
                 <w:szCs w:val="22"/>
               </w:rPr>
             </w:pPr>
+            <w:proofErr w:type="spellStart"/>
+            <w:proofErr w:type="gramStart"/>
             <w:r>
               <w:rPr>
                 <w:sz w:val="22"/>
@@ -15755,6 +16200,8 @@
               </w:rPr>
               <w:t>docx</w:t>
             </w:r>
+            <w:proofErr w:type="spellEnd"/>
+            <w:proofErr w:type="gramEnd"/>
           </w:p>
         </w:tc>
       </w:tr>
@@ -15897,6 +16344,8 @@
                 <w:szCs w:val="22"/>
               </w:rPr>
             </w:pPr>
+            <w:proofErr w:type="spellStart"/>
+            <w:proofErr w:type="gramStart"/>
             <w:r>
               <w:rPr>
                 <w:sz w:val="22"/>
@@ -15904,6 +16353,8 @@
               </w:rPr>
               <w:t>xlsx</w:t>
             </w:r>
+            <w:proofErr w:type="spellEnd"/>
+            <w:proofErr w:type="gramEnd"/>
           </w:p>
         </w:tc>
       </w:tr>
@@ -16046,6 +16497,8 @@
                 <w:szCs w:val="22"/>
               </w:rPr>
             </w:pPr>
+            <w:proofErr w:type="spellStart"/>
+            <w:proofErr w:type="gramStart"/>
             <w:r>
               <w:rPr>
                 <w:sz w:val="22"/>
@@ -16053,6 +16506,8 @@
               </w:rPr>
               <w:t>docx</w:t>
             </w:r>
+            <w:proofErr w:type="spellEnd"/>
+            <w:proofErr w:type="gramEnd"/>
           </w:p>
         </w:tc>
       </w:tr>
@@ -16195,6 +16650,8 @@
                 <w:szCs w:val="22"/>
               </w:rPr>
             </w:pPr>
+            <w:proofErr w:type="spellStart"/>
+            <w:proofErr w:type="gramStart"/>
             <w:r>
               <w:rPr>
                 <w:sz w:val="22"/>
@@ -16202,6 +16659,8 @@
               </w:rPr>
               <w:t>docx</w:t>
             </w:r>
+            <w:proofErr w:type="spellEnd"/>
+            <w:proofErr w:type="gramEnd"/>
           </w:p>
         </w:tc>
       </w:tr>
@@ -16344,6 +16803,8 @@
                 <w:szCs w:val="22"/>
               </w:rPr>
             </w:pPr>
+            <w:proofErr w:type="spellStart"/>
+            <w:proofErr w:type="gramStart"/>
             <w:r>
               <w:rPr>
                 <w:sz w:val="22"/>
@@ -16351,6 +16812,8 @@
               </w:rPr>
               <w:t>xlsx</w:t>
             </w:r>
+            <w:proofErr w:type="spellEnd"/>
+            <w:proofErr w:type="gramEnd"/>
           </w:p>
         </w:tc>
       </w:tr>
@@ -16368,12 +16831,21 @@
                 <w:szCs w:val="22"/>
               </w:rPr>
             </w:pPr>
-            <w:r>
-              <w:rPr>
-                <w:sz w:val="22"/>
-                <w:szCs w:val="22"/>
-              </w:rPr>
-              <w:t>Kanban - [Nome do Projeto]</w:t>
+            <w:proofErr w:type="spellStart"/>
+            <w:r>
+              <w:rPr>
+                <w:sz w:val="22"/>
+                <w:szCs w:val="22"/>
+              </w:rPr>
+              <w:t>Kanban</w:t>
+            </w:r>
+            <w:proofErr w:type="spellEnd"/>
+            <w:r>
+              <w:rPr>
+                <w:sz w:val="22"/>
+                <w:szCs w:val="22"/>
+              </w:rPr>
+              <w:t xml:space="preserve"> - [Nome do Projeto]</w:t>
             </w:r>
           </w:p>
         </w:tc>
@@ -16493,6 +16965,8 @@
                 <w:szCs w:val="22"/>
               </w:rPr>
             </w:pPr>
+            <w:proofErr w:type="spellStart"/>
+            <w:proofErr w:type="gramStart"/>
             <w:r>
               <w:rPr>
                 <w:sz w:val="22"/>
@@ -16500,6 +16974,8 @@
               </w:rPr>
               <w:t>xlsx</w:t>
             </w:r>
+            <w:proofErr w:type="spellEnd"/>
+            <w:proofErr w:type="gramEnd"/>
           </w:p>
         </w:tc>
       </w:tr>
@@ -16642,6 +17118,8 @@
                 <w:szCs w:val="22"/>
               </w:rPr>
             </w:pPr>
+            <w:proofErr w:type="spellStart"/>
+            <w:proofErr w:type="gramStart"/>
             <w:r>
               <w:rPr>
                 <w:sz w:val="22"/>
@@ -16649,6 +17127,8 @@
               </w:rPr>
               <w:t>docx</w:t>
             </w:r>
+            <w:proofErr w:type="spellEnd"/>
+            <w:proofErr w:type="gramEnd"/>
           </w:p>
         </w:tc>
       </w:tr>
@@ -16666,12 +17146,37 @@
                 <w:szCs w:val="22"/>
               </w:rPr>
             </w:pPr>
-            <w:r>
-              <w:rPr>
-                <w:sz w:val="22"/>
-                <w:szCs w:val="22"/>
-              </w:rPr>
-              <w:t>Product Backlog – [Nome do Projeto]</w:t>
+            <w:proofErr w:type="spellStart"/>
+            <w:r>
+              <w:rPr>
+                <w:sz w:val="22"/>
+                <w:szCs w:val="22"/>
+              </w:rPr>
+              <w:t>Product</w:t>
+            </w:r>
+            <w:proofErr w:type="spellEnd"/>
+            <w:r>
+              <w:rPr>
+                <w:sz w:val="22"/>
+                <w:szCs w:val="22"/>
+              </w:rPr>
+              <w:t xml:space="preserve"> </w:t>
+            </w:r>
+            <w:proofErr w:type="spellStart"/>
+            <w:r>
+              <w:rPr>
+                <w:sz w:val="22"/>
+                <w:szCs w:val="22"/>
+              </w:rPr>
+              <w:t>Backlog</w:t>
+            </w:r>
+            <w:proofErr w:type="spellEnd"/>
+            <w:r>
+              <w:rPr>
+                <w:sz w:val="22"/>
+                <w:szCs w:val="22"/>
+              </w:rPr>
+              <w:t xml:space="preserve"> – [Nome do Projeto]</w:t>
             </w:r>
           </w:p>
         </w:tc>
@@ -16791,6 +17296,8 @@
                 <w:szCs w:val="22"/>
               </w:rPr>
             </w:pPr>
+            <w:proofErr w:type="spellStart"/>
+            <w:proofErr w:type="gramStart"/>
             <w:r>
               <w:rPr>
                 <w:sz w:val="22"/>
@@ -16798,6 +17305,8 @@
               </w:rPr>
               <w:t>xlsx</w:t>
             </w:r>
+            <w:proofErr w:type="spellEnd"/>
+            <w:proofErr w:type="gramEnd"/>
           </w:p>
         </w:tc>
       </w:tr>
@@ -16940,6 +17449,8 @@
                 <w:szCs w:val="22"/>
               </w:rPr>
             </w:pPr>
+            <w:proofErr w:type="spellStart"/>
+            <w:proofErr w:type="gramStart"/>
             <w:r>
               <w:rPr>
                 <w:sz w:val="22"/>
@@ -16947,6 +17458,8 @@
               </w:rPr>
               <w:t>docx</w:t>
             </w:r>
+            <w:proofErr w:type="spellEnd"/>
+            <w:proofErr w:type="gramEnd"/>
           </w:p>
         </w:tc>
       </w:tr>
@@ -17082,6 +17595,8 @@
                 <w:szCs w:val="22"/>
               </w:rPr>
             </w:pPr>
+            <w:proofErr w:type="spellStart"/>
+            <w:proofErr w:type="gramStart"/>
             <w:r>
               <w:rPr>
                 <w:sz w:val="22"/>
@@ -17089,6 +17604,8 @@
               </w:rPr>
               <w:t>docx</w:t>
             </w:r>
+            <w:proofErr w:type="spellEnd"/>
+            <w:proofErr w:type="gramEnd"/>
           </w:p>
         </w:tc>
       </w:tr>
@@ -17169,7 +17686,27 @@
           <w:i/>
           <w:sz w:val="22"/>
         </w:rPr>
-        <w:t xml:space="preserve"> - ICSs de</w:t>
+        <w:t xml:space="preserve"> - </w:t>
+      </w:r>
+      <w:proofErr w:type="spellStart"/>
+      <w:r>
+        <w:rPr>
+          <w:rFonts w:ascii="Times New Roman" w:hAnsi="Times New Roman"/>
+          <w:b w:val="0"/>
+          <w:i/>
+          <w:sz w:val="22"/>
+        </w:rPr>
+        <w:t>ICSs</w:t>
+      </w:r>
+      <w:proofErr w:type="spellEnd"/>
+      <w:r>
+        <w:rPr>
+          <w:rFonts w:ascii="Times New Roman" w:hAnsi="Times New Roman"/>
+          <w:b w:val="0"/>
+          <w:i/>
+          <w:sz w:val="22"/>
+        </w:rPr>
+        <w:t xml:space="preserve"> de</w:t>
       </w:r>
       <w:r>
         <w:rPr>
@@ -17277,6 +17814,7 @@
                 <w:sz w:val="22"/>
               </w:rPr>
             </w:pPr>
+            <w:proofErr w:type="spellStart"/>
             <w:r>
               <w:rPr>
                 <w:b/>
@@ -17284,6 +17822,7 @@
               </w:rPr>
               <w:t>Qtde</w:t>
             </w:r>
+            <w:proofErr w:type="spellEnd"/>
           </w:p>
         </w:tc>
         <w:tc>
@@ -17502,6 +18041,8 @@
                 <w:szCs w:val="22"/>
               </w:rPr>
             </w:pPr>
+            <w:proofErr w:type="spellStart"/>
+            <w:proofErr w:type="gramStart"/>
             <w:r>
               <w:rPr>
                 <w:sz w:val="22"/>
@@ -17509,6 +18050,8 @@
               </w:rPr>
               <w:t>docx</w:t>
             </w:r>
+            <w:proofErr w:type="spellEnd"/>
+            <w:proofErr w:type="gramEnd"/>
           </w:p>
         </w:tc>
       </w:tr>
@@ -17640,6 +18183,8 @@
                 <w:szCs w:val="22"/>
               </w:rPr>
             </w:pPr>
+            <w:proofErr w:type="spellStart"/>
+            <w:proofErr w:type="gramStart"/>
             <w:r>
               <w:rPr>
                 <w:sz w:val="22"/>
@@ -17647,6 +18192,8 @@
               </w:rPr>
               <w:t>docx</w:t>
             </w:r>
+            <w:proofErr w:type="spellEnd"/>
+            <w:proofErr w:type="gramEnd"/>
           </w:p>
         </w:tc>
       </w:tr>
@@ -17792,6 +18339,8 @@
                 <w:szCs w:val="22"/>
               </w:rPr>
             </w:pPr>
+            <w:proofErr w:type="spellStart"/>
+            <w:proofErr w:type="gramStart"/>
             <w:r>
               <w:rPr>
                 <w:sz w:val="22"/>
@@ -17799,6 +18348,8 @@
               </w:rPr>
               <w:t>asta</w:t>
             </w:r>
+            <w:proofErr w:type="spellEnd"/>
+            <w:proofErr w:type="gramEnd"/>
           </w:p>
         </w:tc>
       </w:tr>
@@ -17937,6 +18488,8 @@
                 <w:szCs w:val="22"/>
               </w:rPr>
             </w:pPr>
+            <w:proofErr w:type="spellStart"/>
+            <w:proofErr w:type="gramStart"/>
             <w:r>
               <w:rPr>
                 <w:sz w:val="22"/>
@@ -17944,6 +18497,8 @@
               </w:rPr>
               <w:t>asta</w:t>
             </w:r>
+            <w:proofErr w:type="spellEnd"/>
+            <w:proofErr w:type="gramEnd"/>
           </w:p>
         </w:tc>
       </w:tr>
@@ -18097,6 +18652,8 @@
                 <w:szCs w:val="22"/>
               </w:rPr>
             </w:pPr>
+            <w:proofErr w:type="spellStart"/>
+            <w:proofErr w:type="gramStart"/>
             <w:r>
               <w:rPr>
                 <w:sz w:val="22"/>
@@ -18104,6 +18661,8 @@
               </w:rPr>
               <w:t>png</w:t>
             </w:r>
+            <w:proofErr w:type="spellEnd"/>
+            <w:proofErr w:type="gramEnd"/>
           </w:p>
         </w:tc>
       </w:tr>
@@ -18263,6 +18822,8 @@
                 <w:szCs w:val="22"/>
               </w:rPr>
             </w:pPr>
+            <w:proofErr w:type="spellStart"/>
+            <w:proofErr w:type="gramStart"/>
             <w:r>
               <w:rPr>
                 <w:sz w:val="22"/>
@@ -18270,6 +18831,8 @@
               </w:rPr>
               <w:t>png</w:t>
             </w:r>
+            <w:proofErr w:type="spellEnd"/>
+            <w:proofErr w:type="gramEnd"/>
           </w:p>
         </w:tc>
       </w:tr>
@@ -18422,6 +18985,8 @@
                 <w:szCs w:val="22"/>
               </w:rPr>
             </w:pPr>
+            <w:proofErr w:type="spellStart"/>
+            <w:proofErr w:type="gramStart"/>
             <w:r>
               <w:rPr>
                 <w:sz w:val="22"/>
@@ -18429,6 +18994,8 @@
               </w:rPr>
               <w:t>png</w:t>
             </w:r>
+            <w:proofErr w:type="spellEnd"/>
+            <w:proofErr w:type="gramEnd"/>
           </w:p>
         </w:tc>
       </w:tr>
@@ -18517,7 +19084,29 @@
           <w:sz w:val="22"/>
           <w:szCs w:val="22"/>
         </w:rPr>
-        <w:t xml:space="preserve"> - ICSs de</w:t>
+        <w:t xml:space="preserve"> - </w:t>
+      </w:r>
+      <w:proofErr w:type="spellStart"/>
+      <w:r>
+        <w:rPr>
+          <w:rFonts w:ascii="Times New Roman" w:hAnsi="Times New Roman"/>
+          <w:b w:val="0"/>
+          <w:i/>
+          <w:sz w:val="22"/>
+          <w:szCs w:val="22"/>
+        </w:rPr>
+        <w:t>ICSs</w:t>
+      </w:r>
+      <w:proofErr w:type="spellEnd"/>
+      <w:r>
+        <w:rPr>
+          <w:rFonts w:ascii="Times New Roman" w:hAnsi="Times New Roman"/>
+          <w:b w:val="0"/>
+          <w:i/>
+          <w:sz w:val="22"/>
+          <w:szCs w:val="22"/>
+        </w:rPr>
+        <w:t xml:space="preserve"> de</w:t>
       </w:r>
       <w:r>
         <w:rPr>
@@ -18626,6 +19215,7 @@
                 <w:sz w:val="22"/>
               </w:rPr>
             </w:pPr>
+            <w:proofErr w:type="spellStart"/>
             <w:r>
               <w:rPr>
                 <w:b/>
@@ -18633,6 +19223,7 @@
               </w:rPr>
               <w:t>Qtde</w:t>
             </w:r>
+            <w:proofErr w:type="spellEnd"/>
           </w:p>
         </w:tc>
         <w:tc>
@@ -18838,6 +19429,8 @@
                 <w:szCs w:val="22"/>
               </w:rPr>
             </w:pPr>
+            <w:proofErr w:type="spellStart"/>
+            <w:proofErr w:type="gramStart"/>
             <w:r>
               <w:rPr>
                 <w:sz w:val="22"/>
@@ -18845,6 +19438,8 @@
               </w:rPr>
               <w:t>docx</w:t>
             </w:r>
+            <w:proofErr w:type="spellEnd"/>
+            <w:proofErr w:type="gramEnd"/>
           </w:p>
         </w:tc>
       </w:tr>
@@ -18984,6 +19579,8 @@
                 <w:szCs w:val="22"/>
               </w:rPr>
             </w:pPr>
+            <w:proofErr w:type="spellStart"/>
+            <w:proofErr w:type="gramStart"/>
             <w:r>
               <w:rPr>
                 <w:sz w:val="22"/>
@@ -18991,6 +19588,8 @@
               </w:rPr>
               <w:t>docx</w:t>
             </w:r>
+            <w:proofErr w:type="spellEnd"/>
+            <w:proofErr w:type="gramEnd"/>
           </w:p>
         </w:tc>
       </w:tr>
@@ -19079,7 +19678,29 @@
           <w:sz w:val="22"/>
           <w:szCs w:val="22"/>
         </w:rPr>
-        <w:t xml:space="preserve"> - ICSs de</w:t>
+        <w:t xml:space="preserve"> - </w:t>
+      </w:r>
+      <w:proofErr w:type="spellStart"/>
+      <w:r>
+        <w:rPr>
+          <w:rFonts w:ascii="Times New Roman" w:hAnsi="Times New Roman"/>
+          <w:b w:val="0"/>
+          <w:i/>
+          <w:sz w:val="22"/>
+          <w:szCs w:val="22"/>
+        </w:rPr>
+        <w:t>ICSs</w:t>
+      </w:r>
+      <w:proofErr w:type="spellEnd"/>
+      <w:r>
+        <w:rPr>
+          <w:rFonts w:ascii="Times New Roman" w:hAnsi="Times New Roman"/>
+          <w:b w:val="0"/>
+          <w:i/>
+          <w:sz w:val="22"/>
+          <w:szCs w:val="22"/>
+        </w:rPr>
+        <w:t xml:space="preserve"> de</w:t>
       </w:r>
       <w:r>
         <w:rPr>
@@ -19190,6 +19811,7 @@
                 <w:sz w:val="22"/>
               </w:rPr>
             </w:pPr>
+            <w:proofErr w:type="spellStart"/>
             <w:r>
               <w:rPr>
                 <w:b/>
@@ -19197,6 +19819,7 @@
               </w:rPr>
               <w:t>Qtde</w:t>
             </w:r>
+            <w:proofErr w:type="spellEnd"/>
           </w:p>
         </w:tc>
         <w:tc>
@@ -19396,6 +20019,8 @@
                 <w:szCs w:val="22"/>
               </w:rPr>
             </w:pPr>
+            <w:proofErr w:type="spellStart"/>
+            <w:proofErr w:type="gramStart"/>
             <w:r>
               <w:rPr>
                 <w:sz w:val="22"/>
@@ -19403,6 +20028,8 @@
               </w:rPr>
               <w:t>html</w:t>
             </w:r>
+            <w:proofErr w:type="spellEnd"/>
+            <w:proofErr w:type="gramEnd"/>
           </w:p>
         </w:tc>
       </w:tr>
@@ -19425,7 +20052,31 @@
                 <w:sz w:val="22"/>
                 <w:szCs w:val="22"/>
               </w:rPr>
-              <w:t>Estrutura Analitica do Projeto de Manutenca</w:t>
+              <w:t xml:space="preserve">Estrutura </w:t>
+            </w:r>
+            <w:proofErr w:type="spellStart"/>
+            <w:r>
+              <w:rPr>
+                <w:sz w:val="22"/>
+                <w:szCs w:val="22"/>
+              </w:rPr>
+              <w:t>Analitica</w:t>
+            </w:r>
+            <w:proofErr w:type="spellEnd"/>
+            <w:r>
+              <w:rPr>
+                <w:sz w:val="22"/>
+                <w:szCs w:val="22"/>
+              </w:rPr>
+              <w:t xml:space="preserve"> do Projeto de </w:t>
+            </w:r>
+            <w:proofErr w:type="spellStart"/>
+            <w:r>
+              <w:rPr>
+                <w:sz w:val="22"/>
+                <w:szCs w:val="22"/>
+              </w:rPr>
+              <w:t>Manutenca</w:t>
             </w:r>
             <w:r>
               <w:rPr>
@@ -19434,6 +20085,7 @@
               </w:rPr>
               <w:t>o</w:t>
             </w:r>
+            <w:proofErr w:type="spellEnd"/>
           </w:p>
         </w:tc>
         <w:tc>
@@ -19542,6 +20194,8 @@
                 <w:szCs w:val="22"/>
               </w:rPr>
             </w:pPr>
+            <w:proofErr w:type="spellStart"/>
+            <w:proofErr w:type="gramStart"/>
             <w:r>
               <w:rPr>
                 <w:sz w:val="22"/>
@@ -19549,6 +20203,8 @@
               </w:rPr>
               <w:t>png</w:t>
             </w:r>
+            <w:proofErr w:type="spellEnd"/>
+            <w:proofErr w:type="gramEnd"/>
           </w:p>
         </w:tc>
       </w:tr>
@@ -19578,14 +20234,7 @@
                 <w:sz w:val="22"/>
                 <w:szCs w:val="22"/>
               </w:rPr>
-              <w:t xml:space="preserve"> RM/RP]Analise de </w:t>
-            </w:r>
-            <w:r>
-              <w:rPr>
-                <w:sz w:val="22"/>
-                <w:szCs w:val="22"/>
-              </w:rPr>
-              <w:t>RMRP</w:t>
+              <w:t xml:space="preserve"> RMRP]Analise de Impacto</w:t>
             </w:r>
           </w:p>
         </w:tc>
@@ -19622,14 +20271,21 @@
                 <w:sz w:val="22"/>
                 <w:szCs w:val="22"/>
               </w:rPr>
-              <w:t xml:space="preserve"> RM/RP] A</w:t>
-            </w:r>
-            <w:r>
-              <w:rPr>
-                <w:sz w:val="22"/>
-                <w:szCs w:val="22"/>
-              </w:rPr>
-              <w:t>RMRP</w:t>
+              <w:t xml:space="preserve"> RM</w:t>
+            </w:r>
+            <w:r>
+              <w:rPr>
+                <w:sz w:val="22"/>
+                <w:szCs w:val="22"/>
+              </w:rPr>
+              <w:t>RP] A</w:t>
+            </w:r>
+            <w:r>
+              <w:rPr>
+                <w:sz w:val="22"/>
+                <w:szCs w:val="22"/>
+              </w:rPr>
+              <w:t>I</w:t>
             </w:r>
           </w:p>
         </w:tc>
@@ -19659,8 +20315,17 @@
                 <w:sz w:val="22"/>
                 <w:szCs w:val="22"/>
               </w:rPr>
-              <w:t>/RPs</w:t>
-            </w:r>
+              <w:t>/</w:t>
+            </w:r>
+            <w:proofErr w:type="spellStart"/>
+            <w:r>
+              <w:rPr>
+                <w:sz w:val="22"/>
+                <w:szCs w:val="22"/>
+              </w:rPr>
+              <w:t>RPs</w:t>
+            </w:r>
+            <w:proofErr w:type="spellEnd"/>
           </w:p>
         </w:tc>
         <w:tc>
@@ -19730,6 +20395,8 @@
                 <w:szCs w:val="22"/>
               </w:rPr>
             </w:pPr>
+            <w:proofErr w:type="spellStart"/>
+            <w:proofErr w:type="gramStart"/>
             <w:r>
               <w:rPr>
                 <w:sz w:val="22"/>
@@ -19737,6 +20404,8 @@
               </w:rPr>
               <w:t>html</w:t>
             </w:r>
+            <w:proofErr w:type="spellEnd"/>
+            <w:proofErr w:type="gramEnd"/>
           </w:p>
         </w:tc>
       </w:tr>
@@ -19759,7 +20428,23 @@
                 <w:sz w:val="22"/>
                 <w:szCs w:val="22"/>
               </w:rPr>
-              <w:t>Registro dos Pedidos de Modificacao</w:t>
+              <w:t xml:space="preserve">Registro </w:t>
+            </w:r>
+            <w:r>
+              <w:rPr>
+                <w:sz w:val="22"/>
+                <w:szCs w:val="22"/>
+              </w:rPr>
+              <w:t xml:space="preserve">Geral de </w:t>
+            </w:r>
+            <w:bookmarkStart w:id="21" w:name="_GoBack"/>
+            <w:bookmarkEnd w:id="21"/>
+            <w:r>
+              <w:rPr>
+                <w:sz w:val="22"/>
+                <w:szCs w:val="22"/>
+              </w:rPr>
+              <w:t>Manutenção</w:t>
             </w:r>
           </w:p>
         </w:tc>
@@ -19782,7 +20467,14 @@
                 <w:sz w:val="22"/>
                 <w:szCs w:val="22"/>
               </w:rPr>
-              <w:t>RPM</w:t>
+              <w:t>R</w:t>
+            </w:r>
+            <w:r>
+              <w:rPr>
+                <w:sz w:val="22"/>
+                <w:szCs w:val="22"/>
+              </w:rPr>
+              <w:t>GMAN</w:t>
             </w:r>
           </w:p>
         </w:tc>
@@ -19876,6 +20568,8 @@
                 <w:szCs w:val="22"/>
               </w:rPr>
             </w:pPr>
+            <w:proofErr w:type="spellStart"/>
+            <w:proofErr w:type="gramStart"/>
             <w:r>
               <w:rPr>
                 <w:sz w:val="22"/>
@@ -19883,159 +20577,8 @@
               </w:rPr>
               <w:t>html</w:t>
             </w:r>
-          </w:p>
-        </w:tc>
-      </w:tr>
-      <w:tr>
-        <w:tc>
-          <w:tcPr>
-            <w:tcW w:w="2661" w:type="dxa"/>
-          </w:tcPr>
-          <w:p>
-            <w:pPr>
-              <w:spacing w:before="120" w:after="120"/>
-              <w:jc w:val="center"/>
-              <w:rPr>
-                <w:sz w:val="22"/>
-                <w:szCs w:val="22"/>
-              </w:rPr>
-            </w:pPr>
-            <w:r>
-              <w:rPr>
-                <w:sz w:val="22"/>
-                <w:szCs w:val="22"/>
-              </w:rPr>
-              <w:t>Procedimentos de Resoluca</w:t>
-            </w:r>
-            <w:r>
-              <w:rPr>
-                <w:sz w:val="22"/>
-                <w:szCs w:val="22"/>
-              </w:rPr>
-              <w:t>o de Problemas</w:t>
-            </w:r>
-          </w:p>
-        </w:tc>
-        <w:tc>
-          <w:tcPr>
-            <w:tcW w:w="1418" w:type="dxa"/>
-            <w:vAlign w:val="center"/>
-          </w:tcPr>
-          <w:p>
-            <w:pPr>
-              <w:spacing w:before="120" w:after="120"/>
-              <w:jc w:val="center"/>
-              <w:rPr>
-                <w:sz w:val="22"/>
-                <w:szCs w:val="22"/>
-              </w:rPr>
-            </w:pPr>
-            <w:r>
-              <w:rPr>
-                <w:sz w:val="22"/>
-                <w:szCs w:val="22"/>
-              </w:rPr>
-              <w:t>PRP</w:t>
-            </w:r>
-          </w:p>
-        </w:tc>
-        <w:tc>
-          <w:tcPr>
-            <w:tcW w:w="1742" w:type="dxa"/>
-            <w:vAlign w:val="center"/>
-          </w:tcPr>
-          <w:p>
-            <w:pPr>
-              <w:spacing w:before="120" w:after="120"/>
-              <w:jc w:val="center"/>
-              <w:rPr>
-                <w:sz w:val="22"/>
-                <w:szCs w:val="22"/>
-              </w:rPr>
-            </w:pPr>
-            <w:r>
-              <w:rPr>
-                <w:sz w:val="22"/>
-                <w:szCs w:val="22"/>
-              </w:rPr>
-              <w:t>1</w:t>
-            </w:r>
-          </w:p>
-        </w:tc>
-        <w:tc>
-          <w:tcPr>
-            <w:tcW w:w="557" w:type="dxa"/>
-            <w:vAlign w:val="center"/>
-          </w:tcPr>
-          <w:p>
-            <w:pPr>
-              <w:spacing w:before="120" w:after="120"/>
-              <w:jc w:val="center"/>
-              <w:rPr>
-                <w:sz w:val="22"/>
-                <w:szCs w:val="22"/>
-              </w:rPr>
-            </w:pPr>
-            <w:r>
-              <w:rPr>
-                <w:sz w:val="22"/>
-                <w:szCs w:val="22"/>
-              </w:rPr>
-              <w:t>A</w:t>
-            </w:r>
-          </w:p>
-        </w:tc>
-        <w:tc>
-          <w:tcPr>
-            <w:tcW w:w="1119" w:type="dxa"/>
-            <w:vAlign w:val="center"/>
-          </w:tcPr>
-          <w:p>
-            <w:pPr>
-              <w:spacing w:before="120" w:after="120"/>
-              <w:jc w:val="center"/>
-              <w:rPr>
-                <w:sz w:val="22"/>
-                <w:szCs w:val="22"/>
-              </w:rPr>
-            </w:pPr>
-            <w:r>
-              <w:rPr>
-                <w:sz w:val="22"/>
-                <w:szCs w:val="22"/>
-              </w:rPr>
-              <w:t>2.1.1.</w:t>
-            </w:r>
-            <w:r>
-              <w:rPr>
-                <w:sz w:val="22"/>
-                <w:szCs w:val="22"/>
-              </w:rPr>
-              <w:t>5</w:t>
-            </w:r>
-          </w:p>
-        </w:tc>
-        <w:tc>
-          <w:tcPr>
-            <w:tcW w:w="693" w:type="dxa"/>
-            <w:vAlign w:val="center"/>
-          </w:tcPr>
-          <w:p>
-            <w:pPr>
-              <w:spacing w:before="120" w:after="120"/>
-              <w:jc w:val="center"/>
-              <w:rPr>
-                <w:sz w:val="22"/>
-                <w:szCs w:val="22"/>
-              </w:rPr>
-            </w:pPr>
-            <w:r>
-              <w:rPr>
-                <w:sz w:val="22"/>
-                <w:szCs w:val="22"/>
-              </w:rPr>
-              <w:t>html</w:t>
-            </w:r>
+            <w:proofErr w:type="spellEnd"/>
+            <w:proofErr w:type="gramEnd"/>
           </w:p>
         </w:tc>
       </w:tr>
@@ -20065,7 +20608,28 @@
                 <w:sz w:val="22"/>
                 <w:szCs w:val="22"/>
               </w:rPr>
-              <w:t>[ID RM/RP]Requisicao de Mudanca/Requerimento de Problema</w:t>
+              <w:t>[ID RMRP]R</w:t>
+            </w:r>
+            <w:r>
+              <w:rPr>
+                <w:sz w:val="22"/>
+                <w:szCs w:val="22"/>
+              </w:rPr>
+              <w:t>M</w:t>
+            </w:r>
+            <w:r>
+              <w:rPr>
+                <w:sz w:val="22"/>
+                <w:szCs w:val="22"/>
+              </w:rPr>
+              <w:t>R</w:t>
+            </w:r>
+            <w:r>
+              <w:rPr>
+                <w:sz w:val="22"/>
+                <w:szCs w:val="22"/>
+              </w:rPr>
+              <w:t>P</w:t>
             </w:r>
           </w:p>
         </w:tc>
@@ -20213,6 +20777,8 @@
                 <w:szCs w:val="22"/>
               </w:rPr>
             </w:pPr>
+            <w:proofErr w:type="spellStart"/>
+            <w:proofErr w:type="gramStart"/>
             <w:r>
               <w:rPr>
                 <w:sz w:val="22"/>
@@ -20220,6 +20786,8 @@
               </w:rPr>
               <w:t>html</w:t>
             </w:r>
+            <w:proofErr w:type="spellEnd"/>
+            <w:proofErr w:type="gramEnd"/>
           </w:p>
         </w:tc>
       </w:tr>
@@ -20308,7 +20876,29 @@
           <w:sz w:val="22"/>
           <w:szCs w:val="22"/>
         </w:rPr>
-        <w:t xml:space="preserve"> - ICSs de</w:t>
+        <w:t xml:space="preserve"> - </w:t>
+      </w:r>
+      <w:proofErr w:type="spellStart"/>
+      <w:r>
+        <w:rPr>
+          <w:rFonts w:ascii="Times New Roman" w:hAnsi="Times New Roman"/>
+          <w:b w:val="0"/>
+          <w:i/>
+          <w:sz w:val="22"/>
+          <w:szCs w:val="22"/>
+        </w:rPr>
+        <w:t>ICSs</w:t>
+      </w:r>
+      <w:proofErr w:type="spellEnd"/>
+      <w:r>
+        <w:rPr>
+          <w:rFonts w:ascii="Times New Roman" w:hAnsi="Times New Roman"/>
+          <w:b w:val="0"/>
+          <w:i/>
+          <w:sz w:val="22"/>
+          <w:szCs w:val="22"/>
+        </w:rPr>
+        <w:t xml:space="preserve"> de</w:t>
       </w:r>
       <w:r>
         <w:rPr>
@@ -20417,6 +21007,7 @@
                 <w:sz w:val="22"/>
               </w:rPr>
             </w:pPr>
+            <w:proofErr w:type="spellStart"/>
             <w:r>
               <w:rPr>
                 <w:b/>
@@ -20424,6 +21015,7 @@
               </w:rPr>
               <w:t>Qtde</w:t>
             </w:r>
+            <w:proofErr w:type="spellEnd"/>
           </w:p>
         </w:tc>
         <w:tc>
@@ -20645,6 +21237,8 @@
                 <w:szCs w:val="22"/>
               </w:rPr>
             </w:pPr>
+            <w:proofErr w:type="spellStart"/>
+            <w:proofErr w:type="gramStart"/>
             <w:r>
               <w:rPr>
                 <w:sz w:val="22"/>
@@ -20652,6 +21246,8 @@
               </w:rPr>
               <w:t>xlsx</w:t>
             </w:r>
+            <w:proofErr w:type="spellEnd"/>
+            <w:proofErr w:type="gramEnd"/>
           </w:p>
         </w:tc>
       </w:tr>
@@ -20792,6 +21388,8 @@
                 <w:szCs w:val="22"/>
               </w:rPr>
             </w:pPr>
+            <w:proofErr w:type="spellStart"/>
+            <w:proofErr w:type="gramStart"/>
             <w:r>
               <w:rPr>
                 <w:sz w:val="22"/>
@@ -20799,6 +21397,8 @@
               </w:rPr>
               <w:t>docx</w:t>
             </w:r>
+            <w:proofErr w:type="spellEnd"/>
+            <w:proofErr w:type="gramEnd"/>
           </w:p>
         </w:tc>
       </w:tr>
@@ -20939,6 +21539,8 @@
                 <w:szCs w:val="22"/>
               </w:rPr>
             </w:pPr>
+            <w:proofErr w:type="spellStart"/>
+            <w:proofErr w:type="gramStart"/>
             <w:r>
               <w:rPr>
                 <w:sz w:val="22"/>
@@ -20946,6 +21548,8 @@
               </w:rPr>
               <w:t>docx</w:t>
             </w:r>
+            <w:proofErr w:type="spellEnd"/>
+            <w:proofErr w:type="gramEnd"/>
           </w:p>
         </w:tc>
       </w:tr>
@@ -20969,11 +21573,8 @@
                 <w:sz w:val="22"/>
                 <w:szCs w:val="22"/>
               </w:rPr>
-              <w:lastRenderedPageBreak/>
               <w:t>Relatório de Atividades de Verificação e Validação</w:t>
             </w:r>
-            <w:bookmarkStart w:id="21" w:name="_GoBack"/>
-            <w:bookmarkEnd w:id="21"/>
           </w:p>
         </w:tc>
         <w:tc>
@@ -21090,6 +21691,8 @@
                 <w:szCs w:val="22"/>
               </w:rPr>
             </w:pPr>
+            <w:proofErr w:type="spellStart"/>
+            <w:proofErr w:type="gramStart"/>
             <w:r>
               <w:rPr>
                 <w:sz w:val="22"/>
@@ -21097,6 +21700,8 @@
               </w:rPr>
               <w:t>docx</w:t>
             </w:r>
+            <w:proofErr w:type="spellEnd"/>
+            <w:proofErr w:type="gramEnd"/>
           </w:p>
         </w:tc>
       </w:tr>
@@ -21119,6 +21724,7 @@
                 <w:sz w:val="22"/>
                 <w:szCs w:val="22"/>
               </w:rPr>
+              <w:lastRenderedPageBreak/>
               <w:t>Plano de Revisão dos Requisitos</w:t>
             </w:r>
           </w:p>
@@ -21237,6 +21843,8 @@
                 <w:szCs w:val="22"/>
               </w:rPr>
             </w:pPr>
+            <w:proofErr w:type="spellStart"/>
+            <w:proofErr w:type="gramStart"/>
             <w:r>
               <w:rPr>
                 <w:sz w:val="22"/>
@@ -21244,6 +21852,8 @@
               </w:rPr>
               <w:t>docx</w:t>
             </w:r>
+            <w:proofErr w:type="spellEnd"/>
+            <w:proofErr w:type="gramEnd"/>
           </w:p>
         </w:tc>
       </w:tr>
@@ -21384,6 +21994,8 @@
                 <w:szCs w:val="22"/>
               </w:rPr>
             </w:pPr>
+            <w:proofErr w:type="spellStart"/>
+            <w:proofErr w:type="gramStart"/>
             <w:r>
               <w:rPr>
                 <w:sz w:val="22"/>
@@ -21391,6 +22003,8 @@
               </w:rPr>
               <w:t>xlsx</w:t>
             </w:r>
+            <w:proofErr w:type="spellEnd"/>
+            <w:proofErr w:type="gramEnd"/>
           </w:p>
         </w:tc>
       </w:tr>
@@ -21546,6 +22160,8 @@
                 <w:szCs w:val="22"/>
               </w:rPr>
             </w:pPr>
+            <w:proofErr w:type="spellStart"/>
+            <w:proofErr w:type="gramStart"/>
             <w:r>
               <w:rPr>
                 <w:sz w:val="22"/>
@@ -21553,6 +22169,8 @@
               </w:rPr>
               <w:t>docx</w:t>
             </w:r>
+            <w:proofErr w:type="spellEnd"/>
+            <w:proofErr w:type="gramEnd"/>
           </w:p>
         </w:tc>
       </w:tr>
@@ -21641,7 +22259,29 @@
           <w:sz w:val="22"/>
           <w:szCs w:val="22"/>
         </w:rPr>
-        <w:t xml:space="preserve"> - ICSs de</w:t>
+        <w:t xml:space="preserve"> - </w:t>
+      </w:r>
+      <w:proofErr w:type="spellStart"/>
+      <w:r>
+        <w:rPr>
+          <w:rFonts w:ascii="Times New Roman" w:hAnsi="Times New Roman"/>
+          <w:b w:val="0"/>
+          <w:i/>
+          <w:sz w:val="22"/>
+          <w:szCs w:val="22"/>
+        </w:rPr>
+        <w:t>ICSs</w:t>
+      </w:r>
+      <w:proofErr w:type="spellEnd"/>
+      <w:r>
+        <w:rPr>
+          <w:rFonts w:ascii="Times New Roman" w:hAnsi="Times New Roman"/>
+          <w:b w:val="0"/>
+          <w:i/>
+          <w:sz w:val="22"/>
+          <w:szCs w:val="22"/>
+        </w:rPr>
+        <w:t xml:space="preserve"> de</w:t>
       </w:r>
       <w:r>
         <w:rPr>
@@ -21750,6 +22390,7 @@
                 <w:sz w:val="22"/>
               </w:rPr>
             </w:pPr>
+            <w:proofErr w:type="spellStart"/>
             <w:r>
               <w:rPr>
                 <w:b/>
@@ -21757,6 +22398,7 @@
               </w:rPr>
               <w:t>Qtde</w:t>
             </w:r>
+            <w:proofErr w:type="spellEnd"/>
           </w:p>
         </w:tc>
         <w:tc>
@@ -21955,12 +22597,16 @@
                 <w:sz w:val="22"/>
               </w:rPr>
             </w:pPr>
+            <w:proofErr w:type="spellStart"/>
+            <w:proofErr w:type="gramStart"/>
             <w:r>
               <w:rPr>
                 <w:sz w:val="22"/>
               </w:rPr>
               <w:t>docx</w:t>
             </w:r>
+            <w:proofErr w:type="spellEnd"/>
+            <w:proofErr w:type="gramEnd"/>
           </w:p>
         </w:tc>
       </w:tr>
@@ -22098,6 +22744,8 @@
                 <w:sz w:val="22"/>
               </w:rPr>
             </w:pPr>
+            <w:proofErr w:type="spellStart"/>
+            <w:proofErr w:type="gramStart"/>
             <w:r>
               <w:rPr>
                 <w:sz w:val="22"/>
@@ -22110,6 +22758,8 @@
               </w:rPr>
               <w:t>x</w:t>
             </w:r>
+            <w:proofErr w:type="spellEnd"/>
+            <w:proofErr w:type="gramEnd"/>
           </w:p>
         </w:tc>
       </w:tr>
@@ -22241,6 +22891,8 @@
                 <w:sz w:val="22"/>
               </w:rPr>
             </w:pPr>
+            <w:proofErr w:type="spellStart"/>
+            <w:proofErr w:type="gramStart"/>
             <w:r>
               <w:rPr>
                 <w:sz w:val="22"/>
@@ -22253,6 +22905,8 @@
               </w:rPr>
               <w:t>x</w:t>
             </w:r>
+            <w:proofErr w:type="spellEnd"/>
+            <w:proofErr w:type="gramEnd"/>
           </w:p>
         </w:tc>
       </w:tr>
@@ -22390,12 +23044,16 @@
                 <w:sz w:val="22"/>
               </w:rPr>
             </w:pPr>
+            <w:proofErr w:type="spellStart"/>
+            <w:proofErr w:type="gramStart"/>
             <w:r>
               <w:rPr>
                 <w:sz w:val="22"/>
               </w:rPr>
               <w:t>docx</w:t>
             </w:r>
+            <w:proofErr w:type="spellEnd"/>
+            <w:proofErr w:type="gramEnd"/>
           </w:p>
         </w:tc>
       </w:tr>
@@ -22520,12 +23178,16 @@
                 <w:sz w:val="22"/>
               </w:rPr>
             </w:pPr>
+            <w:proofErr w:type="spellStart"/>
+            <w:proofErr w:type="gramStart"/>
             <w:r>
               <w:rPr>
                 <w:sz w:val="22"/>
               </w:rPr>
               <w:t>docx</w:t>
             </w:r>
+            <w:proofErr w:type="spellEnd"/>
+            <w:proofErr w:type="gramEnd"/>
           </w:p>
         </w:tc>
       </w:tr>
@@ -22682,12 +23344,16 @@
                 <w:sz w:val="22"/>
               </w:rPr>
             </w:pPr>
+            <w:proofErr w:type="spellStart"/>
+            <w:proofErr w:type="gramStart"/>
             <w:r>
               <w:rPr>
                 <w:sz w:val="22"/>
               </w:rPr>
               <w:t>docx</w:t>
             </w:r>
+            <w:proofErr w:type="spellEnd"/>
+            <w:proofErr w:type="gramEnd"/>
           </w:p>
         </w:tc>
       </w:tr>
@@ -22846,12 +23512,16 @@
                 <w:sz w:val="22"/>
               </w:rPr>
             </w:pPr>
+            <w:proofErr w:type="spellStart"/>
+            <w:proofErr w:type="gramStart"/>
             <w:r>
               <w:rPr>
                 <w:sz w:val="22"/>
               </w:rPr>
               <w:t>docx</w:t>
             </w:r>
+            <w:proofErr w:type="spellEnd"/>
+            <w:proofErr w:type="gramEnd"/>
           </w:p>
         </w:tc>
       </w:tr>
@@ -22940,7 +23610,29 @@
           <w:sz w:val="22"/>
           <w:szCs w:val="22"/>
         </w:rPr>
-        <w:t xml:space="preserve"> - ICSs de</w:t>
+        <w:t xml:space="preserve"> - </w:t>
+      </w:r>
+      <w:proofErr w:type="spellStart"/>
+      <w:r>
+        <w:rPr>
+          <w:rFonts w:ascii="Times New Roman" w:hAnsi="Times New Roman"/>
+          <w:b w:val="0"/>
+          <w:i/>
+          <w:sz w:val="22"/>
+          <w:szCs w:val="22"/>
+        </w:rPr>
+        <w:t>ICSs</w:t>
+      </w:r>
+      <w:proofErr w:type="spellEnd"/>
+      <w:r>
+        <w:rPr>
+          <w:rFonts w:ascii="Times New Roman" w:hAnsi="Times New Roman"/>
+          <w:b w:val="0"/>
+          <w:i/>
+          <w:sz w:val="22"/>
+          <w:szCs w:val="22"/>
+        </w:rPr>
+        <w:t xml:space="preserve"> de</w:t>
       </w:r>
       <w:r>
         <w:rPr>
@@ -23071,6 +23763,7 @@
                 <w:sz w:val="22"/>
               </w:rPr>
             </w:pPr>
+            <w:proofErr w:type="spellStart"/>
             <w:r>
               <w:rPr>
                 <w:b/>
@@ -23078,6 +23771,7 @@
               </w:rPr>
               <w:t>Qtde</w:t>
             </w:r>
+            <w:proofErr w:type="spellEnd"/>
           </w:p>
         </w:tc>
         <w:tc>
@@ -23281,6 +23975,8 @@
                 <w:szCs w:val="22"/>
               </w:rPr>
             </w:pPr>
+            <w:proofErr w:type="spellStart"/>
+            <w:proofErr w:type="gramStart"/>
             <w:r>
               <w:rPr>
                 <w:sz w:val="22"/>
@@ -23288,6 +23984,8 @@
               </w:rPr>
               <w:t>pdf</w:t>
             </w:r>
+            <w:proofErr w:type="spellEnd"/>
+            <w:proofErr w:type="gramEnd"/>
           </w:p>
         </w:tc>
       </w:tr>
@@ -23376,7 +24074,29 @@
           <w:sz w:val="22"/>
           <w:szCs w:val="22"/>
         </w:rPr>
-        <w:t xml:space="preserve"> - ICSs de</w:t>
+        <w:t xml:space="preserve"> - </w:t>
+      </w:r>
+      <w:proofErr w:type="spellStart"/>
+      <w:r>
+        <w:rPr>
+          <w:rFonts w:ascii="Times New Roman" w:hAnsi="Times New Roman"/>
+          <w:b w:val="0"/>
+          <w:i/>
+          <w:sz w:val="22"/>
+          <w:szCs w:val="22"/>
+        </w:rPr>
+        <w:t>ICSs</w:t>
+      </w:r>
+      <w:proofErr w:type="spellEnd"/>
+      <w:r>
+        <w:rPr>
+          <w:rFonts w:ascii="Times New Roman" w:hAnsi="Times New Roman"/>
+          <w:b w:val="0"/>
+          <w:i/>
+          <w:sz w:val="22"/>
+          <w:szCs w:val="22"/>
+        </w:rPr>
+        <w:t xml:space="preserve"> de</w:t>
       </w:r>
       <w:r>
         <w:rPr>
@@ -23507,13 +24227,41 @@
         <w:rPr>
           <w:color w:val="000000" w:themeColor="text1"/>
         </w:rPr>
-        <w:t xml:space="preserve">em “commits” – </w:t>
-      </w:r>
-      <w:r>
-        <w:rPr>
-          <w:color w:val="000000" w:themeColor="text1"/>
-        </w:rPr>
-        <w:t>O começo do título de cada commit deve conter a sigla da área de processo a</w:t>
+        <w:t>em “</w:t>
+      </w:r>
+      <w:proofErr w:type="spellStart"/>
+      <w:r>
+        <w:rPr>
+          <w:color w:val="000000" w:themeColor="text1"/>
+        </w:rPr>
+        <w:t>commits</w:t>
+      </w:r>
+      <w:proofErr w:type="spellEnd"/>
+      <w:r>
+        <w:rPr>
+          <w:color w:val="000000" w:themeColor="text1"/>
+        </w:rPr>
+        <w:t xml:space="preserve">” – </w:t>
+      </w:r>
+      <w:r>
+        <w:rPr>
+          <w:color w:val="000000" w:themeColor="text1"/>
+        </w:rPr>
+        <w:t xml:space="preserve">O começo do título de cada </w:t>
+      </w:r>
+      <w:proofErr w:type="spellStart"/>
+      <w:r>
+        <w:rPr>
+          <w:color w:val="000000" w:themeColor="text1"/>
+        </w:rPr>
+        <w:t>commit</w:t>
+      </w:r>
+      <w:proofErr w:type="spellEnd"/>
+      <w:r>
+        <w:rPr>
+          <w:color w:val="000000" w:themeColor="text1"/>
+        </w:rPr>
+        <w:t xml:space="preserve"> deve conter a sigla da área de processo a</w:t>
       </w:r>
       <w:r>
         <w:rPr>
@@ -23539,12 +24287,19 @@
         </w:rPr>
         <w:t xml:space="preserve">. A notação para as áreas de </w:t>
       </w:r>
-      <w:r>
-        <w:rPr>
-          <w:color w:val="000000" w:themeColor="text1"/>
-        </w:rPr>
-        <w:lastRenderedPageBreak/>
-        <w:t>processo são:</w:t>
+      <w:proofErr w:type="spellStart"/>
+      <w:r>
+        <w:rPr>
+          <w:color w:val="000000" w:themeColor="text1"/>
+        </w:rPr>
+        <w:t>processo</w:t>
+      </w:r>
+      <w:proofErr w:type="spellEnd"/>
+      <w:r>
+        <w:rPr>
+          <w:color w:val="000000" w:themeColor="text1"/>
+        </w:rPr>
+        <w:t xml:space="preserve"> são:</w:t>
       </w:r>
     </w:p>
     <w:p>
@@ -23588,6 +24343,7 @@
         <w:rPr>
           <w:color w:val="000000" w:themeColor="text1"/>
         </w:rPr>
+        <w:lastRenderedPageBreak/>
         <w:t>GPR (Projeto);</w:t>
       </w:r>
     </w:p>
@@ -23733,7 +24489,21 @@
         <w:rPr>
           <w:color w:val="000000" w:themeColor="text1"/>
         </w:rPr>
-        <w:t xml:space="preserve"> deve ser identificado com o prefixo [Parcial]</w:t>
+        <w:t xml:space="preserve"> deve ser identificado com o prefixo </w:t>
+      </w:r>
+      <w:proofErr w:type="gramStart"/>
+      <w:r>
+        <w:rPr>
+          <w:color w:val="000000" w:themeColor="text1"/>
+        </w:rPr>
+        <w:t>[Parcial</w:t>
+      </w:r>
+      <w:proofErr w:type="gramEnd"/>
+      <w:r>
+        <w:rPr>
+          <w:color w:val="000000" w:themeColor="text1"/>
+        </w:rPr>
+        <w:t>]</w:t>
       </w:r>
       <w:r>
         <w:rPr>
@@ -23969,7 +24739,21 @@
         <w:rPr>
           <w:color w:val="000000" w:themeColor="text1"/>
         </w:rPr>
-        <w:t xml:space="preserve"> isto é, não deve possuir o prefixo [Parcial];</w:t>
+        <w:t xml:space="preserve"> isto é, não deve possuir o prefixo </w:t>
+      </w:r>
+      <w:proofErr w:type="gramStart"/>
+      <w:r>
+        <w:rPr>
+          <w:color w:val="000000" w:themeColor="text1"/>
+        </w:rPr>
+        <w:t>[Parcial</w:t>
+      </w:r>
+      <w:proofErr w:type="gramEnd"/>
+      <w:r>
+        <w:rPr>
+          <w:color w:val="000000" w:themeColor="text1"/>
+        </w:rPr>
+        <w:t>];</w:t>
       </w:r>
     </w:p>
     <w:p>
@@ -24050,7 +24834,49 @@
         <w:rPr>
           <w:color w:val="000000" w:themeColor="text1"/>
         </w:rPr>
-        <w:t>funcionais e alterações – Issues serão criadas para proporcionar um mecanismo de rastreabilidade para todos os elementos descritos acima. A forma como essas issues serão instanciadas e monitoradas é segmentada em grupos de issues, cujos quais são:</w:t>
+        <w:t xml:space="preserve">funcionais e alterações – </w:t>
+      </w:r>
+      <w:proofErr w:type="spellStart"/>
+      <w:r>
+        <w:rPr>
+          <w:color w:val="000000" w:themeColor="text1"/>
+        </w:rPr>
+        <w:t>Issues</w:t>
+      </w:r>
+      <w:proofErr w:type="spellEnd"/>
+      <w:r>
+        <w:rPr>
+          <w:color w:val="000000" w:themeColor="text1"/>
+        </w:rPr>
+        <w:t xml:space="preserve"> serão criadas para proporcionar um mecanismo de rastreabilidade para todos os elementos descritos acima. A forma como essas </w:t>
+      </w:r>
+      <w:proofErr w:type="spellStart"/>
+      <w:r>
+        <w:rPr>
+          <w:color w:val="000000" w:themeColor="text1"/>
+        </w:rPr>
+        <w:t>issues</w:t>
+      </w:r>
+      <w:proofErr w:type="spellEnd"/>
+      <w:r>
+        <w:rPr>
+          <w:color w:val="000000" w:themeColor="text1"/>
+        </w:rPr>
+        <w:t xml:space="preserve"> serão instanciadas e monitoradas é segmentada em grupos de </w:t>
+      </w:r>
+      <w:proofErr w:type="spellStart"/>
+      <w:r>
+        <w:rPr>
+          <w:color w:val="000000" w:themeColor="text1"/>
+        </w:rPr>
+        <w:t>issues</w:t>
+      </w:r>
+      <w:proofErr w:type="spellEnd"/>
+      <w:r>
+        <w:rPr>
+          <w:color w:val="000000" w:themeColor="text1"/>
+        </w:rPr>
+        <w:t>, cujos quais são:</w:t>
       </w:r>
     </w:p>
     <w:p>
@@ -24065,11 +24891,19 @@
           <w:color w:val="000000" w:themeColor="text1"/>
         </w:rPr>
       </w:pPr>
-      <w:r>
-        <w:rPr>
-          <w:color w:val="000000" w:themeColor="text1"/>
-        </w:rPr>
-        <w:t>Issues de Casos de Uso listam um (1) caso de uso e todos os requisitos funcionais relacionados a ele;</w:t>
+      <w:proofErr w:type="spellStart"/>
+      <w:r>
+        <w:rPr>
+          <w:color w:val="000000" w:themeColor="text1"/>
+        </w:rPr>
+        <w:t>Issues</w:t>
+      </w:r>
+      <w:proofErr w:type="spellEnd"/>
+      <w:r>
+        <w:rPr>
+          <w:color w:val="000000" w:themeColor="text1"/>
+        </w:rPr>
+        <w:t xml:space="preserve"> de Casos de Uso listam um (1) caso de uso e todos os requisitos funcionais relacionados a ele;</w:t>
       </w:r>
     </w:p>
     <w:p>
@@ -24084,12 +24918,19 @@
           <w:color w:val="000000" w:themeColor="text1"/>
         </w:rPr>
       </w:pPr>
-      <w:r>
-        <w:rPr>
-          <w:color w:val="000000" w:themeColor="text1"/>
-        </w:rPr>
-        <w:lastRenderedPageBreak/>
-        <w:t>Issues de Requisitos Não Funcionais listam todos os requisitos não funcionais de uma determinada natureza;</w:t>
+      <w:proofErr w:type="spellStart"/>
+      <w:r>
+        <w:rPr>
+          <w:color w:val="000000" w:themeColor="text1"/>
+        </w:rPr>
+        <w:t>Issues</w:t>
+      </w:r>
+      <w:proofErr w:type="spellEnd"/>
+      <w:r>
+        <w:rPr>
+          <w:color w:val="000000" w:themeColor="text1"/>
+        </w:rPr>
+        <w:t xml:space="preserve"> de Requisitos Não Funcionais listam todos os requisitos não funcionais de uma determinada natureza;</w:t>
       </w:r>
     </w:p>
     <w:p>
@@ -24104,11 +24945,20 @@
           <w:color w:val="000000" w:themeColor="text1"/>
         </w:rPr>
       </w:pPr>
-      <w:r>
-        <w:rPr>
-          <w:color w:val="000000" w:themeColor="text1"/>
-        </w:rPr>
-        <w:t>Issues de Alterações listam todos os aspectos de uma alteração aprovada para execução;</w:t>
+      <w:proofErr w:type="spellStart"/>
+      <w:r>
+        <w:rPr>
+          <w:color w:val="000000" w:themeColor="text1"/>
+        </w:rPr>
+        <w:lastRenderedPageBreak/>
+        <w:t>Issues</w:t>
+      </w:r>
+      <w:proofErr w:type="spellEnd"/>
+      <w:r>
+        <w:rPr>
+          <w:color w:val="000000" w:themeColor="text1"/>
+        </w:rPr>
+        <w:t xml:space="preserve"> de Alterações listam todos os aspectos de uma alteração aprovada para execução;</w:t>
       </w:r>
     </w:p>
     <w:p>
@@ -24124,13 +24974,41 @@
         <w:rPr>
           <w:color w:val="000000" w:themeColor="text1"/>
         </w:rPr>
-        <w:t>Desse modo, quando algum commit fizer referência a qualquer uma dess</w:t>
-      </w:r>
-      <w:r>
-        <w:rPr>
-          <w:color w:val="000000" w:themeColor="text1"/>
-        </w:rPr>
-        <w:t>as modalidades de issues, esta (s)</w:t>
+        <w:t xml:space="preserve">Desse modo, quando algum </w:t>
+      </w:r>
+      <w:proofErr w:type="spellStart"/>
+      <w:r>
+        <w:rPr>
+          <w:color w:val="000000" w:themeColor="text1"/>
+        </w:rPr>
+        <w:t>commit</w:t>
+      </w:r>
+      <w:proofErr w:type="spellEnd"/>
+      <w:r>
+        <w:rPr>
+          <w:color w:val="000000" w:themeColor="text1"/>
+        </w:rPr>
+        <w:t xml:space="preserve"> fizer referência a qualquer uma dess</w:t>
+      </w:r>
+      <w:r>
+        <w:rPr>
+          <w:color w:val="000000" w:themeColor="text1"/>
+        </w:rPr>
+        <w:t xml:space="preserve">as modalidades de </w:t>
+      </w:r>
+      <w:proofErr w:type="spellStart"/>
+      <w:r>
+        <w:rPr>
+          <w:color w:val="000000" w:themeColor="text1"/>
+        </w:rPr>
+        <w:t>issues</w:t>
+      </w:r>
+      <w:proofErr w:type="spellEnd"/>
+      <w:r>
+        <w:rPr>
+          <w:color w:val="000000" w:themeColor="text1"/>
+        </w:rPr>
+        <w:t>, esta (s)</w:t>
       </w:r>
       <w:r>
         <w:rPr>
@@ -24144,12 +25022,14 @@
         </w:rPr>
         <w:t>á (</w:t>
       </w:r>
+      <w:proofErr w:type="spellStart"/>
       <w:r>
         <w:rPr>
           <w:color w:val="000000" w:themeColor="text1"/>
         </w:rPr>
         <w:t>ão</w:t>
       </w:r>
+      <w:proofErr w:type="spellEnd"/>
       <w:r>
         <w:rPr>
           <w:color w:val="000000" w:themeColor="text1"/>
@@ -24202,8 +25082,16 @@
         <w:rPr>
           <w:color w:val="000000" w:themeColor="text1"/>
         </w:rPr>
-        <w:t>tivo commit</w:t>
-      </w:r>
+        <w:t xml:space="preserve">tivo </w:t>
+      </w:r>
+      <w:proofErr w:type="spellStart"/>
+      <w:r>
+        <w:rPr>
+          <w:color w:val="000000" w:themeColor="text1"/>
+        </w:rPr>
+        <w:t>commit</w:t>
+      </w:r>
+      <w:proofErr w:type="spellEnd"/>
       <w:r>
         <w:rPr>
           <w:color w:val="000000" w:themeColor="text1"/>
@@ -24254,7 +25142,21 @@
         <w:rPr>
           <w:color w:val="000000" w:themeColor="text1"/>
         </w:rPr>
-        <w:t xml:space="preserve"> do produto com um percentual de seus casos de uso implementados, percentual este definido pela gerência de projeto. Serão ao total quatro (4) baselines, de modo que três (3) delas são sinalizadas como “pré-release” – pois representam um protótipo do produto, ou seja, uma versão incompleta que ainda se encontra em desenvolvimento – e a última como release oficial. Qualquer baseline só poderá ser alterada por meio de procedimentos formais de controle de mudanças ou de manutenção de software.</w:t>
+        <w:t xml:space="preserve"> do produto com um percentual de seus casos de uso implementados, percentual este definido pela gerência de projeto. Serão ao total quatro (4) baselines, de modo que três (3) delas são sinalizadas como “</w:t>
+      </w:r>
+      <w:proofErr w:type="spellStart"/>
+      <w:r>
+        <w:rPr>
+          <w:color w:val="000000" w:themeColor="text1"/>
+        </w:rPr>
+        <w:t>pré</w:t>
+      </w:r>
+      <w:proofErr w:type="spellEnd"/>
+      <w:r>
+        <w:rPr>
+          <w:color w:val="000000" w:themeColor="text1"/>
+        </w:rPr>
+        <w:t>-release” – pois representam um protótipo do produto, ou seja, uma versão incompleta que ainda se encontra em desenvolvimento – e a última como release oficial. Qualquer baseline só poderá ser alterada por meio de procedimentos formais de controle de mudanças ou de manutenção de software.</w:t>
       </w:r>
     </w:p>
     <w:p>
@@ -24404,6 +25306,7 @@
         </w:rPr>
       </w:pPr>
       <w:bookmarkStart w:id="26" w:name="_Toc214695908"/>
+      <w:proofErr w:type="gramStart"/>
       <w:r>
         <w:rPr>
           <w:rFonts w:ascii="Times New Roman" w:hAnsi="Times New Roman"/>
@@ -24416,7 +25319,14 @@
         <w:rPr>
           <w:rFonts w:ascii="Times New Roman" w:hAnsi="Times New Roman"/>
         </w:rPr>
-        <w:t>Solicitando mudanças</w:t>
+        <w:t>Solicitando</w:t>
+      </w:r>
+      <w:proofErr w:type="gramEnd"/>
+      <w:r>
+        <w:rPr>
+          <w:rFonts w:ascii="Times New Roman" w:hAnsi="Times New Roman"/>
+        </w:rPr>
+        <w:t xml:space="preserve"> mudanças</w:t>
       </w:r>
     </w:p>
     <w:p>
@@ -24459,6 +25369,7 @@
           <w:rFonts w:ascii="Times New Roman" w:hAnsi="Times New Roman"/>
         </w:rPr>
       </w:pPr>
+      <w:proofErr w:type="gramStart"/>
       <w:r>
         <w:rPr>
           <w:rFonts w:ascii="Times New Roman" w:hAnsi="Times New Roman"/>
@@ -24470,7 +25381,14 @@
         <w:rPr>
           <w:rFonts w:ascii="Times New Roman" w:hAnsi="Times New Roman"/>
         </w:rPr>
-        <w:t>Avaliando mudanças</w:t>
+        <w:t>Avaliando</w:t>
+      </w:r>
+      <w:proofErr w:type="gramEnd"/>
+      <w:r>
+        <w:rPr>
+          <w:rFonts w:ascii="Times New Roman" w:hAnsi="Times New Roman"/>
+        </w:rPr>
+        <w:t xml:space="preserve"> mudanças</w:t>
       </w:r>
     </w:p>
     <w:p>
@@ -24513,11 +25431,19 @@
           <w:rFonts w:ascii="Times New Roman" w:hAnsi="Times New Roman"/>
         </w:rPr>
       </w:pPr>
+      <w:proofErr w:type="gramStart"/>
       <w:r>
         <w:rPr>
           <w:rFonts w:ascii="Times New Roman" w:hAnsi="Times New Roman"/>
         </w:rPr>
-        <w:t>4.2.3 Aprovando ou desaprovando mudanças</w:t>
+        <w:t>4.2.3 Aprovando ou desaprovando</w:t>
+      </w:r>
+      <w:proofErr w:type="gramEnd"/>
+      <w:r>
+        <w:rPr>
+          <w:rFonts w:ascii="Times New Roman" w:hAnsi="Times New Roman"/>
+        </w:rPr>
+        <w:t xml:space="preserve"> mudanças</w:t>
       </w:r>
       <w:r>
         <w:rPr>
@@ -24567,6 +25493,7 @@
         </w:rPr>
       </w:pPr>
       <w:bookmarkStart w:id="28" w:name="_Toc214695911"/>
+      <w:proofErr w:type="gramStart"/>
       <w:r>
         <w:rPr>
           <w:rFonts w:ascii="Times New Roman" w:hAnsi="Times New Roman"/>
@@ -24578,7 +25505,14 @@
         <w:rPr>
           <w:rFonts w:ascii="Times New Roman" w:hAnsi="Times New Roman"/>
         </w:rPr>
-        <w:t>Implementando mudanças</w:t>
+        <w:t>Implementando</w:t>
+      </w:r>
+      <w:proofErr w:type="gramEnd"/>
+      <w:r>
+        <w:rPr>
+          <w:rFonts w:ascii="Times New Roman" w:hAnsi="Times New Roman"/>
+        </w:rPr>
+        <w:t xml:space="preserve"> mudanças</w:t>
       </w:r>
     </w:p>
     <w:p>
@@ -24972,7 +25906,6 @@
         <w:rPr>
           <w:rFonts w:ascii="Times New Roman" w:hAnsi="Times New Roman"/>
         </w:rPr>
-        <w:lastRenderedPageBreak/>
         <w:t xml:space="preserve">4.4 </w:t>
       </w:r>
       <w:bookmarkEnd w:id="30"/>
@@ -25111,7 +26044,14 @@
         <w:rPr>
           <w:color w:val="000000" w:themeColor="text1"/>
         </w:rPr>
-        <w:t xml:space="preserve"> s</w:t>
+        <w:t xml:space="preserve"> </w:t>
+      </w:r>
+      <w:r>
+        <w:rPr>
+          <w:color w:val="000000" w:themeColor="text1"/>
+        </w:rPr>
+        <w:lastRenderedPageBreak/>
+        <w:t>s</w:t>
       </w:r>
       <w:r>
         <w:rPr>
@@ -25373,12 +26313,14 @@
         </w:rPr>
         <w:t xml:space="preserve"> não há necessidade para um controle de interface de mudanças para ser coordenado com as mudanças de </w:t>
       </w:r>
+      <w:proofErr w:type="spellStart"/>
       <w:r>
         <w:rPr>
           <w:color w:val="000000" w:themeColor="text1"/>
         </w:rPr>
         <w:t>ICSs</w:t>
       </w:r>
+      <w:proofErr w:type="spellEnd"/>
       <w:r>
         <w:rPr>
           <w:color w:val="000000" w:themeColor="text1"/>
@@ -25831,9 +26773,11 @@
           <w:numId w:val="24"/>
         </w:numPr>
       </w:pPr>
+      <w:proofErr w:type="spellStart"/>
       <w:r>
         <w:t>GitBash</w:t>
       </w:r>
+      <w:proofErr w:type="spellEnd"/>
     </w:p>
     <w:p>
       <w:pPr>
@@ -25843,9 +26787,11 @@
           <w:numId w:val="24"/>
         </w:numPr>
       </w:pPr>
+      <w:proofErr w:type="spellStart"/>
       <w:r>
         <w:t>GitShell</w:t>
       </w:r>
+      <w:proofErr w:type="spellEnd"/>
     </w:p>
     <w:p>
       <w:pPr>
@@ -25855,8 +26801,13 @@
           <w:numId w:val="24"/>
         </w:numPr>
       </w:pPr>
-      <w:r>
-        <w:t>Netbeans 8.0.2</w:t>
+      <w:proofErr w:type="spellStart"/>
+      <w:r>
+        <w:t>Netbeans</w:t>
+      </w:r>
+      <w:proofErr w:type="spellEnd"/>
+      <w:r>
+        <w:t xml:space="preserve"> 8.0.2</w:t>
       </w:r>
     </w:p>
     <w:p>
@@ -25879,8 +26830,21 @@
           <w:numId w:val="24"/>
         </w:numPr>
       </w:pPr>
-      <w:r>
-        <w:t>Astah Community 6.9.0</w:t>
+      <w:proofErr w:type="spellStart"/>
+      <w:r>
+        <w:t>Astah</w:t>
+      </w:r>
+      <w:proofErr w:type="spellEnd"/>
+      <w:r>
+        <w:t xml:space="preserve"> </w:t>
+      </w:r>
+      <w:proofErr w:type="spellStart"/>
+      <w:r>
+        <w:t>Community</w:t>
+      </w:r>
+      <w:proofErr w:type="spellEnd"/>
+      <w:r>
+        <w:t xml:space="preserve"> 6.9.0</w:t>
       </w:r>
     </w:p>
     <w:p>
@@ -25891,11 +26855,21 @@
           <w:numId w:val="24"/>
         </w:numPr>
       </w:pPr>
+      <w:proofErr w:type="spellStart"/>
       <w:r>
         <w:t>Bizagi</w:t>
       </w:r>
-      <w:r>
-        <w:t xml:space="preserve"> BPM Modeler 2.9</w:t>
+      <w:proofErr w:type="spellEnd"/>
+      <w:r>
+        <w:t xml:space="preserve"> BPM </w:t>
+      </w:r>
+      <w:proofErr w:type="spellStart"/>
+      <w:r>
+        <w:t>Modeler</w:t>
+      </w:r>
+      <w:proofErr w:type="spellEnd"/>
+      <w:r>
+        <w:t xml:space="preserve"> 2.9</w:t>
       </w:r>
     </w:p>
     <w:p>
@@ -25921,9 +26895,11 @@
           <w:numId w:val="24"/>
         </w:numPr>
       </w:pPr>
+      <w:proofErr w:type="spellStart"/>
       <w:r>
         <w:t>MongoDB</w:t>
       </w:r>
+      <w:proofErr w:type="spellEnd"/>
       <w:r>
         <w:t xml:space="preserve"> 3.0.3</w:t>
       </w:r>
@@ -26104,14 +27080,7 @@
         <w:rPr>
           <w:color w:val="000000" w:themeColor="text1"/>
         </w:rPr>
-        <w:t xml:space="preserve">ão do Plano de GCS: Quando uma baseline for lançada ou </w:t>
-      </w:r>
-      <w:r>
-        <w:rPr>
-          <w:color w:val="000000" w:themeColor="text1"/>
-        </w:rPr>
-        <w:lastRenderedPageBreak/>
-        <w:t>quando uma não conformidade for encontrada.</w:t>
+        <w:t>ão do Plano de GCS: Quando uma baseline for lançada ou quando uma não conformidade for encontrada.</w:t>
       </w:r>
     </w:p>
     <w:p>
@@ -26148,7 +27117,14 @@
         <w:rPr>
           <w:color w:val="000000" w:themeColor="text1"/>
         </w:rPr>
-        <w:t>- Método de Avaliação e Aprovação de Alterações ao Plano de GCS: Definido pelo processo Verificação e Validação</w:t>
+        <w:t xml:space="preserve">- Método de Avaliação e Aprovação de Alterações ao Plano de GCS: Definido pelo </w:t>
+      </w:r>
+      <w:r>
+        <w:rPr>
+          <w:color w:val="000000" w:themeColor="text1"/>
+        </w:rPr>
+        <w:lastRenderedPageBreak/>
+        <w:t>processo Verificação e Validação</w:t>
       </w:r>
       <w:r>
         <w:rPr>
@@ -26318,7 +27294,23 @@
           <w:sz w:val="24"/>
           <w:szCs w:val="24"/>
         </w:rPr>
-        <w:t xml:space="preserve"> de Software (PGCS) e que o mesmo está preparado para execução no contexto do projeto eveRemind.</w:t>
+        <w:t xml:space="preserve"> de Software (PGCS) e que o mesmo está preparado para execução no contexto do projeto </w:t>
+      </w:r>
+      <w:proofErr w:type="spellStart"/>
+      <w:r>
+        <w:rPr>
+          <w:sz w:val="24"/>
+          <w:szCs w:val="24"/>
+        </w:rPr>
+        <w:t>eveRemind</w:t>
+      </w:r>
+      <w:proofErr w:type="spellEnd"/>
+      <w:r>
+        <w:rPr>
+          <w:sz w:val="24"/>
+          <w:szCs w:val="24"/>
+        </w:rPr>
+        <w:t>.</w:t>
       </w:r>
     </w:p>
     <w:p>
@@ -26561,7 +27553,7 @@
       <mc:AlternateContent>
         <mc:Choice Requires="wps">
           <w:drawing>
-            <wp:anchor distT="0" distB="0" distL="114300" distR="114300" simplePos="0" relativeHeight="251658240" behindDoc="0" locked="0" layoutInCell="1" allowOverlap="1" wp14:anchorId="15FF46F4" wp14:editId="7D51B5A2">
+            <wp:anchor distT="0" distB="0" distL="114300" distR="114300" simplePos="0" relativeHeight="251658240" behindDoc="0" locked="0" layoutInCell="1" allowOverlap="1" wp14:anchorId="15FF46F4" wp14:editId="7BB2D9D7">
               <wp:simplePos x="0" y="0"/>
               <wp:positionH relativeFrom="column">
                 <wp:posOffset>-62865</wp:posOffset>
@@ -26622,7 +27614,7 @@
         </mc:Choice>
         <mc:Fallback>
           <w:pict>
-            <v:line w14:anchorId="3F038046" id="Line 2" o:spid="_x0000_s1026" style="position:absolute;flip:y;z-index:251658240;visibility:visible;mso-wrap-style:square;mso-width-percent:0;mso-height-percent:0;mso-wrap-distance-left:9pt;mso-wrap-distance-top:0;mso-wrap-distance-right:9pt;mso-wrap-distance-bottom:0;mso-position-horizontal:absolute;mso-position-horizontal-relative:text;mso-position-vertical:absolute;mso-position-vertical-relative:text;mso-width-percent:0;mso-height-percent:0;mso-width-relative:page;mso-height-relative:page" from="-4.95pt,1.15pt" to="481.05pt,1.6pt" o:gfxdata="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" strokeweight="1.5pt"/>
+            <v:line w14:anchorId="507DE777" id="Line 2" o:spid="_x0000_s1026" style="position:absolute;flip:y;z-index:251658240;visibility:visible;mso-wrap-style:square;mso-width-percent:0;mso-height-percent:0;mso-wrap-distance-left:9pt;mso-wrap-distance-top:0;mso-wrap-distance-right:9pt;mso-wrap-distance-bottom:0;mso-position-horizontal:absolute;mso-position-horizontal-relative:text;mso-position-vertical:absolute;mso-position-vertical-relative:text;mso-width-percent:0;mso-height-percent:0;mso-width-relative:page;mso-height-relative:page" from="-4.95pt,1.15pt" to="481.05pt,1.6pt" o:gfxdata="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" strokeweight="1.5pt"/>
           </w:pict>
         </mc:Fallback>
       </mc:AlternateContent>
@@ -26712,7 +27704,7 @@
         <w:noProof/>
         <w:sz w:val="16"/>
       </w:rPr>
-      <w:t xml:space="preserve">3:06 </w:t>
+      <w:t xml:space="preserve">6:52 </w:t>
     </w:r>
     <w:r>
       <w:rPr>
@@ -26822,7 +27814,7 @@
         <w:rStyle w:val="Nmerodepgina"/>
         <w:noProof/>
       </w:rPr>
-      <w:t>8</w:t>
+      <w:t>13</w:t>
     </w:r>
     <w:r>
       <w:rPr>
@@ -26965,7 +27957,7 @@
         </mc:Choice>
         <mc:Fallback>
           <w:pict>
-            <v:line w14:anchorId="5F37AABA" id="Line 3" o:spid="_x0000_s1026" style="position:absolute;z-index:251657216;visibility:visible;mso-wrap-style:square;mso-width-percent:0;mso-height-percent:0;mso-wrap-distance-left:9pt;mso-wrap-distance-top:0;mso-wrap-distance-right:9pt;mso-wrap-distance-bottom:0;mso-position-horizontal:absolute;mso-position-horizontal-relative:text;mso-position-vertical:absolute;mso-position-vertical-relative:text;mso-width-percent:0;mso-height-percent:0;mso-width-relative:page;mso-height-relative:page" from="28.65pt,22.75pt" to="523.65pt,22.75pt" o:gfxdata="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" strokeweight="1.5pt"/>
+            <v:line w14:anchorId="1B49D190" id="Line 3" o:spid="_x0000_s1026" style="position:absolute;z-index:251657216;visibility:visible;mso-wrap-style:square;mso-width-percent:0;mso-height-percent:0;mso-wrap-distance-left:9pt;mso-wrap-distance-top:0;mso-wrap-distance-right:9pt;mso-wrap-distance-bottom:0;mso-position-horizontal:absolute;mso-position-horizontal-relative:text;mso-position-vertical:absolute;mso-position-vertical-relative:text;mso-width-percent:0;mso-height-percent:0;mso-width-relative:page;mso-height-relative:page" from="28.65pt,22.75pt" to="523.65pt,22.75pt" o:gfxdata="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" strokeweight="1.5pt"/>
           </w:pict>
         </mc:Fallback>
       </mc:AlternateContent>
@@ -31605,7 +32597,7 @@
 </file>
 
 <file path=customXml/itemProps1.xml><?xml version="1.0" encoding="utf-8"?>
-<ds:datastoreItem xmlns:ds="http://schemas.openxmlformats.org/officeDocument/2006/customXml" ds:itemID="{5F4E9C74-9002-4C39-987E-0EEE19BDCECA}">
+<ds:datastoreItem xmlns:ds="http://schemas.openxmlformats.org/officeDocument/2006/customXml" ds:itemID="{01B632AD-55F0-45C1-9F97-A47BBBDE4821}">
   <ds:schemaRefs>
     <ds:schemaRef ds:uri="http://schemas.openxmlformats.org/officeDocument/2006/bibliography"/>
   </ds:schemaRefs>

</xml_diff>

<commit_message>
[GCS] Alterando tabela de ICS da GPR.
</commit_message>
<xml_diff>
--- a/Artefatos de Documentação/Processo Aplicado/EveRemind/4-Gerencia de Configuracao/Plano de Gerência de Configuração de Software.docx
+++ b/Artefatos de Documentação/Processo Aplicado/EveRemind/4-Gerencia de Configuracao/Plano de Gerência de Configuração de Software.docx
@@ -1,6 +1,6 @@
 
 <file path=word/document.xml><?xml version="1.0" encoding="utf-8"?>
-<w:document xmlns:wpc="http://schemas.microsoft.com/office/word/2010/wordprocessingCanvas" xmlns:mc="http://schemas.openxmlformats.org/markup-compatibility/2006" xmlns:o="urn:schemas-microsoft-com:office:office" xmlns:r="http://schemas.openxmlformats.org/officeDocument/2006/relationships" xmlns:m="http://schemas.openxmlformats.org/officeDocument/2006/math" xmlns:v="urn:schemas-microsoft-com:vml" xmlns:wp14="http://schemas.microsoft.com/office/word/2010/wordprocessingDrawing" xmlns:wp="http://schemas.openxmlformats.org/drawingml/2006/wordprocessingDrawing" xmlns:w10="urn:schemas-microsoft-com:office:word" xmlns:w="http://schemas.openxmlformats.org/wordprocessingml/2006/main" xmlns:w14="http://schemas.microsoft.com/office/word/2010/wordml" xmlns:w15="http://schemas.microsoft.com/office/word/2012/wordml" xmlns:wpg="http://schemas.microsoft.com/office/word/2010/wordprocessingGroup" xmlns:wpi="http://schemas.microsoft.com/office/word/2010/wordprocessingInk" xmlns:wne="http://schemas.microsoft.com/office/word/2006/wordml" xmlns:wps="http://schemas.microsoft.com/office/word/2010/wordprocessingShape" mc:Ignorable="w14 w15 wp14">
+<w:document xmlns:wpc="http://schemas.microsoft.com/office/word/2010/wordprocessingCanvas" xmlns:mo="http://schemas.microsoft.com/office/mac/office/2008/main" xmlns:mc="http://schemas.openxmlformats.org/markup-compatibility/2006" xmlns:mv="urn:schemas-microsoft-com:mac:vml" xmlns:o="urn:schemas-microsoft-com:office:office" xmlns:r="http://schemas.openxmlformats.org/officeDocument/2006/relationships" xmlns:m="http://schemas.openxmlformats.org/officeDocument/2006/math" xmlns:v="urn:schemas-microsoft-com:vml" xmlns:wp14="http://schemas.microsoft.com/office/word/2010/wordprocessingDrawing" xmlns:wp="http://schemas.openxmlformats.org/drawingml/2006/wordprocessingDrawing" xmlns:w10="urn:schemas-microsoft-com:office:word" xmlns:w="http://schemas.openxmlformats.org/wordprocessingml/2006/main" xmlns:w14="http://schemas.microsoft.com/office/word/2010/wordml" xmlns:w15="http://schemas.microsoft.com/office/word/2012/wordml" xmlns:wpg="http://schemas.microsoft.com/office/word/2010/wordprocessingGroup" xmlns:wpi="http://schemas.microsoft.com/office/word/2010/wordprocessingInk" xmlns:wne="http://schemas.microsoft.com/office/word/2006/wordml" xmlns:wps="http://schemas.microsoft.com/office/word/2010/wordprocessingShape" mc:Ignorable="w14 w15 wp14">
   <w:body>
     <w:p>
       <w:pPr>
@@ -94,19 +94,8 @@
           <w:sz w:val="36"/>
           <w:szCs w:val="36"/>
         </w:rPr>
-        <w:t xml:space="preserve">Byte </w:t>
-      </w:r>
-      <w:proofErr w:type="spellStart"/>
-      <w:r>
-        <w:rPr>
-          <w:b/>
-          <w:color w:val="000000" w:themeColor="text1"/>
-          <w:sz w:val="36"/>
-          <w:szCs w:val="36"/>
-        </w:rPr>
-        <w:t>Incorporated</w:t>
-      </w:r>
-      <w:proofErr w:type="spellEnd"/>
+        <w:t>Byte Incorporated</w:t>
+      </w:r>
     </w:p>
     <w:p>
       <w:pPr>
@@ -932,8 +921,6 @@
           <w:sz w:val="36"/>
         </w:rPr>
       </w:pPr>
-      <w:proofErr w:type="spellStart"/>
-      <w:proofErr w:type="gramStart"/>
       <w:r>
         <w:rPr>
           <w:b/>
@@ -942,8 +929,6 @@
         </w:rPr>
         <w:t>eveRemind</w:t>
       </w:r>
-      <w:proofErr w:type="spellEnd"/>
-      <w:proofErr w:type="gramEnd"/>
     </w:p>
     <w:p>
       <w:pPr>
@@ -1537,7 +1522,7 @@
           <w:noProof/>
           <w:sz w:val="24"/>
         </w:rPr>
-        <w:t>25/06/2015</w:t>
+        <w:t>28/06/2015</w:t>
       </w:r>
       <w:r>
         <w:rPr>
@@ -1907,25 +1892,7 @@
                 <w:sz w:val="22"/>
                 <w:szCs w:val="22"/>
               </w:rPr>
-              <w:t xml:space="preserve">Preenchimento </w:t>
-            </w:r>
-            <w:proofErr w:type="gramStart"/>
-            <w:r>
-              <w:rPr>
-                <w:color w:val="000000" w:themeColor="text1"/>
-                <w:sz w:val="22"/>
-                <w:szCs w:val="22"/>
-              </w:rPr>
-              <w:t>do modelo parte</w:t>
-            </w:r>
-            <w:proofErr w:type="gramEnd"/>
-            <w:r>
-              <w:rPr>
-                <w:color w:val="000000" w:themeColor="text1"/>
-                <w:sz w:val="22"/>
-                <w:szCs w:val="22"/>
-              </w:rPr>
-              <w:t xml:space="preserve"> 1</w:t>
+              <w:t>Preenchimento do modelo parte 1</w:t>
             </w:r>
           </w:p>
         </w:tc>
@@ -3993,23 +3960,7 @@
           <w:sz w:val="24"/>
           <w:szCs w:val="24"/>
         </w:rPr>
-        <w:t xml:space="preserve">deste plano é restrito ao domínio do projeto </w:t>
-      </w:r>
-      <w:proofErr w:type="spellStart"/>
-      <w:r>
-        <w:rPr>
-          <w:sz w:val="24"/>
-          <w:szCs w:val="24"/>
-        </w:rPr>
-        <w:t>eveRemind</w:t>
-      </w:r>
-      <w:proofErr w:type="spellEnd"/>
-      <w:r>
-        <w:rPr>
-          <w:sz w:val="24"/>
-          <w:szCs w:val="24"/>
-        </w:rPr>
-        <w:t xml:space="preserve"> e, portanto, se aplica somente a uma parte da totalidade do repositório. Quaisquer</w:t>
+        <w:t>deste plano é restrito ao domínio do projeto eveRemind e, portanto, se aplica somente a uma parte da totalidade do repositório. Quaisquer</w:t>
       </w:r>
       <w:r>
         <w:rPr>
@@ -4938,7 +4889,7 @@
       <w:hyperlink r:id="rId13" w:history="1">
         <w:r>
           <w:rPr>
-            <w:rStyle w:val="Hyperlink"/>
+            <w:rStyle w:val="Hiperlink"/>
           </w:rPr>
           <w:t>IEEE 828-2012</w:t>
         </w:r>
@@ -5022,7 +4973,7 @@
       <w:hyperlink r:id="rId14" w:history="1">
         <w:r>
           <w:rPr>
-            <w:rStyle w:val="Hyperlink"/>
+            <w:rStyle w:val="Hiperlink"/>
           </w:rPr>
           <w:t>Definição Estrutural do Repositório</w:t>
         </w:r>
@@ -5065,7 +5016,7 @@
       <w:hyperlink r:id="rId15" w:history="1">
         <w:r>
           <w:rPr>
-            <w:rStyle w:val="Hyperlink"/>
+            <w:rStyle w:val="Hiperlink"/>
           </w:rPr>
           <w:t>Especificação do Projeto Integrador do 5° Período de Engenharia de Software - INF-UFG</w:t>
         </w:r>
@@ -5108,7 +5059,7 @@
       <w:hyperlink r:id="rId16" w:history="1">
         <w:r>
           <w:rPr>
-            <w:rStyle w:val="Hyperlink"/>
+            <w:rStyle w:val="Hiperlink"/>
             <w:szCs w:val="24"/>
           </w:rPr>
           <w:t>Cronograma Geral do Projeto.</w:t>
@@ -5152,19 +5103,19 @@
       <w:hyperlink r:id="rId17" w:history="1">
         <w:r>
           <w:rPr>
-            <w:rStyle w:val="Hyperlink"/>
+            <w:rStyle w:val="Hiperlink"/>
           </w:rPr>
           <w:t>Plano de Estimativa</w:t>
         </w:r>
         <w:r>
           <w:rPr>
-            <w:rStyle w:val="Hyperlink"/>
+            <w:rStyle w:val="Hiperlink"/>
           </w:rPr>
           <w:t>s</w:t>
         </w:r>
         <w:r>
           <w:rPr>
-            <w:rStyle w:val="Hyperlink"/>
+            <w:rStyle w:val="Hiperlink"/>
           </w:rPr>
           <w:t>.</w:t>
         </w:r>
@@ -5207,7 +5158,7 @@
       <w:hyperlink r:id="rId18" w:history="1">
         <w:r>
           <w:rPr>
-            <w:rStyle w:val="Hyperlink"/>
+            <w:rStyle w:val="Hiperlink"/>
           </w:rPr>
           <w:t>Relatório de Auditoria Física.</w:t>
         </w:r>
@@ -6578,14 +6529,12 @@
                 <w:color w:val="000000" w:themeColor="text1"/>
               </w:rPr>
             </w:pPr>
-            <w:proofErr w:type="spellStart"/>
             <w:r>
               <w:rPr>
                 <w:color w:val="000000" w:themeColor="text1"/>
               </w:rPr>
               <w:t>ICSs</w:t>
             </w:r>
-            <w:proofErr w:type="spellEnd"/>
           </w:p>
         </w:tc>
         <w:tc>
@@ -6812,42 +6761,12 @@
                 <w:color w:val="000000" w:themeColor="text1"/>
               </w:rPr>
             </w:pPr>
-            <w:proofErr w:type="spellStart"/>
             <w:r>
               <w:rPr>
                 <w:color w:val="000000" w:themeColor="text1"/>
               </w:rPr>
-              <w:t>Unified</w:t>
-            </w:r>
-            <w:proofErr w:type="spellEnd"/>
-            <w:r>
-              <w:rPr>
-                <w:color w:val="000000" w:themeColor="text1"/>
-              </w:rPr>
-              <w:t xml:space="preserve"> </w:t>
-            </w:r>
-            <w:proofErr w:type="spellStart"/>
-            <w:r>
-              <w:rPr>
-                <w:color w:val="000000" w:themeColor="text1"/>
-              </w:rPr>
-              <w:t>Modeling</w:t>
-            </w:r>
-            <w:proofErr w:type="spellEnd"/>
-            <w:r>
-              <w:rPr>
-                <w:color w:val="000000" w:themeColor="text1"/>
-              </w:rPr>
-              <w:t xml:space="preserve"> </w:t>
-            </w:r>
-            <w:proofErr w:type="spellStart"/>
-            <w:r>
-              <w:rPr>
-                <w:color w:val="000000" w:themeColor="text1"/>
-              </w:rPr>
-              <w:t>Language</w:t>
-            </w:r>
-            <w:proofErr w:type="spellEnd"/>
+              <w:t>Unified Modeling Language</w:t>
+            </w:r>
           </w:p>
         </w:tc>
       </w:tr>
@@ -7243,7 +7162,6 @@
               </w:rPr>
               <w:t>s</w:t>
             </w:r>
-            <w:proofErr w:type="gramStart"/>
             <w:r>
               <w:rPr>
                 <w:color w:val="000000" w:themeColor="text1"/>
@@ -7260,7 +7178,6 @@
               </w:rPr>
               <w:t xml:space="preserve"> Humano</w:t>
             </w:r>
-            <w:proofErr w:type="gramEnd"/>
             <w:r>
               <w:rPr>
                 <w:color w:val="000000" w:themeColor="text1"/>
@@ -9370,15 +9287,7 @@
         <w:t>Origin</w:t>
       </w:r>
       <w:r>
-        <w:t xml:space="preserve">ar, R = Revisar, A </w:t>
-      </w:r>
-      <w:proofErr w:type="gramStart"/>
-      <w:r>
-        <w:t>= Aprovar</w:t>
-      </w:r>
-      <w:proofErr w:type="gramEnd"/>
-      <w:r>
-        <w:t>.</w:t>
+        <w:t>ar, R = Revisar, A = Aprovar.</w:t>
       </w:r>
     </w:p>
     <w:p>
@@ -9581,21 +9490,7 @@
         <w:rPr>
           <w:color w:val="000000" w:themeColor="text1"/>
         </w:rPr>
-        <w:t xml:space="preserve"> conteúdo deste plano de GCS não foram levantadas políticas, diretivas ou procedimentos que puseram imposições ou restrições à execução de GCS para o projeto </w:t>
-      </w:r>
-      <w:proofErr w:type="spellStart"/>
-      <w:r>
-        <w:rPr>
-          <w:color w:val="000000" w:themeColor="text1"/>
-        </w:rPr>
-        <w:t>eveRemind</w:t>
-      </w:r>
-      <w:proofErr w:type="spellEnd"/>
-      <w:r>
-        <w:rPr>
-          <w:color w:val="000000" w:themeColor="text1"/>
-        </w:rPr>
-        <w:t>.</w:t>
+        <w:t xml:space="preserve"> conteúdo deste plano de GCS não foram levantadas políticas, diretivas ou procedimentos que puseram imposições ou restrições à execução de GCS para o projeto eveRemind.</w:t>
       </w:r>
       <w:r>
         <w:rPr>
@@ -9606,7 +9501,7 @@
       <w:hyperlink r:id="rId19" w:history="1">
         <w:r>
           <w:rPr>
-            <w:rStyle w:val="Hyperlink"/>
+            <w:rStyle w:val="Hiperlink"/>
           </w:rPr>
           <w:t>Especificação do Projeto Integrador do 5° Período de Engenharia de Software - INF-UFG</w:t>
         </w:r>
@@ -11544,7 +11439,6 @@
               </w:rPr>
               <w:t xml:space="preserve"> à </w:t>
             </w:r>
-            <w:proofErr w:type="spellStart"/>
             <w:r>
               <w:rPr>
                 <w:sz w:val="22"/>
@@ -11552,7 +11446,6 @@
               </w:rPr>
               <w:t>ICSs</w:t>
             </w:r>
-            <w:proofErr w:type="spellEnd"/>
             <w:r>
               <w:rPr>
                 <w:sz w:val="22"/>
@@ -11604,7 +11497,6 @@
               </w:rPr>
               <w:t xml:space="preserve">s à </w:t>
             </w:r>
-            <w:proofErr w:type="spellStart"/>
             <w:r>
               <w:rPr>
                 <w:sz w:val="22"/>
@@ -11612,7 +11504,6 @@
               </w:rPr>
               <w:t>ICSs</w:t>
             </w:r>
-            <w:proofErr w:type="spellEnd"/>
             <w:r>
               <w:rPr>
                 <w:sz w:val="22"/>
@@ -11678,7 +11569,6 @@
               </w:rPr>
               <w:t xml:space="preserve"> </w:t>
             </w:r>
-            <w:proofErr w:type="spellStart"/>
             <w:r>
               <w:rPr>
                 <w:sz w:val="22"/>
@@ -11686,7 +11576,6 @@
               </w:rPr>
               <w:t>ICSs</w:t>
             </w:r>
-            <w:proofErr w:type="spellEnd"/>
             <w:r>
               <w:rPr>
                 <w:sz w:val="22"/>
@@ -11745,7 +11634,6 @@
               </w:rPr>
               <w:t xml:space="preserve"> em </w:t>
             </w:r>
-            <w:proofErr w:type="spellStart"/>
             <w:r>
               <w:rPr>
                 <w:sz w:val="22"/>
@@ -11753,7 +11641,6 @@
               </w:rPr>
               <w:t>ICSs</w:t>
             </w:r>
-            <w:proofErr w:type="spellEnd"/>
             <w:r>
               <w:rPr>
                 <w:sz w:val="22"/>
@@ -11812,7 +11699,6 @@
               </w:rPr>
               <w:t xml:space="preserve">em </w:t>
             </w:r>
-            <w:proofErr w:type="spellStart"/>
             <w:r>
               <w:rPr>
                 <w:sz w:val="22"/>
@@ -11820,7 +11706,6 @@
               </w:rPr>
               <w:t>ICSs</w:t>
             </w:r>
-            <w:proofErr w:type="spellEnd"/>
             <w:r>
               <w:rPr>
                 <w:sz w:val="22"/>
@@ -12171,7 +12056,6 @@
               </w:rPr>
               <w:t xml:space="preserve">Verificar as necessidades de informação de estado dos </w:t>
             </w:r>
-            <w:proofErr w:type="spellStart"/>
             <w:r>
               <w:rPr>
                 <w:bCs/>
@@ -12180,7 +12064,6 @@
               </w:rPr>
               <w:t>ICSs</w:t>
             </w:r>
-            <w:proofErr w:type="spellEnd"/>
             <w:r>
               <w:rPr>
                 <w:bCs/>
@@ -13839,23 +13722,7 @@
           <w:sz w:val="24"/>
           <w:szCs w:val="24"/>
         </w:rPr>
-        <w:t>Planilha do Microsoft Excel (</w:t>
-      </w:r>
-      <w:proofErr w:type="spellStart"/>
-      <w:r>
-        <w:rPr>
-          <w:sz w:val="24"/>
-          <w:szCs w:val="24"/>
-        </w:rPr>
-        <w:t>xlsx</w:t>
-      </w:r>
-      <w:proofErr w:type="spellEnd"/>
-      <w:r>
-        <w:rPr>
-          <w:sz w:val="24"/>
-          <w:szCs w:val="24"/>
-        </w:rPr>
-        <w:t>)</w:t>
+        <w:t>Planilha do Microsoft Excel (xlsx)</w:t>
       </w:r>
     </w:p>
     <w:p>
@@ -13876,23 +13743,7 @@
           <w:sz w:val="24"/>
           <w:szCs w:val="24"/>
         </w:rPr>
-        <w:t>Diagramas de Notação UML (</w:t>
-      </w:r>
-      <w:proofErr w:type="spellStart"/>
-      <w:r>
-        <w:rPr>
-          <w:sz w:val="24"/>
-          <w:szCs w:val="24"/>
-        </w:rPr>
-        <w:t>asta</w:t>
-      </w:r>
-      <w:proofErr w:type="spellEnd"/>
-      <w:r>
-        <w:rPr>
-          <w:sz w:val="24"/>
-          <w:szCs w:val="24"/>
-        </w:rPr>
-        <w:t>)</w:t>
+        <w:t>Diagramas de Notação UML (asta)</w:t>
       </w:r>
     </w:p>
     <w:p>
@@ -13920,23 +13771,7 @@
           <w:sz w:val="24"/>
           <w:szCs w:val="24"/>
         </w:rPr>
-        <w:t>(</w:t>
-      </w:r>
-      <w:proofErr w:type="spellStart"/>
-      <w:r>
-        <w:rPr>
-          <w:sz w:val="24"/>
-          <w:szCs w:val="24"/>
-        </w:rPr>
-        <w:t>png</w:t>
-      </w:r>
-      <w:proofErr w:type="spellEnd"/>
-      <w:r>
-        <w:rPr>
-          <w:sz w:val="24"/>
-          <w:szCs w:val="24"/>
-        </w:rPr>
-        <w:t>)</w:t>
+        <w:t>(png)</w:t>
       </w:r>
     </w:p>
     <w:p>
@@ -13980,23 +13815,7 @@
           <w:sz w:val="24"/>
           <w:szCs w:val="24"/>
         </w:rPr>
-        <w:t>Documento do Microsoft Word (</w:t>
-      </w:r>
-      <w:proofErr w:type="spellStart"/>
-      <w:r>
-        <w:rPr>
-          <w:sz w:val="24"/>
-          <w:szCs w:val="24"/>
-        </w:rPr>
-        <w:t>docx</w:t>
-      </w:r>
-      <w:proofErr w:type="spellEnd"/>
-      <w:r>
-        <w:rPr>
-          <w:sz w:val="24"/>
-          <w:szCs w:val="24"/>
-        </w:rPr>
-        <w:t>)</w:t>
+        <w:t>Documento do Microsoft Word (docx)</w:t>
       </w:r>
     </w:p>
     <w:p>
@@ -14031,23 +13850,7 @@
           <w:sz w:val="24"/>
           <w:szCs w:val="24"/>
         </w:rPr>
-        <w:t>(</w:t>
-      </w:r>
-      <w:proofErr w:type="spellStart"/>
-      <w:r>
-        <w:rPr>
-          <w:sz w:val="24"/>
-          <w:szCs w:val="24"/>
-        </w:rPr>
-        <w:t>pdf</w:t>
-      </w:r>
-      <w:proofErr w:type="spellEnd"/>
-      <w:r>
-        <w:rPr>
-          <w:sz w:val="24"/>
-          <w:szCs w:val="24"/>
-        </w:rPr>
-        <w:t>)</w:t>
+        <w:t>(pdf)</w:t>
       </w:r>
     </w:p>
     <w:p>
@@ -14068,215 +13871,7 @@
           <w:sz w:val="24"/>
           <w:szCs w:val="24"/>
         </w:rPr>
-        <w:t>Arquivos de código fonte do produto (</w:t>
-      </w:r>
-      <w:proofErr w:type="spellStart"/>
-      <w:r>
-        <w:rPr>
-          <w:sz w:val="24"/>
-          <w:szCs w:val="24"/>
-        </w:rPr>
-        <w:t>java</w:t>
-      </w:r>
-      <w:proofErr w:type="spellEnd"/>
-      <w:r>
-        <w:rPr>
-          <w:sz w:val="24"/>
-          <w:szCs w:val="24"/>
-        </w:rPr>
-        <w:t xml:space="preserve">, </w:t>
-      </w:r>
-      <w:proofErr w:type="spellStart"/>
-      <w:r>
-        <w:rPr>
-          <w:sz w:val="24"/>
-          <w:szCs w:val="24"/>
-        </w:rPr>
-        <w:t>css</w:t>
-      </w:r>
-      <w:proofErr w:type="spellEnd"/>
-      <w:r>
-        <w:rPr>
-          <w:sz w:val="24"/>
-          <w:szCs w:val="24"/>
-        </w:rPr>
-        <w:t xml:space="preserve">, </w:t>
-      </w:r>
-      <w:proofErr w:type="spellStart"/>
-      <w:r>
-        <w:rPr>
-          <w:sz w:val="24"/>
-          <w:szCs w:val="24"/>
-        </w:rPr>
-        <w:t>jsp</w:t>
-      </w:r>
-      <w:proofErr w:type="spellEnd"/>
-      <w:r>
-        <w:rPr>
-          <w:sz w:val="24"/>
-          <w:szCs w:val="24"/>
-        </w:rPr>
-        <w:t xml:space="preserve">, </w:t>
-      </w:r>
-      <w:proofErr w:type="spellStart"/>
-      <w:r>
-        <w:rPr>
-          <w:sz w:val="24"/>
-          <w:szCs w:val="24"/>
-        </w:rPr>
-        <w:t>js</w:t>
-      </w:r>
-      <w:proofErr w:type="spellEnd"/>
-      <w:r>
-        <w:rPr>
-          <w:sz w:val="24"/>
-          <w:szCs w:val="24"/>
-        </w:rPr>
-        <w:t xml:space="preserve">, </w:t>
-      </w:r>
-      <w:proofErr w:type="spellStart"/>
-      <w:r>
-        <w:rPr>
-          <w:sz w:val="24"/>
-          <w:szCs w:val="24"/>
-        </w:rPr>
-        <w:t>xml</w:t>
-      </w:r>
-      <w:proofErr w:type="spellEnd"/>
-      <w:r>
-        <w:rPr>
-          <w:sz w:val="24"/>
-          <w:szCs w:val="24"/>
-        </w:rPr>
-        <w:t xml:space="preserve">, </w:t>
-      </w:r>
-      <w:proofErr w:type="spellStart"/>
-      <w:r>
-        <w:rPr>
-          <w:sz w:val="24"/>
-          <w:szCs w:val="24"/>
-        </w:rPr>
-        <w:t>tag</w:t>
-      </w:r>
-      <w:proofErr w:type="spellEnd"/>
-      <w:r>
-        <w:rPr>
-          <w:sz w:val="24"/>
-          <w:szCs w:val="24"/>
-        </w:rPr>
-        <w:t xml:space="preserve">, </w:t>
-      </w:r>
-      <w:proofErr w:type="spellStart"/>
-      <w:r>
-        <w:rPr>
-          <w:sz w:val="24"/>
-          <w:szCs w:val="24"/>
-        </w:rPr>
-        <w:t>png</w:t>
-      </w:r>
-      <w:proofErr w:type="spellEnd"/>
-      <w:r>
-        <w:rPr>
-          <w:sz w:val="24"/>
-          <w:szCs w:val="24"/>
-        </w:rPr>
-        <w:t xml:space="preserve">, </w:t>
-      </w:r>
-      <w:proofErr w:type="spellStart"/>
-      <w:r>
-        <w:rPr>
-          <w:sz w:val="24"/>
-          <w:szCs w:val="24"/>
-        </w:rPr>
-        <w:t>ico</w:t>
-      </w:r>
-      <w:proofErr w:type="spellEnd"/>
-      <w:r>
-        <w:rPr>
-          <w:sz w:val="24"/>
-          <w:szCs w:val="24"/>
-        </w:rPr>
-        <w:t xml:space="preserve">, </w:t>
-      </w:r>
-      <w:proofErr w:type="spellStart"/>
-      <w:r>
-        <w:rPr>
-          <w:sz w:val="24"/>
-          <w:szCs w:val="24"/>
-        </w:rPr>
-        <w:t>eot</w:t>
-      </w:r>
-      <w:proofErr w:type="spellEnd"/>
-      <w:r>
-        <w:rPr>
-          <w:sz w:val="24"/>
-          <w:szCs w:val="24"/>
-        </w:rPr>
-        <w:t xml:space="preserve">, </w:t>
-      </w:r>
-      <w:proofErr w:type="spellStart"/>
-      <w:r>
-        <w:rPr>
-          <w:sz w:val="24"/>
-          <w:szCs w:val="24"/>
-        </w:rPr>
-        <w:t>svg</w:t>
-      </w:r>
-      <w:proofErr w:type="spellEnd"/>
-      <w:r>
-        <w:rPr>
-          <w:sz w:val="24"/>
-          <w:szCs w:val="24"/>
-        </w:rPr>
-        <w:t xml:space="preserve">, </w:t>
-      </w:r>
-      <w:proofErr w:type="spellStart"/>
-      <w:r>
-        <w:rPr>
-          <w:sz w:val="24"/>
-          <w:szCs w:val="24"/>
-        </w:rPr>
-        <w:t>ttf</w:t>
-      </w:r>
-      <w:proofErr w:type="spellEnd"/>
-      <w:r>
-        <w:rPr>
-          <w:sz w:val="24"/>
-          <w:szCs w:val="24"/>
-        </w:rPr>
-        <w:t xml:space="preserve">, </w:t>
-      </w:r>
-      <w:proofErr w:type="spellStart"/>
-      <w:r>
-        <w:rPr>
-          <w:sz w:val="24"/>
-          <w:szCs w:val="24"/>
-        </w:rPr>
-        <w:t>woff</w:t>
-      </w:r>
-      <w:proofErr w:type="spellEnd"/>
-      <w:r>
-        <w:rPr>
-          <w:sz w:val="24"/>
-          <w:szCs w:val="24"/>
-        </w:rPr>
-        <w:t xml:space="preserve">, woff2 e </w:t>
-      </w:r>
-      <w:proofErr w:type="spellStart"/>
-      <w:r>
-        <w:rPr>
-          <w:sz w:val="24"/>
-          <w:szCs w:val="24"/>
-        </w:rPr>
-        <w:t>map</w:t>
-      </w:r>
-      <w:proofErr w:type="spellEnd"/>
-      <w:r>
-        <w:rPr>
-          <w:sz w:val="24"/>
-          <w:szCs w:val="24"/>
-        </w:rPr>
-        <w:t>)</w:t>
+        <w:t>Arquivos de código fonte do produto (java, css, jsp, js, xml, tag, png, ico, eot, svg, ttf, woff, woff2 e map)</w:t>
       </w:r>
     </w:p>
     <w:p>
@@ -14345,7 +13940,7 @@
       <w:hyperlink r:id="rId20" w:history="1">
         <w:r>
           <w:rPr>
-            <w:rStyle w:val="Hyperlink"/>
+            <w:rStyle w:val="Hiperlink"/>
             <w:sz w:val="24"/>
             <w:lang w:eastAsia="es-ES"/>
           </w:rPr>
@@ -14500,7 +14095,6 @@
                 <w:sz w:val="22"/>
               </w:rPr>
             </w:pPr>
-            <w:proofErr w:type="spellStart"/>
             <w:r>
               <w:rPr>
                 <w:b/>
@@ -14508,7 +14102,6 @@
               </w:rPr>
               <w:t>Qtde</w:t>
             </w:r>
-            <w:proofErr w:type="spellEnd"/>
           </w:p>
         </w:tc>
         <w:tc>
@@ -14712,8 +14305,6 @@
                 <w:szCs w:val="22"/>
               </w:rPr>
             </w:pPr>
-            <w:proofErr w:type="spellStart"/>
-            <w:proofErr w:type="gramStart"/>
             <w:r>
               <w:rPr>
                 <w:sz w:val="22"/>
@@ -14721,8 +14312,6 @@
               </w:rPr>
               <w:t>docx</w:t>
             </w:r>
-            <w:proofErr w:type="spellEnd"/>
-            <w:proofErr w:type="gramEnd"/>
           </w:p>
         </w:tc>
       </w:tr>
@@ -14853,8 +14442,6 @@
                 <w:szCs w:val="22"/>
               </w:rPr>
             </w:pPr>
-            <w:proofErr w:type="spellStart"/>
-            <w:proofErr w:type="gramStart"/>
             <w:r>
               <w:rPr>
                 <w:sz w:val="22"/>
@@ -14862,8 +14449,6 @@
               </w:rPr>
               <w:t>docx</w:t>
             </w:r>
-            <w:proofErr w:type="spellEnd"/>
-            <w:proofErr w:type="gramEnd"/>
           </w:p>
         </w:tc>
       </w:tr>
@@ -14994,8 +14579,6 @@
                 <w:szCs w:val="22"/>
               </w:rPr>
             </w:pPr>
-            <w:proofErr w:type="spellStart"/>
-            <w:proofErr w:type="gramStart"/>
             <w:r>
               <w:rPr>
                 <w:sz w:val="22"/>
@@ -15003,8 +14586,6 @@
               </w:rPr>
               <w:t>docx</w:t>
             </w:r>
-            <w:proofErr w:type="spellEnd"/>
-            <w:proofErr w:type="gramEnd"/>
           </w:p>
         </w:tc>
       </w:tr>
@@ -15095,7 +14676,6 @@
         </w:rPr>
         <w:t xml:space="preserve"> - </w:t>
       </w:r>
-      <w:proofErr w:type="spellStart"/>
       <w:r>
         <w:rPr>
           <w:rFonts w:ascii="Times New Roman" w:hAnsi="Times New Roman"/>
@@ -15106,7 +14686,6 @@
         </w:rPr>
         <w:t>ICSs</w:t>
       </w:r>
-      <w:proofErr w:type="spellEnd"/>
       <w:r>
         <w:rPr>
           <w:rFonts w:ascii="Times New Roman" w:hAnsi="Times New Roman"/>
@@ -15225,7 +14804,6 @@
                 <w:sz w:val="22"/>
               </w:rPr>
             </w:pPr>
-            <w:proofErr w:type="spellStart"/>
             <w:r>
               <w:rPr>
                 <w:b/>
@@ -15233,7 +14811,6 @@
               </w:rPr>
               <w:t>Qtde</w:t>
             </w:r>
-            <w:proofErr w:type="spellEnd"/>
           </w:p>
         </w:tc>
         <w:tc>
@@ -15440,8 +15017,6 @@
                 <w:szCs w:val="22"/>
               </w:rPr>
             </w:pPr>
-            <w:proofErr w:type="spellStart"/>
-            <w:proofErr w:type="gramStart"/>
             <w:r>
               <w:rPr>
                 <w:sz w:val="22"/>
@@ -15449,8 +15024,6 @@
               </w:rPr>
               <w:t>docx</w:t>
             </w:r>
-            <w:proofErr w:type="spellEnd"/>
-            <w:proofErr w:type="gramEnd"/>
           </w:p>
         </w:tc>
       </w:tr>
@@ -15519,65 +15092,65 @@
                 <w:sz w:val="22"/>
                 <w:szCs w:val="22"/>
               </w:rPr>
+              <w:t>3</w:t>
+            </w:r>
+          </w:p>
+        </w:tc>
+        <w:tc>
+          <w:tcPr>
+            <w:tcW w:w="644" w:type="dxa"/>
+            <w:vAlign w:val="center"/>
+          </w:tcPr>
+          <w:p>
+            <w:pPr>
+              <w:spacing w:before="120" w:after="120"/>
+              <w:jc w:val="center"/>
+              <w:rPr>
+                <w:sz w:val="22"/>
+                <w:szCs w:val="22"/>
+              </w:rPr>
+            </w:pPr>
+            <w:r>
+              <w:rPr>
+                <w:sz w:val="22"/>
+                <w:szCs w:val="22"/>
+              </w:rPr>
+              <w:t>A</w:t>
+            </w:r>
+          </w:p>
+        </w:tc>
+        <w:tc>
+          <w:tcPr>
+            <w:tcW w:w="1108" w:type="dxa"/>
+            <w:vAlign w:val="center"/>
+          </w:tcPr>
+          <w:p>
+            <w:pPr>
+              <w:spacing w:before="120" w:after="120"/>
+              <w:jc w:val="center"/>
+              <w:rPr>
+                <w:sz w:val="22"/>
+                <w:szCs w:val="22"/>
+              </w:rPr>
+            </w:pPr>
+            <w:r>
+              <w:rPr>
+                <w:sz w:val="22"/>
+                <w:szCs w:val="22"/>
+              </w:rPr>
+              <w:t>2.1.1.</w:t>
+            </w:r>
+            <w:r>
+              <w:rPr>
+                <w:sz w:val="22"/>
+                <w:szCs w:val="22"/>
+              </w:rPr>
               <w:t>2</w:t>
             </w:r>
           </w:p>
         </w:tc>
         <w:tc>
           <w:tcPr>
-            <w:tcW w:w="644" w:type="dxa"/>
-            <w:vAlign w:val="center"/>
-          </w:tcPr>
-          <w:p>
-            <w:pPr>
-              <w:spacing w:before="120" w:after="120"/>
-              <w:jc w:val="center"/>
-              <w:rPr>
-                <w:sz w:val="22"/>
-                <w:szCs w:val="22"/>
-              </w:rPr>
-            </w:pPr>
-            <w:r>
-              <w:rPr>
-                <w:sz w:val="22"/>
-                <w:szCs w:val="22"/>
-              </w:rPr>
-              <w:t>A</w:t>
-            </w:r>
-          </w:p>
-        </w:tc>
-        <w:tc>
-          <w:tcPr>
-            <w:tcW w:w="1108" w:type="dxa"/>
-            <w:vAlign w:val="center"/>
-          </w:tcPr>
-          <w:p>
-            <w:pPr>
-              <w:spacing w:before="120" w:after="120"/>
-              <w:jc w:val="center"/>
-              <w:rPr>
-                <w:sz w:val="22"/>
-                <w:szCs w:val="22"/>
-              </w:rPr>
-            </w:pPr>
-            <w:r>
-              <w:rPr>
-                <w:sz w:val="22"/>
-                <w:szCs w:val="22"/>
-              </w:rPr>
-              <w:t>2.1.1.</w:t>
-            </w:r>
-            <w:r>
-              <w:rPr>
-                <w:sz w:val="22"/>
-                <w:szCs w:val="22"/>
-              </w:rPr>
-              <w:t>2</w:t>
-            </w:r>
-          </w:p>
-        </w:tc>
-        <w:tc>
-          <w:tcPr>
             <w:tcW w:w="681" w:type="dxa"/>
             <w:vAlign w:val="center"/>
           </w:tcPr>
@@ -15590,8 +15163,6 @@
                 <w:szCs w:val="22"/>
               </w:rPr>
             </w:pPr>
-            <w:proofErr w:type="spellStart"/>
-            <w:proofErr w:type="gramStart"/>
             <w:r>
               <w:rPr>
                 <w:sz w:val="22"/>
@@ -15599,8 +15170,6 @@
               </w:rPr>
               <w:t>docx</w:t>
             </w:r>
-            <w:proofErr w:type="spellEnd"/>
-            <w:proofErr w:type="gramEnd"/>
           </w:p>
         </w:tc>
       </w:tr>
@@ -15740,8 +15309,6 @@
                 <w:szCs w:val="22"/>
               </w:rPr>
             </w:pPr>
-            <w:proofErr w:type="spellStart"/>
-            <w:proofErr w:type="gramStart"/>
             <w:r>
               <w:rPr>
                 <w:sz w:val="22"/>
@@ -15749,8 +15316,6 @@
               </w:rPr>
               <w:t>docx</w:t>
             </w:r>
-            <w:proofErr w:type="spellEnd"/>
-            <w:proofErr w:type="gramEnd"/>
           </w:p>
         </w:tc>
       </w:tr>
@@ -15890,8 +15455,6 @@
                 <w:szCs w:val="22"/>
               </w:rPr>
             </w:pPr>
-            <w:proofErr w:type="spellStart"/>
-            <w:proofErr w:type="gramStart"/>
             <w:r>
               <w:rPr>
                 <w:sz w:val="22"/>
@@ -15899,8 +15462,6 @@
               </w:rPr>
               <w:t>docx</w:t>
             </w:r>
-            <w:proofErr w:type="spellEnd"/>
-            <w:proofErr w:type="gramEnd"/>
           </w:p>
         </w:tc>
       </w:tr>
@@ -16040,8 +15601,6 @@
                 <w:szCs w:val="22"/>
               </w:rPr>
             </w:pPr>
-            <w:proofErr w:type="spellStart"/>
-            <w:proofErr w:type="gramStart"/>
             <w:r>
               <w:rPr>
                 <w:sz w:val="22"/>
@@ -16049,8 +15608,6 @@
               </w:rPr>
               <w:t>xlsx</w:t>
             </w:r>
-            <w:proofErr w:type="spellEnd"/>
-            <w:proofErr w:type="gramEnd"/>
           </w:p>
         </w:tc>
       </w:tr>
@@ -16073,6 +15630,13 @@
                 <w:sz w:val="22"/>
                 <w:szCs w:val="22"/>
               </w:rPr>
+              <w:t xml:space="preserve">[Metodologia de Desenvolcimento] </w:t>
+            </w:r>
+            <w:r>
+              <w:rPr>
+                <w:sz w:val="22"/>
+                <w:szCs w:val="22"/>
+              </w:rPr>
               <w:t>Plano de Cronograma de Projeto</w:t>
             </w:r>
           </w:p>
@@ -16119,7 +15683,7 @@
                 <w:sz w:val="22"/>
                 <w:szCs w:val="22"/>
               </w:rPr>
-              <w:t>1</w:t>
+              <w:t>2</w:t>
             </w:r>
           </w:p>
         </w:tc>
@@ -16191,8 +15755,6 @@
                 <w:szCs w:val="22"/>
               </w:rPr>
             </w:pPr>
-            <w:proofErr w:type="spellStart"/>
-            <w:proofErr w:type="gramStart"/>
             <w:r>
               <w:rPr>
                 <w:sz w:val="22"/>
@@ -16200,8 +15762,6 @@
               </w:rPr>
               <w:t>docx</w:t>
             </w:r>
-            <w:proofErr w:type="spellEnd"/>
-            <w:proofErr w:type="gramEnd"/>
           </w:p>
         </w:tc>
       </w:tr>
@@ -16344,8 +15904,6 @@
                 <w:szCs w:val="22"/>
               </w:rPr>
             </w:pPr>
-            <w:proofErr w:type="spellStart"/>
-            <w:proofErr w:type="gramStart"/>
             <w:r>
               <w:rPr>
                 <w:sz w:val="22"/>
@@ -16353,8 +15911,6 @@
               </w:rPr>
               <w:t>xlsx</w:t>
             </w:r>
-            <w:proofErr w:type="spellEnd"/>
-            <w:proofErr w:type="gramEnd"/>
           </w:p>
         </w:tc>
       </w:tr>
@@ -16377,7 +15933,7 @@
                 <w:sz w:val="22"/>
                 <w:szCs w:val="22"/>
               </w:rPr>
-              <w:t>Plano de Riscos</w:t>
+              <w:t>[PMBOK] Marcos do Projeto</w:t>
             </w:r>
           </w:p>
         </w:tc>
@@ -16400,7 +15956,7 @@
                 <w:sz w:val="22"/>
                 <w:szCs w:val="22"/>
               </w:rPr>
-              <w:t>PR</w:t>
+              <w:t>MP</w:t>
             </w:r>
           </w:p>
         </w:tc>
@@ -16471,14 +16027,7 @@
                 <w:sz w:val="22"/>
                 <w:szCs w:val="22"/>
               </w:rPr>
-              <w:t>2.1.1.</w:t>
-            </w:r>
-            <w:r>
-              <w:rPr>
-                <w:sz w:val="22"/>
-                <w:szCs w:val="22"/>
-              </w:rPr>
-              <w:t>2</w:t>
+              <w:t>2.1.1.2</w:t>
             </w:r>
           </w:p>
         </w:tc>
@@ -16497,8 +16046,6 @@
                 <w:szCs w:val="22"/>
               </w:rPr>
             </w:pPr>
-            <w:proofErr w:type="spellStart"/>
-            <w:proofErr w:type="gramStart"/>
             <w:r>
               <w:rPr>
                 <w:sz w:val="22"/>
@@ -16506,8 +16053,6 @@
               </w:rPr>
               <w:t>docx</w:t>
             </w:r>
-            <w:proofErr w:type="spellEnd"/>
-            <w:proofErr w:type="gramEnd"/>
           </w:p>
         </w:tc>
       </w:tr>
@@ -16530,7 +16075,7 @@
                 <w:sz w:val="22"/>
                 <w:szCs w:val="22"/>
               </w:rPr>
-              <w:t>Plano de Monitoramento</w:t>
+              <w:t>[PMBOK] Termo de Abertura do Projeto</w:t>
             </w:r>
           </w:p>
         </w:tc>
@@ -16553,7 +16098,7 @@
                 <w:sz w:val="22"/>
                 <w:szCs w:val="22"/>
               </w:rPr>
-              <w:t>PM</w:t>
+              <w:t>TAP</w:t>
             </w:r>
           </w:p>
         </w:tc>
@@ -16624,14 +16169,7 @@
                 <w:sz w:val="22"/>
                 <w:szCs w:val="22"/>
               </w:rPr>
-              <w:t>2.1.1.</w:t>
-            </w:r>
-            <w:r>
-              <w:rPr>
-                <w:sz w:val="22"/>
-                <w:szCs w:val="22"/>
-              </w:rPr>
-              <w:t>2</w:t>
+              <w:t>2.1.1.2</w:t>
             </w:r>
           </w:p>
         </w:tc>
@@ -16650,8 +16188,6 @@
                 <w:szCs w:val="22"/>
               </w:rPr>
             </w:pPr>
-            <w:proofErr w:type="spellStart"/>
-            <w:proofErr w:type="gramStart"/>
             <w:r>
               <w:rPr>
                 <w:sz w:val="22"/>
@@ -16659,8 +16195,6 @@
               </w:rPr>
               <w:t>docx</w:t>
             </w:r>
-            <w:proofErr w:type="spellEnd"/>
-            <w:proofErr w:type="gramEnd"/>
           </w:p>
         </w:tc>
       </w:tr>
@@ -16683,8 +16217,10 @@
                 <w:sz w:val="22"/>
                 <w:szCs w:val="22"/>
               </w:rPr>
-              <w:t>Plano de Envolvimento</w:t>
-            </w:r>
+              <w:t>[PMBOK] Relatório de Andamento</w:t>
+            </w:r>
+            <w:bookmarkStart w:id="21" w:name="_GoBack"/>
+            <w:bookmarkEnd w:id="21"/>
           </w:p>
         </w:tc>
         <w:tc>
@@ -16706,7 +16242,7 @@
                 <w:sz w:val="22"/>
                 <w:szCs w:val="22"/>
               </w:rPr>
-              <w:t>PENV</w:t>
+              <w:t>RA</w:t>
             </w:r>
           </w:p>
         </w:tc>
@@ -16777,14 +16313,7 @@
                 <w:sz w:val="22"/>
                 <w:szCs w:val="22"/>
               </w:rPr>
-              <w:t>2.1.1.</w:t>
-            </w:r>
-            <w:r>
-              <w:rPr>
-                <w:sz w:val="22"/>
-                <w:szCs w:val="22"/>
-              </w:rPr>
-              <w:t>2</w:t>
+              <w:t>2.1.1.2</w:t>
             </w:r>
           </w:p>
         </w:tc>
@@ -16803,17 +16332,13 @@
                 <w:szCs w:val="22"/>
               </w:rPr>
             </w:pPr>
-            <w:proofErr w:type="spellStart"/>
-            <w:proofErr w:type="gramStart"/>
-            <w:r>
-              <w:rPr>
-                <w:sz w:val="22"/>
-                <w:szCs w:val="22"/>
-              </w:rPr>
-              <w:t>xlsx</w:t>
-            </w:r>
-            <w:proofErr w:type="spellEnd"/>
-            <w:proofErr w:type="gramEnd"/>
+            <w:r>
+              <w:rPr>
+                <w:sz w:val="22"/>
+                <w:szCs w:val="22"/>
+              </w:rPr>
+              <w:t>docx</w:t>
+            </w:r>
           </w:p>
         </w:tc>
       </w:tr>
@@ -16831,21 +16356,12 @@
                 <w:szCs w:val="22"/>
               </w:rPr>
             </w:pPr>
-            <w:proofErr w:type="spellStart"/>
-            <w:r>
-              <w:rPr>
-                <w:sz w:val="22"/>
-                <w:szCs w:val="22"/>
-              </w:rPr>
-              <w:t>Kanban</w:t>
-            </w:r>
-            <w:proofErr w:type="spellEnd"/>
-            <w:r>
-              <w:rPr>
-                <w:sz w:val="22"/>
-                <w:szCs w:val="22"/>
-              </w:rPr>
-              <w:t xml:space="preserve"> - [Nome do Projeto]</w:t>
+            <w:r>
+              <w:rPr>
+                <w:sz w:val="22"/>
+                <w:szCs w:val="22"/>
+              </w:rPr>
+              <w:t>Plano de Riscos</w:t>
             </w:r>
           </w:p>
         </w:tc>
@@ -16868,7 +16384,7 @@
                 <w:sz w:val="22"/>
                 <w:szCs w:val="22"/>
               </w:rPr>
-              <w:t>KB[Sigla Projeto]</w:t>
+              <w:t>PR</w:t>
             </w:r>
           </w:p>
         </w:tc>
@@ -16965,17 +16481,13 @@
                 <w:szCs w:val="22"/>
               </w:rPr>
             </w:pPr>
-            <w:proofErr w:type="spellStart"/>
-            <w:proofErr w:type="gramStart"/>
-            <w:r>
-              <w:rPr>
-                <w:sz w:val="22"/>
-                <w:szCs w:val="22"/>
-              </w:rPr>
-              <w:t>xlsx</w:t>
-            </w:r>
-            <w:proofErr w:type="spellEnd"/>
-            <w:proofErr w:type="gramEnd"/>
+            <w:r>
+              <w:rPr>
+                <w:sz w:val="22"/>
+                <w:szCs w:val="22"/>
+              </w:rPr>
+              <w:t>docx</w:t>
+            </w:r>
           </w:p>
         </w:tc>
       </w:tr>
@@ -16998,7 +16510,7 @@
                 <w:sz w:val="22"/>
                 <w:szCs w:val="22"/>
               </w:rPr>
-              <w:t>Estórias de Usuário – [Nome do Projeto]</w:t>
+              <w:t>Plano de Monitoramento</w:t>
             </w:r>
           </w:p>
         </w:tc>
@@ -17021,7 +16533,7 @@
                 <w:sz w:val="22"/>
                 <w:szCs w:val="22"/>
               </w:rPr>
-              <w:t>EU[Sigla Projeto]</w:t>
+              <w:t>PM</w:t>
             </w:r>
           </w:p>
         </w:tc>
@@ -17118,8 +16630,6 @@
                 <w:szCs w:val="22"/>
               </w:rPr>
             </w:pPr>
-            <w:proofErr w:type="spellStart"/>
-            <w:proofErr w:type="gramStart"/>
             <w:r>
               <w:rPr>
                 <w:sz w:val="22"/>
@@ -17127,8 +16637,6 @@
               </w:rPr>
               <w:t>docx</w:t>
             </w:r>
-            <w:proofErr w:type="spellEnd"/>
-            <w:proofErr w:type="gramEnd"/>
           </w:p>
         </w:tc>
       </w:tr>
@@ -17146,37 +16654,12 @@
                 <w:szCs w:val="22"/>
               </w:rPr>
             </w:pPr>
-            <w:proofErr w:type="spellStart"/>
-            <w:r>
-              <w:rPr>
-                <w:sz w:val="22"/>
-                <w:szCs w:val="22"/>
-              </w:rPr>
-              <w:t>Product</w:t>
-            </w:r>
-            <w:proofErr w:type="spellEnd"/>
-            <w:r>
-              <w:rPr>
-                <w:sz w:val="22"/>
-                <w:szCs w:val="22"/>
-              </w:rPr>
-              <w:t xml:space="preserve"> </w:t>
-            </w:r>
-            <w:proofErr w:type="spellStart"/>
-            <w:r>
-              <w:rPr>
-                <w:sz w:val="22"/>
-                <w:szCs w:val="22"/>
-              </w:rPr>
-              <w:t>Backlog</w:t>
-            </w:r>
-            <w:proofErr w:type="spellEnd"/>
-            <w:r>
-              <w:rPr>
-                <w:sz w:val="22"/>
-                <w:szCs w:val="22"/>
-              </w:rPr>
-              <w:t xml:space="preserve"> – [Nome do Projeto]</w:t>
+            <w:r>
+              <w:rPr>
+                <w:sz w:val="22"/>
+                <w:szCs w:val="22"/>
+              </w:rPr>
+              <w:t>Plano de Envolvimento</w:t>
             </w:r>
           </w:p>
         </w:tc>
@@ -17199,7 +16682,7 @@
                 <w:sz w:val="22"/>
                 <w:szCs w:val="22"/>
               </w:rPr>
-              <w:t>PB[Sigla Projeto]</w:t>
+              <w:t>PENV</w:t>
             </w:r>
           </w:p>
         </w:tc>
@@ -17296,8 +16779,6 @@
                 <w:szCs w:val="22"/>
               </w:rPr>
             </w:pPr>
-            <w:proofErr w:type="spellStart"/>
-            <w:proofErr w:type="gramStart"/>
             <w:r>
               <w:rPr>
                 <w:sz w:val="22"/>
@@ -17305,8 +16786,6 @@
               </w:rPr>
               <w:t>xlsx</w:t>
             </w:r>
-            <w:proofErr w:type="spellEnd"/>
-            <w:proofErr w:type="gramEnd"/>
           </w:p>
         </w:tc>
       </w:tr>
@@ -17329,7 +16808,7 @@
                 <w:sz w:val="22"/>
                 <w:szCs w:val="22"/>
               </w:rPr>
-              <w:t>Relatórios Semanais – [Nome do Projeto]</w:t>
+              <w:t>Kanban - [Nome do Projeto]</w:t>
             </w:r>
           </w:p>
         </w:tc>
@@ -17352,7 +16831,7 @@
                 <w:sz w:val="22"/>
                 <w:szCs w:val="22"/>
               </w:rPr>
-              <w:t>RS[Sigla Projeto]</w:t>
+              <w:t>KB[Sigla Projeto]</w:t>
             </w:r>
           </w:p>
         </w:tc>
@@ -17399,7 +16878,7 @@
                 <w:sz w:val="22"/>
                 <w:szCs w:val="22"/>
               </w:rPr>
-              <w:t>T</w:t>
+              <w:t>A</w:t>
             </w:r>
           </w:p>
         </w:tc>
@@ -17449,17 +16928,13 @@
                 <w:szCs w:val="22"/>
               </w:rPr>
             </w:pPr>
-            <w:proofErr w:type="spellStart"/>
-            <w:proofErr w:type="gramStart"/>
-            <w:r>
-              <w:rPr>
-                <w:sz w:val="22"/>
-                <w:szCs w:val="22"/>
-              </w:rPr>
-              <w:t>docx</w:t>
-            </w:r>
-            <w:proofErr w:type="spellEnd"/>
-            <w:proofErr w:type="gramEnd"/>
+            <w:r>
+              <w:rPr>
+                <w:sz w:val="22"/>
+                <w:szCs w:val="22"/>
+              </w:rPr>
+              <w:t>xlsx</w:t>
+            </w:r>
           </w:p>
         </w:tc>
       </w:tr>
@@ -17482,6 +16957,453 @@
                 <w:sz w:val="22"/>
                 <w:szCs w:val="22"/>
               </w:rPr>
+              <w:t>Estórias de Usuário – [Nome do Projeto]</w:t>
+            </w:r>
+          </w:p>
+        </w:tc>
+        <w:tc>
+          <w:tcPr>
+            <w:tcW w:w="2245" w:type="dxa"/>
+            <w:vAlign w:val="center"/>
+          </w:tcPr>
+          <w:p>
+            <w:pPr>
+              <w:spacing w:before="120" w:after="120"/>
+              <w:jc w:val="center"/>
+              <w:rPr>
+                <w:sz w:val="22"/>
+                <w:szCs w:val="22"/>
+              </w:rPr>
+            </w:pPr>
+            <w:r>
+              <w:rPr>
+                <w:sz w:val="22"/>
+                <w:szCs w:val="22"/>
+              </w:rPr>
+              <w:t>EU[Sigla Projeto]</w:t>
+            </w:r>
+          </w:p>
+        </w:tc>
+        <w:tc>
+          <w:tcPr>
+            <w:tcW w:w="694" w:type="dxa"/>
+            <w:vAlign w:val="center"/>
+          </w:tcPr>
+          <w:p>
+            <w:pPr>
+              <w:spacing w:before="120" w:after="120"/>
+              <w:jc w:val="center"/>
+              <w:rPr>
+                <w:sz w:val="22"/>
+                <w:szCs w:val="22"/>
+              </w:rPr>
+            </w:pPr>
+            <w:r>
+              <w:rPr>
+                <w:sz w:val="22"/>
+                <w:szCs w:val="22"/>
+              </w:rPr>
+              <w:t>1</w:t>
+            </w:r>
+          </w:p>
+        </w:tc>
+        <w:tc>
+          <w:tcPr>
+            <w:tcW w:w="644" w:type="dxa"/>
+            <w:vAlign w:val="center"/>
+          </w:tcPr>
+          <w:p>
+            <w:pPr>
+              <w:keepNext/>
+              <w:spacing w:before="120" w:after="120"/>
+              <w:jc w:val="center"/>
+              <w:rPr>
+                <w:sz w:val="22"/>
+                <w:szCs w:val="22"/>
+              </w:rPr>
+            </w:pPr>
+            <w:r>
+              <w:rPr>
+                <w:sz w:val="22"/>
+                <w:szCs w:val="22"/>
+              </w:rPr>
+              <w:t>A</w:t>
+            </w:r>
+          </w:p>
+        </w:tc>
+        <w:tc>
+          <w:tcPr>
+            <w:tcW w:w="1108" w:type="dxa"/>
+            <w:vAlign w:val="center"/>
+          </w:tcPr>
+          <w:p>
+            <w:pPr>
+              <w:keepNext/>
+              <w:spacing w:before="120" w:after="120"/>
+              <w:jc w:val="center"/>
+              <w:rPr>
+                <w:sz w:val="22"/>
+                <w:szCs w:val="22"/>
+              </w:rPr>
+            </w:pPr>
+            <w:r>
+              <w:rPr>
+                <w:sz w:val="22"/>
+                <w:szCs w:val="22"/>
+              </w:rPr>
+              <w:t>2.1.1.</w:t>
+            </w:r>
+            <w:r>
+              <w:rPr>
+                <w:sz w:val="22"/>
+                <w:szCs w:val="22"/>
+              </w:rPr>
+              <w:t>2</w:t>
+            </w:r>
+          </w:p>
+        </w:tc>
+        <w:tc>
+          <w:tcPr>
+            <w:tcW w:w="681" w:type="dxa"/>
+            <w:vAlign w:val="center"/>
+          </w:tcPr>
+          <w:p>
+            <w:pPr>
+              <w:keepNext/>
+              <w:spacing w:before="120" w:after="120"/>
+              <w:jc w:val="center"/>
+              <w:rPr>
+                <w:sz w:val="22"/>
+                <w:szCs w:val="22"/>
+              </w:rPr>
+            </w:pPr>
+            <w:r>
+              <w:rPr>
+                <w:sz w:val="22"/>
+                <w:szCs w:val="22"/>
+              </w:rPr>
+              <w:t>docx</w:t>
+            </w:r>
+          </w:p>
+        </w:tc>
+      </w:tr>
+      <w:tr>
+        <w:tc>
+          <w:tcPr>
+            <w:tcW w:w="2818" w:type="dxa"/>
+          </w:tcPr>
+          <w:p>
+            <w:pPr>
+              <w:spacing w:before="120" w:after="120"/>
+              <w:jc w:val="center"/>
+              <w:rPr>
+                <w:sz w:val="22"/>
+                <w:szCs w:val="22"/>
+              </w:rPr>
+            </w:pPr>
+            <w:r>
+              <w:rPr>
+                <w:sz w:val="22"/>
+                <w:szCs w:val="22"/>
+              </w:rPr>
+              <w:t>Product Backlog – [Nome do Projeto]</w:t>
+            </w:r>
+          </w:p>
+        </w:tc>
+        <w:tc>
+          <w:tcPr>
+            <w:tcW w:w="2245" w:type="dxa"/>
+            <w:vAlign w:val="center"/>
+          </w:tcPr>
+          <w:p>
+            <w:pPr>
+              <w:spacing w:before="120" w:after="120"/>
+              <w:jc w:val="center"/>
+              <w:rPr>
+                <w:sz w:val="22"/>
+                <w:szCs w:val="22"/>
+              </w:rPr>
+            </w:pPr>
+            <w:r>
+              <w:rPr>
+                <w:sz w:val="22"/>
+                <w:szCs w:val="22"/>
+              </w:rPr>
+              <w:t>PB[Sigla Projeto]</w:t>
+            </w:r>
+          </w:p>
+        </w:tc>
+        <w:tc>
+          <w:tcPr>
+            <w:tcW w:w="694" w:type="dxa"/>
+            <w:vAlign w:val="center"/>
+          </w:tcPr>
+          <w:p>
+            <w:pPr>
+              <w:spacing w:before="120" w:after="120"/>
+              <w:jc w:val="center"/>
+              <w:rPr>
+                <w:sz w:val="22"/>
+                <w:szCs w:val="22"/>
+              </w:rPr>
+            </w:pPr>
+            <w:r>
+              <w:rPr>
+                <w:sz w:val="22"/>
+                <w:szCs w:val="22"/>
+              </w:rPr>
+              <w:t>1</w:t>
+            </w:r>
+          </w:p>
+        </w:tc>
+        <w:tc>
+          <w:tcPr>
+            <w:tcW w:w="644" w:type="dxa"/>
+            <w:vAlign w:val="center"/>
+          </w:tcPr>
+          <w:p>
+            <w:pPr>
+              <w:keepNext/>
+              <w:spacing w:before="120" w:after="120"/>
+              <w:jc w:val="center"/>
+              <w:rPr>
+                <w:sz w:val="22"/>
+                <w:szCs w:val="22"/>
+              </w:rPr>
+            </w:pPr>
+            <w:r>
+              <w:rPr>
+                <w:sz w:val="22"/>
+                <w:szCs w:val="22"/>
+              </w:rPr>
+              <w:t>A</w:t>
+            </w:r>
+          </w:p>
+        </w:tc>
+        <w:tc>
+          <w:tcPr>
+            <w:tcW w:w="1108" w:type="dxa"/>
+            <w:vAlign w:val="center"/>
+          </w:tcPr>
+          <w:p>
+            <w:pPr>
+              <w:keepNext/>
+              <w:spacing w:before="120" w:after="120"/>
+              <w:jc w:val="center"/>
+              <w:rPr>
+                <w:sz w:val="22"/>
+                <w:szCs w:val="22"/>
+              </w:rPr>
+            </w:pPr>
+            <w:r>
+              <w:rPr>
+                <w:sz w:val="22"/>
+                <w:szCs w:val="22"/>
+              </w:rPr>
+              <w:t>2.1.1.</w:t>
+            </w:r>
+            <w:r>
+              <w:rPr>
+                <w:sz w:val="22"/>
+                <w:szCs w:val="22"/>
+              </w:rPr>
+              <w:t>2</w:t>
+            </w:r>
+          </w:p>
+        </w:tc>
+        <w:tc>
+          <w:tcPr>
+            <w:tcW w:w="681" w:type="dxa"/>
+            <w:vAlign w:val="center"/>
+          </w:tcPr>
+          <w:p>
+            <w:pPr>
+              <w:keepNext/>
+              <w:spacing w:before="120" w:after="120"/>
+              <w:jc w:val="center"/>
+              <w:rPr>
+                <w:sz w:val="22"/>
+                <w:szCs w:val="22"/>
+              </w:rPr>
+            </w:pPr>
+            <w:r>
+              <w:rPr>
+                <w:sz w:val="22"/>
+                <w:szCs w:val="22"/>
+              </w:rPr>
+              <w:t>xlsx</w:t>
+            </w:r>
+          </w:p>
+        </w:tc>
+      </w:tr>
+      <w:tr>
+        <w:tc>
+          <w:tcPr>
+            <w:tcW w:w="2818" w:type="dxa"/>
+          </w:tcPr>
+          <w:p>
+            <w:pPr>
+              <w:spacing w:before="120" w:after="120"/>
+              <w:jc w:val="center"/>
+              <w:rPr>
+                <w:sz w:val="22"/>
+                <w:szCs w:val="22"/>
+              </w:rPr>
+            </w:pPr>
+            <w:r>
+              <w:rPr>
+                <w:sz w:val="22"/>
+                <w:szCs w:val="22"/>
+              </w:rPr>
+              <w:t>Relatórios Semanais – [Nome do Projeto]</w:t>
+            </w:r>
+          </w:p>
+        </w:tc>
+        <w:tc>
+          <w:tcPr>
+            <w:tcW w:w="2245" w:type="dxa"/>
+            <w:vAlign w:val="center"/>
+          </w:tcPr>
+          <w:p>
+            <w:pPr>
+              <w:spacing w:before="120" w:after="120"/>
+              <w:jc w:val="center"/>
+              <w:rPr>
+                <w:sz w:val="22"/>
+                <w:szCs w:val="22"/>
+              </w:rPr>
+            </w:pPr>
+            <w:r>
+              <w:rPr>
+                <w:sz w:val="22"/>
+                <w:szCs w:val="22"/>
+              </w:rPr>
+              <w:t>RS[Sigla Projeto]</w:t>
+            </w:r>
+          </w:p>
+        </w:tc>
+        <w:tc>
+          <w:tcPr>
+            <w:tcW w:w="694" w:type="dxa"/>
+            <w:vAlign w:val="center"/>
+          </w:tcPr>
+          <w:p>
+            <w:pPr>
+              <w:spacing w:before="120" w:after="120"/>
+              <w:jc w:val="center"/>
+              <w:rPr>
+                <w:sz w:val="22"/>
+                <w:szCs w:val="22"/>
+              </w:rPr>
+            </w:pPr>
+            <w:r>
+              <w:rPr>
+                <w:sz w:val="22"/>
+                <w:szCs w:val="22"/>
+              </w:rPr>
+              <w:t>1</w:t>
+            </w:r>
+          </w:p>
+        </w:tc>
+        <w:tc>
+          <w:tcPr>
+            <w:tcW w:w="644" w:type="dxa"/>
+            <w:vAlign w:val="center"/>
+          </w:tcPr>
+          <w:p>
+            <w:pPr>
+              <w:keepNext/>
+              <w:spacing w:before="120" w:after="120"/>
+              <w:jc w:val="center"/>
+              <w:rPr>
+                <w:sz w:val="22"/>
+                <w:szCs w:val="22"/>
+              </w:rPr>
+            </w:pPr>
+            <w:r>
+              <w:rPr>
+                <w:sz w:val="22"/>
+                <w:szCs w:val="22"/>
+              </w:rPr>
+              <w:t>T</w:t>
+            </w:r>
+          </w:p>
+        </w:tc>
+        <w:tc>
+          <w:tcPr>
+            <w:tcW w:w="1108" w:type="dxa"/>
+            <w:vAlign w:val="center"/>
+          </w:tcPr>
+          <w:p>
+            <w:pPr>
+              <w:keepNext/>
+              <w:spacing w:before="120" w:after="120"/>
+              <w:jc w:val="center"/>
+              <w:rPr>
+                <w:sz w:val="22"/>
+                <w:szCs w:val="22"/>
+              </w:rPr>
+            </w:pPr>
+            <w:r>
+              <w:rPr>
+                <w:sz w:val="22"/>
+                <w:szCs w:val="22"/>
+              </w:rPr>
+              <w:t>2.1.1.</w:t>
+            </w:r>
+            <w:r>
+              <w:rPr>
+                <w:sz w:val="22"/>
+                <w:szCs w:val="22"/>
+              </w:rPr>
+              <w:t>2</w:t>
+            </w:r>
+          </w:p>
+        </w:tc>
+        <w:tc>
+          <w:tcPr>
+            <w:tcW w:w="681" w:type="dxa"/>
+            <w:vAlign w:val="center"/>
+          </w:tcPr>
+          <w:p>
+            <w:pPr>
+              <w:keepNext/>
+              <w:spacing w:before="120" w:after="120"/>
+              <w:jc w:val="center"/>
+              <w:rPr>
+                <w:sz w:val="22"/>
+                <w:szCs w:val="22"/>
+              </w:rPr>
+            </w:pPr>
+            <w:r>
+              <w:rPr>
+                <w:sz w:val="22"/>
+                <w:szCs w:val="22"/>
+              </w:rPr>
+              <w:t>docx</w:t>
+            </w:r>
+          </w:p>
+        </w:tc>
+      </w:tr>
+      <w:tr>
+        <w:tc>
+          <w:tcPr>
+            <w:tcW w:w="2818" w:type="dxa"/>
+          </w:tcPr>
+          <w:p>
+            <w:pPr>
+              <w:spacing w:before="120" w:after="120"/>
+              <w:jc w:val="center"/>
+              <w:rPr>
+                <w:sz w:val="22"/>
+                <w:szCs w:val="22"/>
+              </w:rPr>
+            </w:pPr>
+            <w:r>
+              <w:rPr>
+                <w:sz w:val="22"/>
+                <w:szCs w:val="22"/>
+              </w:rPr>
               <w:t>Metas e Viabilidade</w:t>
             </w:r>
           </w:p>
@@ -17595,8 +17517,6 @@
                 <w:szCs w:val="22"/>
               </w:rPr>
             </w:pPr>
-            <w:proofErr w:type="spellStart"/>
-            <w:proofErr w:type="gramStart"/>
             <w:r>
               <w:rPr>
                 <w:sz w:val="22"/>
@@ -17604,8 +17524,6 @@
               </w:rPr>
               <w:t>docx</w:t>
             </w:r>
-            <w:proofErr w:type="spellEnd"/>
-            <w:proofErr w:type="gramEnd"/>
           </w:p>
         </w:tc>
       </w:tr>
@@ -17686,27 +17604,7 @@
           <w:i/>
           <w:sz w:val="22"/>
         </w:rPr>
-        <w:t xml:space="preserve"> - </w:t>
-      </w:r>
-      <w:proofErr w:type="spellStart"/>
-      <w:r>
-        <w:rPr>
-          <w:rFonts w:ascii="Times New Roman" w:hAnsi="Times New Roman"/>
-          <w:b w:val="0"/>
-          <w:i/>
-          <w:sz w:val="22"/>
-        </w:rPr>
-        <w:t>ICSs</w:t>
-      </w:r>
-      <w:proofErr w:type="spellEnd"/>
-      <w:r>
-        <w:rPr>
-          <w:rFonts w:ascii="Times New Roman" w:hAnsi="Times New Roman"/>
-          <w:b w:val="0"/>
-          <w:i/>
-          <w:sz w:val="22"/>
-        </w:rPr>
-        <w:t xml:space="preserve"> de</w:t>
+        <w:t xml:space="preserve"> - ICSs de</w:t>
       </w:r>
       <w:r>
         <w:rPr>
@@ -17761,6 +17659,7 @@
                 <w:b/>
                 <w:sz w:val="22"/>
               </w:rPr>
+              <w:lastRenderedPageBreak/>
               <w:t>Nome</w:t>
             </w:r>
             <w:r>
@@ -17814,7 +17713,6 @@
                 <w:sz w:val="22"/>
               </w:rPr>
             </w:pPr>
-            <w:proofErr w:type="spellStart"/>
             <w:r>
               <w:rPr>
                 <w:b/>
@@ -17822,7 +17720,6 @@
               </w:rPr>
               <w:t>Qtde</w:t>
             </w:r>
-            <w:proofErr w:type="spellEnd"/>
           </w:p>
         </w:tc>
         <w:tc>
@@ -18041,8 +17938,6 @@
                 <w:szCs w:val="22"/>
               </w:rPr>
             </w:pPr>
-            <w:proofErr w:type="spellStart"/>
-            <w:proofErr w:type="gramStart"/>
             <w:r>
               <w:rPr>
                 <w:sz w:val="22"/>
@@ -18050,8 +17945,6 @@
               </w:rPr>
               <w:t>docx</w:t>
             </w:r>
-            <w:proofErr w:type="spellEnd"/>
-            <w:proofErr w:type="gramEnd"/>
           </w:p>
         </w:tc>
       </w:tr>
@@ -18183,8 +18076,6 @@
                 <w:szCs w:val="22"/>
               </w:rPr>
             </w:pPr>
-            <w:proofErr w:type="spellStart"/>
-            <w:proofErr w:type="gramStart"/>
             <w:r>
               <w:rPr>
                 <w:sz w:val="22"/>
@@ -18192,8 +18083,6 @@
               </w:rPr>
               <w:t>docx</w:t>
             </w:r>
-            <w:proofErr w:type="spellEnd"/>
-            <w:proofErr w:type="gramEnd"/>
           </w:p>
         </w:tc>
       </w:tr>
@@ -18339,8 +18228,6 @@
                 <w:szCs w:val="22"/>
               </w:rPr>
             </w:pPr>
-            <w:proofErr w:type="spellStart"/>
-            <w:proofErr w:type="gramStart"/>
             <w:r>
               <w:rPr>
                 <w:sz w:val="22"/>
@@ -18348,8 +18235,6 @@
               </w:rPr>
               <w:t>asta</w:t>
             </w:r>
-            <w:proofErr w:type="spellEnd"/>
-            <w:proofErr w:type="gramEnd"/>
           </w:p>
         </w:tc>
       </w:tr>
@@ -18488,8 +18373,6 @@
                 <w:szCs w:val="22"/>
               </w:rPr>
             </w:pPr>
-            <w:proofErr w:type="spellStart"/>
-            <w:proofErr w:type="gramStart"/>
             <w:r>
               <w:rPr>
                 <w:sz w:val="22"/>
@@ -18497,8 +18380,6 @@
               </w:rPr>
               <w:t>asta</w:t>
             </w:r>
-            <w:proofErr w:type="spellEnd"/>
-            <w:proofErr w:type="gramEnd"/>
           </w:p>
         </w:tc>
       </w:tr>
@@ -18521,7 +18402,6 @@
                 <w:sz w:val="22"/>
                 <w:szCs w:val="22"/>
               </w:rPr>
-              <w:lastRenderedPageBreak/>
               <w:t xml:space="preserve">[IMG] </w:t>
             </w:r>
             <w:r>
@@ -18652,8 +18532,6 @@
                 <w:szCs w:val="22"/>
               </w:rPr>
             </w:pPr>
-            <w:proofErr w:type="spellStart"/>
-            <w:proofErr w:type="gramStart"/>
             <w:r>
               <w:rPr>
                 <w:sz w:val="22"/>
@@ -18661,8 +18539,6 @@
               </w:rPr>
               <w:t>png</w:t>
             </w:r>
-            <w:proofErr w:type="spellEnd"/>
-            <w:proofErr w:type="gramEnd"/>
           </w:p>
         </w:tc>
       </w:tr>
@@ -18822,8 +18698,6 @@
                 <w:szCs w:val="22"/>
               </w:rPr>
             </w:pPr>
-            <w:proofErr w:type="spellStart"/>
-            <w:proofErr w:type="gramStart"/>
             <w:r>
               <w:rPr>
                 <w:sz w:val="22"/>
@@ -18831,8 +18705,6 @@
               </w:rPr>
               <w:t>png</w:t>
             </w:r>
-            <w:proofErr w:type="spellEnd"/>
-            <w:proofErr w:type="gramEnd"/>
           </w:p>
         </w:tc>
       </w:tr>
@@ -18985,8 +18857,6 @@
                 <w:szCs w:val="22"/>
               </w:rPr>
             </w:pPr>
-            <w:proofErr w:type="spellStart"/>
-            <w:proofErr w:type="gramStart"/>
             <w:r>
               <w:rPr>
                 <w:sz w:val="22"/>
@@ -18994,8 +18864,6 @@
               </w:rPr>
               <w:t>png</w:t>
             </w:r>
-            <w:proofErr w:type="spellEnd"/>
-            <w:proofErr w:type="gramEnd"/>
           </w:p>
         </w:tc>
       </w:tr>
@@ -19084,29 +18952,7 @@
           <w:sz w:val="22"/>
           <w:szCs w:val="22"/>
         </w:rPr>
-        <w:t xml:space="preserve"> - </w:t>
-      </w:r>
-      <w:proofErr w:type="spellStart"/>
-      <w:r>
-        <w:rPr>
-          <w:rFonts w:ascii="Times New Roman" w:hAnsi="Times New Roman"/>
-          <w:b w:val="0"/>
-          <w:i/>
-          <w:sz w:val="22"/>
-          <w:szCs w:val="22"/>
-        </w:rPr>
-        <w:t>ICSs</w:t>
-      </w:r>
-      <w:proofErr w:type="spellEnd"/>
-      <w:r>
-        <w:rPr>
-          <w:rFonts w:ascii="Times New Roman" w:hAnsi="Times New Roman"/>
-          <w:b w:val="0"/>
-          <w:i/>
-          <w:sz w:val="22"/>
-          <w:szCs w:val="22"/>
-        </w:rPr>
-        <w:t xml:space="preserve"> de</w:t>
+        <w:t xml:space="preserve"> - ICSs de</w:t>
       </w:r>
       <w:r>
         <w:rPr>
@@ -19215,7 +19061,6 @@
                 <w:sz w:val="22"/>
               </w:rPr>
             </w:pPr>
-            <w:proofErr w:type="spellStart"/>
             <w:r>
               <w:rPr>
                 <w:b/>
@@ -19223,7 +19068,6 @@
               </w:rPr>
               <w:t>Qtde</w:t>
             </w:r>
-            <w:proofErr w:type="spellEnd"/>
           </w:p>
         </w:tc>
         <w:tc>
@@ -19429,8 +19273,6 @@
                 <w:szCs w:val="22"/>
               </w:rPr>
             </w:pPr>
-            <w:proofErr w:type="spellStart"/>
-            <w:proofErr w:type="gramStart"/>
             <w:r>
               <w:rPr>
                 <w:sz w:val="22"/>
@@ -19438,8 +19280,6 @@
               </w:rPr>
               <w:t>docx</w:t>
             </w:r>
-            <w:proofErr w:type="spellEnd"/>
-            <w:proofErr w:type="gramEnd"/>
           </w:p>
         </w:tc>
       </w:tr>
@@ -19579,8 +19419,6 @@
                 <w:szCs w:val="22"/>
               </w:rPr>
             </w:pPr>
-            <w:proofErr w:type="spellStart"/>
-            <w:proofErr w:type="gramStart"/>
             <w:r>
               <w:rPr>
                 <w:sz w:val="22"/>
@@ -19588,8 +19426,6 @@
               </w:rPr>
               <w:t>docx</w:t>
             </w:r>
-            <w:proofErr w:type="spellEnd"/>
-            <w:proofErr w:type="gramEnd"/>
           </w:p>
         </w:tc>
       </w:tr>
@@ -19678,29 +19514,7 @@
           <w:sz w:val="22"/>
           <w:szCs w:val="22"/>
         </w:rPr>
-        <w:t xml:space="preserve"> - </w:t>
-      </w:r>
-      <w:proofErr w:type="spellStart"/>
-      <w:r>
-        <w:rPr>
-          <w:rFonts w:ascii="Times New Roman" w:hAnsi="Times New Roman"/>
-          <w:b w:val="0"/>
-          <w:i/>
-          <w:sz w:val="22"/>
-          <w:szCs w:val="22"/>
-        </w:rPr>
-        <w:t>ICSs</w:t>
-      </w:r>
-      <w:proofErr w:type="spellEnd"/>
-      <w:r>
-        <w:rPr>
-          <w:rFonts w:ascii="Times New Roman" w:hAnsi="Times New Roman"/>
-          <w:b w:val="0"/>
-          <w:i/>
-          <w:sz w:val="22"/>
-          <w:szCs w:val="22"/>
-        </w:rPr>
-        <w:t xml:space="preserve"> de</w:t>
+        <w:t xml:space="preserve"> - ICSs de</w:t>
       </w:r>
       <w:r>
         <w:rPr>
@@ -19811,7 +19625,6 @@
                 <w:sz w:val="22"/>
               </w:rPr>
             </w:pPr>
-            <w:proofErr w:type="spellStart"/>
             <w:r>
               <w:rPr>
                 <w:b/>
@@ -19819,7 +19632,6 @@
               </w:rPr>
               <w:t>Qtde</w:t>
             </w:r>
-            <w:proofErr w:type="spellEnd"/>
           </w:p>
         </w:tc>
         <w:tc>
@@ -20019,8 +19831,6 @@
                 <w:szCs w:val="22"/>
               </w:rPr>
             </w:pPr>
-            <w:proofErr w:type="spellStart"/>
-            <w:proofErr w:type="gramStart"/>
             <w:r>
               <w:rPr>
                 <w:sz w:val="22"/>
@@ -20028,8 +19838,6 @@
               </w:rPr>
               <w:t>html</w:t>
             </w:r>
-            <w:proofErr w:type="spellEnd"/>
-            <w:proofErr w:type="gramEnd"/>
           </w:p>
         </w:tc>
       </w:tr>
@@ -20052,31 +19860,7 @@
                 <w:sz w:val="22"/>
                 <w:szCs w:val="22"/>
               </w:rPr>
-              <w:t xml:space="preserve">Estrutura </w:t>
-            </w:r>
-            <w:proofErr w:type="spellStart"/>
-            <w:r>
-              <w:rPr>
-                <w:sz w:val="22"/>
-                <w:szCs w:val="22"/>
-              </w:rPr>
-              <w:t>Analitica</w:t>
-            </w:r>
-            <w:proofErr w:type="spellEnd"/>
-            <w:r>
-              <w:rPr>
-                <w:sz w:val="22"/>
-                <w:szCs w:val="22"/>
-              </w:rPr>
-              <w:t xml:space="preserve"> do Projeto de </w:t>
-            </w:r>
-            <w:proofErr w:type="spellStart"/>
-            <w:r>
-              <w:rPr>
-                <w:sz w:val="22"/>
-                <w:szCs w:val="22"/>
-              </w:rPr>
-              <w:t>Manutenca</w:t>
+              <w:t>Estrutura Analitica do Projeto de Manutenca</w:t>
             </w:r>
             <w:r>
               <w:rPr>
@@ -20085,7 +19869,6 @@
               </w:rPr>
               <w:t>o</w:t>
             </w:r>
-            <w:proofErr w:type="spellEnd"/>
           </w:p>
         </w:tc>
         <w:tc>
@@ -20194,8 +19977,6 @@
                 <w:szCs w:val="22"/>
               </w:rPr>
             </w:pPr>
-            <w:proofErr w:type="spellStart"/>
-            <w:proofErr w:type="gramStart"/>
             <w:r>
               <w:rPr>
                 <w:sz w:val="22"/>
@@ -20203,8 +19984,6 @@
               </w:rPr>
               <w:t>png</w:t>
             </w:r>
-            <w:proofErr w:type="spellEnd"/>
-            <w:proofErr w:type="gramEnd"/>
           </w:p>
         </w:tc>
       </w:tr>
@@ -20315,17 +20094,8 @@
                 <w:sz w:val="22"/>
                 <w:szCs w:val="22"/>
               </w:rPr>
-              <w:t>/</w:t>
-            </w:r>
-            <w:proofErr w:type="spellStart"/>
-            <w:r>
-              <w:rPr>
-                <w:sz w:val="22"/>
-                <w:szCs w:val="22"/>
-              </w:rPr>
-              <w:t>RPs</w:t>
-            </w:r>
-            <w:proofErr w:type="spellEnd"/>
+              <w:t>/RPs</w:t>
+            </w:r>
           </w:p>
         </w:tc>
         <w:tc>
@@ -20395,8 +20165,6 @@
                 <w:szCs w:val="22"/>
               </w:rPr>
             </w:pPr>
-            <w:proofErr w:type="spellStart"/>
-            <w:proofErr w:type="gramStart"/>
             <w:r>
               <w:rPr>
                 <w:sz w:val="22"/>
@@ -20404,8 +20172,6 @@
               </w:rPr>
               <w:t>html</w:t>
             </w:r>
-            <w:proofErr w:type="spellEnd"/>
-            <w:proofErr w:type="gramEnd"/>
           </w:p>
         </w:tc>
       </w:tr>
@@ -20435,16 +20201,7 @@
                 <w:sz w:val="22"/>
                 <w:szCs w:val="22"/>
               </w:rPr>
-              <w:t xml:space="preserve">Geral de </w:t>
-            </w:r>
-            <w:bookmarkStart w:id="21" w:name="_GoBack"/>
-            <w:bookmarkEnd w:id="21"/>
-            <w:r>
-              <w:rPr>
-                <w:sz w:val="22"/>
-                <w:szCs w:val="22"/>
-              </w:rPr>
-              <w:t>Manutenção</w:t>
+              <w:t>Geral de Manutenção</w:t>
             </w:r>
           </w:p>
         </w:tc>
@@ -20568,8 +20325,6 @@
                 <w:szCs w:val="22"/>
               </w:rPr>
             </w:pPr>
-            <w:proofErr w:type="spellStart"/>
-            <w:proofErr w:type="gramStart"/>
             <w:r>
               <w:rPr>
                 <w:sz w:val="22"/>
@@ -20577,8 +20332,6 @@
               </w:rPr>
               <w:t>html</w:t>
             </w:r>
-            <w:proofErr w:type="spellEnd"/>
-            <w:proofErr w:type="gramEnd"/>
           </w:p>
         </w:tc>
       </w:tr>
@@ -20777,8 +20530,6 @@
                 <w:szCs w:val="22"/>
               </w:rPr>
             </w:pPr>
-            <w:proofErr w:type="spellStart"/>
-            <w:proofErr w:type="gramStart"/>
             <w:r>
               <w:rPr>
                 <w:sz w:val="22"/>
@@ -20786,8 +20537,6 @@
               </w:rPr>
               <w:t>html</w:t>
             </w:r>
-            <w:proofErr w:type="spellEnd"/>
-            <w:proofErr w:type="gramEnd"/>
           </w:p>
         </w:tc>
       </w:tr>
@@ -20876,29 +20625,7 @@
           <w:sz w:val="22"/>
           <w:szCs w:val="22"/>
         </w:rPr>
-        <w:t xml:space="preserve"> - </w:t>
-      </w:r>
-      <w:proofErr w:type="spellStart"/>
-      <w:r>
-        <w:rPr>
-          <w:rFonts w:ascii="Times New Roman" w:hAnsi="Times New Roman"/>
-          <w:b w:val="0"/>
-          <w:i/>
-          <w:sz w:val="22"/>
-          <w:szCs w:val="22"/>
-        </w:rPr>
-        <w:t>ICSs</w:t>
-      </w:r>
-      <w:proofErr w:type="spellEnd"/>
-      <w:r>
-        <w:rPr>
-          <w:rFonts w:ascii="Times New Roman" w:hAnsi="Times New Roman"/>
-          <w:b w:val="0"/>
-          <w:i/>
-          <w:sz w:val="22"/>
-          <w:szCs w:val="22"/>
-        </w:rPr>
-        <w:t xml:space="preserve"> de</w:t>
+        <w:t xml:space="preserve"> - ICSs de</w:t>
       </w:r>
       <w:r>
         <w:rPr>
@@ -21007,7 +20734,6 @@
                 <w:sz w:val="22"/>
               </w:rPr>
             </w:pPr>
-            <w:proofErr w:type="spellStart"/>
             <w:r>
               <w:rPr>
                 <w:b/>
@@ -21015,7 +20741,6 @@
               </w:rPr>
               <w:t>Qtde</w:t>
             </w:r>
-            <w:proofErr w:type="spellEnd"/>
           </w:p>
         </w:tc>
         <w:tc>
@@ -21106,6 +20831,7 @@
                 <w:sz w:val="22"/>
                 <w:szCs w:val="22"/>
               </w:rPr>
+              <w:lastRenderedPageBreak/>
               <w:t>Caso</w:t>
             </w:r>
             <w:r>
@@ -21237,8 +20963,6 @@
                 <w:szCs w:val="22"/>
               </w:rPr>
             </w:pPr>
-            <w:proofErr w:type="spellStart"/>
-            <w:proofErr w:type="gramStart"/>
             <w:r>
               <w:rPr>
                 <w:sz w:val="22"/>
@@ -21246,8 +20970,6 @@
               </w:rPr>
               <w:t>xlsx</w:t>
             </w:r>
-            <w:proofErr w:type="spellEnd"/>
-            <w:proofErr w:type="gramEnd"/>
           </w:p>
         </w:tc>
       </w:tr>
@@ -21388,8 +21110,6 @@
                 <w:szCs w:val="22"/>
               </w:rPr>
             </w:pPr>
-            <w:proofErr w:type="spellStart"/>
-            <w:proofErr w:type="gramStart"/>
             <w:r>
               <w:rPr>
                 <w:sz w:val="22"/>
@@ -21397,8 +21117,6 @@
               </w:rPr>
               <w:t>docx</w:t>
             </w:r>
-            <w:proofErr w:type="spellEnd"/>
-            <w:proofErr w:type="gramEnd"/>
           </w:p>
         </w:tc>
       </w:tr>
@@ -21539,8 +21257,6 @@
                 <w:szCs w:val="22"/>
               </w:rPr>
             </w:pPr>
-            <w:proofErr w:type="spellStart"/>
-            <w:proofErr w:type="gramStart"/>
             <w:r>
               <w:rPr>
                 <w:sz w:val="22"/>
@@ -21548,8 +21264,6 @@
               </w:rPr>
               <w:t>docx</w:t>
             </w:r>
-            <w:proofErr w:type="spellEnd"/>
-            <w:proofErr w:type="gramEnd"/>
           </w:p>
         </w:tc>
       </w:tr>
@@ -21691,8 +21405,6 @@
                 <w:szCs w:val="22"/>
               </w:rPr>
             </w:pPr>
-            <w:proofErr w:type="spellStart"/>
-            <w:proofErr w:type="gramStart"/>
             <w:r>
               <w:rPr>
                 <w:sz w:val="22"/>
@@ -21700,8 +21412,6 @@
               </w:rPr>
               <w:t>docx</w:t>
             </w:r>
-            <w:proofErr w:type="spellEnd"/>
-            <w:proofErr w:type="gramEnd"/>
           </w:p>
         </w:tc>
       </w:tr>
@@ -21724,7 +21434,6 @@
                 <w:sz w:val="22"/>
                 <w:szCs w:val="22"/>
               </w:rPr>
-              <w:lastRenderedPageBreak/>
               <w:t>Plano de Revisão dos Requisitos</w:t>
             </w:r>
           </w:p>
@@ -21843,8 +21552,6 @@
                 <w:szCs w:val="22"/>
               </w:rPr>
             </w:pPr>
-            <w:proofErr w:type="spellStart"/>
-            <w:proofErr w:type="gramStart"/>
             <w:r>
               <w:rPr>
                 <w:sz w:val="22"/>
@@ -21852,8 +21559,6 @@
               </w:rPr>
               <w:t>docx</w:t>
             </w:r>
-            <w:proofErr w:type="spellEnd"/>
-            <w:proofErr w:type="gramEnd"/>
           </w:p>
         </w:tc>
       </w:tr>
@@ -21994,8 +21699,6 @@
                 <w:szCs w:val="22"/>
               </w:rPr>
             </w:pPr>
-            <w:proofErr w:type="spellStart"/>
-            <w:proofErr w:type="gramStart"/>
             <w:r>
               <w:rPr>
                 <w:sz w:val="22"/>
@@ -22003,8 +21706,6 @@
               </w:rPr>
               <w:t>xlsx</w:t>
             </w:r>
-            <w:proofErr w:type="spellEnd"/>
-            <w:proofErr w:type="gramEnd"/>
           </w:p>
         </w:tc>
       </w:tr>
@@ -22160,8 +21861,6 @@
                 <w:szCs w:val="22"/>
               </w:rPr>
             </w:pPr>
-            <w:proofErr w:type="spellStart"/>
-            <w:proofErr w:type="gramStart"/>
             <w:r>
               <w:rPr>
                 <w:sz w:val="22"/>
@@ -22169,8 +21868,6 @@
               </w:rPr>
               <w:t>docx</w:t>
             </w:r>
-            <w:proofErr w:type="spellEnd"/>
-            <w:proofErr w:type="gramEnd"/>
           </w:p>
         </w:tc>
       </w:tr>
@@ -22259,29 +21956,7 @@
           <w:sz w:val="22"/>
           <w:szCs w:val="22"/>
         </w:rPr>
-        <w:t xml:space="preserve"> - </w:t>
-      </w:r>
-      <w:proofErr w:type="spellStart"/>
-      <w:r>
-        <w:rPr>
-          <w:rFonts w:ascii="Times New Roman" w:hAnsi="Times New Roman"/>
-          <w:b w:val="0"/>
-          <w:i/>
-          <w:sz w:val="22"/>
-          <w:szCs w:val="22"/>
-        </w:rPr>
-        <w:t>ICSs</w:t>
-      </w:r>
-      <w:proofErr w:type="spellEnd"/>
-      <w:r>
-        <w:rPr>
-          <w:rFonts w:ascii="Times New Roman" w:hAnsi="Times New Roman"/>
-          <w:b w:val="0"/>
-          <w:i/>
-          <w:sz w:val="22"/>
-          <w:szCs w:val="22"/>
-        </w:rPr>
-        <w:t xml:space="preserve"> de</w:t>
+        <w:t xml:space="preserve"> - ICSs de</w:t>
       </w:r>
       <w:r>
         <w:rPr>
@@ -22390,7 +22065,6 @@
                 <w:sz w:val="22"/>
               </w:rPr>
             </w:pPr>
-            <w:proofErr w:type="spellStart"/>
             <w:r>
               <w:rPr>
                 <w:b/>
@@ -22398,7 +22072,6 @@
               </w:rPr>
               <w:t>Qtde</w:t>
             </w:r>
-            <w:proofErr w:type="spellEnd"/>
           </w:p>
         </w:tc>
         <w:tc>
@@ -22597,16 +22270,12 @@
                 <w:sz w:val="22"/>
               </w:rPr>
             </w:pPr>
-            <w:proofErr w:type="spellStart"/>
-            <w:proofErr w:type="gramStart"/>
             <w:r>
               <w:rPr>
                 <w:sz w:val="22"/>
               </w:rPr>
               <w:t>docx</w:t>
             </w:r>
-            <w:proofErr w:type="spellEnd"/>
-            <w:proofErr w:type="gramEnd"/>
           </w:p>
         </w:tc>
       </w:tr>
@@ -22744,8 +22413,6 @@
                 <w:sz w:val="22"/>
               </w:rPr>
             </w:pPr>
-            <w:proofErr w:type="spellStart"/>
-            <w:proofErr w:type="gramStart"/>
             <w:r>
               <w:rPr>
                 <w:sz w:val="22"/>
@@ -22758,8 +22425,6 @@
               </w:rPr>
               <w:t>x</w:t>
             </w:r>
-            <w:proofErr w:type="spellEnd"/>
-            <w:proofErr w:type="gramEnd"/>
           </w:p>
         </w:tc>
       </w:tr>
@@ -22891,8 +22556,6 @@
                 <w:sz w:val="22"/>
               </w:rPr>
             </w:pPr>
-            <w:proofErr w:type="spellStart"/>
-            <w:proofErr w:type="gramStart"/>
             <w:r>
               <w:rPr>
                 <w:sz w:val="22"/>
@@ -22905,8 +22568,6 @@
               </w:rPr>
               <w:t>x</w:t>
             </w:r>
-            <w:proofErr w:type="spellEnd"/>
-            <w:proofErr w:type="gramEnd"/>
           </w:p>
         </w:tc>
       </w:tr>
@@ -23044,16 +22705,12 @@
                 <w:sz w:val="22"/>
               </w:rPr>
             </w:pPr>
-            <w:proofErr w:type="spellStart"/>
-            <w:proofErr w:type="gramStart"/>
             <w:r>
               <w:rPr>
                 <w:sz w:val="22"/>
               </w:rPr>
               <w:t>docx</w:t>
             </w:r>
-            <w:proofErr w:type="spellEnd"/>
-            <w:proofErr w:type="gramEnd"/>
           </w:p>
         </w:tc>
       </w:tr>
@@ -23178,16 +22835,12 @@
                 <w:sz w:val="22"/>
               </w:rPr>
             </w:pPr>
-            <w:proofErr w:type="spellStart"/>
-            <w:proofErr w:type="gramStart"/>
             <w:r>
               <w:rPr>
                 <w:sz w:val="22"/>
               </w:rPr>
               <w:t>docx</w:t>
             </w:r>
-            <w:proofErr w:type="spellEnd"/>
-            <w:proofErr w:type="gramEnd"/>
           </w:p>
         </w:tc>
       </w:tr>
@@ -23344,16 +22997,12 @@
                 <w:sz w:val="22"/>
               </w:rPr>
             </w:pPr>
-            <w:proofErr w:type="spellStart"/>
-            <w:proofErr w:type="gramStart"/>
             <w:r>
               <w:rPr>
                 <w:sz w:val="22"/>
               </w:rPr>
               <w:t>docx</w:t>
             </w:r>
-            <w:proofErr w:type="spellEnd"/>
-            <w:proofErr w:type="gramEnd"/>
           </w:p>
         </w:tc>
       </w:tr>
@@ -23512,16 +23161,12 @@
                 <w:sz w:val="22"/>
               </w:rPr>
             </w:pPr>
-            <w:proofErr w:type="spellStart"/>
-            <w:proofErr w:type="gramStart"/>
             <w:r>
               <w:rPr>
                 <w:sz w:val="22"/>
               </w:rPr>
               <w:t>docx</w:t>
             </w:r>
-            <w:proofErr w:type="spellEnd"/>
-            <w:proofErr w:type="gramEnd"/>
           </w:p>
         </w:tc>
       </w:tr>
@@ -23610,29 +23255,7 @@
           <w:sz w:val="22"/>
           <w:szCs w:val="22"/>
         </w:rPr>
-        <w:t xml:space="preserve"> - </w:t>
-      </w:r>
-      <w:proofErr w:type="spellStart"/>
-      <w:r>
-        <w:rPr>
-          <w:rFonts w:ascii="Times New Roman" w:hAnsi="Times New Roman"/>
-          <w:b w:val="0"/>
-          <w:i/>
-          <w:sz w:val="22"/>
-          <w:szCs w:val="22"/>
-        </w:rPr>
-        <w:t>ICSs</w:t>
-      </w:r>
-      <w:proofErr w:type="spellEnd"/>
-      <w:r>
-        <w:rPr>
-          <w:rFonts w:ascii="Times New Roman" w:hAnsi="Times New Roman"/>
-          <w:b w:val="0"/>
-          <w:i/>
-          <w:sz w:val="22"/>
-          <w:szCs w:val="22"/>
-        </w:rPr>
-        <w:t xml:space="preserve"> de</w:t>
+        <w:t xml:space="preserve"> - ICSs de</w:t>
       </w:r>
       <w:r>
         <w:rPr>
@@ -23763,7 +23386,6 @@
                 <w:sz w:val="22"/>
               </w:rPr>
             </w:pPr>
-            <w:proofErr w:type="spellStart"/>
             <w:r>
               <w:rPr>
                 <w:b/>
@@ -23771,7 +23393,6 @@
               </w:rPr>
               <w:t>Qtde</w:t>
             </w:r>
-            <w:proofErr w:type="spellEnd"/>
           </w:p>
         </w:tc>
         <w:tc>
@@ -23975,8 +23596,6 @@
                 <w:szCs w:val="22"/>
               </w:rPr>
             </w:pPr>
-            <w:proofErr w:type="spellStart"/>
-            <w:proofErr w:type="gramStart"/>
             <w:r>
               <w:rPr>
                 <w:sz w:val="22"/>
@@ -23984,8 +23603,6 @@
               </w:rPr>
               <w:t>pdf</w:t>
             </w:r>
-            <w:proofErr w:type="spellEnd"/>
-            <w:proofErr w:type="gramEnd"/>
           </w:p>
         </w:tc>
       </w:tr>
@@ -24074,29 +23691,7 @@
           <w:sz w:val="22"/>
           <w:szCs w:val="22"/>
         </w:rPr>
-        <w:t xml:space="preserve"> - </w:t>
-      </w:r>
-      <w:proofErr w:type="spellStart"/>
-      <w:r>
-        <w:rPr>
-          <w:rFonts w:ascii="Times New Roman" w:hAnsi="Times New Roman"/>
-          <w:b w:val="0"/>
-          <w:i/>
-          <w:sz w:val="22"/>
-          <w:szCs w:val="22"/>
-        </w:rPr>
-        <w:t>ICSs</w:t>
-      </w:r>
-      <w:proofErr w:type="spellEnd"/>
-      <w:r>
-        <w:rPr>
-          <w:rFonts w:ascii="Times New Roman" w:hAnsi="Times New Roman"/>
-          <w:b w:val="0"/>
-          <w:i/>
-          <w:sz w:val="22"/>
-          <w:szCs w:val="22"/>
-        </w:rPr>
-        <w:t xml:space="preserve"> de</w:t>
+        <w:t xml:space="preserve"> - ICSs de</w:t>
       </w:r>
       <w:r>
         <w:rPr>
@@ -24196,7 +23791,14 @@
         <w:rPr>
           <w:color w:val="000000" w:themeColor="text1"/>
         </w:rPr>
-        <w:t>lgumas considerações de utilização visando maximizar a produtividade e minimizar o impacto e o tempo para a apreensibilidade do processo de desenvolvimento dos artefatos segue:</w:t>
+        <w:t xml:space="preserve">lgumas considerações de utilização visando maximizar a produtividade e minimizar o impacto e o tempo para a apreensibilidade do processo de </w:t>
+      </w:r>
+      <w:r>
+        <w:rPr>
+          <w:color w:val="000000" w:themeColor="text1"/>
+        </w:rPr>
+        <w:lastRenderedPageBreak/>
+        <w:t>desenvolvimento dos artefatos segue:</w:t>
       </w:r>
     </w:p>
     <w:p>
@@ -24227,41 +23829,13 @@
         <w:rPr>
           <w:color w:val="000000" w:themeColor="text1"/>
         </w:rPr>
-        <w:t>em “</w:t>
-      </w:r>
-      <w:proofErr w:type="spellStart"/>
-      <w:r>
-        <w:rPr>
-          <w:color w:val="000000" w:themeColor="text1"/>
-        </w:rPr>
-        <w:t>commits</w:t>
-      </w:r>
-      <w:proofErr w:type="spellEnd"/>
-      <w:r>
-        <w:rPr>
-          <w:color w:val="000000" w:themeColor="text1"/>
-        </w:rPr>
-        <w:t xml:space="preserve">” – </w:t>
-      </w:r>
-      <w:r>
-        <w:rPr>
-          <w:color w:val="000000" w:themeColor="text1"/>
-        </w:rPr>
-        <w:t xml:space="preserve">O começo do título de cada </w:t>
-      </w:r>
-      <w:proofErr w:type="spellStart"/>
-      <w:r>
-        <w:rPr>
-          <w:color w:val="000000" w:themeColor="text1"/>
-        </w:rPr>
-        <w:t>commit</w:t>
-      </w:r>
-      <w:proofErr w:type="spellEnd"/>
-      <w:r>
-        <w:rPr>
-          <w:color w:val="000000" w:themeColor="text1"/>
-        </w:rPr>
-        <w:t xml:space="preserve"> deve conter a sigla da área de processo a</w:t>
+        <w:t xml:space="preserve">em “commits” – </w:t>
+      </w:r>
+      <w:r>
+        <w:rPr>
+          <w:color w:val="000000" w:themeColor="text1"/>
+        </w:rPr>
+        <w:t>O começo do título de cada commit deve conter a sigla da área de processo a</w:t>
       </w:r>
       <w:r>
         <w:rPr>
@@ -24285,21 +23859,7 @@
         <w:rPr>
           <w:color w:val="000000" w:themeColor="text1"/>
         </w:rPr>
-        <w:t xml:space="preserve">. A notação para as áreas de </w:t>
-      </w:r>
-      <w:proofErr w:type="spellStart"/>
-      <w:r>
-        <w:rPr>
-          <w:color w:val="000000" w:themeColor="text1"/>
-        </w:rPr>
-        <w:t>processo</w:t>
-      </w:r>
-      <w:proofErr w:type="spellEnd"/>
-      <w:r>
-        <w:rPr>
-          <w:color w:val="000000" w:themeColor="text1"/>
-        </w:rPr>
-        <w:t xml:space="preserve"> são:</w:t>
+        <w:t>. A notação para as áreas de processo são:</w:t>
       </w:r>
     </w:p>
     <w:p>
@@ -24343,7 +23903,6 @@
         <w:rPr>
           <w:color w:val="000000" w:themeColor="text1"/>
         </w:rPr>
-        <w:lastRenderedPageBreak/>
         <w:t>GPR (Projeto);</w:t>
       </w:r>
     </w:p>
@@ -24489,21 +24048,7 @@
         <w:rPr>
           <w:color w:val="000000" w:themeColor="text1"/>
         </w:rPr>
-        <w:t xml:space="preserve"> deve ser identificado com o prefixo </w:t>
-      </w:r>
-      <w:proofErr w:type="gramStart"/>
-      <w:r>
-        <w:rPr>
-          <w:color w:val="000000" w:themeColor="text1"/>
-        </w:rPr>
-        <w:t>[Parcial</w:t>
-      </w:r>
-      <w:proofErr w:type="gramEnd"/>
-      <w:r>
-        <w:rPr>
-          <w:color w:val="000000" w:themeColor="text1"/>
-        </w:rPr>
-        <w:t>]</w:t>
+        <w:t xml:space="preserve"> deve ser identificado com o prefixo [Parcial]</w:t>
       </w:r>
       <w:r>
         <w:rPr>
@@ -24739,21 +24284,7 @@
         <w:rPr>
           <w:color w:val="000000" w:themeColor="text1"/>
         </w:rPr>
-        <w:t xml:space="preserve"> isto é, não deve possuir o prefixo </w:t>
-      </w:r>
-      <w:proofErr w:type="gramStart"/>
-      <w:r>
-        <w:rPr>
-          <w:color w:val="000000" w:themeColor="text1"/>
-        </w:rPr>
-        <w:t>[Parcial</w:t>
-      </w:r>
-      <w:proofErr w:type="gramEnd"/>
-      <w:r>
-        <w:rPr>
-          <w:color w:val="000000" w:themeColor="text1"/>
-        </w:rPr>
-        <w:t>];</w:t>
+        <w:t xml:space="preserve"> isto é, não deve possuir o prefixo [Parcial];</w:t>
       </w:r>
     </w:p>
     <w:p>
@@ -24834,49 +24365,14 @@
         <w:rPr>
           <w:color w:val="000000" w:themeColor="text1"/>
         </w:rPr>
-        <w:t xml:space="preserve">funcionais e alterações – </w:t>
-      </w:r>
-      <w:proofErr w:type="spellStart"/>
-      <w:r>
-        <w:rPr>
-          <w:color w:val="000000" w:themeColor="text1"/>
-        </w:rPr>
-        <w:t>Issues</w:t>
-      </w:r>
-      <w:proofErr w:type="spellEnd"/>
-      <w:r>
-        <w:rPr>
-          <w:color w:val="000000" w:themeColor="text1"/>
-        </w:rPr>
-        <w:t xml:space="preserve"> serão criadas para proporcionar um mecanismo de rastreabilidade para todos os elementos descritos acima. A forma como essas </w:t>
-      </w:r>
-      <w:proofErr w:type="spellStart"/>
-      <w:r>
-        <w:rPr>
-          <w:color w:val="000000" w:themeColor="text1"/>
-        </w:rPr>
-        <w:t>issues</w:t>
-      </w:r>
-      <w:proofErr w:type="spellEnd"/>
-      <w:r>
-        <w:rPr>
-          <w:color w:val="000000" w:themeColor="text1"/>
-        </w:rPr>
-        <w:t xml:space="preserve"> serão instanciadas e monitoradas é segmentada em grupos de </w:t>
-      </w:r>
-      <w:proofErr w:type="spellStart"/>
-      <w:r>
-        <w:rPr>
-          <w:color w:val="000000" w:themeColor="text1"/>
-        </w:rPr>
-        <w:t>issues</w:t>
-      </w:r>
-      <w:proofErr w:type="spellEnd"/>
-      <w:r>
-        <w:rPr>
-          <w:color w:val="000000" w:themeColor="text1"/>
-        </w:rPr>
-        <w:t>, cujos quais são:</w:t>
+        <w:t xml:space="preserve">funcionais e alterações – Issues serão criadas para proporcionar um mecanismo de </w:t>
+      </w:r>
+      <w:r>
+        <w:rPr>
+          <w:color w:val="000000" w:themeColor="text1"/>
+        </w:rPr>
+        <w:lastRenderedPageBreak/>
+        <w:t>rastreabilidade para todos os elementos descritos acima. A forma como essas issues serão instanciadas e monitoradas é segmentada em grupos de issues, cujos quais são:</w:t>
       </w:r>
     </w:p>
     <w:p>
@@ -24891,19 +24387,11 @@
           <w:color w:val="000000" w:themeColor="text1"/>
         </w:rPr>
       </w:pPr>
-      <w:proofErr w:type="spellStart"/>
-      <w:r>
-        <w:rPr>
-          <w:color w:val="000000" w:themeColor="text1"/>
-        </w:rPr>
-        <w:t>Issues</w:t>
-      </w:r>
-      <w:proofErr w:type="spellEnd"/>
-      <w:r>
-        <w:rPr>
-          <w:color w:val="000000" w:themeColor="text1"/>
-        </w:rPr>
-        <w:t xml:space="preserve"> de Casos de Uso listam um (1) caso de uso e todos os requisitos funcionais relacionados a ele;</w:t>
+      <w:r>
+        <w:rPr>
+          <w:color w:val="000000" w:themeColor="text1"/>
+        </w:rPr>
+        <w:t>Issues de Casos de Uso listam um (1) caso de uso e todos os requisitos funcionais relacionados a ele;</w:t>
       </w:r>
     </w:p>
     <w:p>
@@ -24918,19 +24406,11 @@
           <w:color w:val="000000" w:themeColor="text1"/>
         </w:rPr>
       </w:pPr>
-      <w:proofErr w:type="spellStart"/>
-      <w:r>
-        <w:rPr>
-          <w:color w:val="000000" w:themeColor="text1"/>
-        </w:rPr>
-        <w:t>Issues</w:t>
-      </w:r>
-      <w:proofErr w:type="spellEnd"/>
-      <w:r>
-        <w:rPr>
-          <w:color w:val="000000" w:themeColor="text1"/>
-        </w:rPr>
-        <w:t xml:space="preserve"> de Requisitos Não Funcionais listam todos os requisitos não funcionais de uma determinada natureza;</w:t>
+      <w:r>
+        <w:rPr>
+          <w:color w:val="000000" w:themeColor="text1"/>
+        </w:rPr>
+        <w:t>Issues de Requisitos Não Funcionais listam todos os requisitos não funcionais de uma determinada natureza;</w:t>
       </w:r>
     </w:p>
     <w:p>
@@ -24945,20 +24425,11 @@
           <w:color w:val="000000" w:themeColor="text1"/>
         </w:rPr>
       </w:pPr>
-      <w:proofErr w:type="spellStart"/>
-      <w:r>
-        <w:rPr>
-          <w:color w:val="000000" w:themeColor="text1"/>
-        </w:rPr>
-        <w:lastRenderedPageBreak/>
-        <w:t>Issues</w:t>
-      </w:r>
-      <w:proofErr w:type="spellEnd"/>
-      <w:r>
-        <w:rPr>
-          <w:color w:val="000000" w:themeColor="text1"/>
-        </w:rPr>
-        <w:t xml:space="preserve"> de Alterações listam todos os aspectos de uma alteração aprovada para execução;</w:t>
+      <w:r>
+        <w:rPr>
+          <w:color w:val="000000" w:themeColor="text1"/>
+        </w:rPr>
+        <w:t>Issues de Alterações listam todos os aspectos de uma alteração aprovada para execução;</w:t>
       </w:r>
     </w:p>
     <w:p>
@@ -24974,41 +24445,13 @@
         <w:rPr>
           <w:color w:val="000000" w:themeColor="text1"/>
         </w:rPr>
-        <w:t xml:space="preserve">Desse modo, quando algum </w:t>
-      </w:r>
-      <w:proofErr w:type="spellStart"/>
-      <w:r>
-        <w:rPr>
-          <w:color w:val="000000" w:themeColor="text1"/>
-        </w:rPr>
-        <w:t>commit</w:t>
-      </w:r>
-      <w:proofErr w:type="spellEnd"/>
-      <w:r>
-        <w:rPr>
-          <w:color w:val="000000" w:themeColor="text1"/>
-        </w:rPr>
-        <w:t xml:space="preserve"> fizer referência a qualquer uma dess</w:t>
-      </w:r>
-      <w:r>
-        <w:rPr>
-          <w:color w:val="000000" w:themeColor="text1"/>
-        </w:rPr>
-        <w:t xml:space="preserve">as modalidades de </w:t>
-      </w:r>
-      <w:proofErr w:type="spellStart"/>
-      <w:r>
-        <w:rPr>
-          <w:color w:val="000000" w:themeColor="text1"/>
-        </w:rPr>
-        <w:t>issues</w:t>
-      </w:r>
-      <w:proofErr w:type="spellEnd"/>
-      <w:r>
-        <w:rPr>
-          <w:color w:val="000000" w:themeColor="text1"/>
-        </w:rPr>
-        <w:t>, esta (s)</w:t>
+        <w:t>Desse modo, quando algum commit fizer referência a qualquer uma dess</w:t>
+      </w:r>
+      <w:r>
+        <w:rPr>
+          <w:color w:val="000000" w:themeColor="text1"/>
+        </w:rPr>
+        <w:t>as modalidades de issues, esta (s)</w:t>
       </w:r>
       <w:r>
         <w:rPr>
@@ -25022,14 +24465,12 @@
         </w:rPr>
         <w:t>á (</w:t>
       </w:r>
-      <w:proofErr w:type="spellStart"/>
       <w:r>
         <w:rPr>
           <w:color w:val="000000" w:themeColor="text1"/>
         </w:rPr>
         <w:t>ão</w:t>
       </w:r>
-      <w:proofErr w:type="spellEnd"/>
       <w:r>
         <w:rPr>
           <w:color w:val="000000" w:themeColor="text1"/>
@@ -25082,16 +24523,8 @@
         <w:rPr>
           <w:color w:val="000000" w:themeColor="text1"/>
         </w:rPr>
-        <w:t xml:space="preserve">tivo </w:t>
-      </w:r>
-      <w:proofErr w:type="spellStart"/>
-      <w:r>
-        <w:rPr>
-          <w:color w:val="000000" w:themeColor="text1"/>
-        </w:rPr>
-        <w:t>commit</w:t>
-      </w:r>
-      <w:proofErr w:type="spellEnd"/>
+        <w:t>tivo commit</w:t>
+      </w:r>
       <w:r>
         <w:rPr>
           <w:color w:val="000000" w:themeColor="text1"/>
@@ -25142,21 +24575,7 @@
         <w:rPr>
           <w:color w:val="000000" w:themeColor="text1"/>
         </w:rPr>
-        <w:t xml:space="preserve"> do produto com um percentual de seus casos de uso implementados, percentual este definido pela gerência de projeto. Serão ao total quatro (4) baselines, de modo que três (3) delas são sinalizadas como “</w:t>
-      </w:r>
-      <w:proofErr w:type="spellStart"/>
-      <w:r>
-        <w:rPr>
-          <w:color w:val="000000" w:themeColor="text1"/>
-        </w:rPr>
-        <w:t>pré</w:t>
-      </w:r>
-      <w:proofErr w:type="spellEnd"/>
-      <w:r>
-        <w:rPr>
-          <w:color w:val="000000" w:themeColor="text1"/>
-        </w:rPr>
-        <w:t>-release” – pois representam um protótipo do produto, ou seja, uma versão incompleta que ainda se encontra em desenvolvimento – e a última como release oficial. Qualquer baseline só poderá ser alterada por meio de procedimentos formais de controle de mudanças ou de manutenção de software.</w:t>
+        <w:t xml:space="preserve"> do produto com um percentual de seus casos de uso implementados, percentual este definido pela gerência de projeto. Serão ao total quatro (4) baselines, de modo que três (3) delas são sinalizadas como “pré-release” – pois representam um protótipo do produto, ou seja, uma versão incompleta que ainda se encontra em desenvolvimento – e a última como release oficial. Qualquer baseline só poderá ser alterada por meio de procedimentos formais de controle de mudanças ou de manutenção de software.</w:t>
       </w:r>
     </w:p>
     <w:p>
@@ -25306,7 +24725,6 @@
         </w:rPr>
       </w:pPr>
       <w:bookmarkStart w:id="26" w:name="_Toc214695908"/>
-      <w:proofErr w:type="gramStart"/>
       <w:r>
         <w:rPr>
           <w:rFonts w:ascii="Times New Roman" w:hAnsi="Times New Roman"/>
@@ -25319,14 +24737,7 @@
         <w:rPr>
           <w:rFonts w:ascii="Times New Roman" w:hAnsi="Times New Roman"/>
         </w:rPr>
-        <w:t>Solicitando</w:t>
-      </w:r>
-      <w:proofErr w:type="gramEnd"/>
-      <w:r>
-        <w:rPr>
-          <w:rFonts w:ascii="Times New Roman" w:hAnsi="Times New Roman"/>
-        </w:rPr>
-        <w:t xml:space="preserve"> mudanças</w:t>
+        <w:t>Solicitando mudanças</w:t>
       </w:r>
     </w:p>
     <w:p>
@@ -25369,7 +24780,6 @@
           <w:rFonts w:ascii="Times New Roman" w:hAnsi="Times New Roman"/>
         </w:rPr>
       </w:pPr>
-      <w:proofErr w:type="gramStart"/>
       <w:r>
         <w:rPr>
           <w:rFonts w:ascii="Times New Roman" w:hAnsi="Times New Roman"/>
@@ -25381,14 +24791,7 @@
         <w:rPr>
           <w:rFonts w:ascii="Times New Roman" w:hAnsi="Times New Roman"/>
         </w:rPr>
-        <w:t>Avaliando</w:t>
-      </w:r>
-      <w:proofErr w:type="gramEnd"/>
-      <w:r>
-        <w:rPr>
-          <w:rFonts w:ascii="Times New Roman" w:hAnsi="Times New Roman"/>
-        </w:rPr>
-        <w:t xml:space="preserve"> mudanças</w:t>
+        <w:t>Avaliando mudanças</w:t>
       </w:r>
     </w:p>
     <w:p>
@@ -25431,19 +24834,11 @@
           <w:rFonts w:ascii="Times New Roman" w:hAnsi="Times New Roman"/>
         </w:rPr>
       </w:pPr>
-      <w:proofErr w:type="gramStart"/>
       <w:r>
         <w:rPr>
           <w:rFonts w:ascii="Times New Roman" w:hAnsi="Times New Roman"/>
         </w:rPr>
-        <w:t>4.2.3 Aprovando ou desaprovando</w:t>
-      </w:r>
-      <w:proofErr w:type="gramEnd"/>
-      <w:r>
-        <w:rPr>
-          <w:rFonts w:ascii="Times New Roman" w:hAnsi="Times New Roman"/>
-        </w:rPr>
-        <w:t xml:space="preserve"> mudanças</w:t>
+        <w:t>4.2.3 Aprovando ou desaprovando mudanças</w:t>
       </w:r>
       <w:r>
         <w:rPr>
@@ -25493,7 +24888,6 @@
         </w:rPr>
       </w:pPr>
       <w:bookmarkStart w:id="28" w:name="_Toc214695911"/>
-      <w:proofErr w:type="gramStart"/>
       <w:r>
         <w:rPr>
           <w:rFonts w:ascii="Times New Roman" w:hAnsi="Times New Roman"/>
@@ -25505,14 +24899,7 @@
         <w:rPr>
           <w:rFonts w:ascii="Times New Roman" w:hAnsi="Times New Roman"/>
         </w:rPr>
-        <w:t>Implementando</w:t>
-      </w:r>
-      <w:proofErr w:type="gramEnd"/>
-      <w:r>
-        <w:rPr>
-          <w:rFonts w:ascii="Times New Roman" w:hAnsi="Times New Roman"/>
-        </w:rPr>
-        <w:t xml:space="preserve"> mudanças</w:t>
+        <w:t>Implementando mudanças</w:t>
       </w:r>
     </w:p>
     <w:p>
@@ -25781,7 +25168,14 @@
         <w:rPr>
           <w:color w:val="000000" w:themeColor="text1"/>
         </w:rPr>
-        <w:t>Presente / ausente, em avaliação, aprovada / rejeitada</w:t>
+        <w:t xml:space="preserve">Presente / ausente, em avaliação, aprovada / </w:t>
+      </w:r>
+      <w:r>
+        <w:rPr>
+          <w:color w:val="000000" w:themeColor="text1"/>
+        </w:rPr>
+        <w:lastRenderedPageBreak/>
+        <w:t>rejeitada</w:t>
       </w:r>
       <w:r>
         <w:rPr>
@@ -26044,14 +25438,7 @@
         <w:rPr>
           <w:color w:val="000000" w:themeColor="text1"/>
         </w:rPr>
-        <w:t xml:space="preserve"> </w:t>
-      </w:r>
-      <w:r>
-        <w:rPr>
-          <w:color w:val="000000" w:themeColor="text1"/>
-        </w:rPr>
-        <w:lastRenderedPageBreak/>
-        <w:t>s</w:t>
+        <w:t xml:space="preserve"> s</w:t>
       </w:r>
       <w:r>
         <w:rPr>
@@ -26188,7 +25575,7 @@
       <w:hyperlink r:id="rId21" w:history="1">
         <w:r>
           <w:rPr>
-            <w:rStyle w:val="Hyperlink"/>
+            <w:rStyle w:val="Hiperlink"/>
           </w:rPr>
           <w:t>Relatório de Auditoria Física</w:t>
         </w:r>
@@ -26313,14 +25700,12 @@
         </w:rPr>
         <w:t xml:space="preserve"> não há necessidade para um controle de interface de mudanças para ser coordenado com as mudanças de </w:t>
       </w:r>
-      <w:proofErr w:type="spellStart"/>
       <w:r>
         <w:rPr>
           <w:color w:val="000000" w:themeColor="text1"/>
         </w:rPr>
         <w:t>ICSs</w:t>
       </w:r>
-      <w:proofErr w:type="spellEnd"/>
       <w:r>
         <w:rPr>
           <w:color w:val="000000" w:themeColor="text1"/>
@@ -26477,7 +25862,7 @@
       <w:hyperlink r:id="rId23" w:history="1">
         <w:r>
           <w:rPr>
-            <w:rStyle w:val="Hyperlink"/>
+            <w:rStyle w:val="Hiperlink"/>
             <w:szCs w:val="24"/>
           </w:rPr>
           <w:t>Cronograma Geral do Projeto.</w:t>
@@ -26633,19 +26018,19 @@
       <w:hyperlink r:id="rId24" w:history="1">
         <w:r>
           <w:rPr>
-            <w:rStyle w:val="Hyperlink"/>
+            <w:rStyle w:val="Hiperlink"/>
           </w:rPr>
           <w:t>Plano de Estimativa</w:t>
         </w:r>
         <w:r>
           <w:rPr>
-            <w:rStyle w:val="Hyperlink"/>
+            <w:rStyle w:val="Hiperlink"/>
           </w:rPr>
           <w:t>s</w:t>
         </w:r>
         <w:r>
           <w:rPr>
-            <w:rStyle w:val="Hyperlink"/>
+            <w:rStyle w:val="Hiperlink"/>
           </w:rPr>
           <w:t>.</w:t>
         </w:r>
@@ -26773,11 +26158,9 @@
           <w:numId w:val="24"/>
         </w:numPr>
       </w:pPr>
-      <w:proofErr w:type="spellStart"/>
       <w:r>
         <w:t>GitBash</w:t>
       </w:r>
-      <w:proofErr w:type="spellEnd"/>
     </w:p>
     <w:p>
       <w:pPr>
@@ -26787,11 +26170,9 @@
           <w:numId w:val="24"/>
         </w:numPr>
       </w:pPr>
-      <w:proofErr w:type="spellStart"/>
       <w:r>
         <w:t>GitShell</w:t>
       </w:r>
-      <w:proofErr w:type="spellEnd"/>
     </w:p>
     <w:p>
       <w:pPr>
@@ -26801,13 +26182,8 @@
           <w:numId w:val="24"/>
         </w:numPr>
       </w:pPr>
-      <w:proofErr w:type="spellStart"/>
-      <w:r>
-        <w:t>Netbeans</w:t>
-      </w:r>
-      <w:proofErr w:type="spellEnd"/>
-      <w:r>
-        <w:t xml:space="preserve"> 8.0.2</w:t>
+      <w:r>
+        <w:t>Netbeans 8.0.2</w:t>
       </w:r>
     </w:p>
     <w:p>
@@ -26830,21 +26206,8 @@
           <w:numId w:val="24"/>
         </w:numPr>
       </w:pPr>
-      <w:proofErr w:type="spellStart"/>
-      <w:r>
-        <w:t>Astah</w:t>
-      </w:r>
-      <w:proofErr w:type="spellEnd"/>
-      <w:r>
-        <w:t xml:space="preserve"> </w:t>
-      </w:r>
-      <w:proofErr w:type="spellStart"/>
-      <w:r>
-        <w:t>Community</w:t>
-      </w:r>
-      <w:proofErr w:type="spellEnd"/>
-      <w:r>
-        <w:t xml:space="preserve"> 6.9.0</w:t>
+      <w:r>
+        <w:t>Astah Community 6.9.0</w:t>
       </w:r>
     </w:p>
     <w:p>
@@ -26855,21 +26218,11 @@
           <w:numId w:val="24"/>
         </w:numPr>
       </w:pPr>
-      <w:proofErr w:type="spellStart"/>
       <w:r>
         <w:t>Bizagi</w:t>
       </w:r>
-      <w:proofErr w:type="spellEnd"/>
-      <w:r>
-        <w:t xml:space="preserve"> BPM </w:t>
-      </w:r>
-      <w:proofErr w:type="spellStart"/>
-      <w:r>
-        <w:t>Modeler</w:t>
-      </w:r>
-      <w:proofErr w:type="spellEnd"/>
-      <w:r>
-        <w:t xml:space="preserve"> 2.9</w:t>
+      <w:r>
+        <w:t xml:space="preserve"> BPM Modeler 2.9</w:t>
       </w:r>
     </w:p>
     <w:p>
@@ -26895,11 +26248,9 @@
           <w:numId w:val="24"/>
         </w:numPr>
       </w:pPr>
-      <w:proofErr w:type="spellStart"/>
       <w:r>
         <w:t>MongoDB</w:t>
       </w:r>
-      <w:proofErr w:type="spellEnd"/>
       <w:r>
         <w:t xml:space="preserve"> 3.0.3</w:t>
       </w:r>
@@ -26933,6 +26284,7 @@
           <w:sz w:val="32"/>
           <w:u w:val="none"/>
         </w:rPr>
+        <w:lastRenderedPageBreak/>
         <w:t>Manutenção do Plano</w:t>
       </w:r>
       <w:bookmarkEnd w:id="39"/>
@@ -27117,14 +26469,7 @@
         <w:rPr>
           <w:color w:val="000000" w:themeColor="text1"/>
         </w:rPr>
-        <w:t xml:space="preserve">- Método de Avaliação e Aprovação de Alterações ao Plano de GCS: Definido pelo </w:t>
-      </w:r>
-      <w:r>
-        <w:rPr>
-          <w:color w:val="000000" w:themeColor="text1"/>
-        </w:rPr>
-        <w:lastRenderedPageBreak/>
-        <w:t>processo Verificação e Validação</w:t>
+        <w:t>- Método de Avaliação e Aprovação de Alterações ao Plano de GCS: Definido pelo processo Verificação e Validação</w:t>
       </w:r>
       <w:r>
         <w:rPr>
@@ -27294,23 +26639,7 @@
           <w:sz w:val="24"/>
           <w:szCs w:val="24"/>
         </w:rPr>
-        <w:t xml:space="preserve"> de Software (PGCS) e que o mesmo está preparado para execução no contexto do projeto </w:t>
-      </w:r>
-      <w:proofErr w:type="spellStart"/>
-      <w:r>
-        <w:rPr>
-          <w:sz w:val="24"/>
-          <w:szCs w:val="24"/>
-        </w:rPr>
-        <w:t>eveRemind</w:t>
-      </w:r>
-      <w:proofErr w:type="spellEnd"/>
-      <w:r>
-        <w:rPr>
-          <w:sz w:val="24"/>
-          <w:szCs w:val="24"/>
-        </w:rPr>
-        <w:t>.</w:t>
+        <w:t xml:space="preserve"> de Software (PGCS) e que o mesmo está preparado para execução no contexto do projeto eveRemind.</w:t>
       </w:r>
     </w:p>
     <w:p>
@@ -27470,7 +26799,7 @@
 </file>
 
 <file path=word/endnotes.xml><?xml version="1.0" encoding="utf-8"?>
-<w:endnotes xmlns:wpc="http://schemas.microsoft.com/office/word/2010/wordprocessingCanvas" xmlns:mc="http://schemas.openxmlformats.org/markup-compatibility/2006" xmlns:o="urn:schemas-microsoft-com:office:office" xmlns:r="http://schemas.openxmlformats.org/officeDocument/2006/relationships" xmlns:m="http://schemas.openxmlformats.org/officeDocument/2006/math" xmlns:v="urn:schemas-microsoft-com:vml" xmlns:wp14="http://schemas.microsoft.com/office/word/2010/wordprocessingDrawing" xmlns:wp="http://schemas.openxmlformats.org/drawingml/2006/wordprocessingDrawing" xmlns:w10="urn:schemas-microsoft-com:office:word" xmlns:w="http://schemas.openxmlformats.org/wordprocessingml/2006/main" xmlns:w14="http://schemas.microsoft.com/office/word/2010/wordml" xmlns:w15="http://schemas.microsoft.com/office/word/2012/wordml" xmlns:wpg="http://schemas.microsoft.com/office/word/2010/wordprocessingGroup" xmlns:wpi="http://schemas.microsoft.com/office/word/2010/wordprocessingInk" xmlns:wne="http://schemas.microsoft.com/office/word/2006/wordml" xmlns:wps="http://schemas.microsoft.com/office/word/2010/wordprocessingShape" mc:Ignorable="w14 w15 wp14">
+<w:endnotes xmlns:wpc="http://schemas.microsoft.com/office/word/2010/wordprocessingCanvas" xmlns:mo="http://schemas.microsoft.com/office/mac/office/2008/main" xmlns:mc="http://schemas.openxmlformats.org/markup-compatibility/2006" xmlns:mv="urn:schemas-microsoft-com:mac:vml" xmlns:o="urn:schemas-microsoft-com:office:office" xmlns:r="http://schemas.openxmlformats.org/officeDocument/2006/relationships" xmlns:m="http://schemas.openxmlformats.org/officeDocument/2006/math" xmlns:v="urn:schemas-microsoft-com:vml" xmlns:wp14="http://schemas.microsoft.com/office/word/2010/wordprocessingDrawing" xmlns:wp="http://schemas.openxmlformats.org/drawingml/2006/wordprocessingDrawing" xmlns:w10="urn:schemas-microsoft-com:office:word" xmlns:w="http://schemas.openxmlformats.org/wordprocessingml/2006/main" xmlns:w14="http://schemas.microsoft.com/office/word/2010/wordml" xmlns:w15="http://schemas.microsoft.com/office/word/2012/wordml" xmlns:wpg="http://schemas.microsoft.com/office/word/2010/wordprocessingGroup" xmlns:wpi="http://schemas.microsoft.com/office/word/2010/wordprocessingInk" xmlns:wne="http://schemas.microsoft.com/office/word/2006/wordml" xmlns:wps="http://schemas.microsoft.com/office/word/2010/wordprocessingShape" mc:Ignorable="w14 w15 wp14">
   <w:endnote w:type="separator" w:id="-1">
     <w:p>
       <w:r>
@@ -27489,7 +26818,7 @@
 </file>
 
 <file path=word/footer1.xml><?xml version="1.0" encoding="utf-8"?>
-<w:ftr xmlns:wpc="http://schemas.microsoft.com/office/word/2010/wordprocessingCanvas" xmlns:mc="http://schemas.openxmlformats.org/markup-compatibility/2006" xmlns:o="urn:schemas-microsoft-com:office:office" xmlns:r="http://schemas.openxmlformats.org/officeDocument/2006/relationships" xmlns:m="http://schemas.openxmlformats.org/officeDocument/2006/math" xmlns:v="urn:schemas-microsoft-com:vml" xmlns:wp14="http://schemas.microsoft.com/office/word/2010/wordprocessingDrawing" xmlns:wp="http://schemas.openxmlformats.org/drawingml/2006/wordprocessingDrawing" xmlns:w10="urn:schemas-microsoft-com:office:word" xmlns:w="http://schemas.openxmlformats.org/wordprocessingml/2006/main" xmlns:w14="http://schemas.microsoft.com/office/word/2010/wordml" xmlns:w15="http://schemas.microsoft.com/office/word/2012/wordml" xmlns:wpg="http://schemas.microsoft.com/office/word/2010/wordprocessingGroup" xmlns:wpi="http://schemas.microsoft.com/office/word/2010/wordprocessingInk" xmlns:wne="http://schemas.microsoft.com/office/word/2006/wordml" xmlns:wps="http://schemas.microsoft.com/office/word/2010/wordprocessingShape" mc:Ignorable="w14 w15 wp14">
+<w:ftr xmlns:wpc="http://schemas.microsoft.com/office/word/2010/wordprocessingCanvas" xmlns:mo="http://schemas.microsoft.com/office/mac/office/2008/main" xmlns:mc="http://schemas.openxmlformats.org/markup-compatibility/2006" xmlns:mv="urn:schemas-microsoft-com:mac:vml" xmlns:o="urn:schemas-microsoft-com:office:office" xmlns:r="http://schemas.openxmlformats.org/officeDocument/2006/relationships" xmlns:m="http://schemas.openxmlformats.org/officeDocument/2006/math" xmlns:v="urn:schemas-microsoft-com:vml" xmlns:wp14="http://schemas.microsoft.com/office/word/2010/wordprocessingDrawing" xmlns:wp="http://schemas.openxmlformats.org/drawingml/2006/wordprocessingDrawing" xmlns:w10="urn:schemas-microsoft-com:office:word" xmlns:w="http://schemas.openxmlformats.org/wordprocessingml/2006/main" xmlns:w14="http://schemas.microsoft.com/office/word/2010/wordml" xmlns:w15="http://schemas.microsoft.com/office/word/2012/wordml" xmlns:wpg="http://schemas.microsoft.com/office/word/2010/wordprocessingGroup" xmlns:wpi="http://schemas.microsoft.com/office/word/2010/wordprocessingInk" xmlns:wne="http://schemas.microsoft.com/office/word/2006/wordml" xmlns:wps="http://schemas.microsoft.com/office/word/2010/wordprocessingShape" mc:Ignorable="w14 w15 wp14">
   <w:p>
     <w:pPr>
       <w:pStyle w:val="Cabealho"/>
@@ -27499,14 +26828,14 @@
     </w:pPr>
     <w:r>
       <w:rPr>
-        <w:rStyle w:val="Nmerodepgina"/>
+        <w:rStyle w:val="NmerodaPgina"/>
         <w:sz w:val="16"/>
       </w:rPr>
       <w:t xml:space="preserve">                                </w:t>
     </w:r>
     <w:r>
       <w:rPr>
-        <w:rStyle w:val="Nmerodepgina"/>
+        <w:rStyle w:val="NmerodaPgina"/>
         <w:bCs/>
         <w:sz w:val="16"/>
       </w:rPr>
@@ -27518,14 +26847,14 @@
 </file>
 
 <file path=word/footer2.xml><?xml version="1.0" encoding="utf-8"?>
-<w:ftr xmlns:wpc="http://schemas.microsoft.com/office/word/2010/wordprocessingCanvas" xmlns:mc="http://schemas.openxmlformats.org/markup-compatibility/2006" xmlns:o="urn:schemas-microsoft-com:office:office" xmlns:r="http://schemas.openxmlformats.org/officeDocument/2006/relationships" xmlns:m="http://schemas.openxmlformats.org/officeDocument/2006/math" xmlns:v="urn:schemas-microsoft-com:vml" xmlns:wp14="http://schemas.microsoft.com/office/word/2010/wordprocessingDrawing" xmlns:wp="http://schemas.openxmlformats.org/drawingml/2006/wordprocessingDrawing" xmlns:w10="urn:schemas-microsoft-com:office:word" xmlns:w="http://schemas.openxmlformats.org/wordprocessingml/2006/main" xmlns:w14="http://schemas.microsoft.com/office/word/2010/wordml" xmlns:w15="http://schemas.microsoft.com/office/word/2012/wordml" xmlns:wpg="http://schemas.microsoft.com/office/word/2010/wordprocessingGroup" xmlns:wpi="http://schemas.microsoft.com/office/word/2010/wordprocessingInk" xmlns:wne="http://schemas.microsoft.com/office/word/2006/wordml" xmlns:wps="http://schemas.microsoft.com/office/word/2010/wordprocessingShape" mc:Ignorable="w14 w15 wp14">
+<w:ftr xmlns:wpc="http://schemas.microsoft.com/office/word/2010/wordprocessingCanvas" xmlns:mo="http://schemas.microsoft.com/office/mac/office/2008/main" xmlns:mc="http://schemas.openxmlformats.org/markup-compatibility/2006" xmlns:mv="urn:schemas-microsoft-com:mac:vml" xmlns:o="urn:schemas-microsoft-com:office:office" xmlns:r="http://schemas.openxmlformats.org/officeDocument/2006/relationships" xmlns:m="http://schemas.openxmlformats.org/officeDocument/2006/math" xmlns:v="urn:schemas-microsoft-com:vml" xmlns:wp14="http://schemas.microsoft.com/office/word/2010/wordprocessingDrawing" xmlns:wp="http://schemas.openxmlformats.org/drawingml/2006/wordprocessingDrawing" xmlns:w10="urn:schemas-microsoft-com:office:word" xmlns:w="http://schemas.openxmlformats.org/wordprocessingml/2006/main" xmlns:w14="http://schemas.microsoft.com/office/word/2010/wordml" xmlns:w15="http://schemas.microsoft.com/office/word/2012/wordml" xmlns:wpg="http://schemas.microsoft.com/office/word/2010/wordprocessingGroup" xmlns:wpi="http://schemas.microsoft.com/office/word/2010/wordprocessingInk" xmlns:wne="http://schemas.microsoft.com/office/word/2006/wordml" xmlns:wps="http://schemas.microsoft.com/office/word/2010/wordprocessingShape" mc:Ignorable="w14 w15 wp14">
   <w:p>
     <w:pPr>
       <w:pStyle w:val="Rodap"/>
       <w:framePr w:w="576" w:wrap="auto" w:vAnchor="page" w:hAnchor="page" w:x="10945" w:y="15121"/>
       <w:jc w:val="right"/>
       <w:rPr>
-        <w:rStyle w:val="Nmerodepgina"/>
+        <w:rStyle w:val="NmerodaPgina"/>
       </w:rPr>
     </w:pPr>
   </w:p>
@@ -27635,43 +26964,43 @@
     </w:pPr>
     <w:r>
       <w:rPr>
-        <w:rStyle w:val="Nmerodepgina"/>
+        <w:rStyle w:val="NmerodaPgina"/>
         <w:sz w:val="16"/>
       </w:rPr>
       <w:fldChar w:fldCharType="begin"/>
     </w:r>
     <w:r>
       <w:rPr>
-        <w:rStyle w:val="Nmerodepgina"/>
+        <w:rStyle w:val="NmerodaPgina"/>
         <w:sz w:val="16"/>
       </w:rPr>
       <w:instrText xml:space="preserve"> DATE \@ "MM/dd/yy" </w:instrText>
     </w:r>
     <w:r>
       <w:rPr>
-        <w:rStyle w:val="Nmerodepgina"/>
+        <w:rStyle w:val="NmerodaPgina"/>
         <w:sz w:val="16"/>
       </w:rPr>
       <w:fldChar w:fldCharType="separate"/>
     </w:r>
     <w:r>
       <w:rPr>
-        <w:rStyle w:val="Nmerodepgina"/>
+        <w:rStyle w:val="NmerodaPgina"/>
         <w:noProof/>
         <w:sz w:val="16"/>
       </w:rPr>
-      <w:t>06/25/15</w:t>
+      <w:t>06/28/15</w:t>
     </w:r>
     <w:r>
       <w:rPr>
-        <w:rStyle w:val="Nmerodepgina"/>
+        <w:rStyle w:val="NmerodaPgina"/>
         <w:sz w:val="16"/>
       </w:rPr>
       <w:fldChar w:fldCharType="end"/>
     </w:r>
     <w:r>
       <w:rPr>
-        <w:rStyle w:val="Nmerodepgina"/>
+        <w:rStyle w:val="NmerodaPgina"/>
         <w:sz w:val="16"/>
       </w:rPr>
       <w:tab/>
@@ -27679,113 +27008,113 @@
     </w:r>
     <w:r>
       <w:rPr>
-        <w:rStyle w:val="Nmerodepgina"/>
+        <w:rStyle w:val="NmerodaPgina"/>
         <w:sz w:val="16"/>
       </w:rPr>
       <w:fldChar w:fldCharType="begin"/>
     </w:r>
     <w:r>
       <w:rPr>
-        <w:rStyle w:val="Nmerodepgina"/>
+        <w:rStyle w:val="NmerodaPgina"/>
         <w:sz w:val="16"/>
       </w:rPr>
       <w:instrText xml:space="preserve"> TIME \@ "h:mm AM/PM" </w:instrText>
     </w:r>
     <w:r>
       <w:rPr>
-        <w:rStyle w:val="Nmerodepgina"/>
+        <w:rStyle w:val="NmerodaPgina"/>
         <w:sz w:val="16"/>
       </w:rPr>
       <w:fldChar w:fldCharType="separate"/>
     </w:r>
     <w:r>
       <w:rPr>
-        <w:rStyle w:val="Nmerodepgina"/>
+        <w:rStyle w:val="NmerodaPgina"/>
         <w:noProof/>
         <w:sz w:val="16"/>
       </w:rPr>
-      <w:t xml:space="preserve">6:52 </w:t>
+      <w:t>4:30 PM</w:t>
     </w:r>
     <w:r>
       <w:rPr>
-        <w:rStyle w:val="Nmerodepgina"/>
+        <w:rStyle w:val="NmerodaPgina"/>
         <w:sz w:val="16"/>
       </w:rPr>
       <w:fldChar w:fldCharType="end"/>
     </w:r>
     <w:r>
       <w:rPr>
-        <w:rStyle w:val="Nmerodepgina"/>
+        <w:rStyle w:val="NmerodaPgina"/>
         <w:sz w:val="16"/>
       </w:rPr>
       <w:tab/>
     </w:r>
     <w:r>
       <w:rPr>
-        <w:rStyle w:val="Nmerodepgina"/>
+        <w:rStyle w:val="NmerodaPgina"/>
         <w:sz w:val="16"/>
       </w:rPr>
       <w:tab/>
     </w:r>
     <w:r>
       <w:rPr>
-        <w:rStyle w:val="Nmerodepgina"/>
+        <w:rStyle w:val="NmerodaPgina"/>
         <w:sz w:val="16"/>
       </w:rPr>
       <w:tab/>
     </w:r>
     <w:r>
       <w:rPr>
-        <w:rStyle w:val="Nmerodepgina"/>
+        <w:rStyle w:val="NmerodaPgina"/>
         <w:sz w:val="16"/>
       </w:rPr>
       <w:tab/>
     </w:r>
     <w:r>
       <w:rPr>
-        <w:rStyle w:val="Nmerodepgina"/>
+        <w:rStyle w:val="NmerodaPgina"/>
         <w:sz w:val="16"/>
       </w:rPr>
       <w:tab/>
     </w:r>
     <w:r>
       <w:rPr>
-        <w:rStyle w:val="Nmerodepgina"/>
+        <w:rStyle w:val="NmerodaPgina"/>
         <w:sz w:val="16"/>
       </w:rPr>
       <w:tab/>
     </w:r>
     <w:r>
       <w:rPr>
-        <w:rStyle w:val="Nmerodepgina"/>
+        <w:rStyle w:val="NmerodaPgina"/>
         <w:sz w:val="16"/>
       </w:rPr>
       <w:tab/>
     </w:r>
     <w:r>
       <w:rPr>
-        <w:rStyle w:val="Nmerodepgina"/>
+        <w:rStyle w:val="NmerodaPgina"/>
         <w:sz w:val="16"/>
       </w:rPr>
       <w:tab/>
     </w:r>
     <w:r>
       <w:rPr>
-        <w:rStyle w:val="Nmerodepgina"/>
+        <w:rStyle w:val="NmerodaPgina"/>
         <w:sz w:val="16"/>
       </w:rPr>
       <w:tab/>
     </w:r>
     <w:r>
       <w:rPr>
-        <w:rStyle w:val="Nmerodepgina"/>
+        <w:rStyle w:val="NmerodaPgina"/>
         <w:sz w:val="16"/>
       </w:rPr>
       <w:tab/>
     </w:r>
     <w:r>
       <w:rPr>
-        <w:rStyle w:val="Nmerodepgina"/>
+        <w:rStyle w:val="NmerodaPgina"/>
         <w:sz w:val="16"/>
       </w:rPr>
       <w:tab/>
@@ -27793,32 +27122,32 @@
     </w:r>
     <w:r>
       <w:rPr>
-        <w:rStyle w:val="Nmerodepgina"/>
+        <w:rStyle w:val="NmerodaPgina"/>
       </w:rPr>
       <w:fldChar w:fldCharType="begin"/>
     </w:r>
     <w:r>
       <w:rPr>
-        <w:rStyle w:val="Nmerodepgina"/>
+        <w:rStyle w:val="NmerodaPgina"/>
       </w:rPr>
       <w:instrText xml:space="preserve"> PAGE </w:instrText>
     </w:r>
     <w:r>
       <w:rPr>
-        <w:rStyle w:val="Nmerodepgina"/>
+        <w:rStyle w:val="NmerodaPgina"/>
       </w:rPr>
       <w:fldChar w:fldCharType="separate"/>
     </w:r>
     <w:r>
       <w:rPr>
-        <w:rStyle w:val="Nmerodepgina"/>
+        <w:rStyle w:val="NmerodaPgina"/>
         <w:noProof/>
       </w:rPr>
-      <w:t>13</w:t>
+      <w:t>7</w:t>
     </w:r>
     <w:r>
       <w:rPr>
-        <w:rStyle w:val="Nmerodepgina"/>
+        <w:rStyle w:val="NmerodaPgina"/>
       </w:rPr>
       <w:fldChar w:fldCharType="end"/>
     </w:r>
@@ -27827,7 +27156,7 @@
 </file>
 
 <file path=word/footnotes.xml><?xml version="1.0" encoding="utf-8"?>
-<w:footnotes xmlns:wpc="http://schemas.microsoft.com/office/word/2010/wordprocessingCanvas" xmlns:mc="http://schemas.openxmlformats.org/markup-compatibility/2006" xmlns:o="urn:schemas-microsoft-com:office:office" xmlns:r="http://schemas.openxmlformats.org/officeDocument/2006/relationships" xmlns:m="http://schemas.openxmlformats.org/officeDocument/2006/math" xmlns:v="urn:schemas-microsoft-com:vml" xmlns:wp14="http://schemas.microsoft.com/office/word/2010/wordprocessingDrawing" xmlns:wp="http://schemas.openxmlformats.org/drawingml/2006/wordprocessingDrawing" xmlns:w10="urn:schemas-microsoft-com:office:word" xmlns:w="http://schemas.openxmlformats.org/wordprocessingml/2006/main" xmlns:w14="http://schemas.microsoft.com/office/word/2010/wordml" xmlns:w15="http://schemas.microsoft.com/office/word/2012/wordml" xmlns:wpg="http://schemas.microsoft.com/office/word/2010/wordprocessingGroup" xmlns:wpi="http://schemas.microsoft.com/office/word/2010/wordprocessingInk" xmlns:wne="http://schemas.microsoft.com/office/word/2006/wordml" xmlns:wps="http://schemas.microsoft.com/office/word/2010/wordprocessingShape" mc:Ignorable="w14 w15 wp14">
+<w:footnotes xmlns:wpc="http://schemas.microsoft.com/office/word/2010/wordprocessingCanvas" xmlns:mo="http://schemas.microsoft.com/office/mac/office/2008/main" xmlns:mc="http://schemas.openxmlformats.org/markup-compatibility/2006" xmlns:mv="urn:schemas-microsoft-com:mac:vml" xmlns:o="urn:schemas-microsoft-com:office:office" xmlns:r="http://schemas.openxmlformats.org/officeDocument/2006/relationships" xmlns:m="http://schemas.openxmlformats.org/officeDocument/2006/math" xmlns:v="urn:schemas-microsoft-com:vml" xmlns:wp14="http://schemas.microsoft.com/office/word/2010/wordprocessingDrawing" xmlns:wp="http://schemas.openxmlformats.org/drawingml/2006/wordprocessingDrawing" xmlns:w10="urn:schemas-microsoft-com:office:word" xmlns:w="http://schemas.openxmlformats.org/wordprocessingml/2006/main" xmlns:w14="http://schemas.microsoft.com/office/word/2010/wordml" xmlns:w15="http://schemas.microsoft.com/office/word/2012/wordml" xmlns:wpg="http://schemas.microsoft.com/office/word/2010/wordprocessingGroup" xmlns:wpi="http://schemas.microsoft.com/office/word/2010/wordprocessingInk" xmlns:wne="http://schemas.microsoft.com/office/word/2006/wordml" xmlns:wps="http://schemas.microsoft.com/office/word/2010/wordprocessingShape" mc:Ignorable="w14 w15 wp14">
   <w:footnote w:type="separator" w:id="-1">
     <w:p>
       <w:r>
@@ -27846,7 +27175,7 @@
 </file>
 
 <file path=word/header1.xml><?xml version="1.0" encoding="utf-8"?>
-<w:hdr xmlns:wpc="http://schemas.microsoft.com/office/word/2010/wordprocessingCanvas" xmlns:mc="http://schemas.openxmlformats.org/markup-compatibility/2006" xmlns:o="urn:schemas-microsoft-com:office:office" xmlns:r="http://schemas.openxmlformats.org/officeDocument/2006/relationships" xmlns:m="http://schemas.openxmlformats.org/officeDocument/2006/math" xmlns:v="urn:schemas-microsoft-com:vml" xmlns:wp14="http://schemas.microsoft.com/office/word/2010/wordprocessingDrawing" xmlns:wp="http://schemas.openxmlformats.org/drawingml/2006/wordprocessingDrawing" xmlns:w10="urn:schemas-microsoft-com:office:word" xmlns:w="http://schemas.openxmlformats.org/wordprocessingml/2006/main" xmlns:w14="http://schemas.microsoft.com/office/word/2010/wordml" xmlns:w15="http://schemas.microsoft.com/office/word/2012/wordml" xmlns:wpg="http://schemas.microsoft.com/office/word/2010/wordprocessingGroup" xmlns:wpi="http://schemas.microsoft.com/office/word/2010/wordprocessingInk" xmlns:wne="http://schemas.microsoft.com/office/word/2006/wordml" xmlns:wps="http://schemas.microsoft.com/office/word/2010/wordprocessingShape" mc:Ignorable="w14 w15 wp14">
+<w:hdr xmlns:wpc="http://schemas.microsoft.com/office/word/2010/wordprocessingCanvas" xmlns:mo="http://schemas.microsoft.com/office/mac/office/2008/main" xmlns:mc="http://schemas.openxmlformats.org/markup-compatibility/2006" xmlns:mv="urn:schemas-microsoft-com:mac:vml" xmlns:o="urn:schemas-microsoft-com:office:office" xmlns:r="http://schemas.openxmlformats.org/officeDocument/2006/relationships" xmlns:m="http://schemas.openxmlformats.org/officeDocument/2006/math" xmlns:v="urn:schemas-microsoft-com:vml" xmlns:wp14="http://schemas.microsoft.com/office/word/2010/wordprocessingDrawing" xmlns:wp="http://schemas.openxmlformats.org/drawingml/2006/wordprocessingDrawing" xmlns:w10="urn:schemas-microsoft-com:office:word" xmlns:w="http://schemas.openxmlformats.org/wordprocessingml/2006/main" xmlns:w14="http://schemas.microsoft.com/office/word/2010/wordml" xmlns:w15="http://schemas.microsoft.com/office/word/2012/wordml" xmlns:wpg="http://schemas.microsoft.com/office/word/2010/wordprocessingGroup" xmlns:wpi="http://schemas.microsoft.com/office/word/2010/wordprocessingInk" xmlns:wne="http://schemas.microsoft.com/office/word/2006/wordml" xmlns:wps="http://schemas.microsoft.com/office/word/2010/wordprocessingShape" mc:Ignorable="w14 w15 wp14">
   <w:p>
     <w:pPr>
       <w:pStyle w:val="Cabealho"/>
@@ -27864,7 +27193,7 @@
 </file>
 
 <file path=word/header2.xml><?xml version="1.0" encoding="utf-8"?>
-<w:hdr xmlns:wpc="http://schemas.microsoft.com/office/word/2010/wordprocessingCanvas" xmlns:mc="http://schemas.openxmlformats.org/markup-compatibility/2006" xmlns:o="urn:schemas-microsoft-com:office:office" xmlns:r="http://schemas.openxmlformats.org/officeDocument/2006/relationships" xmlns:m="http://schemas.openxmlformats.org/officeDocument/2006/math" xmlns:v="urn:schemas-microsoft-com:vml" xmlns:wp14="http://schemas.microsoft.com/office/word/2010/wordprocessingDrawing" xmlns:wp="http://schemas.openxmlformats.org/drawingml/2006/wordprocessingDrawing" xmlns:w10="urn:schemas-microsoft-com:office:word" xmlns:w="http://schemas.openxmlformats.org/wordprocessingml/2006/main" xmlns:w14="http://schemas.microsoft.com/office/word/2010/wordml" xmlns:w15="http://schemas.microsoft.com/office/word/2012/wordml" xmlns:wpg="http://schemas.microsoft.com/office/word/2010/wordprocessingGroup" xmlns:wpi="http://schemas.microsoft.com/office/word/2010/wordprocessingInk" xmlns:wne="http://schemas.microsoft.com/office/word/2006/wordml" xmlns:wps="http://schemas.microsoft.com/office/word/2010/wordprocessingShape" mc:Ignorable="w14 w15 wp14">
+<w:hdr xmlns:wpc="http://schemas.microsoft.com/office/word/2010/wordprocessingCanvas" xmlns:mo="http://schemas.microsoft.com/office/mac/office/2008/main" xmlns:mc="http://schemas.openxmlformats.org/markup-compatibility/2006" xmlns:mv="urn:schemas-microsoft-com:mac:vml" xmlns:o="urn:schemas-microsoft-com:office:office" xmlns:r="http://schemas.openxmlformats.org/officeDocument/2006/relationships" xmlns:m="http://schemas.openxmlformats.org/officeDocument/2006/math" xmlns:v="urn:schemas-microsoft-com:vml" xmlns:wp14="http://schemas.microsoft.com/office/word/2010/wordprocessingDrawing" xmlns:wp="http://schemas.openxmlformats.org/drawingml/2006/wordprocessingDrawing" xmlns:w10="urn:schemas-microsoft-com:office:word" xmlns:w="http://schemas.openxmlformats.org/wordprocessingml/2006/main" xmlns:w14="http://schemas.microsoft.com/office/word/2010/wordml" xmlns:w15="http://schemas.microsoft.com/office/word/2012/wordml" xmlns:wpg="http://schemas.microsoft.com/office/word/2010/wordprocessingGroup" xmlns:wpi="http://schemas.microsoft.com/office/word/2010/wordprocessingInk" xmlns:wne="http://schemas.microsoft.com/office/word/2006/wordml" xmlns:wps="http://schemas.microsoft.com/office/word/2010/wordprocessingShape" mc:Ignorable="w14 w15 wp14">
   <w:p>
     <w:pPr>
       <w:pStyle w:val="Cabealho"/>
@@ -27879,7 +27208,7 @@
 </file>
 
 <file path=word/header3.xml><?xml version="1.0" encoding="utf-8"?>
-<w:hdr xmlns:wpc="http://schemas.microsoft.com/office/word/2010/wordprocessingCanvas" xmlns:mc="http://schemas.openxmlformats.org/markup-compatibility/2006" xmlns:o="urn:schemas-microsoft-com:office:office" xmlns:r="http://schemas.openxmlformats.org/officeDocument/2006/relationships" xmlns:m="http://schemas.openxmlformats.org/officeDocument/2006/math" xmlns:v="urn:schemas-microsoft-com:vml" xmlns:wp14="http://schemas.microsoft.com/office/word/2010/wordprocessingDrawing" xmlns:wp="http://schemas.openxmlformats.org/drawingml/2006/wordprocessingDrawing" xmlns:w10="urn:schemas-microsoft-com:office:word" xmlns:w="http://schemas.openxmlformats.org/wordprocessingml/2006/main" xmlns:w14="http://schemas.microsoft.com/office/word/2010/wordml" xmlns:w15="http://schemas.microsoft.com/office/word/2012/wordml" xmlns:wpg="http://schemas.microsoft.com/office/word/2010/wordprocessingGroup" xmlns:wpi="http://schemas.microsoft.com/office/word/2010/wordprocessingInk" xmlns:wne="http://schemas.microsoft.com/office/word/2006/wordml" xmlns:wps="http://schemas.microsoft.com/office/word/2010/wordprocessingShape" mc:Ignorable="w14 w15 wp14">
+<w:hdr xmlns:wpc="http://schemas.microsoft.com/office/word/2010/wordprocessingCanvas" xmlns:mo="http://schemas.microsoft.com/office/mac/office/2008/main" xmlns:mc="http://schemas.openxmlformats.org/markup-compatibility/2006" xmlns:mv="urn:schemas-microsoft-com:mac:vml" xmlns:o="urn:schemas-microsoft-com:office:office" xmlns:r="http://schemas.openxmlformats.org/officeDocument/2006/relationships" xmlns:m="http://schemas.openxmlformats.org/officeDocument/2006/math" xmlns:v="urn:schemas-microsoft-com:vml" xmlns:wp14="http://schemas.microsoft.com/office/word/2010/wordprocessingDrawing" xmlns:wp="http://schemas.openxmlformats.org/drawingml/2006/wordprocessingDrawing" xmlns:w10="urn:schemas-microsoft-com:office:word" xmlns:w="http://schemas.openxmlformats.org/wordprocessingml/2006/main" xmlns:w14="http://schemas.microsoft.com/office/word/2010/wordml" xmlns:w15="http://schemas.microsoft.com/office/word/2012/wordml" xmlns:wpg="http://schemas.microsoft.com/office/word/2010/wordprocessingGroup" xmlns:wpi="http://schemas.microsoft.com/office/word/2010/wordprocessingInk" xmlns:wne="http://schemas.microsoft.com/office/word/2006/wordml" xmlns:wps="http://schemas.microsoft.com/office/word/2010/wordprocessingShape" mc:Ignorable="w14 w15 wp14">
   <w:p>
     <w:pPr>
       <w:framePr w:w="795" w:h="811" w:wrap="auto" w:vAnchor="page" w:hAnchor="margin" w:x="-671" w:y="629"/>
@@ -28006,8 +27335,8 @@
 </file>
 
 <file path=word/numbering.xml><?xml version="1.0" encoding="utf-8"?>
-<w:numbering xmlns:wpc="http://schemas.microsoft.com/office/word/2010/wordprocessingCanvas" xmlns:mc="http://schemas.openxmlformats.org/markup-compatibility/2006" xmlns:o="urn:schemas-microsoft-com:office:office" xmlns:r="http://schemas.openxmlformats.org/officeDocument/2006/relationships" xmlns:m="http://schemas.openxmlformats.org/officeDocument/2006/math" xmlns:v="urn:schemas-microsoft-com:vml" xmlns:wp14="http://schemas.microsoft.com/office/word/2010/wordprocessingDrawing" xmlns:wp="http://schemas.openxmlformats.org/drawingml/2006/wordprocessingDrawing" xmlns:w10="urn:schemas-microsoft-com:office:word" xmlns:w="http://schemas.openxmlformats.org/wordprocessingml/2006/main" xmlns:w14="http://schemas.microsoft.com/office/word/2010/wordml" xmlns:w15="http://schemas.microsoft.com/office/word/2012/wordml" xmlns:wpg="http://schemas.microsoft.com/office/word/2010/wordprocessingGroup" xmlns:wpi="http://schemas.microsoft.com/office/word/2010/wordprocessingInk" xmlns:wne="http://schemas.microsoft.com/office/word/2006/wordml" xmlns:wps="http://schemas.microsoft.com/office/word/2010/wordprocessingShape" mc:Ignorable="w14 w15 wp14">
-  <w:abstractNum w:abstractNumId="0" w15:restartNumberingAfterBreak="0">
+<w:numbering xmlns:wpc="http://schemas.microsoft.com/office/word/2010/wordprocessingCanvas" xmlns:mo="http://schemas.microsoft.com/office/mac/office/2008/main" xmlns:mc="http://schemas.openxmlformats.org/markup-compatibility/2006" xmlns:mv="urn:schemas-microsoft-com:mac:vml" xmlns:o="urn:schemas-microsoft-com:office:office" xmlns:r="http://schemas.openxmlformats.org/officeDocument/2006/relationships" xmlns:m="http://schemas.openxmlformats.org/officeDocument/2006/math" xmlns:v="urn:schemas-microsoft-com:vml" xmlns:wp14="http://schemas.microsoft.com/office/word/2010/wordprocessingDrawing" xmlns:wp="http://schemas.openxmlformats.org/drawingml/2006/wordprocessingDrawing" xmlns:w10="urn:schemas-microsoft-com:office:word" xmlns:w="http://schemas.openxmlformats.org/wordprocessingml/2006/main" xmlns:w14="http://schemas.microsoft.com/office/word/2010/wordml" xmlns:w15="http://schemas.microsoft.com/office/word/2012/wordml" xmlns:wpg="http://schemas.microsoft.com/office/word/2010/wordprocessingGroup" xmlns:wpi="http://schemas.microsoft.com/office/word/2010/wordprocessingInk" xmlns:wne="http://schemas.microsoft.com/office/word/2006/wordml" xmlns:wps="http://schemas.microsoft.com/office/word/2010/wordprocessingShape" mc:Ignorable="w14 w15 wp14">
+  <w:abstractNum w:abstractNumId="0">
     <w:nsid w:val="03F27DC7"/>
     <w:multiLevelType w:val="hybridMultilevel"/>
     <w:tmpl w:val="298061BA"/>
@@ -28120,7 +27449,7 @@
       </w:rPr>
     </w:lvl>
   </w:abstractNum>
-  <w:abstractNum w:abstractNumId="1" w15:restartNumberingAfterBreak="0">
+  <w:abstractNum w:abstractNumId="1">
     <w:nsid w:val="06285C91"/>
     <w:multiLevelType w:val="hybridMultilevel"/>
     <w:tmpl w:val="5BFA0002"/>
@@ -28233,7 +27562,7 @@
       </w:pPr>
     </w:lvl>
   </w:abstractNum>
-  <w:abstractNum w:abstractNumId="2" w15:restartNumberingAfterBreak="0">
+  <w:abstractNum w:abstractNumId="2">
     <w:nsid w:val="0EFE4987"/>
     <w:multiLevelType w:val="singleLevel"/>
     <w:tmpl w:val="267812A2"/>
@@ -28250,7 +27579,7 @@
       </w:pPr>
     </w:lvl>
   </w:abstractNum>
-  <w:abstractNum w:abstractNumId="3" w15:restartNumberingAfterBreak="0">
+  <w:abstractNum w:abstractNumId="3">
     <w:nsid w:val="173F09EA"/>
     <w:multiLevelType w:val="hybridMultilevel"/>
     <w:tmpl w:val="F858EF72"/>
@@ -28347,7 +27676,7 @@
       </w:pPr>
     </w:lvl>
   </w:abstractNum>
-  <w:abstractNum w:abstractNumId="4" w15:restartNumberingAfterBreak="0">
+  <w:abstractNum w:abstractNumId="4">
     <w:nsid w:val="20924277"/>
     <w:multiLevelType w:val="multilevel"/>
     <w:tmpl w:val="5BFA0002"/>
@@ -28460,7 +27789,7 @@
       </w:pPr>
     </w:lvl>
   </w:abstractNum>
-  <w:abstractNum w:abstractNumId="5" w15:restartNumberingAfterBreak="0">
+  <w:abstractNum w:abstractNumId="5">
     <w:nsid w:val="2BCA0CC5"/>
     <w:multiLevelType w:val="hybridMultilevel"/>
     <w:tmpl w:val="3C946D3A"/>
@@ -28546,7 +27875,7 @@
       </w:pPr>
     </w:lvl>
   </w:abstractNum>
-  <w:abstractNum w:abstractNumId="6" w15:restartNumberingAfterBreak="0">
+  <w:abstractNum w:abstractNumId="6">
     <w:nsid w:val="320532BC"/>
     <w:multiLevelType w:val="multilevel"/>
     <w:tmpl w:val="FC4C80AC"/>
@@ -28667,7 +27996,7 @@
       </w:pPr>
     </w:lvl>
   </w:abstractNum>
-  <w:abstractNum w:abstractNumId="7" w15:restartNumberingAfterBreak="0">
+  <w:abstractNum w:abstractNumId="7">
     <w:nsid w:val="45D54291"/>
     <w:multiLevelType w:val="singleLevel"/>
     <w:tmpl w:val="04090001"/>
@@ -28687,7 +28016,7 @@
       </w:rPr>
     </w:lvl>
   </w:abstractNum>
-  <w:abstractNum w:abstractNumId="8" w15:restartNumberingAfterBreak="0">
+  <w:abstractNum w:abstractNumId="8">
     <w:nsid w:val="563E5D62"/>
     <w:multiLevelType w:val="singleLevel"/>
     <w:tmpl w:val="04090001"/>
@@ -28707,7 +28036,7 @@
       </w:rPr>
     </w:lvl>
   </w:abstractNum>
-  <w:abstractNum w:abstractNumId="9" w15:restartNumberingAfterBreak="0">
+  <w:abstractNum w:abstractNumId="9">
     <w:nsid w:val="5DE274CA"/>
     <w:multiLevelType w:val="multilevel"/>
     <w:tmpl w:val="85AA2F22"/>
@@ -28820,7 +28149,7 @@
       </w:rPr>
     </w:lvl>
   </w:abstractNum>
-  <w:abstractNum w:abstractNumId="10" w15:restartNumberingAfterBreak="0">
+  <w:abstractNum w:abstractNumId="10">
     <w:nsid w:val="61DA43F8"/>
     <w:multiLevelType w:val="hybridMultilevel"/>
     <w:tmpl w:val="717E62FC"/>
@@ -28933,7 +28262,7 @@
       </w:rPr>
     </w:lvl>
   </w:abstractNum>
-  <w:abstractNum w:abstractNumId="11" w15:restartNumberingAfterBreak="0">
+  <w:abstractNum w:abstractNumId="11">
     <w:nsid w:val="68666C7B"/>
     <w:multiLevelType w:val="singleLevel"/>
     <w:tmpl w:val="735E5CFA"/>
@@ -28955,7 +28284,7 @@
       </w:rPr>
     </w:lvl>
   </w:abstractNum>
-  <w:abstractNum w:abstractNumId="12" w15:restartNumberingAfterBreak="0">
+  <w:abstractNum w:abstractNumId="12">
     <w:nsid w:val="6AFC122B"/>
     <w:multiLevelType w:val="hybridMultilevel"/>
     <w:tmpl w:val="694E3C0E"/>
@@ -29041,7 +28370,7 @@
       </w:pPr>
     </w:lvl>
   </w:abstractNum>
-  <w:abstractNum w:abstractNumId="13" w15:restartNumberingAfterBreak="0">
+  <w:abstractNum w:abstractNumId="13">
     <w:nsid w:val="6DD96EC8"/>
     <w:multiLevelType w:val="singleLevel"/>
     <w:tmpl w:val="04090001"/>
@@ -29061,7 +28390,7 @@
       </w:rPr>
     </w:lvl>
   </w:abstractNum>
-  <w:abstractNum w:abstractNumId="14" w15:restartNumberingAfterBreak="0">
+  <w:abstractNum w:abstractNumId="14">
     <w:nsid w:val="6F0E3ABD"/>
     <w:multiLevelType w:val="hybridMultilevel"/>
     <w:tmpl w:val="0F2EDA76"/>
@@ -29176,7 +28505,7 @@
       </w:rPr>
     </w:lvl>
   </w:abstractNum>
-  <w:abstractNum w:abstractNumId="15" w15:restartNumberingAfterBreak="0">
+  <w:abstractNum w:abstractNumId="15">
     <w:nsid w:val="7B4B3B4F"/>
     <w:multiLevelType w:val="hybridMultilevel"/>
     <w:tmpl w:val="DB087BCC"/>
@@ -29289,7 +28618,7 @@
       </w:rPr>
     </w:lvl>
   </w:abstractNum>
-  <w:abstractNum w:abstractNumId="16" w15:restartNumberingAfterBreak="0">
+  <w:abstractNum w:abstractNumId="16">
     <w:nsid w:val="7C3000C3"/>
     <w:multiLevelType w:val="multilevel"/>
     <w:tmpl w:val="78061ACE"/>
@@ -29550,7 +28879,7 @@
     </w:rPrDefault>
     <w:pPrDefault/>
   </w:docDefaults>
-  <w:latentStyles w:defLockedState="0" w:defUIPriority="0" w:defSemiHidden="0" w:defUnhideWhenUsed="0" w:defQFormat="0" w:count="371">
+  <w:latentStyles w:defLockedState="0" w:defUIPriority="0" w:defSemiHidden="0" w:defUnhideWhenUsed="0" w:defQFormat="0" w:count="380">
     <w:lsdException w:name="Normal" w:qFormat="1"/>
     <w:lsdException w:name="heading 1" w:qFormat="1"/>
     <w:lsdException w:name="heading 2" w:qFormat="1"/>
@@ -32070,7 +31399,7 @@
       <w:szCs w:val="24"/>
     </w:rPr>
   </w:style>
-  <w:style w:type="character" w:styleId="Nmerodepgina">
+  <w:style w:type="character" w:styleId="NmerodaPgina">
     <w:name w:val="page number"/>
     <w:basedOn w:val="Fontepargpadro"/>
   </w:style>
@@ -32088,7 +31417,7 @@
       <w:lang w:val="en-US" w:eastAsia="en-US" w:bidi="ar-SA"/>
     </w:rPr>
   </w:style>
-  <w:style w:type="character" w:styleId="Hyperlink">
+  <w:style w:type="character" w:styleId="Hiperlink">
     <w:name w:val="Hyperlink"/>
     <w:basedOn w:val="Fontepargpadro"/>
     <w:rsid w:val="00A03A32"/>
@@ -32190,6 +31519,7 @@
     <w:uiPriority w:val="59"/>
     <w:rsid w:val="003C7E09"/>
     <w:tblPr>
+      <w:tblInd w:w="0" w:type="dxa"/>
       <w:tblBorders>
         <w:top w:val="single" w:sz="4" w:space="0" w:color="auto"/>
         <w:left w:val="single" w:sz="4" w:space="0" w:color="auto"/>
@@ -32198,6 +31528,12 @@
         <w:insideH w:val="single" w:sz="4" w:space="0" w:color="auto"/>
         <w:insideV w:val="single" w:sz="4" w:space="0" w:color="auto"/>
       </w:tblBorders>
+      <w:tblCellMar>
+        <w:top w:w="0" w:type="dxa"/>
+        <w:left w:w="108" w:type="dxa"/>
+        <w:bottom w:w="0" w:type="dxa"/>
+        <w:right w:w="108" w:type="dxa"/>
+      </w:tblCellMar>
     </w:tblPr>
   </w:style>
   <w:style w:type="table" w:styleId="TabelaSimples1">
@@ -32208,6 +31544,7 @@
     <w:tblPr>
       <w:tblStyleRowBandSize w:val="1"/>
       <w:tblStyleColBandSize w:val="1"/>
+      <w:tblInd w:w="0" w:type="dxa"/>
       <w:tblBorders>
         <w:top w:val="single" w:sz="4" w:space="0" w:color="BFBFBF" w:themeColor="background1" w:themeShade="BF"/>
         <w:left w:val="single" w:sz="4" w:space="0" w:color="BFBFBF" w:themeColor="background1" w:themeShade="BF"/>
@@ -32216,6 +31553,12 @@
         <w:insideH w:val="single" w:sz="4" w:space="0" w:color="BFBFBF" w:themeColor="background1" w:themeShade="BF"/>
         <w:insideV w:val="single" w:sz="4" w:space="0" w:color="BFBFBF" w:themeColor="background1" w:themeShade="BF"/>
       </w:tblBorders>
+      <w:tblCellMar>
+        <w:top w:w="0" w:type="dxa"/>
+        <w:left w:w="108" w:type="dxa"/>
+        <w:bottom w:w="0" w:type="dxa"/>
+        <w:right w:w="108" w:type="dxa"/>
+      </w:tblCellMar>
     </w:tblPr>
     <w:tblStylePr w:type="firstRow">
       <w:rPr>
@@ -32597,7 +31940,7 @@
 </file>
 
 <file path=customXml/itemProps1.xml><?xml version="1.0" encoding="utf-8"?>
-<ds:datastoreItem xmlns:ds="http://schemas.openxmlformats.org/officeDocument/2006/customXml" ds:itemID="{01B632AD-55F0-45C1-9F97-A47BBBDE4821}">
+<ds:datastoreItem xmlns:ds="http://schemas.openxmlformats.org/officeDocument/2006/customXml" ds:itemID="{C8793EA5-C79E-2348-A3CC-47467AC7E1D7}">
   <ds:schemaRefs>
     <ds:schemaRef ds:uri="http://schemas.openxmlformats.org/officeDocument/2006/bibliography"/>
   </ds:schemaRefs>

</xml_diff>